<commit_message>
Minor corrections no Review Process.docx
</commit_message>
<xml_diff>
--- a/Docs/Processes/Review Process.docx
+++ b/Docs/Processes/Review Process.docx
@@ -1,6 +1,6 @@
 
 <file path=word/document.xml><?xml version="1.0" encoding="utf-8"?>
-<w:document xmlns:wpc="http://schemas.microsoft.com/office/word/2010/wordprocessingCanvas" xmlns:mc="http://schemas.openxmlformats.org/markup-compatibility/2006" xmlns:o="urn:schemas-microsoft-com:office:office" xmlns:r="http://schemas.openxmlformats.org/officeDocument/2006/relationships" xmlns:m="http://schemas.openxmlformats.org/officeDocument/2006/math" xmlns:v="urn:schemas-microsoft-com:vml" xmlns:wp14="http://schemas.microsoft.com/office/word/2010/wordprocessingDrawing" xmlns:wp="http://schemas.openxmlformats.org/drawingml/2006/wordprocessingDrawing" xmlns:w10="urn:schemas-microsoft-com:office:word" xmlns:w="http://schemas.openxmlformats.org/wordprocessingml/2006/main" xmlns:w14="http://schemas.microsoft.com/office/word/2010/wordml" xmlns:w15="http://schemas.microsoft.com/office/word/2012/wordml" xmlns:wpg="http://schemas.microsoft.com/office/word/2010/wordprocessingGroup" xmlns:wpi="http://schemas.microsoft.com/office/word/2010/wordprocessingInk" xmlns:wne="http://schemas.microsoft.com/office/word/2006/wordml" xmlns:wps="http://schemas.microsoft.com/office/word/2010/wordprocessingShape" mc:Ignorable="w14 w15 wp14">
+<w:document xmlns:wpc="http://schemas.microsoft.com/office/word/2010/wordprocessingCanvas" xmlns:mc="http://schemas.openxmlformats.org/markup-compatibility/2006" xmlns:o="urn:schemas-microsoft-com:office:office" xmlns:r="http://schemas.openxmlformats.org/officeDocument/2006/relationships" xmlns:m="http://schemas.openxmlformats.org/officeDocument/2006/math" xmlns:v="urn:schemas-microsoft-com:vml" xmlns:wp14="http://schemas.microsoft.com/office/word/2010/wordprocessingDrawing" xmlns:wp="http://schemas.openxmlformats.org/drawingml/2006/wordprocessingDrawing" xmlns:w10="urn:schemas-microsoft-com:office:word" xmlns:w="http://schemas.openxmlformats.org/wordprocessingml/2006/main" xmlns:w14="http://schemas.microsoft.com/office/word/2010/wordml" xmlns:wpg="http://schemas.microsoft.com/office/word/2010/wordprocessingGroup" xmlns:wpi="http://schemas.microsoft.com/office/word/2010/wordprocessingInk" xmlns:wne="http://schemas.microsoft.com/office/word/2006/wordml" xmlns:wps="http://schemas.microsoft.com/office/word/2010/wordprocessingShape" mc:Ignorable="w14 wp14">
   <w:body>
     <w:p>
       <w:pPr>
@@ -43,7 +43,7 @@
         <w:tblLook w:val="04A0" w:firstRow="1" w:lastRow="0" w:firstColumn="1" w:lastColumn="0" w:noHBand="0" w:noVBand="1"/>
       </w:tblPr>
       <w:tblGrid>
-        <w:gridCol w:w="6785"/>
+        <w:gridCol w:w="6987"/>
       </w:tblGrid>
       <w:tr>
         <w:sdt>
@@ -57,6 +57,7 @@
             <w:dataBinding w:prefixMappings="xmlns:ns0='http://schemas.openxmlformats.org/officeDocument/2006/extended-properties'" w:xpath="/ns0:Properties[1]/ns0:Company[1]" w:storeItemID="{6668398D-A668-4E3E-A5EB-62B293D839F1}"/>
             <w:text/>
           </w:sdtPr>
+          <w:sdtEndPr/>
           <w:sdtContent>
             <w:tc>
               <w:tcPr>
@@ -70,7 +71,7 @@
               </w:tcPr>
               <w:p>
                 <w:pPr>
-                  <w:pStyle w:val="SemEspaamento"/>
+                  <w:pStyle w:val="NoSpacing"/>
                   <w:rPr>
                     <w:rFonts w:asciiTheme="majorHAnsi" w:eastAsiaTheme="majorEastAsia" w:hAnsiTheme="majorHAnsi" w:cstheme="majorBidi"/>
                     <w:lang w:val="en-US"/>
@@ -107,10 +108,11 @@
               <w:dataBinding w:prefixMappings="xmlns:ns0='http://schemas.openxmlformats.org/package/2006/metadata/core-properties' xmlns:ns1='http://purl.org/dc/elements/1.1/'" w:xpath="/ns0:coreProperties[1]/ns1:title[1]" w:storeItemID="{6C3C8BC8-F283-45AE-878A-BAB7291924A1}"/>
               <w:text/>
             </w:sdtPr>
+            <w:sdtEndPr/>
             <w:sdtContent>
               <w:p>
                 <w:pPr>
-                  <w:pStyle w:val="SemEspaamento"/>
+                  <w:pStyle w:val="NoSpacing"/>
                   <w:rPr>
                     <w:rFonts w:asciiTheme="majorHAnsi" w:eastAsiaTheme="majorEastAsia" w:hAnsiTheme="majorHAnsi" w:cstheme="majorBidi"/>
                     <w:color w:val="5B9BD5" w:themeColor="accent1"/>
@@ -146,6 +148,7 @@
             <w:dataBinding w:prefixMappings="xmlns:ns0='http://schemas.openxmlformats.org/package/2006/metadata/core-properties' xmlns:ns1='http://purl.org/dc/elements/1.1/'" w:xpath="/ns0:coreProperties[1]/ns1:subject[1]" w:storeItemID="{6C3C8BC8-F283-45AE-878A-BAB7291924A1}"/>
             <w:text/>
           </w:sdtPr>
+          <w:sdtEndPr/>
           <w:sdtContent>
             <w:tc>
               <w:tcPr>
@@ -159,7 +162,7 @@
               </w:tcPr>
               <w:p>
                 <w:pPr>
-                  <w:pStyle w:val="SemEspaamento"/>
+                  <w:pStyle w:val="NoSpacing"/>
                   <w:rPr>
                     <w:rFonts w:asciiTheme="majorHAnsi" w:eastAsiaTheme="majorEastAsia" w:hAnsiTheme="majorHAnsi" w:cstheme="majorBidi"/>
                     <w:lang w:val="en-US"/>
@@ -187,6 +190,8 @@
           <w:lang w:val="en-US"/>
         </w:rPr>
       </w:pPr>
+      <w:bookmarkStart w:id="0" w:name="_GoBack"/>
+      <w:bookmarkEnd w:id="0"/>
     </w:p>
     <w:p>
       <w:pPr>
@@ -197,10 +202,10 @@
           <w:lang w:val="en-US"/>
         </w:rPr>
         <w:sectPr>
-          <w:headerReference w:type="default" r:id="rId8"/>
-          <w:footerReference w:type="default" r:id="rId9"/>
-          <w:headerReference w:type="first" r:id="rId10"/>
-          <w:footerReference w:type="first" r:id="rId11"/>
+          <w:headerReference w:type="default" r:id="rId9"/>
+          <w:footerReference w:type="default" r:id="rId10"/>
+          <w:headerReference w:type="first" r:id="rId11"/>
+          <w:footerReference w:type="first" r:id="rId12"/>
           <w:pgSz w:w="11906" w:h="16838"/>
           <w:pgMar w:top="1417" w:right="1701" w:bottom="1417" w:left="1701" w:header="708" w:footer="708" w:gutter="0"/>
           <w:pgNumType w:fmt="lowerRoman" w:start="1"/>
@@ -249,10 +254,11 @@
           <w:docPartUnique/>
         </w:docPartObj>
       </w:sdtPr>
+      <w:sdtEndPr/>
       <w:sdtContent>
         <w:p>
           <w:pPr>
-            <w:pStyle w:val="Cabealhodondice"/>
+            <w:pStyle w:val="TOCHeading"/>
             <w:spacing w:line="360" w:lineRule="auto"/>
             <w:rPr>
               <w:lang w:val="en-US"/>
@@ -267,7 +273,7 @@
         </w:p>
         <w:p>
           <w:pPr>
-            <w:pStyle w:val="ndice1"/>
+            <w:pStyle w:val="TOC1"/>
             <w:tabs>
               <w:tab w:val="left" w:pos="440"/>
               <w:tab w:val="right" w:leader="dot" w:pos="8494"/>
@@ -299,7 +305,7 @@
           <w:hyperlink w:anchor="_Toc351192557" w:history="1">
             <w:r>
               <w:rPr>
-                <w:rStyle w:val="Hiperligao"/>
+                <w:rStyle w:val="Hyperlink"/>
                 <w:noProof/>
                 <w:lang w:val="en-US"/>
               </w:rPr>
@@ -315,7 +321,7 @@
             </w:r>
             <w:r>
               <w:rPr>
-                <w:rStyle w:val="Hiperligao"/>
+                <w:rStyle w:val="Hyperlink"/>
                 <w:noProof/>
                 <w:lang w:val="en-US"/>
               </w:rPr>
@@ -380,7 +386,7 @@
         </w:p>
         <w:p>
           <w:pPr>
-            <w:pStyle w:val="ndice1"/>
+            <w:pStyle w:val="TOC1"/>
             <w:tabs>
               <w:tab w:val="left" w:pos="440"/>
               <w:tab w:val="right" w:leader="dot" w:pos="8494"/>
@@ -394,7 +400,7 @@
           <w:hyperlink w:anchor="_Toc351192558" w:history="1">
             <w:r>
               <w:rPr>
-                <w:rStyle w:val="Hiperligao"/>
+                <w:rStyle w:val="Hyperlink"/>
                 <w:noProof/>
                 <w:lang w:val="en-US"/>
               </w:rPr>
@@ -410,7 +416,7 @@
             </w:r>
             <w:r>
               <w:rPr>
-                <w:rStyle w:val="Hiperligao"/>
+                <w:rStyle w:val="Hyperlink"/>
                 <w:noProof/>
                 <w:lang w:val="en-US"/>
               </w:rPr>
@@ -475,7 +481,7 @@
         </w:p>
         <w:p>
           <w:pPr>
-            <w:pStyle w:val="ndice1"/>
+            <w:pStyle w:val="TOC1"/>
             <w:tabs>
               <w:tab w:val="left" w:pos="660"/>
               <w:tab w:val="right" w:leader="dot" w:pos="8494"/>
@@ -489,7 +495,7 @@
           <w:hyperlink w:anchor="_Toc351192559" w:history="1">
             <w:r>
               <w:rPr>
-                <w:rStyle w:val="Hiperligao"/>
+                <w:rStyle w:val="Hyperlink"/>
                 <w:noProof/>
                 <w:lang w:val="en-US"/>
               </w:rPr>
@@ -505,7 +511,7 @@
             </w:r>
             <w:r>
               <w:rPr>
-                <w:rStyle w:val="Hiperligao"/>
+                <w:rStyle w:val="Hyperlink"/>
                 <w:noProof/>
                 <w:lang w:val="en-US"/>
               </w:rPr>
@@ -570,7 +576,7 @@
         </w:p>
         <w:p>
           <w:pPr>
-            <w:pStyle w:val="ndice1"/>
+            <w:pStyle w:val="TOC1"/>
             <w:tabs>
               <w:tab w:val="left" w:pos="660"/>
               <w:tab w:val="right" w:leader="dot" w:pos="8494"/>
@@ -584,7 +590,7 @@
           <w:hyperlink w:anchor="_Toc351192560" w:history="1">
             <w:r>
               <w:rPr>
-                <w:rStyle w:val="Hiperligao"/>
+                <w:rStyle w:val="Hyperlink"/>
                 <w:noProof/>
                 <w:lang w:val="en-US"/>
               </w:rPr>
@@ -600,7 +606,7 @@
             </w:r>
             <w:r>
               <w:rPr>
-                <w:rStyle w:val="Hiperligao"/>
+                <w:rStyle w:val="Hyperlink"/>
                 <w:noProof/>
                 <w:lang w:val="en-US"/>
               </w:rPr>
@@ -665,7 +671,7 @@
         </w:p>
         <w:p>
           <w:pPr>
-            <w:pStyle w:val="ndice1"/>
+            <w:pStyle w:val="TOC1"/>
             <w:tabs>
               <w:tab w:val="left" w:pos="440"/>
               <w:tab w:val="right" w:leader="dot" w:pos="8494"/>
@@ -679,7 +685,7 @@
           <w:hyperlink w:anchor="_Toc351192561" w:history="1">
             <w:r>
               <w:rPr>
-                <w:rStyle w:val="Hiperligao"/>
+                <w:rStyle w:val="Hyperlink"/>
                 <w:noProof/>
                 <w:lang w:val="en-US"/>
               </w:rPr>
@@ -695,7 +701,7 @@
             </w:r>
             <w:r>
               <w:rPr>
-                <w:rStyle w:val="Hiperligao"/>
+                <w:rStyle w:val="Hyperlink"/>
                 <w:noProof/>
                 <w:lang w:val="en-US"/>
               </w:rPr>
@@ -760,7 +766,7 @@
         </w:p>
         <w:p>
           <w:pPr>
-            <w:pStyle w:val="ndice1"/>
+            <w:pStyle w:val="TOC1"/>
             <w:tabs>
               <w:tab w:val="left" w:pos="660"/>
               <w:tab w:val="right" w:leader="dot" w:pos="8494"/>
@@ -774,7 +780,7 @@
           <w:hyperlink w:anchor="_Toc351192562" w:history="1">
             <w:r>
               <w:rPr>
-                <w:rStyle w:val="Hiperligao"/>
+                <w:rStyle w:val="Hyperlink"/>
                 <w:noProof/>
                 <w:lang w:val="en-US"/>
               </w:rPr>
@@ -790,7 +796,7 @@
             </w:r>
             <w:r>
               <w:rPr>
-                <w:rStyle w:val="Hiperligao"/>
+                <w:rStyle w:val="Hyperlink"/>
                 <w:noProof/>
                 <w:lang w:val="en-US"/>
               </w:rPr>
@@ -855,7 +861,7 @@
         </w:p>
         <w:p>
           <w:pPr>
-            <w:pStyle w:val="ndice1"/>
+            <w:pStyle w:val="TOC1"/>
             <w:tabs>
               <w:tab w:val="left" w:pos="440"/>
               <w:tab w:val="right" w:leader="dot" w:pos="8494"/>
@@ -869,7 +875,7 @@
           <w:hyperlink w:anchor="_Toc351192563" w:history="1">
             <w:r>
               <w:rPr>
-                <w:rStyle w:val="Hiperligao"/>
+                <w:rStyle w:val="Hyperlink"/>
                 <w:noProof/>
                 <w:lang w:val="en-US"/>
               </w:rPr>
@@ -885,7 +891,7 @@
             </w:r>
             <w:r>
               <w:rPr>
-                <w:rStyle w:val="Hiperligao"/>
+                <w:rStyle w:val="Hyperlink"/>
                 <w:noProof/>
                 <w:lang w:val="en-US"/>
               </w:rPr>
@@ -950,7 +956,7 @@
         </w:p>
         <w:p>
           <w:pPr>
-            <w:pStyle w:val="ndice1"/>
+            <w:pStyle w:val="TOC1"/>
             <w:tabs>
               <w:tab w:val="left" w:pos="440"/>
               <w:tab w:val="right" w:leader="dot" w:pos="8494"/>
@@ -964,7 +970,7 @@
           <w:hyperlink w:anchor="_Toc351192564" w:history="1">
             <w:r>
               <w:rPr>
-                <w:rStyle w:val="Hiperligao"/>
+                <w:rStyle w:val="Hyperlink"/>
                 <w:noProof/>
                 <w:lang w:val="en-US"/>
               </w:rPr>
@@ -980,7 +986,7 @@
             </w:r>
             <w:r>
               <w:rPr>
-                <w:rStyle w:val="Hiperligao"/>
+                <w:rStyle w:val="Hyperlink"/>
                 <w:noProof/>
                 <w:lang w:val="en-US"/>
               </w:rPr>
@@ -1045,7 +1051,7 @@
         </w:p>
         <w:p>
           <w:pPr>
-            <w:pStyle w:val="ndice1"/>
+            <w:pStyle w:val="TOC1"/>
             <w:tabs>
               <w:tab w:val="left" w:pos="440"/>
               <w:tab w:val="right" w:leader="dot" w:pos="8494"/>
@@ -1059,7 +1065,7 @@
           <w:hyperlink w:anchor="_Toc351192565" w:history="1">
             <w:r>
               <w:rPr>
-                <w:rStyle w:val="Hiperligao"/>
+                <w:rStyle w:val="Hyperlink"/>
                 <w:noProof/>
                 <w:lang w:val="en-US"/>
               </w:rPr>
@@ -1075,7 +1081,7 @@
             </w:r>
             <w:r>
               <w:rPr>
-                <w:rStyle w:val="Hiperligao"/>
+                <w:rStyle w:val="Hyperlink"/>
                 <w:noProof/>
                 <w:lang w:val="en-US"/>
               </w:rPr>
@@ -1204,7 +1210,7 @@
     </w:p>
     <w:p>
       <w:pPr>
-        <w:pStyle w:val="ndicedeilustraes"/>
+        <w:pStyle w:val="TableofFigures"/>
         <w:tabs>
           <w:tab w:val="right" w:leader="dot" w:pos="8494"/>
         </w:tabs>
@@ -1235,7 +1241,7 @@
       <w:hyperlink w:anchor="_Toc351191557" w:history="1">
         <w:r>
           <w:rPr>
-            <w:rStyle w:val="Hiperligao"/>
+            <w:rStyle w:val="Hyperlink"/>
             <w:noProof/>
             <w:lang w:val="en-US"/>
           </w:rPr>
@@ -1300,7 +1306,7 @@
     </w:p>
     <w:p>
       <w:pPr>
-        <w:pStyle w:val="ndicedeilustraes"/>
+        <w:pStyle w:val="TableofFigures"/>
         <w:tabs>
           <w:tab w:val="right" w:leader="dot" w:pos="8494"/>
         </w:tabs>
@@ -1313,7 +1319,7 @@
       <w:hyperlink w:anchor="_Toc351191558" w:history="1">
         <w:r>
           <w:rPr>
-            <w:rStyle w:val="Hiperligao"/>
+            <w:rStyle w:val="Hyperlink"/>
             <w:noProof/>
             <w:lang w:val="en-US"/>
           </w:rPr>
@@ -1406,7 +1412,7 @@
     </w:p>
     <w:tbl>
       <w:tblPr>
-        <w:tblStyle w:val="Tabelacomgrelha"/>
+        <w:tblStyle w:val="TableGrid"/>
         <w:tblW w:w="9606" w:type="dxa"/>
         <w:tblLook w:val="04A0" w:firstRow="1" w:lastRow="0" w:firstColumn="1" w:lastColumn="0" w:noHBand="0" w:noVBand="1"/>
       </w:tblPr>
@@ -1568,17 +1574,18 @@
               <w:alias w:val="Data"/>
               <w:id w:val="5290092"/>
               <w:dataBinding w:prefixMappings="xmlns:ns0='http://schemas.microsoft.com/office/2006/coverPageProps'" w:xpath="/ns0:CoverPageProperties[1]/ns0:PublishDate[1]" w:storeItemID="{55AF091B-3C7A-41E3-B477-F2FDAA23CFDA}"/>
-              <w:date w:fullDate="2002-03-16T00:00:00Z">
+              <w:date w:fullDate="2013-03-16T00:00:00Z">
                 <w:dateFormat w:val="dd-MM-yyyy"/>
                 <w:lid w:val="pt-PT"/>
                 <w:storeMappedDataAs w:val="dateTime"/>
                 <w:calendar w:val="gregorian"/>
               </w:date>
             </w:sdtPr>
+            <w:sdtEndPr/>
             <w:sdtContent>
               <w:p>
                 <w:pPr>
-                  <w:pStyle w:val="SemEspaamento"/>
+                  <w:pStyle w:val="NoSpacing"/>
                   <w:spacing w:line="360" w:lineRule="auto"/>
                   <w:jc w:val="center"/>
                   <w:rPr>
@@ -1588,10 +1595,7 @@
                   </w:rPr>
                 </w:pPr>
                 <w:r>
-                  <w:rPr>
-                    <w:lang w:val="en-US"/>
-                  </w:rPr>
-                  <w:t>16-03-2002</w:t>
+                  <w:t>16-03-2013</w:t>
                 </w:r>
               </w:p>
             </w:sdtContent>
@@ -1635,13 +1639,7 @@
               <w:rPr>
                 <w:lang w:val="en-US"/>
               </w:rPr>
-              <w:t>a21170292</w:t>
-            </w:r>
-            <w:r>
-              <w:rPr>
-                <w:lang w:val="en-US"/>
-              </w:rPr>
-              <w:t>@alunos.isec.pt</w:t>
+              <w:t>a21170292@alunos.isec.pt</w:t>
             </w:r>
           </w:p>
         </w:tc>
@@ -1681,17 +1679,18 @@
               <w:alias w:val="Data"/>
               <w:id w:val="-968587811"/>
               <w:dataBinding w:prefixMappings="xmlns:ns0='http://schemas.microsoft.com/office/2006/coverPageProps'" w:xpath="/ns0:CoverPageProperties[1]/ns0:PublishDate[1]" w:storeItemID="{55AF091B-3C7A-41E3-B477-F2FDAA23CFDA}"/>
-              <w:date w:fullDate="2002-03-16T00:00:00Z">
+              <w:date w:fullDate="2013-03-16T00:00:00Z">
                 <w:dateFormat w:val="dd-MM-yyyy"/>
                 <w:lid w:val="pt-PT"/>
                 <w:storeMappedDataAs w:val="dateTime"/>
                 <w:calendar w:val="gregorian"/>
               </w:date>
             </w:sdtPr>
+            <w:sdtEndPr/>
             <w:sdtContent>
               <w:p>
                 <w:pPr>
-                  <w:pStyle w:val="SemEspaamento"/>
+                  <w:pStyle w:val="NoSpacing"/>
                   <w:spacing w:line="360" w:lineRule="auto"/>
                   <w:jc w:val="center"/>
                   <w:rPr>
@@ -1700,10 +1699,7 @@
                   </w:rPr>
                 </w:pPr>
                 <w:r>
-                  <w:rPr>
-                    <w:lang w:val="en-US"/>
-                  </w:rPr>
-                  <w:t>16-03-2002</w:t>
+                  <w:t>16-03-2013</w:t>
                 </w:r>
               </w:p>
             </w:sdtContent>
@@ -1790,13 +1786,13 @@
     </w:tbl>
     <w:p>
       <w:pPr>
-        <w:pStyle w:val="Legenda"/>
+        <w:pStyle w:val="Caption"/>
         <w:spacing w:line="360" w:lineRule="auto"/>
         <w:rPr>
           <w:lang w:val="en-US"/>
         </w:rPr>
       </w:pPr>
-      <w:bookmarkStart w:id="0" w:name="_Toc351191557"/>
+      <w:bookmarkStart w:id="1" w:name="_Toc351191557"/>
       <w:r>
         <w:rPr>
           <w:lang w:val="en-US"/>
@@ -1841,7 +1837,7 @@
         </w:rPr>
         <w:t>: List of Contributors</w:t>
       </w:r>
-      <w:bookmarkEnd w:id="0"/>
+      <w:bookmarkEnd w:id="1"/>
     </w:p>
     <w:p>
       <w:pPr>
@@ -1853,7 +1849,7 @@
     </w:p>
     <w:tbl>
       <w:tblPr>
-        <w:tblStyle w:val="Tabelacomgrelha"/>
+        <w:tblStyle w:val="TableGrid"/>
         <w:tblW w:w="9726" w:type="dxa"/>
         <w:tblLook w:val="04A0" w:firstRow="1" w:lastRow="0" w:firstColumn="1" w:lastColumn="0" w:noHBand="0" w:noVBand="1"/>
       </w:tblPr>
@@ -2071,17 +2067,18 @@
               <w:alias w:val="Data"/>
               <w:id w:val="1818553"/>
               <w:dataBinding w:prefixMappings="xmlns:ns0='http://schemas.microsoft.com/office/2006/coverPageProps'" w:xpath="/ns0:CoverPageProperties[1]/ns0:PublishDate[1]" w:storeItemID="{55AF091B-3C7A-41E3-B477-F2FDAA23CFDA}"/>
-              <w:date w:fullDate="2002-03-16T00:00:00Z">
+              <w:date w:fullDate="2013-03-16T00:00:00Z">
                 <w:dateFormat w:val="dd-MM-yyyy"/>
                 <w:lid w:val="pt-PT"/>
                 <w:storeMappedDataAs w:val="dateTime"/>
                 <w:calendar w:val="gregorian"/>
               </w:date>
             </w:sdtPr>
+            <w:sdtEndPr/>
             <w:sdtContent>
               <w:p>
                 <w:pPr>
-                  <w:pStyle w:val="SemEspaamento"/>
+                  <w:pStyle w:val="NoSpacing"/>
                   <w:spacing w:line="360" w:lineRule="auto"/>
                   <w:jc w:val="center"/>
                   <w:rPr>
@@ -2094,7 +2091,7 @@
                   <w:rPr>
                     <w:lang w:val="en-US"/>
                   </w:rPr>
-                  <w:t>16-03-2002</w:t>
+                  <w:t>16-03-2013</w:t>
                 </w:r>
               </w:p>
             </w:sdtContent>
@@ -2222,13 +2219,19 @@
           </w:tcPr>
           <w:p>
             <w:pPr>
-              <w:pStyle w:val="SemEspaamento"/>
+              <w:pStyle w:val="NoSpacing"/>
               <w:spacing w:line="360" w:lineRule="auto"/>
               <w:jc w:val="center"/>
               <w:rPr>
                 <w:lang w:val="en-US"/>
               </w:rPr>
             </w:pPr>
+            <w:r>
+              <w:rPr>
+                <w:lang w:val="en-US"/>
+              </w:rPr>
+              <w:t>16-03-2013</w:t>
+            </w:r>
           </w:p>
         </w:tc>
         <w:tc>
@@ -2244,6 +2247,12 @@
                 <w:lang w:val="en-US"/>
               </w:rPr>
             </w:pPr>
+            <w:r>
+              <w:rPr>
+                <w:lang w:val="en-US"/>
+              </w:rPr>
+              <w:t>Minor corrections</w:t>
+            </w:r>
           </w:p>
         </w:tc>
         <w:tc>
@@ -2259,6 +2268,20 @@
                 <w:lang w:val="en-US"/>
               </w:rPr>
             </w:pPr>
+            <w:r>
+              <w:rPr>
+                <w:lang w:val="en-US"/>
+              </w:rPr>
+              <w:t xml:space="preserve">Filipe </w:t>
+            </w:r>
+            <w:proofErr w:type="spellStart"/>
+            <w:r>
+              <w:rPr>
+                <w:lang w:val="en-US"/>
+              </w:rPr>
+              <w:t>Brandão</w:t>
+            </w:r>
+            <w:proofErr w:type="spellEnd"/>
           </w:p>
         </w:tc>
         <w:tc>
@@ -2274,6 +2297,12 @@
                 <w:lang w:val="en-US"/>
               </w:rPr>
             </w:pPr>
+            <w:r>
+              <w:rPr>
+                <w:lang w:val="en-US"/>
+              </w:rPr>
+              <w:t>0.2</w:t>
+            </w:r>
           </w:p>
         </w:tc>
         <w:tc>
@@ -2305,19 +2334,25 @@
                 <w:lang w:val="en-US"/>
               </w:rPr>
             </w:pPr>
+            <w:r>
+              <w:rPr>
+                <w:lang w:val="en-US"/>
+              </w:rPr>
+              <w:t>Draft</w:t>
+            </w:r>
           </w:p>
         </w:tc>
       </w:tr>
     </w:tbl>
     <w:p>
       <w:pPr>
-        <w:pStyle w:val="Legenda"/>
+        <w:pStyle w:val="Caption"/>
         <w:spacing w:line="360" w:lineRule="auto"/>
         <w:rPr>
           <w:lang w:val="en-US"/>
         </w:rPr>
       </w:pPr>
-      <w:bookmarkStart w:id="1" w:name="_Toc351191558"/>
+      <w:bookmarkStart w:id="2" w:name="_Toc351191558"/>
       <w:r>
         <w:rPr>
           <w:lang w:val="en-US"/>
@@ -2362,7 +2397,7 @@
         </w:rPr>
         <w:t>: Version history</w:t>
       </w:r>
-      <w:bookmarkEnd w:id="1"/>
+      <w:bookmarkEnd w:id="2"/>
     </w:p>
     <w:p>
       <w:pPr>
@@ -2371,7 +2406,7 @@
           <w:lang w:val="en-US"/>
         </w:rPr>
         <w:sectPr>
-          <w:footerReference w:type="default" r:id="rId12"/>
+          <w:footerReference w:type="default" r:id="rId13"/>
           <w:pgSz w:w="11906" w:h="16838"/>
           <w:pgMar w:top="1417" w:right="1701" w:bottom="1417" w:left="1701" w:header="708" w:footer="708" w:gutter="0"/>
           <w:pgNumType w:fmt="lowerRoman" w:start="1"/>
@@ -2382,7 +2417,7 @@
     </w:p>
     <w:p>
       <w:pPr>
-        <w:pStyle w:val="Cabealho1"/>
+        <w:pStyle w:val="Heading1"/>
         <w:numPr>
           <w:ilvl w:val="0"/>
           <w:numId w:val="1"/>
@@ -2392,7 +2427,7 @@
           <w:lang w:val="en-US"/>
         </w:rPr>
       </w:pPr>
-      <w:bookmarkStart w:id="2" w:name="_Toc351192557"/>
+      <w:bookmarkStart w:id="3" w:name="_Toc351192557"/>
       <w:r>
         <w:rPr>
           <w:lang w:val="en-US"/>
@@ -2400,11 +2435,11 @@
         <w:lastRenderedPageBreak/>
         <w:t>Purpose</w:t>
       </w:r>
-      <w:bookmarkEnd w:id="2"/>
-    </w:p>
-    <w:p>
-      <w:pPr>
-        <w:pStyle w:val="PargrafodaLista"/>
+      <w:bookmarkEnd w:id="3"/>
+    </w:p>
+    <w:p>
+      <w:pPr>
+        <w:pStyle w:val="ListParagraph"/>
         <w:spacing w:after="160" w:line="259" w:lineRule="auto"/>
         <w:ind w:left="360"/>
         <w:jc w:val="both"/>
@@ -2412,7 +2447,7 @@
           <w:lang w:val="en-US"/>
         </w:rPr>
       </w:pPr>
-      <w:bookmarkStart w:id="3" w:name="_Toc351192558"/>
+      <w:bookmarkStart w:id="4" w:name="_Toc351192558"/>
       <w:r>
         <w:rPr>
           <w:lang w:val="en-US"/>
@@ -2458,7 +2493,7 @@
     </w:p>
     <w:p>
       <w:pPr>
-        <w:pStyle w:val="Cabealho1"/>
+        <w:pStyle w:val="Heading1"/>
         <w:numPr>
           <w:ilvl w:val="0"/>
           <w:numId w:val="1"/>
@@ -2474,11 +2509,11 @@
         </w:rPr>
         <w:t>Inputs and Outputs</w:t>
       </w:r>
-      <w:bookmarkEnd w:id="3"/>
-    </w:p>
-    <w:p>
-      <w:pPr>
-        <w:pStyle w:val="Cabealho1"/>
+      <w:bookmarkEnd w:id="4"/>
+    </w:p>
+    <w:p>
+      <w:pPr>
+        <w:pStyle w:val="Heading1"/>
         <w:numPr>
           <w:ilvl w:val="1"/>
           <w:numId w:val="1"/>
@@ -2488,32 +2523,49 @@
           <w:lang w:val="en-US"/>
         </w:rPr>
       </w:pPr>
-      <w:bookmarkStart w:id="4" w:name="_Toc351192559"/>
+      <w:bookmarkStart w:id="5" w:name="_Toc351192559"/>
       <w:r>
         <w:rPr>
           <w:lang w:val="en-US"/>
         </w:rPr>
         <w:t>Inputs</w:t>
       </w:r>
-      <w:bookmarkEnd w:id="4"/>
+      <w:bookmarkEnd w:id="5"/>
     </w:p>
     <w:p>
       <w:pPr>
         <w:spacing w:line="360" w:lineRule="auto"/>
-        <w:rPr>
-          <w:lang w:val="en-US"/>
-        </w:rPr>
-      </w:pPr>
-      <w:r>
-        <w:rPr>
-          <w:lang w:val="en-US"/>
-        </w:rPr>
-        <w:t>An artefact for revision.</w:t>
-      </w:r>
-    </w:p>
-    <w:p>
-      <w:pPr>
-        <w:pStyle w:val="Cabealho1"/>
+        <w:ind w:firstLine="360"/>
+        <w:rPr>
+          <w:lang w:val="en-US"/>
+        </w:rPr>
+      </w:pPr>
+      <w:proofErr w:type="gramStart"/>
+      <w:r>
+        <w:rPr>
+          <w:lang w:val="en-US"/>
+        </w:rPr>
+        <w:t xml:space="preserve">An </w:t>
+      </w:r>
+      <w:proofErr w:type="spellStart"/>
+      <w:r>
+        <w:rPr>
+          <w:lang w:val="en-US"/>
+        </w:rPr>
+        <w:t>artefact</w:t>
+      </w:r>
+      <w:proofErr w:type="spellEnd"/>
+      <w:r>
+        <w:rPr>
+          <w:lang w:val="en-US"/>
+        </w:rPr>
+        <w:t xml:space="preserve"> for revision.</w:t>
+      </w:r>
+      <w:proofErr w:type="gramEnd"/>
+    </w:p>
+    <w:p>
+      <w:pPr>
+        <w:pStyle w:val="Heading1"/>
         <w:numPr>
           <w:ilvl w:val="1"/>
           <w:numId w:val="1"/>
@@ -2523,25 +2575,25 @@
           <w:lang w:val="en-US"/>
         </w:rPr>
       </w:pPr>
-      <w:bookmarkStart w:id="5" w:name="_Toc351192560"/>
+      <w:bookmarkStart w:id="6" w:name="_Toc351192560"/>
       <w:r>
         <w:rPr>
           <w:lang w:val="en-US"/>
         </w:rPr>
         <w:t>Outputs</w:t>
       </w:r>
-      <w:bookmarkEnd w:id="5"/>
-    </w:p>
-    <w:p>
-      <w:pPr>
-        <w:pStyle w:val="PargrafodaLista"/>
+      <w:bookmarkEnd w:id="6"/>
+    </w:p>
+    <w:p>
+      <w:pPr>
+        <w:pStyle w:val="ListParagraph"/>
         <w:spacing w:after="160" w:line="259" w:lineRule="auto"/>
         <w:ind w:left="360"/>
         <w:rPr>
           <w:lang w:val="en-US"/>
         </w:rPr>
       </w:pPr>
-      <w:bookmarkStart w:id="6" w:name="_Toc351192561"/>
+      <w:bookmarkStart w:id="7" w:name="_Toc351192561"/>
       <w:r>
         <w:rPr>
           <w:lang w:val="en-US"/>
@@ -2551,7 +2603,7 @@
     </w:p>
     <w:p>
       <w:pPr>
-        <w:pStyle w:val="Cabealho1"/>
+        <w:pStyle w:val="Heading1"/>
         <w:numPr>
           <w:ilvl w:val="0"/>
           <w:numId w:val="1"/>
@@ -2567,11 +2619,11 @@
         </w:rPr>
         <w:t>Activities</w:t>
       </w:r>
-      <w:bookmarkEnd w:id="6"/>
-    </w:p>
-    <w:p>
-      <w:pPr>
-        <w:pStyle w:val="PargrafodaLista"/>
+      <w:bookmarkEnd w:id="7"/>
+    </w:p>
+    <w:p>
+      <w:pPr>
+        <w:pStyle w:val="ListParagraph"/>
         <w:numPr>
           <w:ilvl w:val="0"/>
           <w:numId w:val="6"/>
@@ -2589,7 +2641,7 @@
     </w:p>
     <w:p>
       <w:pPr>
-        <w:pStyle w:val="PargrafodaLista"/>
+        <w:pStyle w:val="ListParagraph"/>
         <w:numPr>
           <w:ilvl w:val="0"/>
           <w:numId w:val="6"/>
@@ -2608,7 +2660,7 @@
     </w:p>
     <w:p>
       <w:pPr>
-        <w:pStyle w:val="PargrafodaLista"/>
+        <w:pStyle w:val="ListParagraph"/>
         <w:numPr>
           <w:ilvl w:val="1"/>
           <w:numId w:val="6"/>
@@ -2627,7 +2679,7 @@
     </w:p>
     <w:p>
       <w:pPr>
-        <w:pStyle w:val="PargrafodaLista"/>
+        <w:pStyle w:val="ListParagraph"/>
         <w:numPr>
           <w:ilvl w:val="2"/>
           <w:numId w:val="6"/>
@@ -2646,7 +2698,7 @@
     </w:p>
     <w:p>
       <w:pPr>
-        <w:pStyle w:val="PargrafodaLista"/>
+        <w:pStyle w:val="ListParagraph"/>
         <w:numPr>
           <w:ilvl w:val="3"/>
           <w:numId w:val="6"/>
@@ -2683,7 +2735,7 @@
     </w:p>
     <w:p>
       <w:pPr>
-        <w:pStyle w:val="PargrafodaLista"/>
+        <w:pStyle w:val="ListParagraph"/>
         <w:numPr>
           <w:ilvl w:val="2"/>
           <w:numId w:val="6"/>
@@ -2702,7 +2754,7 @@
     </w:p>
     <w:p>
       <w:pPr>
-        <w:pStyle w:val="PargrafodaLista"/>
+        <w:pStyle w:val="ListParagraph"/>
         <w:numPr>
           <w:ilvl w:val="3"/>
           <w:numId w:val="6"/>
@@ -2763,7 +2815,7 @@
     </w:p>
     <w:p>
       <w:pPr>
-        <w:pStyle w:val="PargrafodaLista"/>
+        <w:pStyle w:val="ListParagraph"/>
         <w:numPr>
           <w:ilvl w:val="2"/>
           <w:numId w:val="6"/>
@@ -2782,7 +2834,7 @@
     </w:p>
     <w:p>
       <w:pPr>
-        <w:pStyle w:val="PargrafodaLista"/>
+        <w:pStyle w:val="ListParagraph"/>
         <w:numPr>
           <w:ilvl w:val="3"/>
           <w:numId w:val="6"/>
@@ -2819,7 +2871,7 @@
     </w:p>
     <w:p>
       <w:pPr>
-        <w:pStyle w:val="PargrafodaLista"/>
+        <w:pStyle w:val="ListParagraph"/>
         <w:numPr>
           <w:ilvl w:val="2"/>
           <w:numId w:val="6"/>
@@ -2838,7 +2890,7 @@
     </w:p>
     <w:p>
       <w:pPr>
-        <w:pStyle w:val="PargrafodaLista"/>
+        <w:pStyle w:val="ListParagraph"/>
         <w:numPr>
           <w:ilvl w:val="3"/>
           <w:numId w:val="6"/>
@@ -2852,18 +2904,12 @@
         <w:rPr>
           <w:lang w:val="en-US"/>
         </w:rPr>
-        <w:t>I</w:t>
-      </w:r>
-      <w:r>
-        <w:rPr>
-          <w:lang w:val="en-US"/>
-        </w:rPr>
-        <w:t>s not the author. Annotates the defects</w:t>
-      </w:r>
-    </w:p>
-    <w:p>
-      <w:pPr>
-        <w:pStyle w:val="PargrafodaLista"/>
+        <w:t>Annotates the defects</w:t>
+      </w:r>
+    </w:p>
+    <w:p>
+      <w:pPr>
+        <w:pStyle w:val="ListParagraph"/>
         <w:numPr>
           <w:ilvl w:val="1"/>
           <w:numId w:val="6"/>
@@ -2882,7 +2928,7 @@
     </w:p>
     <w:p>
       <w:pPr>
-        <w:pStyle w:val="PargrafodaLista"/>
+        <w:pStyle w:val="ListParagraph"/>
         <w:numPr>
           <w:ilvl w:val="2"/>
           <w:numId w:val="6"/>
@@ -2901,7 +2947,7 @@
     </w:p>
     <w:p>
       <w:pPr>
-        <w:pStyle w:val="PargrafodaLista"/>
+        <w:pStyle w:val="ListParagraph"/>
         <w:numPr>
           <w:ilvl w:val="3"/>
           <w:numId w:val="6"/>
@@ -2962,7 +3008,7 @@
     </w:p>
     <w:p>
       <w:pPr>
-        <w:pStyle w:val="PargrafodaLista"/>
+        <w:pStyle w:val="ListParagraph"/>
         <w:numPr>
           <w:ilvl w:val="2"/>
           <w:numId w:val="6"/>
@@ -2981,7 +3027,7 @@
     </w:p>
     <w:p>
       <w:pPr>
-        <w:pStyle w:val="PargrafodaLista"/>
+        <w:pStyle w:val="ListParagraph"/>
         <w:numPr>
           <w:ilvl w:val="3"/>
           <w:numId w:val="6"/>
@@ -3001,7 +3047,7 @@
     </w:p>
     <w:p>
       <w:pPr>
-        <w:pStyle w:val="PargrafodaLista"/>
+        <w:pStyle w:val="ListParagraph"/>
         <w:numPr>
           <w:ilvl w:val="2"/>
           <w:numId w:val="6"/>
@@ -3020,7 +3066,7 @@
     </w:p>
     <w:p>
       <w:pPr>
-        <w:pStyle w:val="PargrafodaLista"/>
+        <w:pStyle w:val="ListParagraph"/>
         <w:numPr>
           <w:ilvl w:val="3"/>
           <w:numId w:val="6"/>
@@ -3051,7 +3097,7 @@
     </w:p>
     <w:p>
       <w:pPr>
-        <w:pStyle w:val="PargrafodaLista"/>
+        <w:pStyle w:val="ListParagraph"/>
         <w:numPr>
           <w:ilvl w:val="2"/>
           <w:numId w:val="6"/>
@@ -3070,7 +3116,7 @@
     </w:p>
     <w:p>
       <w:pPr>
-        <w:pStyle w:val="PargrafodaLista"/>
+        <w:pStyle w:val="ListParagraph"/>
         <w:numPr>
           <w:ilvl w:val="3"/>
           <w:numId w:val="6"/>
@@ -3125,7 +3171,7 @@
     </w:p>
     <w:p>
       <w:pPr>
-        <w:pStyle w:val="PargrafodaLista"/>
+        <w:pStyle w:val="ListParagraph"/>
         <w:numPr>
           <w:ilvl w:val="3"/>
           <w:numId w:val="6"/>
@@ -3144,7 +3190,7 @@
     </w:p>
     <w:p>
       <w:pPr>
-        <w:pStyle w:val="PargrafodaLista"/>
+        <w:pStyle w:val="ListParagraph"/>
         <w:numPr>
           <w:ilvl w:val="3"/>
           <w:numId w:val="6"/>
@@ -3163,7 +3209,7 @@
     </w:p>
     <w:p>
       <w:pPr>
-        <w:pStyle w:val="PargrafodaLista"/>
+        <w:pStyle w:val="ListParagraph"/>
         <w:numPr>
           <w:ilvl w:val="3"/>
           <w:numId w:val="6"/>
@@ -3182,7 +3228,7 @@
     </w:p>
     <w:p>
       <w:pPr>
-        <w:pStyle w:val="PargrafodaLista"/>
+        <w:pStyle w:val="ListParagraph"/>
         <w:numPr>
           <w:ilvl w:val="2"/>
           <w:numId w:val="6"/>
@@ -3201,7 +3247,7 @@
     </w:p>
     <w:p>
       <w:pPr>
-        <w:pStyle w:val="PargrafodaLista"/>
+        <w:pStyle w:val="ListParagraph"/>
         <w:numPr>
           <w:ilvl w:val="3"/>
           <w:numId w:val="6"/>
@@ -3220,7 +3266,7 @@
     </w:p>
     <w:p>
       <w:pPr>
-        <w:pStyle w:val="PargrafodaLista"/>
+        <w:pStyle w:val="ListParagraph"/>
         <w:numPr>
           <w:ilvl w:val="2"/>
           <w:numId w:val="6"/>
@@ -3239,7 +3285,7 @@
     </w:p>
     <w:p>
       <w:pPr>
-        <w:pStyle w:val="PargrafodaLista"/>
+        <w:pStyle w:val="ListParagraph"/>
         <w:numPr>
           <w:ilvl w:val="3"/>
           <w:numId w:val="6"/>
@@ -3258,7 +3304,7 @@
     </w:p>
     <w:p>
       <w:pPr>
-        <w:pStyle w:val="PargrafodaLista"/>
+        <w:pStyle w:val="ListParagraph"/>
         <w:numPr>
           <w:ilvl w:val="0"/>
           <w:numId w:val="6"/>
@@ -3294,7 +3340,7 @@
     </w:p>
     <w:p>
       <w:pPr>
-        <w:pStyle w:val="PargrafodaLista"/>
+        <w:pStyle w:val="ListParagraph"/>
         <w:numPr>
           <w:ilvl w:val="1"/>
           <w:numId w:val="6"/>
@@ -3319,7 +3365,7 @@
     </w:p>
     <w:p>
       <w:pPr>
-        <w:pStyle w:val="PargrafodaLista"/>
+        <w:pStyle w:val="ListParagraph"/>
         <w:numPr>
           <w:ilvl w:val="1"/>
           <w:numId w:val="6"/>
@@ -3338,7 +3384,7 @@
     </w:p>
     <w:p>
       <w:pPr>
-        <w:pStyle w:val="PargrafodaLista"/>
+        <w:pStyle w:val="ListParagraph"/>
         <w:numPr>
           <w:ilvl w:val="1"/>
           <w:numId w:val="6"/>
@@ -3357,7 +3403,7 @@
     </w:p>
     <w:p>
       <w:pPr>
-        <w:pStyle w:val="PargrafodaLista"/>
+        <w:pStyle w:val="ListParagraph"/>
         <w:numPr>
           <w:ilvl w:val="0"/>
           <w:numId w:val="6"/>
@@ -3384,7 +3430,7 @@
     </w:p>
     <w:p>
       <w:pPr>
-        <w:pStyle w:val="PargrafodaLista"/>
+        <w:pStyle w:val="ListParagraph"/>
         <w:numPr>
           <w:ilvl w:val="1"/>
           <w:numId w:val="6"/>
@@ -3403,7 +3449,7 @@
     </w:p>
     <w:p>
       <w:pPr>
-        <w:pStyle w:val="PargrafodaLista"/>
+        <w:pStyle w:val="ListParagraph"/>
         <w:numPr>
           <w:ilvl w:val="2"/>
           <w:numId w:val="6"/>
@@ -3417,13 +3463,31 @@
         <w:rPr>
           <w:lang w:val="en-US"/>
         </w:rPr>
-        <w:t xml:space="preserve">In case of documentation, since will be hosted in Google Code and shared </w:t>
-      </w:r>
-      <w:r>
-        <w:rPr>
-          <w:lang w:val="en-US"/>
-        </w:rPr>
-        <w:t>between team, the author must</w:t>
+        <w:t>In case of documentation, since</w:t>
+      </w:r>
+      <w:r>
+        <w:rPr>
+          <w:lang w:val="en-US"/>
+        </w:rPr>
+        <w:t xml:space="preserve"> it will be hosted at</w:t>
+      </w:r>
+      <w:r>
+        <w:rPr>
+          <w:lang w:val="en-US"/>
+        </w:rPr>
+        <w:t xml:space="preserve"> Google Code and shared </w:t>
+      </w:r>
+      <w:r>
+        <w:rPr>
+          <w:lang w:val="en-US"/>
+        </w:rPr>
+        <w:t xml:space="preserve">between team, the author </w:t>
+      </w:r>
+      <w:r>
+        <w:rPr>
+          <w:lang w:val="en-US"/>
+        </w:rPr>
+        <w:t>just needs to</w:t>
       </w:r>
       <w:r>
         <w:rPr>
@@ -3440,7 +3504,7 @@
     </w:p>
     <w:p>
       <w:pPr>
-        <w:pStyle w:val="PargrafodaLista"/>
+        <w:pStyle w:val="ListParagraph"/>
         <w:ind w:left="2508"/>
         <w:rPr>
           <w:lang w:val="en-US"/>
@@ -3449,7 +3513,7 @@
     </w:p>
     <w:p>
       <w:pPr>
-        <w:pStyle w:val="PargrafodaLista"/>
+        <w:pStyle w:val="ListParagraph"/>
         <w:numPr>
           <w:ilvl w:val="2"/>
           <w:numId w:val="6"/>
@@ -3463,62 +3527,32 @@
         <w:rPr>
           <w:lang w:val="en-US"/>
         </w:rPr>
-        <w:t xml:space="preserve">In case of </w:t>
-      </w:r>
-      <w:r>
-        <w:rPr>
-          <w:lang w:val="en-US"/>
-        </w:rPr>
-        <w:t>code</w:t>
-      </w:r>
-      <w:r>
-        <w:rPr>
-          <w:lang w:val="en-US"/>
-        </w:rPr>
-        <w:t xml:space="preserve">, since will be hosted in Google </w:t>
-      </w:r>
-      <w:r>
-        <w:rPr>
-          <w:lang w:val="en-US"/>
-        </w:rPr>
-        <w:t xml:space="preserve">Subversion server, </w:t>
-      </w:r>
-      <w:r>
-        <w:rPr>
-          <w:lang w:val="en-US"/>
-        </w:rPr>
-        <w:t xml:space="preserve">the author must notify the reviser. The reviser should use </w:t>
-      </w:r>
-      <w:r>
-        <w:rPr>
-          <w:lang w:val="en-US"/>
-        </w:rPr>
-        <w:t>Google code</w:t>
-      </w:r>
-      <w:r>
-        <w:rPr>
-          <w:lang w:val="en-US"/>
-        </w:rPr>
-        <w:t xml:space="preserve"> comments tool or communication platform existing in Facebook to pr</w:t>
-      </w:r>
-      <w:r>
-        <w:rPr>
-          <w:lang w:val="en-US"/>
-        </w:rPr>
-        <w:t>opose the changes or any critic</w:t>
-      </w:r>
-    </w:p>
-    <w:p>
-      <w:pPr>
-        <w:pStyle w:val="PargrafodaLista"/>
-        <w:rPr>
-          <w:lang w:val="en-US"/>
-        </w:rPr>
-      </w:pPr>
-    </w:p>
-    <w:p>
-      <w:pPr>
-        <w:pStyle w:val="PargrafodaLista"/>
+        <w:t xml:space="preserve">In case of code, since will be hosted in Google Subversion server, the author </w:t>
+      </w:r>
+      <w:r>
+        <w:rPr>
+          <w:lang w:val="en-US"/>
+        </w:rPr>
+        <w:t>just needs</w:t>
+      </w:r>
+      <w:r>
+        <w:rPr>
+          <w:lang w:val="en-US"/>
+        </w:rPr>
+        <w:t xml:space="preserve"> notify the reviser. The reviser should use Google code comments tool or communication platform existing in Facebook to propose the changes or any critic</w:t>
+      </w:r>
+    </w:p>
+    <w:p>
+      <w:pPr>
+        <w:pStyle w:val="ListParagraph"/>
+        <w:rPr>
+          <w:lang w:val="en-US"/>
+        </w:rPr>
+      </w:pPr>
+    </w:p>
+    <w:p>
+      <w:pPr>
+        <w:pStyle w:val="ListParagraph"/>
         <w:numPr>
           <w:ilvl w:val="0"/>
           <w:numId w:val="6"/>
@@ -3536,7 +3570,7 @@
     </w:p>
     <w:p>
       <w:pPr>
-        <w:pStyle w:val="PargrafodaLista"/>
+        <w:pStyle w:val="ListParagraph"/>
         <w:numPr>
           <w:ilvl w:val="0"/>
           <w:numId w:val="6"/>
@@ -3572,7 +3606,7 @@
     </w:p>
     <w:p>
       <w:pPr>
-        <w:pStyle w:val="PargrafodaLista"/>
+        <w:pStyle w:val="ListParagraph"/>
         <w:numPr>
           <w:ilvl w:val="1"/>
           <w:numId w:val="6"/>
@@ -3587,10 +3621,16 @@
         </w:rPr>
         <w:t>Review method use</w:t>
       </w:r>
-    </w:p>
-    <w:p>
-      <w:pPr>
-        <w:pStyle w:val="PargrafodaLista"/>
+      <w:r>
+        <w:rPr>
+          <w:lang w:val="en-US"/>
+        </w:rPr>
+        <w:t>d</w:t>
+      </w:r>
+    </w:p>
+    <w:p>
+      <w:pPr>
+        <w:pStyle w:val="ListParagraph"/>
         <w:numPr>
           <w:ilvl w:val="1"/>
           <w:numId w:val="6"/>
@@ -3603,12 +3643,13 @@
         <w:rPr>
           <w:lang w:val="en-US"/>
         </w:rPr>
+        <w:lastRenderedPageBreak/>
         <w:t>Review date</w:t>
       </w:r>
     </w:p>
     <w:p>
       <w:pPr>
-        <w:pStyle w:val="PargrafodaLista"/>
+        <w:pStyle w:val="ListParagraph"/>
         <w:numPr>
           <w:ilvl w:val="1"/>
           <w:numId w:val="6"/>
@@ -3621,13 +3662,12 @@
         <w:rPr>
           <w:lang w:val="en-US"/>
         </w:rPr>
-        <w:lastRenderedPageBreak/>
         <w:t>Team members and their roles, preparation effort and review effort</w:t>
       </w:r>
     </w:p>
     <w:p>
       <w:pPr>
-        <w:pStyle w:val="PargrafodaLista"/>
+        <w:pStyle w:val="ListParagraph"/>
         <w:numPr>
           <w:ilvl w:val="1"/>
           <w:numId w:val="6"/>
@@ -3659,32 +3699,7 @@
     </w:p>
     <w:p>
       <w:pPr>
-        <w:pStyle w:val="PargrafodaLista"/>
-        <w:ind w:left="1068"/>
-        <w:rPr>
-          <w:lang w:val="en-US"/>
-        </w:rPr>
-      </w:pPr>
-    </w:p>
-    <w:p>
-      <w:pPr>
-        <w:rPr>
-          <w:lang w:val="en-US"/>
-        </w:rPr>
-      </w:pPr>
-    </w:p>
-    <w:p>
-      <w:pPr>
-        <w:pStyle w:val="PargrafodaLista"/>
-        <w:ind w:left="2160"/>
-        <w:rPr>
-          <w:lang w:val="en-US"/>
-        </w:rPr>
-      </w:pPr>
-    </w:p>
-    <w:p>
-      <w:pPr>
-        <w:pStyle w:val="Cabealho1"/>
+        <w:pStyle w:val="Heading1"/>
         <w:numPr>
           <w:ilvl w:val="0"/>
           <w:numId w:val="1"/>
@@ -3694,18 +3709,18 @@
           <w:lang w:val="en-US"/>
         </w:rPr>
       </w:pPr>
-      <w:bookmarkStart w:id="7" w:name="_Toc351192563"/>
+      <w:bookmarkStart w:id="8" w:name="_Toc351192563"/>
       <w:r>
         <w:rPr>
           <w:lang w:val="en-US"/>
         </w:rPr>
         <w:t>Tools</w:t>
       </w:r>
-      <w:bookmarkEnd w:id="7"/>
-    </w:p>
-    <w:p>
-      <w:pPr>
-        <w:pStyle w:val="PargrafodaLista"/>
+      <w:bookmarkEnd w:id="8"/>
+    </w:p>
+    <w:p>
+      <w:pPr>
+        <w:pStyle w:val="ListParagraph"/>
         <w:numPr>
           <w:ilvl w:val="0"/>
           <w:numId w:val="7"/>
@@ -3723,7 +3738,7 @@
     </w:p>
     <w:p>
       <w:pPr>
-        <w:pStyle w:val="PargrafodaLista"/>
+        <w:pStyle w:val="ListParagraph"/>
         <w:numPr>
           <w:ilvl w:val="0"/>
           <w:numId w:val="7"/>
@@ -3741,7 +3756,7 @@
     </w:p>
     <w:p>
       <w:pPr>
-        <w:pStyle w:val="Cabealho1"/>
+        <w:pStyle w:val="Heading1"/>
         <w:numPr>
           <w:ilvl w:val="0"/>
           <w:numId w:val="1"/>
@@ -3751,18 +3766,18 @@
           <w:lang w:val="en-US"/>
         </w:rPr>
       </w:pPr>
-      <w:bookmarkStart w:id="8" w:name="_Toc351192564"/>
+      <w:bookmarkStart w:id="9" w:name="_Toc351192564"/>
       <w:r>
         <w:rPr>
           <w:lang w:val="en-US"/>
         </w:rPr>
         <w:t>Related Processes</w:t>
       </w:r>
-      <w:bookmarkEnd w:id="8"/>
-    </w:p>
-    <w:p>
-      <w:pPr>
-        <w:pStyle w:val="PargrafodaLista"/>
+      <w:bookmarkEnd w:id="9"/>
+    </w:p>
+    <w:p>
+      <w:pPr>
+        <w:pStyle w:val="ListParagraph"/>
         <w:numPr>
           <w:ilvl w:val="0"/>
           <w:numId w:val="8"/>
@@ -3780,7 +3795,7 @@
     </w:p>
     <w:p>
       <w:pPr>
-        <w:pStyle w:val="Cabealho1"/>
+        <w:pStyle w:val="Heading1"/>
         <w:numPr>
           <w:ilvl w:val="0"/>
           <w:numId w:val="1"/>
@@ -3790,18 +3805,18 @@
           <w:lang w:val="en-US"/>
         </w:rPr>
       </w:pPr>
-      <w:bookmarkStart w:id="9" w:name="_Toc351192565"/>
+      <w:bookmarkStart w:id="10" w:name="_Toc351192565"/>
       <w:r>
         <w:rPr>
           <w:lang w:val="en-US"/>
         </w:rPr>
         <w:t>Measures</w:t>
       </w:r>
-      <w:bookmarkEnd w:id="9"/>
-    </w:p>
-    <w:p>
-      <w:pPr>
-        <w:pStyle w:val="PargrafodaLista"/>
+      <w:bookmarkEnd w:id="10"/>
+    </w:p>
+    <w:p>
+      <w:pPr>
+        <w:pStyle w:val="ListParagraph"/>
         <w:numPr>
           <w:ilvl w:val="0"/>
           <w:numId w:val="8"/>
@@ -3820,17 +3835,15 @@
     </w:p>
     <w:p>
       <w:pPr>
-        <w:pStyle w:val="PargrafodaLista"/>
+        <w:pStyle w:val="ListParagraph"/>
         <w:spacing w:line="360" w:lineRule="auto"/>
         <w:rPr>
           <w:lang w:val="en-US"/>
         </w:rPr>
       </w:pPr>
-      <w:bookmarkStart w:id="10" w:name="_GoBack"/>
-      <w:bookmarkEnd w:id="10"/>
     </w:p>
     <w:sectPr>
-      <w:headerReference w:type="default" r:id="rId13"/>
+      <w:headerReference w:type="default" r:id="rId14"/>
       <w:pgSz w:w="11906" w:h="16838"/>
       <w:pgMar w:top="1417" w:right="1701" w:bottom="1417" w:left="1701" w:header="708" w:footer="708" w:gutter="0"/>
       <w:cols w:space="708"/>
@@ -3841,7 +3854,7 @@
 </file>
 
 <file path=word/endnotes.xml><?xml version="1.0" encoding="utf-8"?>
-<w:endnotes xmlns:wpc="http://schemas.microsoft.com/office/word/2010/wordprocessingCanvas" xmlns:mc="http://schemas.openxmlformats.org/markup-compatibility/2006" xmlns:o="urn:schemas-microsoft-com:office:office" xmlns:r="http://schemas.openxmlformats.org/officeDocument/2006/relationships" xmlns:m="http://schemas.openxmlformats.org/officeDocument/2006/math" xmlns:v="urn:schemas-microsoft-com:vml" xmlns:wp14="http://schemas.microsoft.com/office/word/2010/wordprocessingDrawing" xmlns:wp="http://schemas.openxmlformats.org/drawingml/2006/wordprocessingDrawing" xmlns:w10="urn:schemas-microsoft-com:office:word" xmlns:w="http://schemas.openxmlformats.org/wordprocessingml/2006/main" xmlns:w14="http://schemas.microsoft.com/office/word/2010/wordml" xmlns:w15="http://schemas.microsoft.com/office/word/2012/wordml" xmlns:wpg="http://schemas.microsoft.com/office/word/2010/wordprocessingGroup" xmlns:wpi="http://schemas.microsoft.com/office/word/2010/wordprocessingInk" xmlns:wne="http://schemas.microsoft.com/office/word/2006/wordml" xmlns:wps="http://schemas.microsoft.com/office/word/2010/wordprocessingShape" mc:Ignorable="w14 w15 wp14">
+<w:endnotes xmlns:wpc="http://schemas.microsoft.com/office/word/2010/wordprocessingCanvas" xmlns:mc="http://schemas.openxmlformats.org/markup-compatibility/2006" xmlns:o="urn:schemas-microsoft-com:office:office" xmlns:r="http://schemas.openxmlformats.org/officeDocument/2006/relationships" xmlns:m="http://schemas.openxmlformats.org/officeDocument/2006/math" xmlns:v="urn:schemas-microsoft-com:vml" xmlns:wp14="http://schemas.microsoft.com/office/word/2010/wordprocessingDrawing" xmlns:wp="http://schemas.openxmlformats.org/drawingml/2006/wordprocessingDrawing" xmlns:w10="urn:schemas-microsoft-com:office:word" xmlns:w="http://schemas.openxmlformats.org/wordprocessingml/2006/main" xmlns:w14="http://schemas.microsoft.com/office/word/2010/wordml" xmlns:wpg="http://schemas.microsoft.com/office/word/2010/wordprocessingGroup" xmlns:wpi="http://schemas.microsoft.com/office/word/2010/wordprocessingInk" xmlns:wne="http://schemas.microsoft.com/office/word/2006/wordml" xmlns:wps="http://schemas.microsoft.com/office/word/2010/wordprocessingShape" mc:Ignorable="w14 wp14">
   <w:endnote w:type="separator" w:id="-1">
     <w:p>
       <w:pPr>
@@ -3866,10 +3879,10 @@
 </file>
 
 <file path=word/footer1.xml><?xml version="1.0" encoding="utf-8"?>
-<w:ftr xmlns:wpc="http://schemas.microsoft.com/office/word/2010/wordprocessingCanvas" xmlns:mc="http://schemas.openxmlformats.org/markup-compatibility/2006" xmlns:o="urn:schemas-microsoft-com:office:office" xmlns:r="http://schemas.openxmlformats.org/officeDocument/2006/relationships" xmlns:m="http://schemas.openxmlformats.org/officeDocument/2006/math" xmlns:v="urn:schemas-microsoft-com:vml" xmlns:wp14="http://schemas.microsoft.com/office/word/2010/wordprocessingDrawing" xmlns:wp="http://schemas.openxmlformats.org/drawingml/2006/wordprocessingDrawing" xmlns:w10="urn:schemas-microsoft-com:office:word" xmlns:w="http://schemas.openxmlformats.org/wordprocessingml/2006/main" xmlns:w14="http://schemas.microsoft.com/office/word/2010/wordml" xmlns:w15="http://schemas.microsoft.com/office/word/2012/wordml" xmlns:wpg="http://schemas.microsoft.com/office/word/2010/wordprocessingGroup" xmlns:wpi="http://schemas.microsoft.com/office/word/2010/wordprocessingInk" xmlns:wne="http://schemas.microsoft.com/office/word/2006/wordml" xmlns:wps="http://schemas.microsoft.com/office/word/2010/wordprocessingShape" mc:Ignorable="w14 w15 wp14">
+<w:ftr xmlns:wpc="http://schemas.microsoft.com/office/word/2010/wordprocessingCanvas" xmlns:mc="http://schemas.openxmlformats.org/markup-compatibility/2006" xmlns:o="urn:schemas-microsoft-com:office:office" xmlns:r="http://schemas.openxmlformats.org/officeDocument/2006/relationships" xmlns:m="http://schemas.openxmlformats.org/officeDocument/2006/math" xmlns:v="urn:schemas-microsoft-com:vml" xmlns:wp14="http://schemas.microsoft.com/office/word/2010/wordprocessingDrawing" xmlns:wp="http://schemas.openxmlformats.org/drawingml/2006/wordprocessingDrawing" xmlns:w10="urn:schemas-microsoft-com:office:word" xmlns:w="http://schemas.openxmlformats.org/wordprocessingml/2006/main" xmlns:w14="http://schemas.microsoft.com/office/word/2010/wordml" xmlns:wpg="http://schemas.microsoft.com/office/word/2010/wordprocessingGroup" xmlns:wpi="http://schemas.microsoft.com/office/word/2010/wordprocessingInk" xmlns:wne="http://schemas.microsoft.com/office/word/2006/wordml" xmlns:wps="http://schemas.microsoft.com/office/word/2010/wordprocessingShape" mc:Ignorable="w14 wp14">
   <w:p>
     <w:pPr>
-      <w:pStyle w:val="Rodap"/>
+      <w:pStyle w:val="Footer"/>
     </w:pPr>
     <w:r>
       <w:t>Projeto Software 2013</w:t>
@@ -3877,7 +3890,7 @@
   </w:p>
   <w:p>
     <w:pPr>
-      <w:pStyle w:val="Rodap"/>
+      <w:pStyle w:val="Footer"/>
     </w:pPr>
     <w:sdt>
       <w:sdtPr>
@@ -3886,6 +3899,7 @@
         <w:dataBinding w:prefixMappings="xmlns:ns0='http://purl.org/dc/elements/1.1/' xmlns:ns1='http://schemas.openxmlformats.org/package/2006/metadata/core-properties' " w:xpath="/ns1:coreProperties[1]/ns0:title[1]" w:storeItemID="{6C3C8BC8-F283-45AE-878A-BAB7291924A1}"/>
         <w:text/>
       </w:sdtPr>
+      <w:sdtEndPr/>
       <w:sdtContent>
         <w:proofErr w:type="spellStart"/>
         <w:r>
@@ -3913,10 +3927,10 @@
 </file>
 
 <file path=word/footer2.xml><?xml version="1.0" encoding="utf-8"?>
-<w:ftr xmlns:wpc="http://schemas.microsoft.com/office/word/2010/wordprocessingCanvas" xmlns:mc="http://schemas.openxmlformats.org/markup-compatibility/2006" xmlns:o="urn:schemas-microsoft-com:office:office" xmlns:r="http://schemas.openxmlformats.org/officeDocument/2006/relationships" xmlns:m="http://schemas.openxmlformats.org/officeDocument/2006/math" xmlns:v="urn:schemas-microsoft-com:vml" xmlns:wp14="http://schemas.microsoft.com/office/word/2010/wordprocessingDrawing" xmlns:wp="http://schemas.openxmlformats.org/drawingml/2006/wordprocessingDrawing" xmlns:w10="urn:schemas-microsoft-com:office:word" xmlns:w="http://schemas.openxmlformats.org/wordprocessingml/2006/main" xmlns:w14="http://schemas.microsoft.com/office/word/2010/wordml" xmlns:w15="http://schemas.microsoft.com/office/word/2012/wordml" xmlns:wpg="http://schemas.microsoft.com/office/word/2010/wordprocessingGroup" xmlns:wpi="http://schemas.microsoft.com/office/word/2010/wordprocessingInk" xmlns:wne="http://schemas.microsoft.com/office/word/2006/wordml" xmlns:wps="http://schemas.microsoft.com/office/word/2010/wordprocessingShape" mc:Ignorable="w14 w15 wp14">
+<w:ftr xmlns:wpc="http://schemas.microsoft.com/office/word/2010/wordprocessingCanvas" xmlns:mc="http://schemas.openxmlformats.org/markup-compatibility/2006" xmlns:o="urn:schemas-microsoft-com:office:office" xmlns:r="http://schemas.openxmlformats.org/officeDocument/2006/relationships" xmlns:m="http://schemas.openxmlformats.org/officeDocument/2006/math" xmlns:v="urn:schemas-microsoft-com:vml" xmlns:wp14="http://schemas.microsoft.com/office/word/2010/wordprocessingDrawing" xmlns:wp="http://schemas.openxmlformats.org/drawingml/2006/wordprocessingDrawing" xmlns:w10="urn:schemas-microsoft-com:office:word" xmlns:w="http://schemas.openxmlformats.org/wordprocessingml/2006/main" xmlns:w14="http://schemas.microsoft.com/office/word/2010/wordml" xmlns:wpg="http://schemas.microsoft.com/office/word/2010/wordprocessingGroup" xmlns:wpi="http://schemas.microsoft.com/office/word/2010/wordprocessingInk" xmlns:wne="http://schemas.microsoft.com/office/word/2006/wordml" xmlns:wps="http://schemas.microsoft.com/office/word/2010/wordprocessingShape" mc:Ignorable="w14 wp14">
   <w:p>
     <w:pPr>
-      <w:pStyle w:val="Rodap"/>
+      <w:pStyle w:val="Footer"/>
     </w:pPr>
     <w:r>
       <w:t>Projeto Software 2013</w:t>
@@ -3930,7 +3944,7 @@
   </w:p>
   <w:p>
     <w:pPr>
-      <w:pStyle w:val="Rodap"/>
+      <w:pStyle w:val="Footer"/>
       <w:tabs>
         <w:tab w:val="clear" w:pos="4252"/>
       </w:tabs>
@@ -3942,6 +3956,7 @@
         <w:dataBinding w:prefixMappings="xmlns:ns0='http://purl.org/dc/elements/1.1/' xmlns:ns1='http://schemas.openxmlformats.org/package/2006/metadata/core-properties' " w:xpath="/ns1:coreProperties[1]/ns0:title[1]" w:storeItemID="{6C3C8BC8-F283-45AE-878A-BAB7291924A1}"/>
         <w:text/>
       </w:sdtPr>
+      <w:sdtEndPr/>
       <w:sdtContent>
         <w:proofErr w:type="spellStart"/>
         <w:r>
@@ -3966,10 +3981,10 @@
 </file>
 
 <file path=word/footer3.xml><?xml version="1.0" encoding="utf-8"?>
-<w:ftr xmlns:wpc="http://schemas.microsoft.com/office/word/2010/wordprocessingCanvas" xmlns:mc="http://schemas.openxmlformats.org/markup-compatibility/2006" xmlns:o="urn:schemas-microsoft-com:office:office" xmlns:r="http://schemas.openxmlformats.org/officeDocument/2006/relationships" xmlns:m="http://schemas.openxmlformats.org/officeDocument/2006/math" xmlns:v="urn:schemas-microsoft-com:vml" xmlns:wp14="http://schemas.microsoft.com/office/word/2010/wordprocessingDrawing" xmlns:wp="http://schemas.openxmlformats.org/drawingml/2006/wordprocessingDrawing" xmlns:w10="urn:schemas-microsoft-com:office:word" xmlns:w="http://schemas.openxmlformats.org/wordprocessingml/2006/main" xmlns:w14="http://schemas.microsoft.com/office/word/2010/wordml" xmlns:w15="http://schemas.microsoft.com/office/word/2012/wordml" xmlns:wpg="http://schemas.microsoft.com/office/word/2010/wordprocessingGroup" xmlns:wpi="http://schemas.microsoft.com/office/word/2010/wordprocessingInk" xmlns:wne="http://schemas.microsoft.com/office/word/2006/wordml" xmlns:wps="http://schemas.microsoft.com/office/word/2010/wordprocessingShape" mc:Ignorable="w14 w15 wp14">
+<w:ftr xmlns:wpc="http://schemas.microsoft.com/office/word/2010/wordprocessingCanvas" xmlns:mc="http://schemas.openxmlformats.org/markup-compatibility/2006" xmlns:o="urn:schemas-microsoft-com:office:office" xmlns:r="http://schemas.openxmlformats.org/officeDocument/2006/relationships" xmlns:m="http://schemas.openxmlformats.org/officeDocument/2006/math" xmlns:v="urn:schemas-microsoft-com:vml" xmlns:wp14="http://schemas.microsoft.com/office/word/2010/wordprocessingDrawing" xmlns:wp="http://schemas.openxmlformats.org/drawingml/2006/wordprocessingDrawing" xmlns:w10="urn:schemas-microsoft-com:office:word" xmlns:w="http://schemas.openxmlformats.org/wordprocessingml/2006/main" xmlns:w14="http://schemas.microsoft.com/office/word/2010/wordml" xmlns:wpg="http://schemas.microsoft.com/office/word/2010/wordprocessingGroup" xmlns:wpi="http://schemas.microsoft.com/office/word/2010/wordprocessingInk" xmlns:wne="http://schemas.microsoft.com/office/word/2006/wordml" xmlns:wps="http://schemas.microsoft.com/office/word/2010/wordprocessingShape" mc:Ignorable="w14 wp14">
   <w:p>
     <w:pPr>
-      <w:pStyle w:val="Rodap"/>
+      <w:pStyle w:val="Footer"/>
     </w:pPr>
     <w:r>
       <w:t>Projeto Software 2013</w:t>
@@ -3977,7 +3992,7 @@
   </w:p>
   <w:p>
     <w:pPr>
-      <w:pStyle w:val="Rodap"/>
+      <w:pStyle w:val="Footer"/>
     </w:pPr>
     <w:sdt>
       <w:sdtPr>
@@ -3986,6 +4001,7 @@
         <w:dataBinding w:prefixMappings="xmlns:ns0='http://purl.org/dc/elements/1.1/' xmlns:ns1='http://schemas.openxmlformats.org/package/2006/metadata/core-properties' " w:xpath="/ns1:coreProperties[1]/ns0:title[1]" w:storeItemID="{6C3C8BC8-F283-45AE-878A-BAB7291924A1}"/>
         <w:text/>
       </w:sdtPr>
+      <w:sdtEndPr/>
       <w:sdtContent>
         <w:proofErr w:type="spellStart"/>
         <w:r>
@@ -4021,7 +4037,7 @@
       <w:rPr>
         <w:noProof/>
       </w:rPr>
-      <w:t>i</w:t>
+      <w:t>5</w:t>
     </w:r>
     <w:r>
       <w:rPr>
@@ -4034,7 +4050,7 @@
 </file>
 
 <file path=word/footnotes.xml><?xml version="1.0" encoding="utf-8"?>
-<w:footnotes xmlns:wpc="http://schemas.microsoft.com/office/word/2010/wordprocessingCanvas" xmlns:mc="http://schemas.openxmlformats.org/markup-compatibility/2006" xmlns:o="urn:schemas-microsoft-com:office:office" xmlns:r="http://schemas.openxmlformats.org/officeDocument/2006/relationships" xmlns:m="http://schemas.openxmlformats.org/officeDocument/2006/math" xmlns:v="urn:schemas-microsoft-com:vml" xmlns:wp14="http://schemas.microsoft.com/office/word/2010/wordprocessingDrawing" xmlns:wp="http://schemas.openxmlformats.org/drawingml/2006/wordprocessingDrawing" xmlns:w10="urn:schemas-microsoft-com:office:word" xmlns:w="http://schemas.openxmlformats.org/wordprocessingml/2006/main" xmlns:w14="http://schemas.microsoft.com/office/word/2010/wordml" xmlns:w15="http://schemas.microsoft.com/office/word/2012/wordml" xmlns:wpg="http://schemas.microsoft.com/office/word/2010/wordprocessingGroup" xmlns:wpi="http://schemas.microsoft.com/office/word/2010/wordprocessingInk" xmlns:wne="http://schemas.microsoft.com/office/word/2006/wordml" xmlns:wps="http://schemas.microsoft.com/office/word/2010/wordprocessingShape" mc:Ignorable="w14 w15 wp14">
+<w:footnotes xmlns:wpc="http://schemas.microsoft.com/office/word/2010/wordprocessingCanvas" xmlns:mc="http://schemas.openxmlformats.org/markup-compatibility/2006" xmlns:o="urn:schemas-microsoft-com:office:office" xmlns:r="http://schemas.openxmlformats.org/officeDocument/2006/relationships" xmlns:m="http://schemas.openxmlformats.org/officeDocument/2006/math" xmlns:v="urn:schemas-microsoft-com:vml" xmlns:wp14="http://schemas.microsoft.com/office/word/2010/wordprocessingDrawing" xmlns:wp="http://schemas.openxmlformats.org/drawingml/2006/wordprocessingDrawing" xmlns:w10="urn:schemas-microsoft-com:office:word" xmlns:w="http://schemas.openxmlformats.org/wordprocessingml/2006/main" xmlns:w14="http://schemas.microsoft.com/office/word/2010/wordml" xmlns:wpg="http://schemas.microsoft.com/office/word/2010/wordprocessingGroup" xmlns:wpi="http://schemas.microsoft.com/office/word/2010/wordprocessingInk" xmlns:wne="http://schemas.microsoft.com/office/word/2006/wordml" xmlns:wps="http://schemas.microsoft.com/office/word/2010/wordprocessingShape" mc:Ignorable="w14 wp14">
   <w:footnote w:type="separator" w:id="-1">
     <w:p>
       <w:pPr>
@@ -4059,21 +4075,18 @@
 </file>
 
 <file path=word/header1.xml><?xml version="1.0" encoding="utf-8"?>
-<w:hdr xmlns:wpc="http://schemas.microsoft.com/office/word/2010/wordprocessingCanvas" xmlns:mc="http://schemas.openxmlformats.org/markup-compatibility/2006" xmlns:o="urn:schemas-microsoft-com:office:office" xmlns:r="http://schemas.openxmlformats.org/officeDocument/2006/relationships" xmlns:m="http://schemas.openxmlformats.org/officeDocument/2006/math" xmlns:v="urn:schemas-microsoft-com:vml" xmlns:wp14="http://schemas.microsoft.com/office/word/2010/wordprocessingDrawing" xmlns:wp="http://schemas.openxmlformats.org/drawingml/2006/wordprocessingDrawing" xmlns:w10="urn:schemas-microsoft-com:office:word" xmlns:w="http://schemas.openxmlformats.org/wordprocessingml/2006/main" xmlns:w14="http://schemas.microsoft.com/office/word/2010/wordml" xmlns:w15="http://schemas.microsoft.com/office/word/2012/wordml" xmlns:wpg="http://schemas.microsoft.com/office/word/2010/wordprocessingGroup" xmlns:wpi="http://schemas.microsoft.com/office/word/2010/wordprocessingInk" xmlns:wne="http://schemas.microsoft.com/office/word/2006/wordml" xmlns:wps="http://schemas.microsoft.com/office/word/2010/wordprocessingShape" mc:Ignorable="w14 w15 wp14">
+<w:hdr xmlns:wpc="http://schemas.microsoft.com/office/word/2010/wordprocessingCanvas" xmlns:mc="http://schemas.openxmlformats.org/markup-compatibility/2006" xmlns:o="urn:schemas-microsoft-com:office:office" xmlns:r="http://schemas.openxmlformats.org/officeDocument/2006/relationships" xmlns:m="http://schemas.openxmlformats.org/officeDocument/2006/math" xmlns:v="urn:schemas-microsoft-com:vml" xmlns:wp14="http://schemas.microsoft.com/office/word/2010/wordprocessingDrawing" xmlns:wp="http://schemas.openxmlformats.org/drawingml/2006/wordprocessingDrawing" xmlns:w10="urn:schemas-microsoft-com:office:word" xmlns:w="http://schemas.openxmlformats.org/wordprocessingml/2006/main" xmlns:w14="http://schemas.microsoft.com/office/word/2010/wordml" xmlns:wpg="http://schemas.microsoft.com/office/word/2010/wordprocessingGroup" xmlns:wpi="http://schemas.microsoft.com/office/word/2010/wordprocessingInk" xmlns:wne="http://schemas.microsoft.com/office/word/2006/wordml" xmlns:wps="http://schemas.microsoft.com/office/word/2010/wordprocessingShape" mc:Ignorable="w14 wp14">
   <w:p>
     <w:pPr>
-      <w:pStyle w:val="Cabealho"/>
-      <w:rPr>
-        <w:lang w:val="en-US"/>
-      </w:rPr>
+      <w:pStyle w:val="Header"/>
     </w:pPr>
     <w:r>
       <w:rPr>
         <w:noProof/>
-        <w:lang w:eastAsia="pt-PT"/>
+        <w:lang w:val="en-US"/>
       </w:rPr>
       <w:drawing>
-        <wp:anchor distT="0" distB="0" distL="114300" distR="114300" simplePos="0" relativeHeight="251661312" behindDoc="0" locked="0" layoutInCell="1" allowOverlap="1" wp14:anchorId="0BAB1233" wp14:editId="3CE5D93D">
+        <wp:anchor distT="0" distB="0" distL="114300" distR="114300" simplePos="0" relativeHeight="251661312" behindDoc="0" locked="0" layoutInCell="1" allowOverlap="1" wp14:anchorId="3F65D794" wp14:editId="410C1BF0">
           <wp:simplePos x="0" y="0"/>
           <wp:positionH relativeFrom="column">
             <wp:posOffset>15239</wp:posOffset>
@@ -4127,17 +4140,18 @@
       </w:drawing>
     </w:r>
     <w:r>
-      <w:rPr>
-        <w:lang w:val="en-US"/>
-      </w:rPr>
       <w:tab/>
     </w:r>
     <w:r>
-      <w:rPr>
-        <w:lang w:val="en-US"/>
-      </w:rPr>
       <w:tab/>
-      <w:t xml:space="preserve">Owner: </w:t>
+    </w:r>
+    <w:proofErr w:type="spellStart"/>
+    <w:r>
+      <w:t>Owner</w:t>
+    </w:r>
+    <w:proofErr w:type="spellEnd"/>
+    <w:r>
+      <w:t xml:space="preserve">: </w:t>
     </w:r>
     <w:sdt>
       <w:sdtPr>
@@ -4149,20 +4163,16 @@
         <w:dataBinding w:prefixMappings="xmlns:ns0='http://purl.org/dc/elements/1.1/' xmlns:ns1='http://schemas.openxmlformats.org/package/2006/metadata/core-properties' " w:xpath="/ns1:coreProperties[1]/ns0:creator[1]" w:storeItemID="{6C3C8BC8-F283-45AE-878A-BAB7291924A1}"/>
         <w:text/>
       </w:sdtPr>
+      <w:sdtEndPr/>
       <w:sdtContent>
         <w:r>
           <w:t xml:space="preserve">Mário </w:t>
         </w:r>
         <w:proofErr w:type="spellStart"/>
         <w:r>
-          <w:t>Oliveira</w:t>
-        </w:r>
-        <w:proofErr w:type="gramStart"/>
-        <w:r>
-          <w:t>;Filipe</w:t>
+          <w:t>Oliveira;Filipe</w:t>
         </w:r>
         <w:proofErr w:type="spellEnd"/>
-        <w:proofErr w:type="gramEnd"/>
         <w:r>
           <w:t xml:space="preserve"> Brandão</w:t>
         </w:r>
@@ -4171,21 +4181,15 @@
   </w:p>
   <w:p>
     <w:pPr>
-      <w:pStyle w:val="Cabealho"/>
+      <w:pStyle w:val="Header"/>
       <w:rPr>
         <w:lang w:val="en-US"/>
       </w:rPr>
     </w:pPr>
     <w:r>
-      <w:rPr>
-        <w:lang w:val="en-US"/>
-      </w:rPr>
       <w:tab/>
     </w:r>
     <w:r>
-      <w:rPr>
-        <w:lang w:val="en-US"/>
-      </w:rPr>
       <w:tab/>
     </w:r>
     <w:sdt>
@@ -4198,9 +4202,13 @@
         <w:dataBinding w:prefixMappings="xmlns:ns0='http://purl.org/dc/elements/1.1/' xmlns:ns1='http://schemas.openxmlformats.org/package/2006/metadata/core-properties' " w:xpath="/ns1:coreProperties[1]/ns0:description[1]" w:storeItemID="{6C3C8BC8-F283-45AE-878A-BAB7291924A1}"/>
         <w:text w:multiLine="1"/>
       </w:sdtPr>
+      <w:sdtEndPr/>
       <w:sdtContent>
         <w:r>
-          <w:t>V0.1</w:t>
+          <w:rPr>
+            <w:lang w:val="en-US"/>
+          </w:rPr>
+          <w:t>V0.2</w:t>
         </w:r>
       </w:sdtContent>
     </w:sdt>
@@ -4220,6 +4228,7 @@
         <w:dataBinding w:prefixMappings="xmlns:ns0='http://purl.org/dc/elements/1.1/' xmlns:ns1='http://schemas.openxmlformats.org/package/2006/metadata/core-properties' " w:xpath="/ns1:coreProperties[1]/ns1:contentStatus[1]" w:storeItemID="{6C3C8BC8-F283-45AE-878A-BAB7291924A1}"/>
         <w:text/>
       </w:sdtPr>
+      <w:sdtEndPr/>
       <w:sdtContent>
         <w:proofErr w:type="spellStart"/>
         <w:r>
@@ -4233,21 +4242,18 @@
 </file>
 
 <file path=word/header2.xml><?xml version="1.0" encoding="utf-8"?>
-<w:hdr xmlns:wpc="http://schemas.microsoft.com/office/word/2010/wordprocessingCanvas" xmlns:mc="http://schemas.openxmlformats.org/markup-compatibility/2006" xmlns:o="urn:schemas-microsoft-com:office:office" xmlns:r="http://schemas.openxmlformats.org/officeDocument/2006/relationships" xmlns:m="http://schemas.openxmlformats.org/officeDocument/2006/math" xmlns:v="urn:schemas-microsoft-com:vml" xmlns:wp14="http://schemas.microsoft.com/office/word/2010/wordprocessingDrawing" xmlns:wp="http://schemas.openxmlformats.org/drawingml/2006/wordprocessingDrawing" xmlns:w10="urn:schemas-microsoft-com:office:word" xmlns:w="http://schemas.openxmlformats.org/wordprocessingml/2006/main" xmlns:w14="http://schemas.microsoft.com/office/word/2010/wordml" xmlns:w15="http://schemas.microsoft.com/office/word/2012/wordml" xmlns:wpg="http://schemas.microsoft.com/office/word/2010/wordprocessingGroup" xmlns:wpi="http://schemas.microsoft.com/office/word/2010/wordprocessingInk" xmlns:wne="http://schemas.microsoft.com/office/word/2006/wordml" xmlns:wps="http://schemas.microsoft.com/office/word/2010/wordprocessingShape" mc:Ignorable="w14 w15 wp14">
+<w:hdr xmlns:wpc="http://schemas.microsoft.com/office/word/2010/wordprocessingCanvas" xmlns:mc="http://schemas.openxmlformats.org/markup-compatibility/2006" xmlns:o="urn:schemas-microsoft-com:office:office" xmlns:r="http://schemas.openxmlformats.org/officeDocument/2006/relationships" xmlns:m="http://schemas.openxmlformats.org/officeDocument/2006/math" xmlns:v="urn:schemas-microsoft-com:vml" xmlns:wp14="http://schemas.microsoft.com/office/word/2010/wordprocessingDrawing" xmlns:wp="http://schemas.openxmlformats.org/drawingml/2006/wordprocessingDrawing" xmlns:w10="urn:schemas-microsoft-com:office:word" xmlns:w="http://schemas.openxmlformats.org/wordprocessingml/2006/main" xmlns:w14="http://schemas.microsoft.com/office/word/2010/wordml" xmlns:wpg="http://schemas.microsoft.com/office/word/2010/wordprocessingGroup" xmlns:wpi="http://schemas.microsoft.com/office/word/2010/wordprocessingInk" xmlns:wne="http://schemas.microsoft.com/office/word/2006/wordml" xmlns:wps="http://schemas.microsoft.com/office/word/2010/wordprocessingShape" mc:Ignorable="w14 wp14">
   <w:p>
     <w:pPr>
-      <w:pStyle w:val="Cabealho"/>
-      <w:rPr>
-        <w:lang w:val="en-US"/>
-      </w:rPr>
+      <w:pStyle w:val="Header"/>
     </w:pPr>
     <w:r>
       <w:rPr>
         <w:noProof/>
-        <w:lang w:eastAsia="pt-PT"/>
+        <w:lang w:val="en-US"/>
       </w:rPr>
       <w:drawing>
-        <wp:anchor distT="0" distB="0" distL="114300" distR="114300" simplePos="0" relativeHeight="251662336" behindDoc="0" locked="0" layoutInCell="1" allowOverlap="1" wp14:anchorId="3795A64D" wp14:editId="0319B723">
+        <wp:anchor distT="0" distB="0" distL="114300" distR="114300" simplePos="0" relativeHeight="251662336" behindDoc="0" locked="0" layoutInCell="1" allowOverlap="1" wp14:anchorId="421D084B" wp14:editId="6ED3EE39">
           <wp:simplePos x="0" y="0"/>
           <wp:positionH relativeFrom="column">
             <wp:posOffset>81915</wp:posOffset>
@@ -4301,17 +4307,18 @@
       </w:drawing>
     </w:r>
     <w:r>
-      <w:rPr>
-        <w:lang w:val="en-US"/>
-      </w:rPr>
       <w:tab/>
     </w:r>
     <w:r>
-      <w:rPr>
-        <w:lang w:val="en-US"/>
-      </w:rPr>
       <w:tab/>
-      <w:t xml:space="preserve">Owner: </w:t>
+    </w:r>
+    <w:proofErr w:type="spellStart"/>
+    <w:r>
+      <w:t>Owner</w:t>
+    </w:r>
+    <w:proofErr w:type="spellEnd"/>
+    <w:r>
+      <w:t xml:space="preserve">: </w:t>
     </w:r>
     <w:sdt>
       <w:sdtPr>
@@ -4323,20 +4330,16 @@
         <w:dataBinding w:prefixMappings="xmlns:ns0='http://purl.org/dc/elements/1.1/' xmlns:ns1='http://schemas.openxmlformats.org/package/2006/metadata/core-properties' " w:xpath="/ns1:coreProperties[1]/ns0:creator[1]" w:storeItemID="{6C3C8BC8-F283-45AE-878A-BAB7291924A1}"/>
         <w:text/>
       </w:sdtPr>
+      <w:sdtEndPr/>
       <w:sdtContent>
         <w:r>
           <w:t xml:space="preserve">Mário </w:t>
         </w:r>
         <w:proofErr w:type="spellStart"/>
         <w:r>
-          <w:t>Oliveira</w:t>
-        </w:r>
-        <w:proofErr w:type="gramStart"/>
-        <w:r>
-          <w:t>;Filipe</w:t>
+          <w:t>Oliveira;Filipe</w:t>
         </w:r>
         <w:proofErr w:type="spellEnd"/>
-        <w:proofErr w:type="gramEnd"/>
         <w:r>
           <w:t xml:space="preserve"> Brandão</w:t>
         </w:r>
@@ -4345,21 +4348,15 @@
   </w:p>
   <w:p>
     <w:pPr>
-      <w:pStyle w:val="Cabealho"/>
+      <w:pStyle w:val="Header"/>
       <w:rPr>
         <w:lang w:val="en-US"/>
       </w:rPr>
     </w:pPr>
     <w:r>
-      <w:rPr>
-        <w:lang w:val="en-US"/>
-      </w:rPr>
       <w:tab/>
     </w:r>
     <w:r>
-      <w:rPr>
-        <w:lang w:val="en-US"/>
-      </w:rPr>
       <w:tab/>
     </w:r>
     <w:sdt>
@@ -4372,9 +4369,13 @@
         <w:dataBinding w:prefixMappings="xmlns:ns0='http://purl.org/dc/elements/1.1/' xmlns:ns1='http://schemas.openxmlformats.org/package/2006/metadata/core-properties' " w:xpath="/ns1:coreProperties[1]/ns0:description[1]" w:storeItemID="{6C3C8BC8-F283-45AE-878A-BAB7291924A1}"/>
         <w:text w:multiLine="1"/>
       </w:sdtPr>
+      <w:sdtEndPr/>
       <w:sdtContent>
         <w:r>
-          <w:t>V0.1</w:t>
+          <w:rPr>
+            <w:lang w:val="en-US"/>
+          </w:rPr>
+          <w:t>V0.2</w:t>
         </w:r>
       </w:sdtContent>
     </w:sdt>
@@ -4394,6 +4395,7 @@
         <w:dataBinding w:prefixMappings="xmlns:ns0='http://purl.org/dc/elements/1.1/' xmlns:ns1='http://schemas.openxmlformats.org/package/2006/metadata/core-properties' " w:xpath="/ns1:coreProperties[1]/ns1:contentStatus[1]" w:storeItemID="{6C3C8BC8-F283-45AE-878A-BAB7291924A1}"/>
         <w:text/>
       </w:sdtPr>
+      <w:sdtEndPr/>
       <w:sdtContent>
         <w:proofErr w:type="spellStart"/>
         <w:r>
@@ -4413,18 +4415,15 @@
 </file>
 
 <file path=word/header3.xml><?xml version="1.0" encoding="utf-8"?>
-<w:hdr xmlns:wpc="http://schemas.microsoft.com/office/word/2010/wordprocessingCanvas" xmlns:mc="http://schemas.openxmlformats.org/markup-compatibility/2006" xmlns:o="urn:schemas-microsoft-com:office:office" xmlns:r="http://schemas.openxmlformats.org/officeDocument/2006/relationships" xmlns:m="http://schemas.openxmlformats.org/officeDocument/2006/math" xmlns:v="urn:schemas-microsoft-com:vml" xmlns:wp14="http://schemas.microsoft.com/office/word/2010/wordprocessingDrawing" xmlns:wp="http://schemas.openxmlformats.org/drawingml/2006/wordprocessingDrawing" xmlns:w10="urn:schemas-microsoft-com:office:word" xmlns:w="http://schemas.openxmlformats.org/wordprocessingml/2006/main" xmlns:w14="http://schemas.microsoft.com/office/word/2010/wordml" xmlns:w15="http://schemas.microsoft.com/office/word/2012/wordml" xmlns:wpg="http://schemas.microsoft.com/office/word/2010/wordprocessingGroup" xmlns:wpi="http://schemas.microsoft.com/office/word/2010/wordprocessingInk" xmlns:wne="http://schemas.microsoft.com/office/word/2006/wordml" xmlns:wps="http://schemas.microsoft.com/office/word/2010/wordprocessingShape" mc:Ignorable="w14 w15 wp14">
+<w:hdr xmlns:wpc="http://schemas.microsoft.com/office/word/2010/wordprocessingCanvas" xmlns:mc="http://schemas.openxmlformats.org/markup-compatibility/2006" xmlns:o="urn:schemas-microsoft-com:office:office" xmlns:r="http://schemas.openxmlformats.org/officeDocument/2006/relationships" xmlns:m="http://schemas.openxmlformats.org/officeDocument/2006/math" xmlns:v="urn:schemas-microsoft-com:vml" xmlns:wp14="http://schemas.microsoft.com/office/word/2010/wordprocessingDrawing" xmlns:wp="http://schemas.openxmlformats.org/drawingml/2006/wordprocessingDrawing" xmlns:w10="urn:schemas-microsoft-com:office:word" xmlns:w="http://schemas.openxmlformats.org/wordprocessingml/2006/main" xmlns:w14="http://schemas.microsoft.com/office/word/2010/wordml" xmlns:wpg="http://schemas.microsoft.com/office/word/2010/wordprocessingGroup" xmlns:wpi="http://schemas.microsoft.com/office/word/2010/wordprocessingInk" xmlns:wne="http://schemas.microsoft.com/office/word/2006/wordml" xmlns:wps="http://schemas.microsoft.com/office/word/2010/wordprocessingShape" mc:Ignorable="w14 wp14">
   <w:p>
     <w:pPr>
-      <w:pStyle w:val="Cabealho"/>
-      <w:rPr>
-        <w:lang w:val="en-US"/>
-      </w:rPr>
+      <w:pStyle w:val="Header"/>
     </w:pPr>
     <w:r>
       <w:rPr>
         <w:noProof/>
-        <w:lang w:eastAsia="pt-PT"/>
+        <w:lang w:val="en-US"/>
       </w:rPr>
       <w:drawing>
         <wp:anchor distT="0" distB="0" distL="114300" distR="114300" simplePos="0" relativeHeight="251659264" behindDoc="0" locked="0" layoutInCell="1" allowOverlap="1" wp14:anchorId="42C348DC" wp14:editId="58CEFCD5">
@@ -4481,17 +4480,18 @@
       </w:drawing>
     </w:r>
     <w:r>
-      <w:rPr>
-        <w:lang w:val="en-US"/>
-      </w:rPr>
       <w:tab/>
     </w:r>
     <w:r>
-      <w:rPr>
-        <w:lang w:val="en-US"/>
-      </w:rPr>
       <w:tab/>
-      <w:t xml:space="preserve">Owner: </w:t>
+    </w:r>
+    <w:proofErr w:type="spellStart"/>
+    <w:r>
+      <w:t>Owner</w:t>
+    </w:r>
+    <w:proofErr w:type="spellEnd"/>
+    <w:r>
+      <w:t xml:space="preserve">: </w:t>
     </w:r>
     <w:sdt>
       <w:sdtPr>
@@ -4503,20 +4503,16 @@
         <w:dataBinding w:prefixMappings="xmlns:ns0='http://purl.org/dc/elements/1.1/' xmlns:ns1='http://schemas.openxmlformats.org/package/2006/metadata/core-properties' " w:xpath="/ns1:coreProperties[1]/ns0:creator[1]" w:storeItemID="{6C3C8BC8-F283-45AE-878A-BAB7291924A1}"/>
         <w:text/>
       </w:sdtPr>
+      <w:sdtEndPr/>
       <w:sdtContent>
         <w:r>
           <w:t xml:space="preserve">Mário </w:t>
         </w:r>
         <w:proofErr w:type="spellStart"/>
         <w:r>
-          <w:t>Oliveira</w:t>
-        </w:r>
-        <w:proofErr w:type="gramStart"/>
-        <w:r>
-          <w:t>;Filipe</w:t>
+          <w:t>Oliveira;Filipe</w:t>
         </w:r>
         <w:proofErr w:type="spellEnd"/>
-        <w:proofErr w:type="gramEnd"/>
         <w:r>
           <w:t xml:space="preserve"> Brandão</w:t>
         </w:r>
@@ -4525,21 +4521,15 @@
   </w:p>
   <w:p>
     <w:pPr>
-      <w:pStyle w:val="Cabealho"/>
+      <w:pStyle w:val="Header"/>
       <w:rPr>
         <w:lang w:val="en-US"/>
       </w:rPr>
     </w:pPr>
     <w:r>
-      <w:rPr>
-        <w:lang w:val="en-US"/>
-      </w:rPr>
       <w:tab/>
     </w:r>
     <w:r>
-      <w:rPr>
-        <w:lang w:val="en-US"/>
-      </w:rPr>
       <w:tab/>
     </w:r>
     <w:sdt>
@@ -4552,9 +4542,13 @@
         <w:dataBinding w:prefixMappings="xmlns:ns0='http://purl.org/dc/elements/1.1/' xmlns:ns1='http://schemas.openxmlformats.org/package/2006/metadata/core-properties' " w:xpath="/ns1:coreProperties[1]/ns0:description[1]" w:storeItemID="{6C3C8BC8-F283-45AE-878A-BAB7291924A1}"/>
         <w:text w:multiLine="1"/>
       </w:sdtPr>
+      <w:sdtEndPr/>
       <w:sdtContent>
         <w:r>
-          <w:t>V0.1</w:t>
+          <w:rPr>
+            <w:lang w:val="en-US"/>
+          </w:rPr>
+          <w:t>V0.2</w:t>
         </w:r>
       </w:sdtContent>
     </w:sdt>
@@ -4574,6 +4568,7 @@
         <w:dataBinding w:prefixMappings="xmlns:ns0='http://purl.org/dc/elements/1.1/' xmlns:ns1='http://schemas.openxmlformats.org/package/2006/metadata/core-properties' " w:xpath="/ns1:coreProperties[1]/ns1:contentStatus[1]" w:storeItemID="{6C3C8BC8-F283-45AE-878A-BAB7291924A1}"/>
         <w:text/>
       </w:sdtPr>
+      <w:sdtEndPr/>
       <w:sdtContent>
         <w:proofErr w:type="spellStart"/>
         <w:r>
@@ -4591,14 +4586,14 @@
   </w:p>
   <w:p>
     <w:pPr>
-      <w:pStyle w:val="Cabealho"/>
+      <w:pStyle w:val="Header"/>
     </w:pPr>
   </w:p>
 </w:hdr>
 </file>
 
 <file path=word/numbering.xml><?xml version="1.0" encoding="utf-8"?>
-<w:numbering xmlns:wpc="http://schemas.microsoft.com/office/word/2010/wordprocessingCanvas" xmlns:mc="http://schemas.openxmlformats.org/markup-compatibility/2006" xmlns:o="urn:schemas-microsoft-com:office:office" xmlns:r="http://schemas.openxmlformats.org/officeDocument/2006/relationships" xmlns:m="http://schemas.openxmlformats.org/officeDocument/2006/math" xmlns:v="urn:schemas-microsoft-com:vml" xmlns:wp14="http://schemas.microsoft.com/office/word/2010/wordprocessingDrawing" xmlns:wp="http://schemas.openxmlformats.org/drawingml/2006/wordprocessingDrawing" xmlns:w10="urn:schemas-microsoft-com:office:word" xmlns:w="http://schemas.openxmlformats.org/wordprocessingml/2006/main" xmlns:w14="http://schemas.microsoft.com/office/word/2010/wordml" xmlns:w15="http://schemas.microsoft.com/office/word/2012/wordml" xmlns:wpg="http://schemas.microsoft.com/office/word/2010/wordprocessingGroup" xmlns:wpi="http://schemas.microsoft.com/office/word/2010/wordprocessingInk" xmlns:wne="http://schemas.microsoft.com/office/word/2006/wordml" xmlns:wps="http://schemas.microsoft.com/office/word/2010/wordprocessingShape" mc:Ignorable="w14 w15 wp14">
+<w:numbering xmlns:wpc="http://schemas.microsoft.com/office/word/2010/wordprocessingCanvas" xmlns:mc="http://schemas.openxmlformats.org/markup-compatibility/2006" xmlns:o="urn:schemas-microsoft-com:office:office" xmlns:r="http://schemas.openxmlformats.org/officeDocument/2006/relationships" xmlns:m="http://schemas.openxmlformats.org/officeDocument/2006/math" xmlns:v="urn:schemas-microsoft-com:vml" xmlns:wp14="http://schemas.microsoft.com/office/word/2010/wordprocessingDrawing" xmlns:wp="http://schemas.openxmlformats.org/drawingml/2006/wordprocessingDrawing" xmlns:w10="urn:schemas-microsoft-com:office:word" xmlns:w="http://schemas.openxmlformats.org/wordprocessingml/2006/main" xmlns:w14="http://schemas.microsoft.com/office/word/2010/wordml" xmlns:wpg="http://schemas.microsoft.com/office/word/2010/wordprocessingGroup" xmlns:wpi="http://schemas.microsoft.com/office/word/2010/wordprocessingInk" xmlns:wne="http://schemas.microsoft.com/office/word/2006/wordml" xmlns:wps="http://schemas.microsoft.com/office/word/2010/wordprocessingShape" mc:Ignorable="w14 wp14">
   <w:abstractNum w:abstractNumId="0">
     <w:nsid w:val="12F5784F"/>
     <w:multiLevelType w:val="hybridMultilevel"/>
@@ -5504,7 +5499,7 @@
 </file>
 
 <file path=word/styles.xml><?xml version="1.0" encoding="utf-8"?>
-<w:styles xmlns:mc="http://schemas.openxmlformats.org/markup-compatibility/2006" xmlns:r="http://schemas.openxmlformats.org/officeDocument/2006/relationships" xmlns:w="http://schemas.openxmlformats.org/wordprocessingml/2006/main" xmlns:w14="http://schemas.microsoft.com/office/word/2010/wordml" xmlns:w15="http://schemas.microsoft.com/office/word/2012/wordml" mc:Ignorable="w14 w15">
+<w:styles xmlns:mc="http://schemas.openxmlformats.org/markup-compatibility/2006" xmlns:r="http://schemas.openxmlformats.org/officeDocument/2006/relationships" xmlns:w="http://schemas.openxmlformats.org/wordprocessingml/2006/main" xmlns:w14="http://schemas.microsoft.com/office/word/2010/wordml" mc:Ignorable="w14">
   <w:docDefaults>
     <w:rPrDefault>
       <w:rPr>
@@ -5520,378 +5515,144 @@
       </w:pPr>
     </w:pPrDefault>
   </w:docDefaults>
-  <w:latentStyles w:defLockedState="0" w:defUIPriority="99" w:defSemiHidden="0" w:defUnhideWhenUsed="0" w:defQFormat="0" w:count="371">
-    <w:lsdException w:name="Normal" w:uiPriority="0" w:qFormat="1"/>
-    <w:lsdException w:name="heading 1" w:uiPriority="9" w:qFormat="1"/>
-    <w:lsdException w:name="heading 2" w:semiHidden="1" w:uiPriority="9" w:unhideWhenUsed="1" w:qFormat="1"/>
-    <w:lsdException w:name="heading 3" w:semiHidden="1" w:uiPriority="9" w:unhideWhenUsed="1" w:qFormat="1"/>
-    <w:lsdException w:name="heading 4" w:semiHidden="1" w:uiPriority="9" w:unhideWhenUsed="1" w:qFormat="1"/>
-    <w:lsdException w:name="heading 5" w:semiHidden="1" w:uiPriority="9" w:unhideWhenUsed="1" w:qFormat="1"/>
-    <w:lsdException w:name="heading 6" w:semiHidden="1" w:uiPriority="9" w:unhideWhenUsed="1" w:qFormat="1"/>
-    <w:lsdException w:name="heading 7" w:semiHidden="1" w:uiPriority="9" w:unhideWhenUsed="1" w:qFormat="1"/>
-    <w:lsdException w:name="heading 8" w:semiHidden="1" w:uiPriority="9" w:unhideWhenUsed="1" w:qFormat="1"/>
-    <w:lsdException w:name="heading 9" w:semiHidden="1" w:uiPriority="9" w:unhideWhenUsed="1" w:qFormat="1"/>
-    <w:lsdException w:name="index 1" w:semiHidden="1" w:unhideWhenUsed="1"/>
-    <w:lsdException w:name="index 2" w:semiHidden="1" w:unhideWhenUsed="1"/>
-    <w:lsdException w:name="index 3" w:semiHidden="1" w:unhideWhenUsed="1"/>
-    <w:lsdException w:name="index 4" w:semiHidden="1" w:unhideWhenUsed="1"/>
-    <w:lsdException w:name="index 5" w:semiHidden="1" w:unhideWhenUsed="1"/>
-    <w:lsdException w:name="index 6" w:semiHidden="1" w:unhideWhenUsed="1"/>
-    <w:lsdException w:name="index 7" w:semiHidden="1" w:unhideWhenUsed="1"/>
-    <w:lsdException w:name="index 8" w:semiHidden="1" w:unhideWhenUsed="1"/>
-    <w:lsdException w:name="index 9" w:semiHidden="1" w:unhideWhenUsed="1"/>
-    <w:lsdException w:name="toc 1" w:semiHidden="1" w:uiPriority="39" w:unhideWhenUsed="1"/>
-    <w:lsdException w:name="toc 2" w:semiHidden="1" w:uiPriority="39" w:unhideWhenUsed="1"/>
-    <w:lsdException w:name="toc 3" w:semiHidden="1" w:uiPriority="39" w:unhideWhenUsed="1"/>
-    <w:lsdException w:name="toc 4" w:semiHidden="1" w:uiPriority="39" w:unhideWhenUsed="1"/>
-    <w:lsdException w:name="toc 5" w:semiHidden="1" w:uiPriority="39" w:unhideWhenUsed="1"/>
-    <w:lsdException w:name="toc 6" w:semiHidden="1" w:uiPriority="39" w:unhideWhenUsed="1"/>
-    <w:lsdException w:name="toc 7" w:semiHidden="1" w:uiPriority="39" w:unhideWhenUsed="1"/>
-    <w:lsdException w:name="toc 8" w:semiHidden="1" w:uiPriority="39" w:unhideWhenUsed="1"/>
-    <w:lsdException w:name="toc 9" w:semiHidden="1" w:uiPriority="39" w:unhideWhenUsed="1"/>
-    <w:lsdException w:name="Normal Indent" w:semiHidden="1" w:unhideWhenUsed="1"/>
-    <w:lsdException w:name="footnote text" w:semiHidden="1" w:unhideWhenUsed="1"/>
-    <w:lsdException w:name="annotation text" w:semiHidden="1" w:unhideWhenUsed="1"/>
-    <w:lsdException w:name="header" w:semiHidden="1" w:unhideWhenUsed="1"/>
-    <w:lsdException w:name="footer" w:semiHidden="1" w:unhideWhenUsed="1"/>
-    <w:lsdException w:name="index heading" w:semiHidden="1" w:unhideWhenUsed="1"/>
-    <w:lsdException w:name="caption" w:semiHidden="1" w:uiPriority="35" w:unhideWhenUsed="1" w:qFormat="1"/>
-    <w:lsdException w:name="table of figures" w:semiHidden="1" w:unhideWhenUsed="1"/>
-    <w:lsdException w:name="envelope address" w:semiHidden="1" w:unhideWhenUsed="1"/>
-    <w:lsdException w:name="envelope return" w:semiHidden="1" w:unhideWhenUsed="1"/>
-    <w:lsdException w:name="footnote reference" w:semiHidden="1" w:unhideWhenUsed="1"/>
-    <w:lsdException w:name="annotation reference" w:semiHidden="1" w:unhideWhenUsed="1"/>
-    <w:lsdException w:name="line number" w:semiHidden="1" w:unhideWhenUsed="1"/>
-    <w:lsdException w:name="page number" w:semiHidden="1" w:unhideWhenUsed="1"/>
-    <w:lsdException w:name="endnote reference" w:semiHidden="1" w:unhideWhenUsed="1"/>
-    <w:lsdException w:name="endnote text" w:semiHidden="1" w:unhideWhenUsed="1"/>
-    <w:lsdException w:name="table of authorities" w:semiHidden="1" w:unhideWhenUsed="1"/>
-    <w:lsdException w:name="macro" w:semiHidden="1" w:unhideWhenUsed="1"/>
-    <w:lsdException w:name="toa heading" w:semiHidden="1" w:unhideWhenUsed="1"/>
-    <w:lsdException w:name="List" w:semiHidden="1" w:unhideWhenUsed="1"/>
-    <w:lsdException w:name="List Bullet" w:semiHidden="1" w:unhideWhenUsed="1"/>
-    <w:lsdException w:name="List Number" w:semiHidden="1" w:unhideWhenUsed="1"/>
-    <w:lsdException w:name="List 2" w:semiHidden="1" w:unhideWhenUsed="1"/>
-    <w:lsdException w:name="List 3" w:semiHidden="1" w:unhideWhenUsed="1"/>
-    <w:lsdException w:name="List 4" w:semiHidden="1" w:unhideWhenUsed="1"/>
-    <w:lsdException w:name="List 5" w:semiHidden="1" w:unhideWhenUsed="1"/>
-    <w:lsdException w:name="List Bullet 2" w:semiHidden="1" w:unhideWhenUsed="1"/>
-    <w:lsdException w:name="List Bullet 3" w:semiHidden="1" w:unhideWhenUsed="1"/>
-    <w:lsdException w:name="List Bullet 4" w:semiHidden="1" w:unhideWhenUsed="1"/>
-    <w:lsdException w:name="List Bullet 5" w:semiHidden="1" w:unhideWhenUsed="1"/>
-    <w:lsdException w:name="List Number 2" w:semiHidden="1" w:unhideWhenUsed="1"/>
-    <w:lsdException w:name="List Number 3" w:semiHidden="1" w:unhideWhenUsed="1"/>
-    <w:lsdException w:name="List Number 4" w:semiHidden="1" w:unhideWhenUsed="1"/>
-    <w:lsdException w:name="List Number 5" w:semiHidden="1" w:unhideWhenUsed="1"/>
-    <w:lsdException w:name="Title" w:uiPriority="10" w:qFormat="1"/>
-    <w:lsdException w:name="Closing" w:semiHidden="1" w:unhideWhenUsed="1"/>
-    <w:lsdException w:name="Signature" w:semiHidden="1" w:unhideWhenUsed="1"/>
-    <w:lsdException w:name="Default Paragraph Font" w:semiHidden="1" w:uiPriority="1" w:unhideWhenUsed="1"/>
-    <w:lsdException w:name="Body Text" w:semiHidden="1" w:unhideWhenUsed="1"/>
-    <w:lsdException w:name="Body Text Indent" w:semiHidden="1" w:unhideWhenUsed="1"/>
-    <w:lsdException w:name="List Continue" w:semiHidden="1" w:unhideWhenUsed="1"/>
-    <w:lsdException w:name="List Continue 2" w:semiHidden="1" w:unhideWhenUsed="1"/>
-    <w:lsdException w:name="List Continue 3" w:semiHidden="1" w:unhideWhenUsed="1"/>
-    <w:lsdException w:name="List Continue 4" w:semiHidden="1" w:unhideWhenUsed="1"/>
-    <w:lsdException w:name="List Continue 5" w:semiHidden="1" w:unhideWhenUsed="1"/>
-    <w:lsdException w:name="Message Header" w:semiHidden="1" w:unhideWhenUsed="1"/>
-    <w:lsdException w:name="Subtitle" w:uiPriority="11" w:qFormat="1"/>
-    <w:lsdException w:name="Salutation" w:semiHidden="1" w:unhideWhenUsed="1"/>
-    <w:lsdException w:name="Date" w:semiHidden="1" w:unhideWhenUsed="1"/>
-    <w:lsdException w:name="Body Text First Indent" w:semiHidden="1" w:unhideWhenUsed="1"/>
-    <w:lsdException w:name="Body Text First Indent 2" w:semiHidden="1" w:unhideWhenUsed="1"/>
-    <w:lsdException w:name="Note Heading" w:semiHidden="1" w:unhideWhenUsed="1"/>
-    <w:lsdException w:name="Body Text 2" w:semiHidden="1" w:unhideWhenUsed="1"/>
-    <w:lsdException w:name="Body Text 3" w:semiHidden="1" w:unhideWhenUsed="1"/>
-    <w:lsdException w:name="Body Text Indent 2" w:semiHidden="1" w:unhideWhenUsed="1"/>
-    <w:lsdException w:name="Body Text Indent 3" w:semiHidden="1" w:unhideWhenUsed="1"/>
-    <w:lsdException w:name="Block Text" w:semiHidden="1" w:unhideWhenUsed="1"/>
-    <w:lsdException w:name="Hyperlink" w:semiHidden="1" w:unhideWhenUsed="1"/>
-    <w:lsdException w:name="FollowedHyperlink" w:semiHidden="1" w:unhideWhenUsed="1"/>
-    <w:lsdException w:name="Strong" w:uiPriority="22" w:qFormat="1"/>
-    <w:lsdException w:name="Emphasis" w:uiPriority="20" w:qFormat="1"/>
-    <w:lsdException w:name="Document Map" w:semiHidden="1" w:unhideWhenUsed="1"/>
-    <w:lsdException w:name="Plain Text" w:semiHidden="1" w:unhideWhenUsed="1"/>
-    <w:lsdException w:name="E-mail Signature" w:semiHidden="1" w:unhideWhenUsed="1"/>
-    <w:lsdException w:name="HTML Top of Form" w:semiHidden="1" w:unhideWhenUsed="1"/>
-    <w:lsdException w:name="HTML Bottom of Form" w:semiHidden="1" w:unhideWhenUsed="1"/>
-    <w:lsdException w:name="Normal (Web)" w:semiHidden="1" w:unhideWhenUsed="1"/>
-    <w:lsdException w:name="HTML Acronym" w:semiHidden="1" w:unhideWhenUsed="1"/>
-    <w:lsdException w:name="HTML Address" w:semiHidden="1" w:unhideWhenUsed="1"/>
-    <w:lsdException w:name="HTML Cite" w:semiHidden="1" w:unhideWhenUsed="1"/>
-    <w:lsdException w:name="HTML Code" w:semiHidden="1" w:unhideWhenUsed="1"/>
-    <w:lsdException w:name="HTML Definition" w:semiHidden="1" w:unhideWhenUsed="1"/>
-    <w:lsdException w:name="HTML Keyboard" w:semiHidden="1" w:unhideWhenUsed="1"/>
-    <w:lsdException w:name="HTML Preformatted" w:semiHidden="1" w:unhideWhenUsed="1"/>
-    <w:lsdException w:name="HTML Sample" w:semiHidden="1" w:unhideWhenUsed="1"/>
-    <w:lsdException w:name="HTML Typewriter" w:semiHidden="1" w:unhideWhenUsed="1"/>
-    <w:lsdException w:name="HTML Variable" w:semiHidden="1" w:unhideWhenUsed="1"/>
-    <w:lsdException w:name="Normal Table" w:semiHidden="1" w:unhideWhenUsed="1"/>
-    <w:lsdException w:name="annotation subject" w:semiHidden="1" w:unhideWhenUsed="1"/>
-    <w:lsdException w:name="No List" w:semiHidden="1" w:unhideWhenUsed="1"/>
-    <w:lsdException w:name="Outline List 1" w:semiHidden="1" w:unhideWhenUsed="1"/>
-    <w:lsdException w:name="Outline List 2" w:semiHidden="1" w:unhideWhenUsed="1"/>
-    <w:lsdException w:name="Outline List 3" w:semiHidden="1" w:unhideWhenUsed="1"/>
-    <w:lsdException w:name="Table Simple 1" w:semiHidden="1" w:unhideWhenUsed="1"/>
-    <w:lsdException w:name="Table Simple 2" w:semiHidden="1" w:unhideWhenUsed="1"/>
-    <w:lsdException w:name="Table Simple 3" w:semiHidden="1" w:unhideWhenUsed="1"/>
-    <w:lsdException w:name="Table Classic 1" w:semiHidden="1" w:unhideWhenUsed="1"/>
-    <w:lsdException w:name="Table Classic 2" w:semiHidden="1" w:unhideWhenUsed="1"/>
-    <w:lsdException w:name="Table Classic 3" w:semiHidden="1" w:unhideWhenUsed="1"/>
-    <w:lsdException w:name="Table Classic 4" w:semiHidden="1" w:unhideWhenUsed="1"/>
-    <w:lsdException w:name="Table Colorful 1" w:semiHidden="1" w:unhideWhenUsed="1"/>
-    <w:lsdException w:name="Table Colorful 2" w:semiHidden="1" w:unhideWhenUsed="1"/>
-    <w:lsdException w:name="Table Colorful 3" w:semiHidden="1" w:unhideWhenUsed="1"/>
-    <w:lsdException w:name="Table Columns 1" w:semiHidden="1" w:unhideWhenUsed="1"/>
-    <w:lsdException w:name="Table Columns 2" w:semiHidden="1" w:unhideWhenUsed="1"/>
-    <w:lsdException w:name="Table Columns 3" w:semiHidden="1" w:unhideWhenUsed="1"/>
-    <w:lsdException w:name="Table Columns 4" w:semiHidden="1" w:unhideWhenUsed="1"/>
-    <w:lsdException w:name="Table Columns 5" w:semiHidden="1" w:unhideWhenUsed="1"/>
-    <w:lsdException w:name="Table Grid 1" w:semiHidden="1" w:unhideWhenUsed="1"/>
-    <w:lsdException w:name="Table Grid 2" w:semiHidden="1" w:unhideWhenUsed="1"/>
-    <w:lsdException w:name="Table Grid 3" w:semiHidden="1" w:unhideWhenUsed="1"/>
-    <w:lsdException w:name="Table Grid 4" w:semiHidden="1" w:unhideWhenUsed="1"/>
-    <w:lsdException w:name="Table Grid 5" w:semiHidden="1" w:unhideWhenUsed="1"/>
-    <w:lsdException w:name="Table Grid 6" w:semiHidden="1" w:unhideWhenUsed="1"/>
-    <w:lsdException w:name="Table Grid 7" w:semiHidden="1" w:unhideWhenUsed="1"/>
-    <w:lsdException w:name="Table Grid 8" w:semiHidden="1" w:unhideWhenUsed="1"/>
-    <w:lsdException w:name="Table List 1" w:semiHidden="1" w:unhideWhenUsed="1"/>
-    <w:lsdException w:name="Table List 2" w:semiHidden="1" w:unhideWhenUsed="1"/>
-    <w:lsdException w:name="Table List 3" w:semiHidden="1" w:unhideWhenUsed="1"/>
-    <w:lsdException w:name="Table List 4" w:semiHidden="1" w:unhideWhenUsed="1"/>
-    <w:lsdException w:name="Table List 5" w:semiHidden="1" w:unhideWhenUsed="1"/>
-    <w:lsdException w:name="Table List 6" w:semiHidden="1" w:unhideWhenUsed="1"/>
-    <w:lsdException w:name="Table List 7" w:semiHidden="1" w:unhideWhenUsed="1"/>
-    <w:lsdException w:name="Table List 8" w:semiHidden="1" w:unhideWhenUsed="1"/>
-    <w:lsdException w:name="Table 3D effects 1" w:semiHidden="1" w:unhideWhenUsed="1"/>
-    <w:lsdException w:name="Table 3D effects 2" w:semiHidden="1" w:unhideWhenUsed="1"/>
-    <w:lsdException w:name="Table 3D effects 3" w:semiHidden="1" w:unhideWhenUsed="1"/>
-    <w:lsdException w:name="Table Contemporary" w:semiHidden="1" w:unhideWhenUsed="1"/>
-    <w:lsdException w:name="Table Elegant" w:semiHidden="1" w:unhideWhenUsed="1"/>
-    <w:lsdException w:name="Table Professional" w:semiHidden="1" w:unhideWhenUsed="1"/>
-    <w:lsdException w:name="Table Subtle 1" w:semiHidden="1" w:unhideWhenUsed="1"/>
-    <w:lsdException w:name="Table Subtle 2" w:semiHidden="1" w:unhideWhenUsed="1"/>
-    <w:lsdException w:name="Table Web 1" w:semiHidden="1" w:unhideWhenUsed="1"/>
-    <w:lsdException w:name="Table Web 2" w:semiHidden="1" w:unhideWhenUsed="1"/>
-    <w:lsdException w:name="Table Web 3" w:semiHidden="1" w:unhideWhenUsed="1"/>
-    <w:lsdException w:name="Balloon Text" w:semiHidden="1" w:unhideWhenUsed="1"/>
-    <w:lsdException w:name="Table Grid" w:uiPriority="59"/>
-    <w:lsdException w:name="Table Theme" w:semiHidden="1" w:unhideWhenUsed="1"/>
-    <w:lsdException w:name="Placeholder Text" w:semiHidden="1"/>
-    <w:lsdException w:name="No Spacing" w:uiPriority="1" w:qFormat="1"/>
-    <w:lsdException w:name="Light Shading" w:uiPriority="60"/>
-    <w:lsdException w:name="Light List" w:uiPriority="61"/>
-    <w:lsdException w:name="Light Grid" w:uiPriority="62"/>
-    <w:lsdException w:name="Medium Shading 1" w:uiPriority="63"/>
-    <w:lsdException w:name="Medium Shading 2" w:uiPriority="64"/>
-    <w:lsdException w:name="Medium List 1" w:uiPriority="65"/>
-    <w:lsdException w:name="Medium List 2" w:uiPriority="66"/>
-    <w:lsdException w:name="Medium Grid 1" w:uiPriority="67"/>
-    <w:lsdException w:name="Medium Grid 2" w:uiPriority="68"/>
-    <w:lsdException w:name="Medium Grid 3" w:uiPriority="69"/>
-    <w:lsdException w:name="Dark List" w:uiPriority="70"/>
-    <w:lsdException w:name="Colorful Shading" w:uiPriority="71"/>
-    <w:lsdException w:name="Colorful List" w:uiPriority="72"/>
-    <w:lsdException w:name="Colorful Grid" w:uiPriority="73"/>
-    <w:lsdException w:name="Light Shading Accent 1" w:uiPriority="60"/>
-    <w:lsdException w:name="Light List Accent 1" w:uiPriority="61"/>
-    <w:lsdException w:name="Light Grid Accent 1" w:uiPriority="62"/>
-    <w:lsdException w:name="Medium Shading 1 Accent 1" w:uiPriority="63"/>
-    <w:lsdException w:name="Medium Shading 2 Accent 1" w:uiPriority="64"/>
-    <w:lsdException w:name="Medium List 1 Accent 1" w:uiPriority="65"/>
-    <w:lsdException w:name="Revision" w:semiHidden="1"/>
-    <w:lsdException w:name="List Paragraph" w:uiPriority="34" w:qFormat="1"/>
-    <w:lsdException w:name="Quote" w:uiPriority="29" w:qFormat="1"/>
-    <w:lsdException w:name="Intense Quote" w:uiPriority="30" w:qFormat="1"/>
-    <w:lsdException w:name="Medium List 2 Accent 1" w:uiPriority="66"/>
-    <w:lsdException w:name="Medium Grid 1 Accent 1" w:uiPriority="67"/>
-    <w:lsdException w:name="Medium Grid 2 Accent 1" w:uiPriority="68"/>
-    <w:lsdException w:name="Medium Grid 3 Accent 1" w:uiPriority="69"/>
-    <w:lsdException w:name="Dark List Accent 1" w:uiPriority="70"/>
-    <w:lsdException w:name="Colorful Shading Accent 1" w:uiPriority="71"/>
-    <w:lsdException w:name="Colorful List Accent 1" w:uiPriority="72"/>
-    <w:lsdException w:name="Colorful Grid Accent 1" w:uiPriority="73"/>
-    <w:lsdException w:name="Light Shading Accent 2" w:uiPriority="60"/>
-    <w:lsdException w:name="Light List Accent 2" w:uiPriority="61"/>
-    <w:lsdException w:name="Light Grid Accent 2" w:uiPriority="62"/>
-    <w:lsdException w:name="Medium Shading 1 Accent 2" w:uiPriority="63"/>
-    <w:lsdException w:name="Medium Shading 2 Accent 2" w:uiPriority="64"/>
-    <w:lsdException w:name="Medium List 1 Accent 2" w:uiPriority="65"/>
-    <w:lsdException w:name="Medium List 2 Accent 2" w:uiPriority="66"/>
-    <w:lsdException w:name="Medium Grid 1 Accent 2" w:uiPriority="67"/>
-    <w:lsdException w:name="Medium Grid 2 Accent 2" w:uiPriority="68"/>
-    <w:lsdException w:name="Medium Grid 3 Accent 2" w:uiPriority="69"/>
-    <w:lsdException w:name="Dark List Accent 2" w:uiPriority="70"/>
-    <w:lsdException w:name="Colorful Shading Accent 2" w:uiPriority="71"/>
-    <w:lsdException w:name="Colorful List Accent 2" w:uiPriority="72"/>
-    <w:lsdException w:name="Colorful Grid Accent 2" w:uiPriority="73"/>
-    <w:lsdException w:name="Light Shading Accent 3" w:uiPriority="60"/>
-    <w:lsdException w:name="Light List Accent 3" w:uiPriority="61"/>
-    <w:lsdException w:name="Light Grid Accent 3" w:uiPriority="62"/>
-    <w:lsdException w:name="Medium Shading 1 Accent 3" w:uiPriority="63"/>
-    <w:lsdException w:name="Medium Shading 2 Accent 3" w:uiPriority="64"/>
-    <w:lsdException w:name="Medium List 1 Accent 3" w:uiPriority="65"/>
-    <w:lsdException w:name="Medium List 2 Accent 3" w:uiPriority="66"/>
-    <w:lsdException w:name="Medium Grid 1 Accent 3" w:uiPriority="67"/>
-    <w:lsdException w:name="Medium Grid 2 Accent 3" w:uiPriority="68"/>
-    <w:lsdException w:name="Medium Grid 3 Accent 3" w:uiPriority="69"/>
-    <w:lsdException w:name="Dark List Accent 3" w:uiPriority="70"/>
-    <w:lsdException w:name="Colorful Shading Accent 3" w:uiPriority="71"/>
-    <w:lsdException w:name="Colorful List Accent 3" w:uiPriority="72"/>
-    <w:lsdException w:name="Colorful Grid Accent 3" w:uiPriority="73"/>
-    <w:lsdException w:name="Light Shading Accent 4" w:uiPriority="60"/>
-    <w:lsdException w:name="Light List Accent 4" w:uiPriority="61"/>
-    <w:lsdException w:name="Light Grid Accent 4" w:uiPriority="62"/>
-    <w:lsdException w:name="Medium Shading 1 Accent 4" w:uiPriority="63"/>
-    <w:lsdException w:name="Medium Shading 2 Accent 4" w:uiPriority="64"/>
-    <w:lsdException w:name="Medium List 1 Accent 4" w:uiPriority="65"/>
-    <w:lsdException w:name="Medium List 2 Accent 4" w:uiPriority="66"/>
-    <w:lsdException w:name="Medium Grid 1 Accent 4" w:uiPriority="67"/>
-    <w:lsdException w:name="Medium Grid 2 Accent 4" w:uiPriority="68"/>
-    <w:lsdException w:name="Medium Grid 3 Accent 4" w:uiPriority="69"/>
-    <w:lsdException w:name="Dark List Accent 4" w:uiPriority="70"/>
-    <w:lsdException w:name="Colorful Shading Accent 4" w:uiPriority="71"/>
-    <w:lsdException w:name="Colorful List Accent 4" w:uiPriority="72"/>
-    <w:lsdException w:name="Colorful Grid Accent 4" w:uiPriority="73"/>
-    <w:lsdException w:name="Light Shading Accent 5" w:uiPriority="60"/>
-    <w:lsdException w:name="Light List Accent 5" w:uiPriority="61"/>
-    <w:lsdException w:name="Light Grid Accent 5" w:uiPriority="62"/>
-    <w:lsdException w:name="Medium Shading 1 Accent 5" w:uiPriority="63"/>
-    <w:lsdException w:name="Medium Shading 2 Accent 5" w:uiPriority="64"/>
-    <w:lsdException w:name="Medium List 1 Accent 5" w:uiPriority="65"/>
-    <w:lsdException w:name="Medium List 2 Accent 5" w:uiPriority="66"/>
-    <w:lsdException w:name="Medium Grid 1 Accent 5" w:uiPriority="67"/>
-    <w:lsdException w:name="Medium Grid 2 Accent 5" w:uiPriority="68"/>
-    <w:lsdException w:name="Medium Grid 3 Accent 5" w:uiPriority="69"/>
-    <w:lsdException w:name="Dark List Accent 5" w:uiPriority="70"/>
-    <w:lsdException w:name="Colorful Shading Accent 5" w:uiPriority="71"/>
-    <w:lsdException w:name="Colorful List Accent 5" w:uiPriority="72"/>
-    <w:lsdException w:name="Colorful Grid Accent 5" w:uiPriority="73"/>
-    <w:lsdException w:name="Light Shading Accent 6" w:uiPriority="60"/>
-    <w:lsdException w:name="Light List Accent 6" w:uiPriority="61"/>
-    <w:lsdException w:name="Light Grid Accent 6" w:uiPriority="62"/>
-    <w:lsdException w:name="Medium Shading 1 Accent 6" w:uiPriority="63"/>
-    <w:lsdException w:name="Medium Shading 2 Accent 6" w:uiPriority="64"/>
-    <w:lsdException w:name="Medium List 1 Accent 6" w:uiPriority="65"/>
-    <w:lsdException w:name="Medium List 2 Accent 6" w:uiPriority="66"/>
-    <w:lsdException w:name="Medium Grid 1 Accent 6" w:uiPriority="67"/>
-    <w:lsdException w:name="Medium Grid 2 Accent 6" w:uiPriority="68"/>
-    <w:lsdException w:name="Medium Grid 3 Accent 6" w:uiPriority="69"/>
-    <w:lsdException w:name="Dark List Accent 6" w:uiPriority="70"/>
-    <w:lsdException w:name="Colorful Shading Accent 6" w:uiPriority="71"/>
-    <w:lsdException w:name="Colorful List Accent 6" w:uiPriority="72"/>
-    <w:lsdException w:name="Colorful Grid Accent 6" w:uiPriority="73"/>
-    <w:lsdException w:name="Subtle Emphasis" w:uiPriority="19" w:qFormat="1"/>
-    <w:lsdException w:name="Intense Emphasis" w:uiPriority="21" w:qFormat="1"/>
-    <w:lsdException w:name="Subtle Reference" w:uiPriority="31" w:qFormat="1"/>
-    <w:lsdException w:name="Intense Reference" w:uiPriority="32" w:qFormat="1"/>
-    <w:lsdException w:name="Book Title" w:uiPriority="33" w:qFormat="1"/>
-    <w:lsdException w:name="Bibliography" w:semiHidden="1" w:uiPriority="37" w:unhideWhenUsed="1"/>
-    <w:lsdException w:name="TOC Heading" w:semiHidden="1" w:uiPriority="39" w:unhideWhenUsed="1" w:qFormat="1"/>
-    <w:lsdException w:name="Plain Table 1" w:uiPriority="41"/>
-    <w:lsdException w:name="Plain Table 2" w:uiPriority="42"/>
-    <w:lsdException w:name="Plain Table 3" w:uiPriority="43"/>
-    <w:lsdException w:name="Plain Table 4" w:uiPriority="44"/>
-    <w:lsdException w:name="Plain Table 5" w:uiPriority="45"/>
-    <w:lsdException w:name="Grid Table Light" w:uiPriority="40"/>
-    <w:lsdException w:name="Grid Table 1 Light" w:uiPriority="46"/>
-    <w:lsdException w:name="Grid Table 2" w:uiPriority="47"/>
-    <w:lsdException w:name="Grid Table 3" w:uiPriority="48"/>
-    <w:lsdException w:name="Grid Table 4" w:uiPriority="49"/>
-    <w:lsdException w:name="Grid Table 5 Dark" w:uiPriority="50"/>
-    <w:lsdException w:name="Grid Table 6 Colorful" w:uiPriority="51"/>
-    <w:lsdException w:name="Grid Table 7 Colorful" w:uiPriority="52"/>
-    <w:lsdException w:name="Grid Table 1 Light Accent 1" w:uiPriority="46"/>
-    <w:lsdException w:name="Grid Table 2 Accent 1" w:uiPriority="47"/>
-    <w:lsdException w:name="Grid Table 3 Accent 1" w:uiPriority="48"/>
-    <w:lsdException w:name="Grid Table 4 Accent 1" w:uiPriority="49"/>
-    <w:lsdException w:name="Grid Table 5 Dark Accent 1" w:uiPriority="50"/>
-    <w:lsdException w:name="Grid Table 6 Colorful Accent 1" w:uiPriority="51"/>
-    <w:lsdException w:name="Grid Table 7 Colorful Accent 1" w:uiPriority="52"/>
-    <w:lsdException w:name="Grid Table 1 Light Accent 2" w:uiPriority="46"/>
-    <w:lsdException w:name="Grid Table 2 Accent 2" w:uiPriority="47"/>
-    <w:lsdException w:name="Grid Table 3 Accent 2" w:uiPriority="48"/>
-    <w:lsdException w:name="Grid Table 4 Accent 2" w:uiPriority="49"/>
-    <w:lsdException w:name="Grid Table 5 Dark Accent 2" w:uiPriority="50"/>
-    <w:lsdException w:name="Grid Table 6 Colorful Accent 2" w:uiPriority="51"/>
-    <w:lsdException w:name="Grid Table 7 Colorful Accent 2" w:uiPriority="52"/>
-    <w:lsdException w:name="Grid Table 1 Light Accent 3" w:uiPriority="46"/>
-    <w:lsdException w:name="Grid Table 2 Accent 3" w:uiPriority="47"/>
-    <w:lsdException w:name="Grid Table 3 Accent 3" w:uiPriority="48"/>
-    <w:lsdException w:name="Grid Table 4 Accent 3" w:uiPriority="49"/>
-    <w:lsdException w:name="Grid Table 5 Dark Accent 3" w:uiPriority="50"/>
-    <w:lsdException w:name="Grid Table 6 Colorful Accent 3" w:uiPriority="51"/>
-    <w:lsdException w:name="Grid Table 7 Colorful Accent 3" w:uiPriority="52"/>
-    <w:lsdException w:name="Grid Table 1 Light Accent 4" w:uiPriority="46"/>
-    <w:lsdException w:name="Grid Table 2 Accent 4" w:uiPriority="47"/>
-    <w:lsdException w:name="Grid Table 3 Accent 4" w:uiPriority="48"/>
-    <w:lsdException w:name="Grid Table 4 Accent 4" w:uiPriority="49"/>
-    <w:lsdException w:name="Grid Table 5 Dark Accent 4" w:uiPriority="50"/>
-    <w:lsdException w:name="Grid Table 6 Colorful Accent 4" w:uiPriority="51"/>
-    <w:lsdException w:name="Grid Table 7 Colorful Accent 4" w:uiPriority="52"/>
-    <w:lsdException w:name="Grid Table 1 Light Accent 5" w:uiPriority="46"/>
-    <w:lsdException w:name="Grid Table 2 Accent 5" w:uiPriority="47"/>
-    <w:lsdException w:name="Grid Table 3 Accent 5" w:uiPriority="48"/>
-    <w:lsdException w:name="Grid Table 4 Accent 5" w:uiPriority="49"/>
-    <w:lsdException w:name="Grid Table 5 Dark Accent 5" w:uiPriority="50"/>
-    <w:lsdException w:name="Grid Table 6 Colorful Accent 5" w:uiPriority="51"/>
-    <w:lsdException w:name="Grid Table 7 Colorful Accent 5" w:uiPriority="52"/>
-    <w:lsdException w:name="Grid Table 1 Light Accent 6" w:uiPriority="46"/>
-    <w:lsdException w:name="Grid Table 2 Accent 6" w:uiPriority="47"/>
-    <w:lsdException w:name="Grid Table 3 Accent 6" w:uiPriority="48"/>
-    <w:lsdException w:name="Grid Table 4 Accent 6" w:uiPriority="49"/>
-    <w:lsdException w:name="Grid Table 5 Dark Accent 6" w:uiPriority="50"/>
-    <w:lsdException w:name="Grid Table 6 Colorful Accent 6" w:uiPriority="51"/>
-    <w:lsdException w:name="Grid Table 7 Colorful Accent 6" w:uiPriority="52"/>
-    <w:lsdException w:name="List Table 1 Light" w:uiPriority="46"/>
-    <w:lsdException w:name="List Table 2" w:uiPriority="47"/>
-    <w:lsdException w:name="List Table 3" w:uiPriority="48"/>
-    <w:lsdException w:name="List Table 4" w:uiPriority="49"/>
-    <w:lsdException w:name="List Table 5 Dark" w:uiPriority="50"/>
-    <w:lsdException w:name="List Table 6 Colorful" w:uiPriority="51"/>
-    <w:lsdException w:name="List Table 7 Colorful" w:uiPriority="52"/>
-    <w:lsdException w:name="List Table 1 Light Accent 1" w:uiPriority="46"/>
-    <w:lsdException w:name="List Table 2 Accent 1" w:uiPriority="47"/>
-    <w:lsdException w:name="List Table 3 Accent 1" w:uiPriority="48"/>
-    <w:lsdException w:name="List Table 4 Accent 1" w:uiPriority="49"/>
-    <w:lsdException w:name="List Table 5 Dark Accent 1" w:uiPriority="50"/>
-    <w:lsdException w:name="List Table 6 Colorful Accent 1" w:uiPriority="51"/>
-    <w:lsdException w:name="List Table 7 Colorful Accent 1" w:uiPriority="52"/>
-    <w:lsdException w:name="List Table 1 Light Accent 2" w:uiPriority="46"/>
-    <w:lsdException w:name="List Table 2 Accent 2" w:uiPriority="47"/>
-    <w:lsdException w:name="List Table 3 Accent 2" w:uiPriority="48"/>
-    <w:lsdException w:name="List Table 4 Accent 2" w:uiPriority="49"/>
-    <w:lsdException w:name="List Table 5 Dark Accent 2" w:uiPriority="50"/>
-    <w:lsdException w:name="List Table 6 Colorful Accent 2" w:uiPriority="51"/>
-    <w:lsdException w:name="List Table 7 Colorful Accent 2" w:uiPriority="52"/>
-    <w:lsdException w:name="List Table 1 Light Accent 3" w:uiPriority="46"/>
-    <w:lsdException w:name="List Table 2 Accent 3" w:uiPriority="47"/>
-    <w:lsdException w:name="List Table 3 Accent 3" w:uiPriority="48"/>
-    <w:lsdException w:name="List Table 4 Accent 3" w:uiPriority="49"/>
-    <w:lsdException w:name="List Table 5 Dark Accent 3" w:uiPriority="50"/>
-    <w:lsdException w:name="List Table 6 Colorful Accent 3" w:uiPriority="51"/>
-    <w:lsdException w:name="List Table 7 Colorful Accent 3" w:uiPriority="52"/>
-    <w:lsdException w:name="List Table 1 Light Accent 4" w:uiPriority="46"/>
-    <w:lsdException w:name="List Table 2 Accent 4" w:uiPriority="47"/>
-    <w:lsdException w:name="List Table 3 Accent 4" w:uiPriority="48"/>
-    <w:lsdException w:name="List Table 4 Accent 4" w:uiPriority="49"/>
-    <w:lsdException w:name="List Table 5 Dark Accent 4" w:uiPriority="50"/>
-    <w:lsdException w:name="List Table 6 Colorful Accent 4" w:uiPriority="51"/>
-    <w:lsdException w:name="List Table 7 Colorful Accent 4" w:uiPriority="52"/>
-    <w:lsdException w:name="List Table 1 Light Accent 5" w:uiPriority="46"/>
-    <w:lsdException w:name="List Table 2 Accent 5" w:uiPriority="47"/>
-    <w:lsdException w:name="List Table 3 Accent 5" w:uiPriority="48"/>
-    <w:lsdException w:name="List Table 4 Accent 5" w:uiPriority="49"/>
-    <w:lsdException w:name="List Table 5 Dark Accent 5" w:uiPriority="50"/>
-    <w:lsdException w:name="List Table 6 Colorful Accent 5" w:uiPriority="51"/>
-    <w:lsdException w:name="List Table 7 Colorful Accent 5" w:uiPriority="52"/>
-    <w:lsdException w:name="List Table 1 Light Accent 6" w:uiPriority="46"/>
-    <w:lsdException w:name="List Table 2 Accent 6" w:uiPriority="47"/>
-    <w:lsdException w:name="List Table 3 Accent 6" w:uiPriority="48"/>
-    <w:lsdException w:name="List Table 4 Accent 6" w:uiPriority="49"/>
-    <w:lsdException w:name="List Table 5 Dark Accent 6" w:uiPriority="50"/>
-    <w:lsdException w:name="List Table 6 Colorful Accent 6" w:uiPriority="51"/>
-    <w:lsdException w:name="List Table 7 Colorful Accent 6" w:uiPriority="52"/>
+  <w:latentStyles w:defLockedState="0" w:defUIPriority="99" w:defSemiHidden="1" w:defUnhideWhenUsed="1" w:defQFormat="0" w:count="267">
+    <w:lsdException w:name="Normal" w:semiHidden="0" w:uiPriority="0" w:unhideWhenUsed="0" w:qFormat="1"/>
+    <w:lsdException w:name="heading 1" w:semiHidden="0" w:uiPriority="9" w:unhideWhenUsed="0" w:qFormat="1"/>
+    <w:lsdException w:name="heading 2" w:uiPriority="9" w:qFormat="1"/>
+    <w:lsdException w:name="heading 3" w:uiPriority="9" w:qFormat="1"/>
+    <w:lsdException w:name="heading 4" w:uiPriority="9" w:qFormat="1"/>
+    <w:lsdException w:name="heading 5" w:uiPriority="9" w:qFormat="1"/>
+    <w:lsdException w:name="heading 6" w:uiPriority="9" w:qFormat="1"/>
+    <w:lsdException w:name="heading 7" w:uiPriority="9" w:qFormat="1"/>
+    <w:lsdException w:name="heading 8" w:uiPriority="9" w:qFormat="1"/>
+    <w:lsdException w:name="heading 9" w:uiPriority="9" w:qFormat="1"/>
+    <w:lsdException w:name="toc 1" w:uiPriority="39"/>
+    <w:lsdException w:name="toc 2" w:uiPriority="39"/>
+    <w:lsdException w:name="toc 3" w:uiPriority="39"/>
+    <w:lsdException w:name="toc 4" w:uiPriority="39"/>
+    <w:lsdException w:name="toc 5" w:uiPriority="39"/>
+    <w:lsdException w:name="toc 6" w:uiPriority="39"/>
+    <w:lsdException w:name="toc 7" w:uiPriority="39"/>
+    <w:lsdException w:name="toc 8" w:uiPriority="39"/>
+    <w:lsdException w:name="toc 9" w:uiPriority="39"/>
+    <w:lsdException w:name="caption" w:uiPriority="35" w:qFormat="1"/>
+    <w:lsdException w:name="Title" w:semiHidden="0" w:uiPriority="10" w:unhideWhenUsed="0" w:qFormat="1"/>
+    <w:lsdException w:name="Default Paragraph Font" w:uiPriority="1"/>
+    <w:lsdException w:name="Subtitle" w:semiHidden="0" w:uiPriority="11" w:unhideWhenUsed="0" w:qFormat="1"/>
+    <w:lsdException w:name="Strong" w:semiHidden="0" w:uiPriority="22" w:unhideWhenUsed="0" w:qFormat="1"/>
+    <w:lsdException w:name="Emphasis" w:semiHidden="0" w:uiPriority="20" w:unhideWhenUsed="0" w:qFormat="1"/>
+    <w:lsdException w:name="Table Grid" w:semiHidden="0" w:uiPriority="59" w:unhideWhenUsed="0"/>
+    <w:lsdException w:name="Placeholder Text" w:unhideWhenUsed="0"/>
+    <w:lsdException w:name="No Spacing" w:semiHidden="0" w:uiPriority="1" w:unhideWhenUsed="0" w:qFormat="1"/>
+    <w:lsdException w:name="Light Shading" w:semiHidden="0" w:uiPriority="60" w:unhideWhenUsed="0"/>
+    <w:lsdException w:name="Light List" w:semiHidden="0" w:uiPriority="61" w:unhideWhenUsed="0"/>
+    <w:lsdException w:name="Light Grid" w:semiHidden="0" w:uiPriority="62" w:unhideWhenUsed="0"/>
+    <w:lsdException w:name="Medium Shading 1" w:semiHidden="0" w:uiPriority="63" w:unhideWhenUsed="0"/>
+    <w:lsdException w:name="Medium Shading 2" w:semiHidden="0" w:uiPriority="64" w:unhideWhenUsed="0"/>
+    <w:lsdException w:name="Medium List 1" w:semiHidden="0" w:uiPriority="65" w:unhideWhenUsed="0"/>
+    <w:lsdException w:name="Medium List 2" w:semiHidden="0" w:uiPriority="66" w:unhideWhenUsed="0"/>
+    <w:lsdException w:name="Medium Grid 1" w:semiHidden="0" w:uiPriority="67" w:unhideWhenUsed="0"/>
+    <w:lsdException w:name="Medium Grid 2" w:semiHidden="0" w:uiPriority="68" w:unhideWhenUsed="0"/>
+    <w:lsdException w:name="Medium Grid 3" w:semiHidden="0" w:uiPriority="69" w:unhideWhenUsed="0"/>
+    <w:lsdException w:name="Dark List" w:semiHidden="0" w:uiPriority="70" w:unhideWhenUsed="0"/>
+    <w:lsdException w:name="Colorful Shading" w:semiHidden="0" w:uiPriority="71" w:unhideWhenUsed="0"/>
+    <w:lsdException w:name="Colorful List" w:semiHidden="0" w:uiPriority="72" w:unhideWhenUsed="0"/>
+    <w:lsdException w:name="Colorful Grid" w:semiHidden="0" w:uiPriority="73" w:unhideWhenUsed="0"/>
+    <w:lsdException w:name="Light Shading Accent 1" w:semiHidden="0" w:uiPriority="60" w:unhideWhenUsed="0"/>
+    <w:lsdException w:name="Light List Accent 1" w:semiHidden="0" w:uiPriority="61" w:unhideWhenUsed="0"/>
+    <w:lsdException w:name="Light Grid Accent 1" w:semiHidden="0" w:uiPriority="62" w:unhideWhenUsed="0"/>
+    <w:lsdException w:name="Medium Shading 1 Accent 1" w:semiHidden="0" w:uiPriority="63" w:unhideWhenUsed="0"/>
+    <w:lsdException w:name="Medium Shading 2 Accent 1" w:semiHidden="0" w:uiPriority="64" w:unhideWhenUsed="0"/>
+    <w:lsdException w:name="Medium List 1 Accent 1" w:semiHidden="0" w:uiPriority="65" w:unhideWhenUsed="0"/>
+    <w:lsdException w:name="Revision" w:unhideWhenUsed="0"/>
+    <w:lsdException w:name="List Paragraph" w:semiHidden="0" w:uiPriority="34" w:unhideWhenUsed="0" w:qFormat="1"/>
+    <w:lsdException w:name="Quote" w:semiHidden="0" w:uiPriority="29" w:unhideWhenUsed="0" w:qFormat="1"/>
+    <w:lsdException w:name="Intense Quote" w:semiHidden="0" w:uiPriority="30" w:unhideWhenUsed="0" w:qFormat="1"/>
+    <w:lsdException w:name="Medium List 2 Accent 1" w:semiHidden="0" w:uiPriority="66" w:unhideWhenUsed="0"/>
+    <w:lsdException w:name="Medium Grid 1 Accent 1" w:semiHidden="0" w:uiPriority="67" w:unhideWhenUsed="0"/>
+    <w:lsdException w:name="Medium Grid 2 Accent 1" w:semiHidden="0" w:uiPriority="68" w:unhideWhenUsed="0"/>
+    <w:lsdException w:name="Medium Grid 3 Accent 1" w:semiHidden="0" w:uiPriority="69" w:unhideWhenUsed="0"/>
+    <w:lsdException w:name="Dark List Accent 1" w:semiHidden="0" w:uiPriority="70" w:unhideWhenUsed="0"/>
+    <w:lsdException w:name="Colorful Shading Accent 1" w:semiHidden="0" w:uiPriority="71" w:unhideWhenUsed="0"/>
+    <w:lsdException w:name="Colorful List Accent 1" w:semiHidden="0" w:uiPriority="72" w:unhideWhenUsed="0"/>
+    <w:lsdException w:name="Colorful Grid Accent 1" w:semiHidden="0" w:uiPriority="73" w:unhideWhenUsed="0"/>
+    <w:lsdException w:name="Light Shading Accent 2" w:semiHidden="0" w:uiPriority="60" w:unhideWhenUsed="0"/>
+    <w:lsdException w:name="Light List Accent 2" w:semiHidden="0" w:uiPriority="61" w:unhideWhenUsed="0"/>
+    <w:lsdException w:name="Light Grid Accent 2" w:semiHidden="0" w:uiPriority="62" w:unhideWhenUsed="0"/>
+    <w:lsdException w:name="Medium Shading 1 Accent 2" w:semiHidden="0" w:uiPriority="63" w:unhideWhenUsed="0"/>
+    <w:lsdException w:name="Medium Shading 2 Accent 2" w:semiHidden="0" w:uiPriority="64" w:unhideWhenUsed="0"/>
+    <w:lsdException w:name="Medium List 1 Accent 2" w:semiHidden="0" w:uiPriority="65" w:unhideWhenUsed="0"/>
+    <w:lsdException w:name="Medium List 2 Accent 2" w:semiHidden="0" w:uiPriority="66" w:unhideWhenUsed="0"/>
+    <w:lsdException w:name="Medium Grid 1 Accent 2" w:semiHidden="0" w:uiPriority="67" w:unhideWhenUsed="0"/>
+    <w:lsdException w:name="Medium Grid 2 Accent 2" w:semiHidden="0" w:uiPriority="68" w:unhideWhenUsed="0"/>
+    <w:lsdException w:name="Medium Grid 3 Accent 2" w:semiHidden="0" w:uiPriority="69" w:unhideWhenUsed="0"/>
+    <w:lsdException w:name="Dark List Accent 2" w:semiHidden="0" w:uiPriority="70" w:unhideWhenUsed="0"/>
+    <w:lsdException w:name="Colorful Shading Accent 2" w:semiHidden="0" w:uiPriority="71" w:unhideWhenUsed="0"/>
+    <w:lsdException w:name="Colorful List Accent 2" w:semiHidden="0" w:uiPriority="72" w:unhideWhenUsed="0"/>
+    <w:lsdException w:name="Colorful Grid Accent 2" w:semiHidden="0" w:uiPriority="73" w:unhideWhenUsed="0"/>
+    <w:lsdException w:name="Light Shading Accent 3" w:semiHidden="0" w:uiPriority="60" w:unhideWhenUsed="0"/>
+    <w:lsdException w:name="Light List Accent 3" w:semiHidden="0" w:uiPriority="61" w:unhideWhenUsed="0"/>
+    <w:lsdException w:name="Light Grid Accent 3" w:semiHidden="0" w:uiPriority="62" w:unhideWhenUsed="0"/>
+    <w:lsdException w:name="Medium Shading 1 Accent 3" w:semiHidden="0" w:uiPriority="63" w:unhideWhenUsed="0"/>
+    <w:lsdException w:name="Medium Shading 2 Accent 3" w:semiHidden="0" w:uiPriority="64" w:unhideWhenUsed="0"/>
+    <w:lsdException w:name="Medium List 1 Accent 3" w:semiHidden="0" w:uiPriority="65" w:unhideWhenUsed="0"/>
+    <w:lsdException w:name="Medium List 2 Accent 3" w:semiHidden="0" w:uiPriority="66" w:unhideWhenUsed="0"/>
+    <w:lsdException w:name="Medium Grid 1 Accent 3" w:semiHidden="0" w:uiPriority="67" w:unhideWhenUsed="0"/>
+    <w:lsdException w:name="Medium Grid 2 Accent 3" w:semiHidden="0" w:uiPriority="68" w:unhideWhenUsed="0"/>
+    <w:lsdException w:name="Medium Grid 3 Accent 3" w:semiHidden="0" w:uiPriority="69" w:unhideWhenUsed="0"/>
+    <w:lsdException w:name="Dark List Accent 3" w:semiHidden="0" w:uiPriority="70" w:unhideWhenUsed="0"/>
+    <w:lsdException w:name="Colorful Shading Accent 3" w:semiHidden="0" w:uiPriority="71" w:unhideWhenUsed="0"/>
+    <w:lsdException w:name="Colorful List Accent 3" w:semiHidden="0" w:uiPriority="72" w:unhideWhenUsed="0"/>
+    <w:lsdException w:name="Colorful Grid Accent 3" w:semiHidden="0" w:uiPriority="73" w:unhideWhenUsed="0"/>
+    <w:lsdException w:name="Light Shading Accent 4" w:semiHidden="0" w:uiPriority="60" w:unhideWhenUsed="0"/>
+    <w:lsdException w:name="Light List Accent 4" w:semiHidden="0" w:uiPriority="61" w:unhideWhenUsed="0"/>
+    <w:lsdException w:name="Light Grid Accent 4" w:semiHidden="0" w:uiPriority="62" w:unhideWhenUsed="0"/>
+    <w:lsdException w:name="Medium Shading 1 Accent 4" w:semiHidden="0" w:uiPriority="63" w:unhideWhenUsed="0"/>
+    <w:lsdException w:name="Medium Shading 2 Accent 4" w:semiHidden="0" w:uiPriority="64" w:unhideWhenUsed="0"/>
+    <w:lsdException w:name="Medium List 1 Accent 4" w:semiHidden="0" w:uiPriority="65" w:unhideWhenUsed="0"/>
+    <w:lsdException w:name="Medium List 2 Accent 4" w:semiHidden="0" w:uiPriority="66" w:unhideWhenUsed="0"/>
+    <w:lsdException w:name="Medium Grid 1 Accent 4" w:semiHidden="0" w:uiPriority="67" w:unhideWhenUsed="0"/>
+    <w:lsdException w:name="Medium Grid 2 Accent 4" w:semiHidden="0" w:uiPriority="68" w:unhideWhenUsed="0"/>
+    <w:lsdException w:name="Medium Grid 3 Accent 4" w:semiHidden="0" w:uiPriority="69" w:unhideWhenUsed="0"/>
+    <w:lsdException w:name="Dark List Accent 4" w:semiHidden="0" w:uiPriority="70" w:unhideWhenUsed="0"/>
+    <w:lsdException w:name="Colorful Shading Accent 4" w:semiHidden="0" w:uiPriority="71" w:unhideWhenUsed="0"/>
+    <w:lsdException w:name="Colorful List Accent 4" w:semiHidden="0" w:uiPriority="72" w:unhideWhenUsed="0"/>
+    <w:lsdException w:name="Colorful Grid Accent 4" w:semiHidden="0" w:uiPriority="73" w:unhideWhenUsed="0"/>
+    <w:lsdException w:name="Light Shading Accent 5" w:semiHidden="0" w:uiPriority="60" w:unhideWhenUsed="0"/>
+    <w:lsdException w:name="Light List Accent 5" w:semiHidden="0" w:uiPriority="61" w:unhideWhenUsed="0"/>
+    <w:lsdException w:name="Light Grid Accent 5" w:semiHidden="0" w:uiPriority="62" w:unhideWhenUsed="0"/>
+    <w:lsdException w:name="Medium Shading 1 Accent 5" w:semiHidden="0" w:uiPriority="63" w:unhideWhenUsed="0"/>
+    <w:lsdException w:name="Medium Shading 2 Accent 5" w:semiHidden="0" w:uiPriority="64" w:unhideWhenUsed="0"/>
+    <w:lsdException w:name="Medium List 1 Accent 5" w:semiHidden="0" w:uiPriority="65" w:unhideWhenUsed="0"/>
+    <w:lsdException w:name="Medium List 2 Accent 5" w:semiHidden="0" w:uiPriority="66" w:unhideWhenUsed="0"/>
+    <w:lsdException w:name="Medium Grid 1 Accent 5" w:semiHidden="0" w:uiPriority="67" w:unhideWhenUsed="0"/>
+    <w:lsdException w:name="Medium Grid 2 Accent 5" w:semiHidden="0" w:uiPriority="68" w:unhideWhenUsed="0"/>
+    <w:lsdException w:name="Medium Grid 3 Accent 5" w:semiHidden="0" w:uiPriority="69" w:unhideWhenUsed="0"/>
+    <w:lsdException w:name="Dark List Accent 5" w:semiHidden="0" w:uiPriority="70" w:unhideWhenUsed="0"/>
+    <w:lsdException w:name="Colorful Shading Accent 5" w:semiHidden="0" w:uiPriority="71" w:unhideWhenUsed="0"/>
+    <w:lsdException w:name="Colorful List Accent 5" w:semiHidden="0" w:uiPriority="72" w:unhideWhenUsed="0"/>
+    <w:lsdException w:name="Colorful Grid Accent 5" w:semiHidden="0" w:uiPriority="73" w:unhideWhenUsed="0"/>
+    <w:lsdException w:name="Light Shading Accent 6" w:semiHidden="0" w:uiPriority="60" w:unhideWhenUsed="0"/>
+    <w:lsdException w:name="Light List Accent 6" w:semiHidden="0" w:uiPriority="61" w:unhideWhenUsed="0"/>
+    <w:lsdException w:name="Light Grid Accent 6" w:semiHidden="0" w:uiPriority="62" w:unhideWhenUsed="0"/>
+    <w:lsdException w:name="Medium Shading 1 Accent 6" w:semiHidden="0" w:uiPriority="63" w:unhideWhenUsed="0"/>
+    <w:lsdException w:name="Medium Shading 2 Accent 6" w:semiHidden="0" w:uiPriority="64" w:unhideWhenUsed="0"/>
+    <w:lsdException w:name="Medium List 1 Accent 6" w:semiHidden="0" w:uiPriority="65" w:unhideWhenUsed="0"/>
+    <w:lsdException w:name="Medium List 2 Accent 6" w:semiHidden="0" w:uiPriority="66" w:unhideWhenUsed="0"/>
+    <w:lsdException w:name="Medium Grid 1 Accent 6" w:semiHidden="0" w:uiPriority="67" w:unhideWhenUsed="0"/>
+    <w:lsdException w:name="Medium Grid 2 Accent 6" w:semiHidden="0" w:uiPriority="68" w:unhideWhenUsed="0"/>
+    <w:lsdException w:name="Medium Grid 3 Accent 6" w:semiHidden="0" w:uiPriority="69" w:unhideWhenUsed="0"/>
+    <w:lsdException w:name="Dark List Accent 6" w:semiHidden="0" w:uiPriority="70" w:unhideWhenUsed="0"/>
+    <w:lsdException w:name="Colorful Shading Accent 6" w:semiHidden="0" w:uiPriority="71" w:unhideWhenUsed="0"/>
+    <w:lsdException w:name="Colorful List Accent 6" w:semiHidden="0" w:uiPriority="72" w:unhideWhenUsed="0"/>
+    <w:lsdException w:name="Colorful Grid Accent 6" w:semiHidden="0" w:uiPriority="73" w:unhideWhenUsed="0"/>
+    <w:lsdException w:name="Subtle Emphasis" w:semiHidden="0" w:uiPriority="19" w:unhideWhenUsed="0" w:qFormat="1"/>
+    <w:lsdException w:name="Intense Emphasis" w:semiHidden="0" w:uiPriority="21" w:unhideWhenUsed="0" w:qFormat="1"/>
+    <w:lsdException w:name="Subtle Reference" w:semiHidden="0" w:uiPriority="31" w:unhideWhenUsed="0" w:qFormat="1"/>
+    <w:lsdException w:name="Intense Reference" w:semiHidden="0" w:uiPriority="32" w:unhideWhenUsed="0" w:qFormat="1"/>
+    <w:lsdException w:name="Book Title" w:semiHidden="0" w:uiPriority="33" w:unhideWhenUsed="0" w:qFormat="1"/>
+    <w:lsdException w:name="Bibliography" w:uiPriority="37"/>
+    <w:lsdException w:name="TOC Heading" w:uiPriority="39" w:qFormat="1"/>
   </w:latentStyles>
   <w:style w:type="paragraph" w:default="1" w:styleId="Normal">
     <w:name w:val="Normal"/>
@@ -5901,11 +5662,11 @@
       <w:spacing w:after="200" w:line="276" w:lineRule="auto"/>
     </w:pPr>
   </w:style>
-  <w:style w:type="paragraph" w:styleId="Cabealho1">
+  <w:style w:type="paragraph" w:styleId="Heading1">
     <w:name w:val="heading 1"/>
     <w:basedOn w:val="Normal"/>
     <w:next w:val="Normal"/>
-    <w:link w:val="Cabealho1Carter"/>
+    <w:link w:val="Heading1Char"/>
     <w:uiPriority w:val="9"/>
     <w:qFormat/>
     <w:rsid w:val="002222C2"/>
@@ -5924,13 +5685,13 @@
       <w:szCs w:val="28"/>
     </w:rPr>
   </w:style>
-  <w:style w:type="character" w:default="1" w:styleId="Tipodeletrapredefinidodopargrafo">
+  <w:style w:type="character" w:default="1" w:styleId="DefaultParagraphFont">
     <w:name w:val="Default Paragraph Font"/>
     <w:uiPriority w:val="1"/>
     <w:semiHidden/>
     <w:unhideWhenUsed/>
   </w:style>
-  <w:style w:type="table" w:default="1" w:styleId="Tabelanormal">
+  <w:style w:type="table" w:default="1" w:styleId="TableNormal">
     <w:name w:val="Normal Table"/>
     <w:uiPriority w:val="99"/>
     <w:semiHidden/>
@@ -5945,16 +5706,16 @@
       </w:tblCellMar>
     </w:tblPr>
   </w:style>
-  <w:style w:type="numbering" w:default="1" w:styleId="Semlista">
+  <w:style w:type="numbering" w:default="1" w:styleId="NoList">
     <w:name w:val="No List"/>
     <w:uiPriority w:val="99"/>
     <w:semiHidden/>
     <w:unhideWhenUsed/>
   </w:style>
-  <w:style w:type="paragraph" w:styleId="Cabealho">
+  <w:style w:type="paragraph" w:styleId="Header">
     <w:name w:val="header"/>
     <w:basedOn w:val="Normal"/>
-    <w:link w:val="CabealhoCarter"/>
+    <w:link w:val="HeaderChar"/>
     <w:uiPriority w:val="99"/>
     <w:unhideWhenUsed/>
     <w:rsid w:val="002222C2"/>
@@ -5966,17 +5727,17 @@
       <w:spacing w:after="0" w:line="240" w:lineRule="auto"/>
     </w:pPr>
   </w:style>
-  <w:style w:type="character" w:customStyle="1" w:styleId="CabealhoCarter">
-    <w:name w:val="Cabeçalho Caráter"/>
-    <w:basedOn w:val="Tipodeletrapredefinidodopargrafo"/>
-    <w:link w:val="Cabealho"/>
+  <w:style w:type="character" w:customStyle="1" w:styleId="HeaderChar">
+    <w:name w:val="Header Char"/>
+    <w:basedOn w:val="DefaultParagraphFont"/>
+    <w:link w:val="Header"/>
     <w:uiPriority w:val="99"/>
     <w:rsid w:val="002222C2"/>
   </w:style>
-  <w:style w:type="paragraph" w:styleId="Rodap">
+  <w:style w:type="paragraph" w:styleId="Footer">
     <w:name w:val="footer"/>
     <w:basedOn w:val="Normal"/>
-    <w:link w:val="RodapCarter"/>
+    <w:link w:val="FooterChar"/>
     <w:uiPriority w:val="99"/>
     <w:unhideWhenUsed/>
     <w:rsid w:val="002222C2"/>
@@ -5988,17 +5749,17 @@
       <w:spacing w:after="0" w:line="240" w:lineRule="auto"/>
     </w:pPr>
   </w:style>
-  <w:style w:type="character" w:customStyle="1" w:styleId="RodapCarter">
-    <w:name w:val="Rodapé Caráter"/>
-    <w:basedOn w:val="Tipodeletrapredefinidodopargrafo"/>
-    <w:link w:val="Rodap"/>
+  <w:style w:type="character" w:customStyle="1" w:styleId="FooterChar">
+    <w:name w:val="Footer Char"/>
+    <w:basedOn w:val="DefaultParagraphFont"/>
+    <w:link w:val="Footer"/>
     <w:uiPriority w:val="99"/>
     <w:rsid w:val="002222C2"/>
   </w:style>
-  <w:style w:type="character" w:customStyle="1" w:styleId="Cabealho1Carter">
-    <w:name w:val="Cabeçalho 1 Caráter"/>
-    <w:basedOn w:val="Tipodeletrapredefinidodopargrafo"/>
-    <w:link w:val="Cabealho1"/>
+  <w:style w:type="character" w:customStyle="1" w:styleId="Heading1Char">
+    <w:name w:val="Heading 1 Char"/>
+    <w:basedOn w:val="DefaultParagraphFont"/>
+    <w:link w:val="Heading1"/>
     <w:uiPriority w:val="9"/>
     <w:rsid w:val="002222C2"/>
     <w:rPr>
@@ -6010,9 +5771,9 @@
       <w:szCs w:val="28"/>
     </w:rPr>
   </w:style>
-  <w:style w:type="paragraph" w:styleId="SemEspaamento">
+  <w:style w:type="paragraph" w:styleId="NoSpacing">
     <w:name w:val="No Spacing"/>
-    <w:link w:val="SemEspaamentoCarter"/>
+    <w:link w:val="NoSpacingChar"/>
     <w:uiPriority w:val="1"/>
     <w:qFormat/>
     <w:rsid w:val="002222C2"/>
@@ -6023,19 +5784,19 @@
       <w:rFonts w:eastAsiaTheme="minorEastAsia"/>
     </w:rPr>
   </w:style>
-  <w:style w:type="character" w:customStyle="1" w:styleId="SemEspaamentoCarter">
-    <w:name w:val="Sem Espaçamento Caráter"/>
-    <w:basedOn w:val="Tipodeletrapredefinidodopargrafo"/>
-    <w:link w:val="SemEspaamento"/>
+  <w:style w:type="character" w:customStyle="1" w:styleId="NoSpacingChar">
+    <w:name w:val="No Spacing Char"/>
+    <w:basedOn w:val="DefaultParagraphFont"/>
+    <w:link w:val="NoSpacing"/>
     <w:uiPriority w:val="1"/>
     <w:rsid w:val="002222C2"/>
     <w:rPr>
       <w:rFonts w:eastAsiaTheme="minorEastAsia"/>
     </w:rPr>
   </w:style>
-  <w:style w:type="table" w:styleId="Tabelacomgrelha">
+  <w:style w:type="table" w:styleId="TableGrid">
     <w:name w:val="Table Grid"/>
-    <w:basedOn w:val="Tabelanormal"/>
+    <w:basedOn w:val="TableNormal"/>
     <w:uiPriority w:val="59"/>
     <w:rsid w:val="002222C2"/>
     <w:pPr>
@@ -6059,9 +5820,9 @@
       </w:tblCellMar>
     </w:tblPr>
   </w:style>
-  <w:style w:type="paragraph" w:styleId="Cabealhodondice">
+  <w:style w:type="paragraph" w:styleId="TOCHeading">
     <w:name w:val="TOC Heading"/>
-    <w:basedOn w:val="Cabealho1"/>
+    <w:basedOn w:val="Heading1"/>
     <w:next w:val="Normal"/>
     <w:uiPriority w:val="39"/>
     <w:semiHidden/>
@@ -6072,7 +5833,7 @@
       <w:outlineLvl w:val="9"/>
     </w:pPr>
   </w:style>
-  <w:style w:type="paragraph" w:styleId="PargrafodaLista">
+  <w:style w:type="paragraph" w:styleId="ListParagraph">
     <w:name w:val="List Paragraph"/>
     <w:basedOn w:val="Normal"/>
     <w:uiPriority w:val="34"/>
@@ -6083,7 +5844,7 @@
       <w:contextualSpacing/>
     </w:pPr>
   </w:style>
-  <w:style w:type="paragraph" w:styleId="ndice1">
+  <w:style w:type="paragraph" w:styleId="TOC1">
     <w:name w:val="toc 1"/>
     <w:basedOn w:val="Normal"/>
     <w:next w:val="Normal"/>
@@ -6095,9 +5856,9 @@
       <w:spacing w:after="100"/>
     </w:pPr>
   </w:style>
-  <w:style w:type="character" w:styleId="Hiperligao">
+  <w:style w:type="character" w:styleId="Hyperlink">
     <w:name w:val="Hyperlink"/>
-    <w:basedOn w:val="Tipodeletrapredefinidodopargrafo"/>
+    <w:basedOn w:val="DefaultParagraphFont"/>
     <w:uiPriority w:val="99"/>
     <w:unhideWhenUsed/>
     <w:rsid w:val="002222C2"/>
@@ -6106,7 +5867,7 @@
       <w:u w:val="single"/>
     </w:rPr>
   </w:style>
-  <w:style w:type="paragraph" w:styleId="Legenda">
+  <w:style w:type="paragraph" w:styleId="Caption">
     <w:name w:val="caption"/>
     <w:basedOn w:val="Normal"/>
     <w:next w:val="Normal"/>
@@ -6125,7 +5886,7 @@
       <w:szCs w:val="18"/>
     </w:rPr>
   </w:style>
-  <w:style w:type="paragraph" w:styleId="ndicedeilustraes">
+  <w:style w:type="paragraph" w:styleId="TableofFigures">
     <w:name w:val="table of figures"/>
     <w:basedOn w:val="Normal"/>
     <w:next w:val="Normal"/>
@@ -6135,6 +5896,468 @@
     <w:pPr>
       <w:spacing w:after="0"/>
     </w:pPr>
+  </w:style>
+  <w:style w:type="paragraph" w:styleId="BalloonText">
+    <w:name w:val="Balloon Text"/>
+    <w:basedOn w:val="Normal"/>
+    <w:link w:val="BalloonTextChar"/>
+    <w:uiPriority w:val="99"/>
+    <w:semiHidden/>
+    <w:unhideWhenUsed/>
+    <w:rsid w:val="008522ED"/>
+    <w:pPr>
+      <w:spacing w:after="0" w:line="240" w:lineRule="auto"/>
+    </w:pPr>
+    <w:rPr>
+      <w:rFonts w:ascii="Tahoma" w:hAnsi="Tahoma" w:cs="Tahoma"/>
+      <w:sz w:val="16"/>
+      <w:szCs w:val="16"/>
+    </w:rPr>
+  </w:style>
+  <w:style w:type="character" w:customStyle="1" w:styleId="BalloonTextChar">
+    <w:name w:val="Balloon Text Char"/>
+    <w:basedOn w:val="DefaultParagraphFont"/>
+    <w:link w:val="BalloonText"/>
+    <w:uiPriority w:val="99"/>
+    <w:semiHidden/>
+    <w:rsid w:val="008522ED"/>
+    <w:rPr>
+      <w:rFonts w:ascii="Tahoma" w:hAnsi="Tahoma" w:cs="Tahoma"/>
+      <w:sz w:val="16"/>
+      <w:szCs w:val="16"/>
+    </w:rPr>
+  </w:style>
+</w:styles>
+</file>
+
+<file path=word/stylesWithEffects.xml><?xml version="1.0" encoding="utf-8"?>
+<w:styles xmlns:wpc="http://schemas.microsoft.com/office/word/2010/wordprocessingCanvas" xmlns:mc="http://schemas.openxmlformats.org/markup-compatibility/2006" xmlns:o="urn:schemas-microsoft-com:office:office" xmlns:r="http://schemas.openxmlformats.org/officeDocument/2006/relationships" xmlns:m="http://schemas.openxmlformats.org/officeDocument/2006/math" xmlns:v="urn:schemas-microsoft-com:vml" xmlns:wp14="http://schemas.microsoft.com/office/word/2010/wordprocessingDrawing" xmlns:wp="http://schemas.openxmlformats.org/drawingml/2006/wordprocessingDrawing" xmlns:w10="urn:schemas-microsoft-com:office:word" xmlns:w="http://schemas.openxmlformats.org/wordprocessingml/2006/main" xmlns:w14="http://schemas.microsoft.com/office/word/2010/wordml" xmlns:wpg="http://schemas.microsoft.com/office/word/2010/wordprocessingGroup" xmlns:wpi="http://schemas.microsoft.com/office/word/2010/wordprocessingInk" xmlns:wne="http://schemas.microsoft.com/office/word/2006/wordml" xmlns:wps="http://schemas.microsoft.com/office/word/2010/wordprocessingShape" mc:Ignorable="w14 wp14">
+  <w:docDefaults>
+    <w:rPrDefault>
+      <w:rPr>
+        <w:rFonts w:asciiTheme="minorHAnsi" w:eastAsiaTheme="minorHAnsi" w:hAnsiTheme="minorHAnsi" w:cstheme="minorBidi"/>
+        <w:sz w:val="22"/>
+        <w:szCs w:val="22"/>
+        <w:lang w:val="pt-PT" w:eastAsia="en-US" w:bidi="ar-SA"/>
+      </w:rPr>
+    </w:rPrDefault>
+    <w:pPrDefault>
+      <w:pPr>
+        <w:spacing w:after="160" w:line="259" w:lineRule="auto"/>
+      </w:pPr>
+    </w:pPrDefault>
+  </w:docDefaults>
+  <w:latentStyles w:defLockedState="0" w:defUIPriority="99" w:defSemiHidden="1" w:defUnhideWhenUsed="1" w:defQFormat="0" w:count="267">
+    <w:lsdException w:name="Normal" w:semiHidden="0" w:uiPriority="0" w:unhideWhenUsed="0" w:qFormat="1"/>
+    <w:lsdException w:name="heading 1" w:semiHidden="0" w:uiPriority="9" w:unhideWhenUsed="0" w:qFormat="1"/>
+    <w:lsdException w:name="heading 2" w:uiPriority="9" w:qFormat="1"/>
+    <w:lsdException w:name="heading 3" w:uiPriority="9" w:qFormat="1"/>
+    <w:lsdException w:name="heading 4" w:uiPriority="9" w:qFormat="1"/>
+    <w:lsdException w:name="heading 5" w:uiPriority="9" w:qFormat="1"/>
+    <w:lsdException w:name="heading 6" w:uiPriority="9" w:qFormat="1"/>
+    <w:lsdException w:name="heading 7" w:uiPriority="9" w:qFormat="1"/>
+    <w:lsdException w:name="heading 8" w:uiPriority="9" w:qFormat="1"/>
+    <w:lsdException w:name="heading 9" w:uiPriority="9" w:qFormat="1"/>
+    <w:lsdException w:name="toc 1" w:uiPriority="39"/>
+    <w:lsdException w:name="toc 2" w:uiPriority="39"/>
+    <w:lsdException w:name="toc 3" w:uiPriority="39"/>
+    <w:lsdException w:name="toc 4" w:uiPriority="39"/>
+    <w:lsdException w:name="toc 5" w:uiPriority="39"/>
+    <w:lsdException w:name="toc 6" w:uiPriority="39"/>
+    <w:lsdException w:name="toc 7" w:uiPriority="39"/>
+    <w:lsdException w:name="toc 8" w:uiPriority="39"/>
+    <w:lsdException w:name="toc 9" w:uiPriority="39"/>
+    <w:lsdException w:name="caption" w:uiPriority="35" w:qFormat="1"/>
+    <w:lsdException w:name="Title" w:semiHidden="0" w:uiPriority="10" w:unhideWhenUsed="0" w:qFormat="1"/>
+    <w:lsdException w:name="Default Paragraph Font" w:uiPriority="1"/>
+    <w:lsdException w:name="Subtitle" w:semiHidden="0" w:uiPriority="11" w:unhideWhenUsed="0" w:qFormat="1"/>
+    <w:lsdException w:name="Strong" w:semiHidden="0" w:uiPriority="22" w:unhideWhenUsed="0" w:qFormat="1"/>
+    <w:lsdException w:name="Emphasis" w:semiHidden="0" w:uiPriority="20" w:unhideWhenUsed="0" w:qFormat="1"/>
+    <w:lsdException w:name="Table Grid" w:semiHidden="0" w:uiPriority="59" w:unhideWhenUsed="0"/>
+    <w:lsdException w:name="Placeholder Text" w:unhideWhenUsed="0"/>
+    <w:lsdException w:name="No Spacing" w:semiHidden="0" w:uiPriority="1" w:unhideWhenUsed="0" w:qFormat="1"/>
+    <w:lsdException w:name="Light Shading" w:semiHidden="0" w:uiPriority="60" w:unhideWhenUsed="0"/>
+    <w:lsdException w:name="Light List" w:semiHidden="0" w:uiPriority="61" w:unhideWhenUsed="0"/>
+    <w:lsdException w:name="Light Grid" w:semiHidden="0" w:uiPriority="62" w:unhideWhenUsed="0"/>
+    <w:lsdException w:name="Medium Shading 1" w:semiHidden="0" w:uiPriority="63" w:unhideWhenUsed="0"/>
+    <w:lsdException w:name="Medium Shading 2" w:semiHidden="0" w:uiPriority="64" w:unhideWhenUsed="0"/>
+    <w:lsdException w:name="Medium List 1" w:semiHidden="0" w:uiPriority="65" w:unhideWhenUsed="0"/>
+    <w:lsdException w:name="Medium List 2" w:semiHidden="0" w:uiPriority="66" w:unhideWhenUsed="0"/>
+    <w:lsdException w:name="Medium Grid 1" w:semiHidden="0" w:uiPriority="67" w:unhideWhenUsed="0"/>
+    <w:lsdException w:name="Medium Grid 2" w:semiHidden="0" w:uiPriority="68" w:unhideWhenUsed="0"/>
+    <w:lsdException w:name="Medium Grid 3" w:semiHidden="0" w:uiPriority="69" w:unhideWhenUsed="0"/>
+    <w:lsdException w:name="Dark List" w:semiHidden="0" w:uiPriority="70" w:unhideWhenUsed="0"/>
+    <w:lsdException w:name="Colorful Shading" w:semiHidden="0" w:uiPriority="71" w:unhideWhenUsed="0"/>
+    <w:lsdException w:name="Colorful List" w:semiHidden="0" w:uiPriority="72" w:unhideWhenUsed="0"/>
+    <w:lsdException w:name="Colorful Grid" w:semiHidden="0" w:uiPriority="73" w:unhideWhenUsed="0"/>
+    <w:lsdException w:name="Light Shading Accent 1" w:semiHidden="0" w:uiPriority="60" w:unhideWhenUsed="0"/>
+    <w:lsdException w:name="Light List Accent 1" w:semiHidden="0" w:uiPriority="61" w:unhideWhenUsed="0"/>
+    <w:lsdException w:name="Light Grid Accent 1" w:semiHidden="0" w:uiPriority="62" w:unhideWhenUsed="0"/>
+    <w:lsdException w:name="Medium Shading 1 Accent 1" w:semiHidden="0" w:uiPriority="63" w:unhideWhenUsed="0"/>
+    <w:lsdException w:name="Medium Shading 2 Accent 1" w:semiHidden="0" w:uiPriority="64" w:unhideWhenUsed="0"/>
+    <w:lsdException w:name="Medium List 1 Accent 1" w:semiHidden="0" w:uiPriority="65" w:unhideWhenUsed="0"/>
+    <w:lsdException w:name="Revision" w:unhideWhenUsed="0"/>
+    <w:lsdException w:name="List Paragraph" w:semiHidden="0" w:uiPriority="34" w:unhideWhenUsed="0" w:qFormat="1"/>
+    <w:lsdException w:name="Quote" w:semiHidden="0" w:uiPriority="29" w:unhideWhenUsed="0" w:qFormat="1"/>
+    <w:lsdException w:name="Intense Quote" w:semiHidden="0" w:uiPriority="30" w:unhideWhenUsed="0" w:qFormat="1"/>
+    <w:lsdException w:name="Medium List 2 Accent 1" w:semiHidden="0" w:uiPriority="66" w:unhideWhenUsed="0"/>
+    <w:lsdException w:name="Medium Grid 1 Accent 1" w:semiHidden="0" w:uiPriority="67" w:unhideWhenUsed="0"/>
+    <w:lsdException w:name="Medium Grid 2 Accent 1" w:semiHidden="0" w:uiPriority="68" w:unhideWhenUsed="0"/>
+    <w:lsdException w:name="Medium Grid 3 Accent 1" w:semiHidden="0" w:uiPriority="69" w:unhideWhenUsed="0"/>
+    <w:lsdException w:name="Dark List Accent 1" w:semiHidden="0" w:uiPriority="70" w:unhideWhenUsed="0"/>
+    <w:lsdException w:name="Colorful Shading Accent 1" w:semiHidden="0" w:uiPriority="71" w:unhideWhenUsed="0"/>
+    <w:lsdException w:name="Colorful List Accent 1" w:semiHidden="0" w:uiPriority="72" w:unhideWhenUsed="0"/>
+    <w:lsdException w:name="Colorful Grid Accent 1" w:semiHidden="0" w:uiPriority="73" w:unhideWhenUsed="0"/>
+    <w:lsdException w:name="Light Shading Accent 2" w:semiHidden="0" w:uiPriority="60" w:unhideWhenUsed="0"/>
+    <w:lsdException w:name="Light List Accent 2" w:semiHidden="0" w:uiPriority="61" w:unhideWhenUsed="0"/>
+    <w:lsdException w:name="Light Grid Accent 2" w:semiHidden="0" w:uiPriority="62" w:unhideWhenUsed="0"/>
+    <w:lsdException w:name="Medium Shading 1 Accent 2" w:semiHidden="0" w:uiPriority="63" w:unhideWhenUsed="0"/>
+    <w:lsdException w:name="Medium Shading 2 Accent 2" w:semiHidden="0" w:uiPriority="64" w:unhideWhenUsed="0"/>
+    <w:lsdException w:name="Medium List 1 Accent 2" w:semiHidden="0" w:uiPriority="65" w:unhideWhenUsed="0"/>
+    <w:lsdException w:name="Medium List 2 Accent 2" w:semiHidden="0" w:uiPriority="66" w:unhideWhenUsed="0"/>
+    <w:lsdException w:name="Medium Grid 1 Accent 2" w:semiHidden="0" w:uiPriority="67" w:unhideWhenUsed="0"/>
+    <w:lsdException w:name="Medium Grid 2 Accent 2" w:semiHidden="0" w:uiPriority="68" w:unhideWhenUsed="0"/>
+    <w:lsdException w:name="Medium Grid 3 Accent 2" w:semiHidden="0" w:uiPriority="69" w:unhideWhenUsed="0"/>
+    <w:lsdException w:name="Dark List Accent 2" w:semiHidden="0" w:uiPriority="70" w:unhideWhenUsed="0"/>
+    <w:lsdException w:name="Colorful Shading Accent 2" w:semiHidden="0" w:uiPriority="71" w:unhideWhenUsed="0"/>
+    <w:lsdException w:name="Colorful List Accent 2" w:semiHidden="0" w:uiPriority="72" w:unhideWhenUsed="0"/>
+    <w:lsdException w:name="Colorful Grid Accent 2" w:semiHidden="0" w:uiPriority="73" w:unhideWhenUsed="0"/>
+    <w:lsdException w:name="Light Shading Accent 3" w:semiHidden="0" w:uiPriority="60" w:unhideWhenUsed="0"/>
+    <w:lsdException w:name="Light List Accent 3" w:semiHidden="0" w:uiPriority="61" w:unhideWhenUsed="0"/>
+    <w:lsdException w:name="Light Grid Accent 3" w:semiHidden="0" w:uiPriority="62" w:unhideWhenUsed="0"/>
+    <w:lsdException w:name="Medium Shading 1 Accent 3" w:semiHidden="0" w:uiPriority="63" w:unhideWhenUsed="0"/>
+    <w:lsdException w:name="Medium Shading 2 Accent 3" w:semiHidden="0" w:uiPriority="64" w:unhideWhenUsed="0"/>
+    <w:lsdException w:name="Medium List 1 Accent 3" w:semiHidden="0" w:uiPriority="65" w:unhideWhenUsed="0"/>
+    <w:lsdException w:name="Medium List 2 Accent 3" w:semiHidden="0" w:uiPriority="66" w:unhideWhenUsed="0"/>
+    <w:lsdException w:name="Medium Grid 1 Accent 3" w:semiHidden="0" w:uiPriority="67" w:unhideWhenUsed="0"/>
+    <w:lsdException w:name="Medium Grid 2 Accent 3" w:semiHidden="0" w:uiPriority="68" w:unhideWhenUsed="0"/>
+    <w:lsdException w:name="Medium Grid 3 Accent 3" w:semiHidden="0" w:uiPriority="69" w:unhideWhenUsed="0"/>
+    <w:lsdException w:name="Dark List Accent 3" w:semiHidden="0" w:uiPriority="70" w:unhideWhenUsed="0"/>
+    <w:lsdException w:name="Colorful Shading Accent 3" w:semiHidden="0" w:uiPriority="71" w:unhideWhenUsed="0"/>
+    <w:lsdException w:name="Colorful List Accent 3" w:semiHidden="0" w:uiPriority="72" w:unhideWhenUsed="0"/>
+    <w:lsdException w:name="Colorful Grid Accent 3" w:semiHidden="0" w:uiPriority="73" w:unhideWhenUsed="0"/>
+    <w:lsdException w:name="Light Shading Accent 4" w:semiHidden="0" w:uiPriority="60" w:unhideWhenUsed="0"/>
+    <w:lsdException w:name="Light List Accent 4" w:semiHidden="0" w:uiPriority="61" w:unhideWhenUsed="0"/>
+    <w:lsdException w:name="Light Grid Accent 4" w:semiHidden="0" w:uiPriority="62" w:unhideWhenUsed="0"/>
+    <w:lsdException w:name="Medium Shading 1 Accent 4" w:semiHidden="0" w:uiPriority="63" w:unhideWhenUsed="0"/>
+    <w:lsdException w:name="Medium Shading 2 Accent 4" w:semiHidden="0" w:uiPriority="64" w:unhideWhenUsed="0"/>
+    <w:lsdException w:name="Medium List 1 Accent 4" w:semiHidden="0" w:uiPriority="65" w:unhideWhenUsed="0"/>
+    <w:lsdException w:name="Medium List 2 Accent 4" w:semiHidden="0" w:uiPriority="66" w:unhideWhenUsed="0"/>
+    <w:lsdException w:name="Medium Grid 1 Accent 4" w:semiHidden="0" w:uiPriority="67" w:unhideWhenUsed="0"/>
+    <w:lsdException w:name="Medium Grid 2 Accent 4" w:semiHidden="0" w:uiPriority="68" w:unhideWhenUsed="0"/>
+    <w:lsdException w:name="Medium Grid 3 Accent 4" w:semiHidden="0" w:uiPriority="69" w:unhideWhenUsed="0"/>
+    <w:lsdException w:name="Dark List Accent 4" w:semiHidden="0" w:uiPriority="70" w:unhideWhenUsed="0"/>
+    <w:lsdException w:name="Colorful Shading Accent 4" w:semiHidden="0" w:uiPriority="71" w:unhideWhenUsed="0"/>
+    <w:lsdException w:name="Colorful List Accent 4" w:semiHidden="0" w:uiPriority="72" w:unhideWhenUsed="0"/>
+    <w:lsdException w:name="Colorful Grid Accent 4" w:semiHidden="0" w:uiPriority="73" w:unhideWhenUsed="0"/>
+    <w:lsdException w:name="Light Shading Accent 5" w:semiHidden="0" w:uiPriority="60" w:unhideWhenUsed="0"/>
+    <w:lsdException w:name="Light List Accent 5" w:semiHidden="0" w:uiPriority="61" w:unhideWhenUsed="0"/>
+    <w:lsdException w:name="Light Grid Accent 5" w:semiHidden="0" w:uiPriority="62" w:unhideWhenUsed="0"/>
+    <w:lsdException w:name="Medium Shading 1 Accent 5" w:semiHidden="0" w:uiPriority="63" w:unhideWhenUsed="0"/>
+    <w:lsdException w:name="Medium Shading 2 Accent 5" w:semiHidden="0" w:uiPriority="64" w:unhideWhenUsed="0"/>
+    <w:lsdException w:name="Medium List 1 Accent 5" w:semiHidden="0" w:uiPriority="65" w:unhideWhenUsed="0"/>
+    <w:lsdException w:name="Medium List 2 Accent 5" w:semiHidden="0" w:uiPriority="66" w:unhideWhenUsed="0"/>
+    <w:lsdException w:name="Medium Grid 1 Accent 5" w:semiHidden="0" w:uiPriority="67" w:unhideWhenUsed="0"/>
+    <w:lsdException w:name="Medium Grid 2 Accent 5" w:semiHidden="0" w:uiPriority="68" w:unhideWhenUsed="0"/>
+    <w:lsdException w:name="Medium Grid 3 Accent 5" w:semiHidden="0" w:uiPriority="69" w:unhideWhenUsed="0"/>
+    <w:lsdException w:name="Dark List Accent 5" w:semiHidden="0" w:uiPriority="70" w:unhideWhenUsed="0"/>
+    <w:lsdException w:name="Colorful Shading Accent 5" w:semiHidden="0" w:uiPriority="71" w:unhideWhenUsed="0"/>
+    <w:lsdException w:name="Colorful List Accent 5" w:semiHidden="0" w:uiPriority="72" w:unhideWhenUsed="0"/>
+    <w:lsdException w:name="Colorful Grid Accent 5" w:semiHidden="0" w:uiPriority="73" w:unhideWhenUsed="0"/>
+    <w:lsdException w:name="Light Shading Accent 6" w:semiHidden="0" w:uiPriority="60" w:unhideWhenUsed="0"/>
+    <w:lsdException w:name="Light List Accent 6" w:semiHidden="0" w:uiPriority="61" w:unhideWhenUsed="0"/>
+    <w:lsdException w:name="Light Grid Accent 6" w:semiHidden="0" w:uiPriority="62" w:unhideWhenUsed="0"/>
+    <w:lsdException w:name="Medium Shading 1 Accent 6" w:semiHidden="0" w:uiPriority="63" w:unhideWhenUsed="0"/>
+    <w:lsdException w:name="Medium Shading 2 Accent 6" w:semiHidden="0" w:uiPriority="64" w:unhideWhenUsed="0"/>
+    <w:lsdException w:name="Medium List 1 Accent 6" w:semiHidden="0" w:uiPriority="65" w:unhideWhenUsed="0"/>
+    <w:lsdException w:name="Medium List 2 Accent 6" w:semiHidden="0" w:uiPriority="66" w:unhideWhenUsed="0"/>
+    <w:lsdException w:name="Medium Grid 1 Accent 6" w:semiHidden="0" w:uiPriority="67" w:unhideWhenUsed="0"/>
+    <w:lsdException w:name="Medium Grid 2 Accent 6" w:semiHidden="0" w:uiPriority="68" w:unhideWhenUsed="0"/>
+    <w:lsdException w:name="Medium Grid 3 Accent 6" w:semiHidden="0" w:uiPriority="69" w:unhideWhenUsed="0"/>
+    <w:lsdException w:name="Dark List Accent 6" w:semiHidden="0" w:uiPriority="70" w:unhideWhenUsed="0"/>
+    <w:lsdException w:name="Colorful Shading Accent 6" w:semiHidden="0" w:uiPriority="71" w:unhideWhenUsed="0"/>
+    <w:lsdException w:name="Colorful List Accent 6" w:semiHidden="0" w:uiPriority="72" w:unhideWhenUsed="0"/>
+    <w:lsdException w:name="Colorful Grid Accent 6" w:semiHidden="0" w:uiPriority="73" w:unhideWhenUsed="0"/>
+    <w:lsdException w:name="Subtle Emphasis" w:semiHidden="0" w:uiPriority="19" w:unhideWhenUsed="0" w:qFormat="1"/>
+    <w:lsdException w:name="Intense Emphasis" w:semiHidden="0" w:uiPriority="21" w:unhideWhenUsed="0" w:qFormat="1"/>
+    <w:lsdException w:name="Subtle Reference" w:semiHidden="0" w:uiPriority="31" w:unhideWhenUsed="0" w:qFormat="1"/>
+    <w:lsdException w:name="Intense Reference" w:semiHidden="0" w:uiPriority="32" w:unhideWhenUsed="0" w:qFormat="1"/>
+    <w:lsdException w:name="Book Title" w:semiHidden="0" w:uiPriority="33" w:unhideWhenUsed="0" w:qFormat="1"/>
+    <w:lsdException w:name="Bibliography" w:uiPriority="37"/>
+    <w:lsdException w:name="TOC Heading" w:uiPriority="39" w:qFormat="1"/>
+  </w:latentStyles>
+  <w:style w:type="paragraph" w:default="1" w:styleId="Normal">
+    <w:name w:val="Normal"/>
+    <w:qFormat/>
+    <w:rsid w:val="002222C2"/>
+    <w:pPr>
+      <w:spacing w:after="200" w:line="276" w:lineRule="auto"/>
+    </w:pPr>
+  </w:style>
+  <w:style w:type="paragraph" w:styleId="Heading1">
+    <w:name w:val="heading 1"/>
+    <w:basedOn w:val="Normal"/>
+    <w:next w:val="Normal"/>
+    <w:link w:val="Heading1Char"/>
+    <w:uiPriority w:val="9"/>
+    <w:qFormat/>
+    <w:rsid w:val="002222C2"/>
+    <w:pPr>
+      <w:keepNext/>
+      <w:keepLines/>
+      <w:spacing w:before="480" w:after="0"/>
+      <w:outlineLvl w:val="0"/>
+    </w:pPr>
+    <w:rPr>
+      <w:rFonts w:asciiTheme="majorHAnsi" w:eastAsiaTheme="majorEastAsia" w:hAnsiTheme="majorHAnsi" w:cstheme="majorBidi"/>
+      <w:b/>
+      <w:bCs/>
+      <w:color w:val="2E74B5" w:themeColor="accent1" w:themeShade="BF"/>
+      <w:sz w:val="28"/>
+      <w:szCs w:val="28"/>
+    </w:rPr>
+  </w:style>
+  <w:style w:type="character" w:default="1" w:styleId="DefaultParagraphFont">
+    <w:name w:val="Default Paragraph Font"/>
+    <w:uiPriority w:val="1"/>
+    <w:semiHidden/>
+    <w:unhideWhenUsed/>
+  </w:style>
+  <w:style w:type="table" w:default="1" w:styleId="TableNormal">
+    <w:name w:val="Normal Table"/>
+    <w:uiPriority w:val="99"/>
+    <w:semiHidden/>
+    <w:unhideWhenUsed/>
+    <w:tblPr>
+      <w:tblInd w:w="0" w:type="dxa"/>
+      <w:tblCellMar>
+        <w:top w:w="0" w:type="dxa"/>
+        <w:left w:w="108" w:type="dxa"/>
+        <w:bottom w:w="0" w:type="dxa"/>
+        <w:right w:w="108" w:type="dxa"/>
+      </w:tblCellMar>
+    </w:tblPr>
+  </w:style>
+  <w:style w:type="numbering" w:default="1" w:styleId="NoList">
+    <w:name w:val="No List"/>
+    <w:uiPriority w:val="99"/>
+    <w:semiHidden/>
+    <w:unhideWhenUsed/>
+  </w:style>
+  <w:style w:type="paragraph" w:styleId="Header">
+    <w:name w:val="header"/>
+    <w:basedOn w:val="Normal"/>
+    <w:link w:val="HeaderChar"/>
+    <w:uiPriority w:val="99"/>
+    <w:unhideWhenUsed/>
+    <w:rsid w:val="002222C2"/>
+    <w:pPr>
+      <w:tabs>
+        <w:tab w:val="center" w:pos="4252"/>
+        <w:tab w:val="right" w:pos="8504"/>
+      </w:tabs>
+      <w:spacing w:after="0" w:line="240" w:lineRule="auto"/>
+    </w:pPr>
+  </w:style>
+  <w:style w:type="character" w:customStyle="1" w:styleId="HeaderChar">
+    <w:name w:val="Header Char"/>
+    <w:basedOn w:val="DefaultParagraphFont"/>
+    <w:link w:val="Header"/>
+    <w:uiPriority w:val="99"/>
+    <w:rsid w:val="002222C2"/>
+  </w:style>
+  <w:style w:type="paragraph" w:styleId="Footer">
+    <w:name w:val="footer"/>
+    <w:basedOn w:val="Normal"/>
+    <w:link w:val="FooterChar"/>
+    <w:uiPriority w:val="99"/>
+    <w:unhideWhenUsed/>
+    <w:rsid w:val="002222C2"/>
+    <w:pPr>
+      <w:tabs>
+        <w:tab w:val="center" w:pos="4252"/>
+        <w:tab w:val="right" w:pos="8504"/>
+      </w:tabs>
+      <w:spacing w:after="0" w:line="240" w:lineRule="auto"/>
+    </w:pPr>
+  </w:style>
+  <w:style w:type="character" w:customStyle="1" w:styleId="FooterChar">
+    <w:name w:val="Footer Char"/>
+    <w:basedOn w:val="DefaultParagraphFont"/>
+    <w:link w:val="Footer"/>
+    <w:uiPriority w:val="99"/>
+    <w:rsid w:val="002222C2"/>
+  </w:style>
+  <w:style w:type="character" w:customStyle="1" w:styleId="Heading1Char">
+    <w:name w:val="Heading 1 Char"/>
+    <w:basedOn w:val="DefaultParagraphFont"/>
+    <w:link w:val="Heading1"/>
+    <w:uiPriority w:val="9"/>
+    <w:rsid w:val="002222C2"/>
+    <w:rPr>
+      <w:rFonts w:asciiTheme="majorHAnsi" w:eastAsiaTheme="majorEastAsia" w:hAnsiTheme="majorHAnsi" w:cstheme="majorBidi"/>
+      <w:b/>
+      <w:bCs/>
+      <w:color w:val="2E74B5" w:themeColor="accent1" w:themeShade="BF"/>
+      <w:sz w:val="28"/>
+      <w:szCs w:val="28"/>
+    </w:rPr>
+  </w:style>
+  <w:style w:type="paragraph" w:styleId="NoSpacing">
+    <w:name w:val="No Spacing"/>
+    <w:link w:val="NoSpacingChar"/>
+    <w:uiPriority w:val="1"/>
+    <w:qFormat/>
+    <w:rsid w:val="002222C2"/>
+    <w:pPr>
+      <w:spacing w:after="0" w:line="240" w:lineRule="auto"/>
+    </w:pPr>
+    <w:rPr>
+      <w:rFonts w:eastAsiaTheme="minorEastAsia"/>
+    </w:rPr>
+  </w:style>
+  <w:style w:type="character" w:customStyle="1" w:styleId="NoSpacingChar">
+    <w:name w:val="No Spacing Char"/>
+    <w:basedOn w:val="DefaultParagraphFont"/>
+    <w:link w:val="NoSpacing"/>
+    <w:uiPriority w:val="1"/>
+    <w:rsid w:val="002222C2"/>
+    <w:rPr>
+      <w:rFonts w:eastAsiaTheme="minorEastAsia"/>
+    </w:rPr>
+  </w:style>
+  <w:style w:type="table" w:styleId="TableGrid">
+    <w:name w:val="Table Grid"/>
+    <w:basedOn w:val="TableNormal"/>
+    <w:uiPriority w:val="59"/>
+    <w:rsid w:val="002222C2"/>
+    <w:pPr>
+      <w:spacing w:after="0" w:line="240" w:lineRule="auto"/>
+    </w:pPr>
+    <w:tblPr>
+      <w:tblInd w:w="0" w:type="dxa"/>
+      <w:tblBorders>
+        <w:top w:val="single" w:sz="4" w:space="0" w:color="auto"/>
+        <w:left w:val="single" w:sz="4" w:space="0" w:color="auto"/>
+        <w:bottom w:val="single" w:sz="4" w:space="0" w:color="auto"/>
+        <w:right w:val="single" w:sz="4" w:space="0" w:color="auto"/>
+        <w:insideH w:val="single" w:sz="4" w:space="0" w:color="auto"/>
+        <w:insideV w:val="single" w:sz="4" w:space="0" w:color="auto"/>
+      </w:tblBorders>
+      <w:tblCellMar>
+        <w:top w:w="0" w:type="dxa"/>
+        <w:left w:w="108" w:type="dxa"/>
+        <w:bottom w:w="0" w:type="dxa"/>
+        <w:right w:w="108" w:type="dxa"/>
+      </w:tblCellMar>
+    </w:tblPr>
+  </w:style>
+  <w:style w:type="paragraph" w:styleId="TOCHeading">
+    <w:name w:val="TOC Heading"/>
+    <w:basedOn w:val="Heading1"/>
+    <w:next w:val="Normal"/>
+    <w:uiPriority w:val="39"/>
+    <w:semiHidden/>
+    <w:unhideWhenUsed/>
+    <w:qFormat/>
+    <w:rsid w:val="002222C2"/>
+    <w:pPr>
+      <w:outlineLvl w:val="9"/>
+    </w:pPr>
+  </w:style>
+  <w:style w:type="paragraph" w:styleId="ListParagraph">
+    <w:name w:val="List Paragraph"/>
+    <w:basedOn w:val="Normal"/>
+    <w:uiPriority w:val="34"/>
+    <w:qFormat/>
+    <w:rsid w:val="002222C2"/>
+    <w:pPr>
+      <w:ind w:left="720"/>
+      <w:contextualSpacing/>
+    </w:pPr>
+  </w:style>
+  <w:style w:type="paragraph" w:styleId="TOC1">
+    <w:name w:val="toc 1"/>
+    <w:basedOn w:val="Normal"/>
+    <w:next w:val="Normal"/>
+    <w:autoRedefine/>
+    <w:uiPriority w:val="39"/>
+    <w:unhideWhenUsed/>
+    <w:rsid w:val="002222C2"/>
+    <w:pPr>
+      <w:spacing w:after="100"/>
+    </w:pPr>
+  </w:style>
+  <w:style w:type="character" w:styleId="Hyperlink">
+    <w:name w:val="Hyperlink"/>
+    <w:basedOn w:val="DefaultParagraphFont"/>
+    <w:uiPriority w:val="99"/>
+    <w:unhideWhenUsed/>
+    <w:rsid w:val="002222C2"/>
+    <w:rPr>
+      <w:color w:val="0563C1" w:themeColor="hyperlink"/>
+      <w:u w:val="single"/>
+    </w:rPr>
+  </w:style>
+  <w:style w:type="paragraph" w:styleId="Caption">
+    <w:name w:val="caption"/>
+    <w:basedOn w:val="Normal"/>
+    <w:next w:val="Normal"/>
+    <w:uiPriority w:val="35"/>
+    <w:unhideWhenUsed/>
+    <w:qFormat/>
+    <w:rsid w:val="002222C2"/>
+    <w:pPr>
+      <w:spacing w:line="240" w:lineRule="auto"/>
+    </w:pPr>
+    <w:rPr>
+      <w:b/>
+      <w:bCs/>
+      <w:color w:val="5B9BD5" w:themeColor="accent1"/>
+      <w:sz w:val="18"/>
+      <w:szCs w:val="18"/>
+    </w:rPr>
+  </w:style>
+  <w:style w:type="paragraph" w:styleId="TableofFigures">
+    <w:name w:val="table of figures"/>
+    <w:basedOn w:val="Normal"/>
+    <w:next w:val="Normal"/>
+    <w:uiPriority w:val="99"/>
+    <w:unhideWhenUsed/>
+    <w:rsid w:val="002222C2"/>
+    <w:pPr>
+      <w:spacing w:after="0"/>
+    </w:pPr>
+  </w:style>
+  <w:style w:type="paragraph" w:styleId="BalloonText">
+    <w:name w:val="Balloon Text"/>
+    <w:basedOn w:val="Normal"/>
+    <w:link w:val="BalloonTextChar"/>
+    <w:uiPriority w:val="99"/>
+    <w:semiHidden/>
+    <w:unhideWhenUsed/>
+    <w:rsid w:val="008522ED"/>
+    <w:pPr>
+      <w:spacing w:after="0" w:line="240" w:lineRule="auto"/>
+    </w:pPr>
+    <w:rPr>
+      <w:rFonts w:ascii="Tahoma" w:hAnsi="Tahoma" w:cs="Tahoma"/>
+      <w:sz w:val="16"/>
+      <w:szCs w:val="16"/>
+    </w:rPr>
+  </w:style>
+  <w:style w:type="character" w:customStyle="1" w:styleId="BalloonTextChar">
+    <w:name w:val="Balloon Text Char"/>
+    <w:basedOn w:val="DefaultParagraphFont"/>
+    <w:link w:val="BalloonText"/>
+    <w:uiPriority w:val="99"/>
+    <w:semiHidden/>
+    <w:rsid w:val="008522ED"/>
+    <w:rPr>
+      <w:rFonts w:ascii="Tahoma" w:hAnsi="Tahoma" w:cs="Tahoma"/>
+      <w:sz w:val="16"/>
+      <w:szCs w:val="16"/>
+    </w:rPr>
   </w:style>
 </w:styles>
 </file>
@@ -6182,7 +6405,7 @@
     </a:clrScheme>
     <a:fontScheme name="Office">
       <a:majorFont>
-        <a:latin typeface="Calibri Light" panose="020F0302020204030204"/>
+        <a:latin typeface="Calibri Light"/>
         <a:ea typeface=""/>
         <a:cs typeface=""/>
         <a:font script="Jpan" typeface="ＭＳ ゴシック"/>
@@ -6217,7 +6440,7 @@
         <a:font script="Geor" typeface="Sylfaen"/>
       </a:majorFont>
       <a:minorFont>
-        <a:latin typeface="Calibri" panose="020F0502020204030204"/>
+        <a:latin typeface="Calibri"/>
         <a:ea typeface=""/>
         <a:cs typeface=""/>
         <a:font script="Jpan" typeface="ＭＳ 明朝"/>
@@ -6394,7 +6617,7 @@
   <a:extraClrSchemeLst/>
   <a:extLst>
     <a:ext uri="{05A4C25C-085E-4340-85A3-A5531E510DB2}">
-      <thm15:themeFamily xmlns:thm15="http://schemas.microsoft.com/office/thememl/2012/main" name="Office Theme" id="{62F939B6-93AF-4DB8-9C6B-D6C7DFDC589F}" vid="{4A3C46E8-61CC-4603-A589-7422A47A8E4A}"/>
+      <thm15:themeFamily xmlns:thm15="http://schemas.microsoft.com/office/thememl/2012/main" xmlns="" name="Office Theme" id="{62F939B6-93AF-4DB8-9C6B-D6C7DFDC589F}" vid="{4A3C46E8-61CC-4603-A589-7422A47A8E4A}"/>
     </a:ext>
   </a:extLst>
 </a:theme>
@@ -6402,7 +6625,7 @@
 
 <file path=customXml/item1.xml><?xml version="1.0" encoding="utf-8"?>
 <CoverPageProperties xmlns="http://schemas.microsoft.com/office/2006/coverPageProps">
-  <PublishDate>2002-03-16T00:00:00</PublishDate>
+  <PublishDate>2013-03-16T00:00:00</PublishDate>
   <Abstract/>
   <CompanyAddress/>
   <CompanyPhone/>

</xml_diff>

<commit_message>
Review Process.docx Header corrected (document state)
</commit_message>
<xml_diff>
--- a/Docs/Processes/Review Process.docx
+++ b/Docs/Processes/Review Process.docx
@@ -1,6 +1,6 @@
 
 <file path=word/document.xml><?xml version="1.0" encoding="utf-8"?>
-<w:document xmlns:wpc="http://schemas.microsoft.com/office/word/2010/wordprocessingCanvas" xmlns:mc="http://schemas.openxmlformats.org/markup-compatibility/2006" xmlns:o="urn:schemas-microsoft-com:office:office" xmlns:r="http://schemas.openxmlformats.org/officeDocument/2006/relationships" xmlns:m="http://schemas.openxmlformats.org/officeDocument/2006/math" xmlns:v="urn:schemas-microsoft-com:vml" xmlns:wp14="http://schemas.microsoft.com/office/word/2010/wordprocessingDrawing" xmlns:wp="http://schemas.openxmlformats.org/drawingml/2006/wordprocessingDrawing" xmlns:w10="urn:schemas-microsoft-com:office:word" xmlns:w="http://schemas.openxmlformats.org/wordprocessingml/2006/main" xmlns:w14="http://schemas.microsoft.com/office/word/2010/wordml" xmlns:wpg="http://schemas.microsoft.com/office/word/2010/wordprocessingGroup" xmlns:wpi="http://schemas.microsoft.com/office/word/2010/wordprocessingInk" xmlns:wne="http://schemas.microsoft.com/office/word/2006/wordml" xmlns:wps="http://schemas.microsoft.com/office/word/2010/wordprocessingShape" mc:Ignorable="w14 wp14">
+<w:document xmlns:wpc="http://schemas.microsoft.com/office/word/2010/wordprocessingCanvas" xmlns:mc="http://schemas.openxmlformats.org/markup-compatibility/2006" xmlns:o="urn:schemas-microsoft-com:office:office" xmlns:r="http://schemas.openxmlformats.org/officeDocument/2006/relationships" xmlns:m="http://schemas.openxmlformats.org/officeDocument/2006/math" xmlns:v="urn:schemas-microsoft-com:vml" xmlns:wp14="http://schemas.microsoft.com/office/word/2010/wordprocessingDrawing" xmlns:wp="http://schemas.openxmlformats.org/drawingml/2006/wordprocessingDrawing" xmlns:w10="urn:schemas-microsoft-com:office:word" xmlns:w="http://schemas.openxmlformats.org/wordprocessingml/2006/main" xmlns:w14="http://schemas.microsoft.com/office/word/2010/wordml" xmlns:w15="http://schemas.microsoft.com/office/word/2012/wordml" xmlns:wpg="http://schemas.microsoft.com/office/word/2010/wordprocessingGroup" xmlns:wpi="http://schemas.microsoft.com/office/word/2010/wordprocessingInk" xmlns:wne="http://schemas.microsoft.com/office/word/2006/wordml" xmlns:wps="http://schemas.microsoft.com/office/word/2010/wordprocessingShape" mc:Ignorable="w14 w15 wp14">
   <w:body>
     <w:p>
       <w:pPr>
@@ -71,7 +71,7 @@
               </w:tcPr>
               <w:p>
                 <w:pPr>
-                  <w:pStyle w:val="NoSpacing"/>
+                  <w:pStyle w:val="SemEspaamento"/>
                   <w:rPr>
                     <w:rFonts w:asciiTheme="majorHAnsi" w:eastAsiaTheme="majorEastAsia" w:hAnsiTheme="majorHAnsi" w:cstheme="majorBidi"/>
                     <w:lang w:val="en-US"/>
@@ -112,7 +112,7 @@
             <w:sdtContent>
               <w:p>
                 <w:pPr>
-                  <w:pStyle w:val="NoSpacing"/>
+                  <w:pStyle w:val="SemEspaamento"/>
                   <w:rPr>
                     <w:rFonts w:asciiTheme="majorHAnsi" w:eastAsiaTheme="majorEastAsia" w:hAnsiTheme="majorHAnsi" w:cstheme="majorBidi"/>
                     <w:color w:val="5B9BD5" w:themeColor="accent1"/>
@@ -162,7 +162,7 @@
               </w:tcPr>
               <w:p>
                 <w:pPr>
-                  <w:pStyle w:val="NoSpacing"/>
+                  <w:pStyle w:val="SemEspaamento"/>
                   <w:rPr>
                     <w:rFonts w:asciiTheme="majorHAnsi" w:eastAsiaTheme="majorEastAsia" w:hAnsiTheme="majorHAnsi" w:cstheme="majorBidi"/>
                     <w:lang w:val="en-US"/>
@@ -200,10 +200,12 @@
           <w:lang w:val="en-US"/>
         </w:rPr>
         <w:sectPr>
+          <w:headerReference w:type="even" r:id="rId8"/>
           <w:headerReference w:type="default" r:id="rId9"/>
-          <w:footerReference w:type="default" r:id="rId10"/>
-          <w:headerReference w:type="first" r:id="rId11"/>
-          <w:footerReference w:type="first" r:id="rId12"/>
+          <w:footerReference w:type="even" r:id="rId10"/>
+          <w:footerReference w:type="default" r:id="rId11"/>
+          <w:headerReference w:type="first" r:id="rId12"/>
+          <w:footerReference w:type="first" r:id="rId13"/>
           <w:pgSz w:w="11906" w:h="16838"/>
           <w:pgMar w:top="1417" w:right="1701" w:bottom="1417" w:left="1701" w:header="708" w:footer="708" w:gutter="0"/>
           <w:pgNumType w:fmt="lowerRoman" w:start="1"/>
@@ -256,7 +258,7 @@
       <w:sdtContent>
         <w:p>
           <w:pPr>
-            <w:pStyle w:val="TOCHeading"/>
+            <w:pStyle w:val="Cabealhodondice"/>
             <w:spacing w:line="360" w:lineRule="auto"/>
             <w:rPr>
               <w:lang w:val="en-US"/>
@@ -271,7 +273,7 @@
         </w:p>
         <w:p>
           <w:pPr>
-            <w:pStyle w:val="TOC1"/>
+            <w:pStyle w:val="ndice1"/>
             <w:tabs>
               <w:tab w:val="left" w:pos="440"/>
               <w:tab w:val="right" w:leader="dot" w:pos="8494"/>
@@ -303,7 +305,7 @@
           <w:hyperlink w:anchor="_Toc351192557" w:history="1">
             <w:r>
               <w:rPr>
-                <w:rStyle w:val="Hyperlink"/>
+                <w:rStyle w:val="Hiperligao"/>
                 <w:noProof/>
                 <w:lang w:val="en-US"/>
               </w:rPr>
@@ -319,7 +321,7 @@
             </w:r>
             <w:r>
               <w:rPr>
-                <w:rStyle w:val="Hyperlink"/>
+                <w:rStyle w:val="Hiperligao"/>
                 <w:noProof/>
                 <w:lang w:val="en-US"/>
               </w:rPr>
@@ -384,7 +386,7 @@
         </w:p>
         <w:p>
           <w:pPr>
-            <w:pStyle w:val="TOC1"/>
+            <w:pStyle w:val="ndice1"/>
             <w:tabs>
               <w:tab w:val="left" w:pos="440"/>
               <w:tab w:val="right" w:leader="dot" w:pos="8494"/>
@@ -398,7 +400,7 @@
           <w:hyperlink w:anchor="_Toc351192558" w:history="1">
             <w:r>
               <w:rPr>
-                <w:rStyle w:val="Hyperlink"/>
+                <w:rStyle w:val="Hiperligao"/>
                 <w:noProof/>
                 <w:lang w:val="en-US"/>
               </w:rPr>
@@ -414,7 +416,7 @@
             </w:r>
             <w:r>
               <w:rPr>
-                <w:rStyle w:val="Hyperlink"/>
+                <w:rStyle w:val="Hiperligao"/>
                 <w:noProof/>
                 <w:lang w:val="en-US"/>
               </w:rPr>
@@ -479,7 +481,7 @@
         </w:p>
         <w:p>
           <w:pPr>
-            <w:pStyle w:val="TOC1"/>
+            <w:pStyle w:val="ndice1"/>
             <w:tabs>
               <w:tab w:val="left" w:pos="660"/>
               <w:tab w:val="right" w:leader="dot" w:pos="8494"/>
@@ -493,7 +495,7 @@
           <w:hyperlink w:anchor="_Toc351192559" w:history="1">
             <w:r>
               <w:rPr>
-                <w:rStyle w:val="Hyperlink"/>
+                <w:rStyle w:val="Hiperligao"/>
                 <w:noProof/>
                 <w:lang w:val="en-US"/>
               </w:rPr>
@@ -509,7 +511,7 @@
             </w:r>
             <w:r>
               <w:rPr>
-                <w:rStyle w:val="Hyperlink"/>
+                <w:rStyle w:val="Hiperligao"/>
                 <w:noProof/>
                 <w:lang w:val="en-US"/>
               </w:rPr>
@@ -574,7 +576,7 @@
         </w:p>
         <w:p>
           <w:pPr>
-            <w:pStyle w:val="TOC1"/>
+            <w:pStyle w:val="ndice1"/>
             <w:tabs>
               <w:tab w:val="left" w:pos="660"/>
               <w:tab w:val="right" w:leader="dot" w:pos="8494"/>
@@ -588,7 +590,7 @@
           <w:hyperlink w:anchor="_Toc351192560" w:history="1">
             <w:r>
               <w:rPr>
-                <w:rStyle w:val="Hyperlink"/>
+                <w:rStyle w:val="Hiperligao"/>
                 <w:noProof/>
                 <w:lang w:val="en-US"/>
               </w:rPr>
@@ -604,7 +606,7 @@
             </w:r>
             <w:r>
               <w:rPr>
-                <w:rStyle w:val="Hyperlink"/>
+                <w:rStyle w:val="Hiperligao"/>
                 <w:noProof/>
                 <w:lang w:val="en-US"/>
               </w:rPr>
@@ -669,7 +671,7 @@
         </w:p>
         <w:p>
           <w:pPr>
-            <w:pStyle w:val="TOC1"/>
+            <w:pStyle w:val="ndice1"/>
             <w:tabs>
               <w:tab w:val="left" w:pos="440"/>
               <w:tab w:val="right" w:leader="dot" w:pos="8494"/>
@@ -683,7 +685,7 @@
           <w:hyperlink w:anchor="_Toc351192561" w:history="1">
             <w:r>
               <w:rPr>
-                <w:rStyle w:val="Hyperlink"/>
+                <w:rStyle w:val="Hiperligao"/>
                 <w:noProof/>
                 <w:lang w:val="en-US"/>
               </w:rPr>
@@ -699,7 +701,7 @@
             </w:r>
             <w:r>
               <w:rPr>
-                <w:rStyle w:val="Hyperlink"/>
+                <w:rStyle w:val="Hiperligao"/>
                 <w:noProof/>
                 <w:lang w:val="en-US"/>
               </w:rPr>
@@ -764,7 +766,7 @@
         </w:p>
         <w:p>
           <w:pPr>
-            <w:pStyle w:val="TOC1"/>
+            <w:pStyle w:val="ndice1"/>
             <w:tabs>
               <w:tab w:val="left" w:pos="660"/>
               <w:tab w:val="right" w:leader="dot" w:pos="8494"/>
@@ -778,7 +780,7 @@
           <w:hyperlink w:anchor="_Toc351192562" w:history="1">
             <w:r>
               <w:rPr>
-                <w:rStyle w:val="Hyperlink"/>
+                <w:rStyle w:val="Hiperligao"/>
                 <w:noProof/>
                 <w:lang w:val="en-US"/>
               </w:rPr>
@@ -794,7 +796,7 @@
             </w:r>
             <w:r>
               <w:rPr>
-                <w:rStyle w:val="Hyperlink"/>
+                <w:rStyle w:val="Hiperligao"/>
                 <w:noProof/>
                 <w:lang w:val="en-US"/>
               </w:rPr>
@@ -859,7 +861,7 @@
         </w:p>
         <w:p>
           <w:pPr>
-            <w:pStyle w:val="TOC1"/>
+            <w:pStyle w:val="ndice1"/>
             <w:tabs>
               <w:tab w:val="left" w:pos="440"/>
               <w:tab w:val="right" w:leader="dot" w:pos="8494"/>
@@ -873,7 +875,7 @@
           <w:hyperlink w:anchor="_Toc351192563" w:history="1">
             <w:r>
               <w:rPr>
-                <w:rStyle w:val="Hyperlink"/>
+                <w:rStyle w:val="Hiperligao"/>
                 <w:noProof/>
                 <w:lang w:val="en-US"/>
               </w:rPr>
@@ -889,7 +891,7 @@
             </w:r>
             <w:r>
               <w:rPr>
-                <w:rStyle w:val="Hyperlink"/>
+                <w:rStyle w:val="Hiperligao"/>
                 <w:noProof/>
                 <w:lang w:val="en-US"/>
               </w:rPr>
@@ -954,7 +956,7 @@
         </w:p>
         <w:p>
           <w:pPr>
-            <w:pStyle w:val="TOC1"/>
+            <w:pStyle w:val="ndice1"/>
             <w:tabs>
               <w:tab w:val="left" w:pos="440"/>
               <w:tab w:val="right" w:leader="dot" w:pos="8494"/>
@@ -968,7 +970,7 @@
           <w:hyperlink w:anchor="_Toc351192564" w:history="1">
             <w:r>
               <w:rPr>
-                <w:rStyle w:val="Hyperlink"/>
+                <w:rStyle w:val="Hiperligao"/>
                 <w:noProof/>
                 <w:lang w:val="en-US"/>
               </w:rPr>
@@ -984,7 +986,7 @@
             </w:r>
             <w:r>
               <w:rPr>
-                <w:rStyle w:val="Hyperlink"/>
+                <w:rStyle w:val="Hiperligao"/>
                 <w:noProof/>
                 <w:lang w:val="en-US"/>
               </w:rPr>
@@ -1049,7 +1051,7 @@
         </w:p>
         <w:p>
           <w:pPr>
-            <w:pStyle w:val="TOC1"/>
+            <w:pStyle w:val="ndice1"/>
             <w:tabs>
               <w:tab w:val="left" w:pos="440"/>
               <w:tab w:val="right" w:leader="dot" w:pos="8494"/>
@@ -1063,7 +1065,7 @@
           <w:hyperlink w:anchor="_Toc351192565" w:history="1">
             <w:r>
               <w:rPr>
-                <w:rStyle w:val="Hyperlink"/>
+                <w:rStyle w:val="Hiperligao"/>
                 <w:noProof/>
                 <w:lang w:val="en-US"/>
               </w:rPr>
@@ -1079,7 +1081,7 @@
             </w:r>
             <w:r>
               <w:rPr>
-                <w:rStyle w:val="Hyperlink"/>
+                <w:rStyle w:val="Hiperligao"/>
                 <w:noProof/>
                 <w:lang w:val="en-US"/>
               </w:rPr>
@@ -1208,7 +1210,7 @@
     </w:p>
     <w:p>
       <w:pPr>
-        <w:pStyle w:val="TableofFigures"/>
+        <w:pStyle w:val="ndicedeilustraes"/>
         <w:tabs>
           <w:tab w:val="right" w:leader="dot" w:pos="8494"/>
         </w:tabs>
@@ -1239,7 +1241,7 @@
       <w:hyperlink w:anchor="_Toc351191557" w:history="1">
         <w:r>
           <w:rPr>
-            <w:rStyle w:val="Hyperlink"/>
+            <w:rStyle w:val="Hiperligao"/>
             <w:noProof/>
             <w:lang w:val="en-US"/>
           </w:rPr>
@@ -1304,7 +1306,7 @@
     </w:p>
     <w:p>
       <w:pPr>
-        <w:pStyle w:val="TableofFigures"/>
+        <w:pStyle w:val="ndicedeilustraes"/>
         <w:tabs>
           <w:tab w:val="right" w:leader="dot" w:pos="8494"/>
         </w:tabs>
@@ -1317,7 +1319,7 @@
       <w:hyperlink w:anchor="_Toc351191558" w:history="1">
         <w:r>
           <w:rPr>
-            <w:rStyle w:val="Hyperlink"/>
+            <w:rStyle w:val="Hiperligao"/>
             <w:noProof/>
             <w:lang w:val="en-US"/>
           </w:rPr>
@@ -1410,7 +1412,7 @@
     </w:p>
     <w:tbl>
       <w:tblPr>
-        <w:tblStyle w:val="TableGrid"/>
+        <w:tblStyle w:val="Tabelacomgrelha"/>
         <w:tblW w:w="9606" w:type="dxa"/>
         <w:tblLook w:val="04A0" w:firstRow="1" w:lastRow="0" w:firstColumn="1" w:lastColumn="0" w:noHBand="0" w:noVBand="1"/>
       </w:tblPr>
@@ -1583,7 +1585,7 @@
             <w:sdtContent>
               <w:p>
                 <w:pPr>
-                  <w:pStyle w:val="NoSpacing"/>
+                  <w:pStyle w:val="SemEspaamento"/>
                   <w:spacing w:line="360" w:lineRule="auto"/>
                   <w:jc w:val="center"/>
                   <w:rPr>
@@ -1688,7 +1690,7 @@
             <w:sdtContent>
               <w:p>
                 <w:pPr>
-                  <w:pStyle w:val="NoSpacing"/>
+                  <w:pStyle w:val="SemEspaamento"/>
                   <w:spacing w:line="360" w:lineRule="auto"/>
                   <w:jc w:val="center"/>
                   <w:rPr>
@@ -1720,16 +1722,8 @@
               <w:rPr>
                 <w:lang w:val="en-US"/>
               </w:rPr>
-              <w:t xml:space="preserve">Filipe </w:t>
-            </w:r>
-            <w:proofErr w:type="spellStart"/>
-            <w:r>
-              <w:rPr>
-                <w:lang w:val="en-US"/>
-              </w:rPr>
-              <w:t>Brandão</w:t>
-            </w:r>
-            <w:proofErr w:type="spellEnd"/>
+              <w:t>Filipe Brandão</w:t>
+            </w:r>
           </w:p>
         </w:tc>
         <w:tc>
@@ -1784,13 +1778,13 @@
     </w:tbl>
     <w:p>
       <w:pPr>
-        <w:pStyle w:val="Caption"/>
+        <w:pStyle w:val="Legenda"/>
         <w:spacing w:line="360" w:lineRule="auto"/>
         <w:rPr>
           <w:lang w:val="en-US"/>
         </w:rPr>
       </w:pPr>
-      <w:bookmarkStart w:id="0" w:name="_Toc351191557"/>
+      <w:bookmarkStart w:id="1" w:name="_Toc351191557"/>
       <w:r>
         <w:rPr>
           <w:lang w:val="en-US"/>
@@ -1835,7 +1829,7 @@
         </w:rPr>
         <w:t>: List of Contributors</w:t>
       </w:r>
-      <w:bookmarkEnd w:id="0"/>
+      <w:bookmarkEnd w:id="1"/>
     </w:p>
     <w:p>
       <w:pPr>
@@ -1847,7 +1841,7 @@
     </w:p>
     <w:tbl>
       <w:tblPr>
-        <w:tblStyle w:val="TableGrid"/>
+        <w:tblStyle w:val="Tabelacomgrelha"/>
         <w:tblW w:w="9726" w:type="dxa"/>
         <w:tblLook w:val="04A0" w:firstRow="1" w:lastRow="0" w:firstColumn="1" w:lastColumn="0" w:noHBand="0" w:noVBand="1"/>
       </w:tblPr>
@@ -2076,7 +2070,7 @@
             <w:sdtContent>
               <w:p>
                 <w:pPr>
-                  <w:pStyle w:val="NoSpacing"/>
+                  <w:pStyle w:val="SemEspaamento"/>
                   <w:spacing w:line="360" w:lineRule="auto"/>
                   <w:jc w:val="center"/>
                   <w:rPr>
@@ -2139,16 +2133,8 @@
               <w:rPr>
                 <w:lang w:val="en-US"/>
               </w:rPr>
-              <w:t xml:space="preserve"> &amp; Filipe </w:t>
-            </w:r>
-            <w:proofErr w:type="spellStart"/>
-            <w:r>
-              <w:rPr>
-                <w:lang w:val="en-US"/>
-              </w:rPr>
-              <w:t>Brandão</w:t>
-            </w:r>
-            <w:proofErr w:type="spellEnd"/>
+              <w:t xml:space="preserve"> &amp; Filipe Brandão</w:t>
+            </w:r>
           </w:p>
         </w:tc>
         <w:tc>
@@ -2217,7 +2203,7 @@
           </w:tcPr>
           <w:p>
             <w:pPr>
-              <w:pStyle w:val="NoSpacing"/>
+              <w:pStyle w:val="SemEspaamento"/>
               <w:spacing w:line="360" w:lineRule="auto"/>
               <w:jc w:val="center"/>
               <w:rPr>
@@ -2270,16 +2256,8 @@
               <w:rPr>
                 <w:lang w:val="en-US"/>
               </w:rPr>
-              <w:t xml:space="preserve">Filipe </w:t>
-            </w:r>
-            <w:proofErr w:type="spellStart"/>
-            <w:r>
-              <w:rPr>
-                <w:lang w:val="en-US"/>
-              </w:rPr>
-              <w:t>Brandão</w:t>
-            </w:r>
-            <w:proofErr w:type="spellEnd"/>
+              <w:t>Filipe Brandão</w:t>
+            </w:r>
           </w:p>
         </w:tc>
         <w:tc>
@@ -2349,7 +2327,7 @@
           </w:tcPr>
           <w:p>
             <w:pPr>
-              <w:pStyle w:val="NoSpacing"/>
+              <w:pStyle w:val="SemEspaamento"/>
               <w:spacing w:line="360" w:lineRule="auto"/>
               <w:jc w:val="center"/>
               <w:rPr>
@@ -2383,8 +2361,6 @@
               </w:rPr>
               <w:t>Changing state</w:t>
             </w:r>
-            <w:bookmarkStart w:id="1" w:name="_GoBack"/>
-            <w:bookmarkEnd w:id="1"/>
           </w:p>
         </w:tc>
         <w:tc>
@@ -2404,16 +2380,8 @@
               <w:rPr>
                 <w:lang w:val="en-US"/>
               </w:rPr>
-              <w:t xml:space="preserve">Filipe </w:t>
-            </w:r>
-            <w:proofErr w:type="spellStart"/>
-            <w:r>
-              <w:rPr>
-                <w:lang w:val="en-US"/>
-              </w:rPr>
-              <w:t>Brandão</w:t>
-            </w:r>
-            <w:proofErr w:type="spellEnd"/>
+              <w:t>Filipe Brandão</w:t>
+            </w:r>
           </w:p>
         </w:tc>
         <w:tc>
@@ -2478,7 +2446,7 @@
     </w:tbl>
     <w:p>
       <w:pPr>
-        <w:pStyle w:val="Caption"/>
+        <w:pStyle w:val="Legenda"/>
         <w:spacing w:line="360" w:lineRule="auto"/>
         <w:rPr>
           <w:lang w:val="en-US"/>
@@ -2538,7 +2506,7 @@
           <w:lang w:val="en-US"/>
         </w:rPr>
         <w:sectPr>
-          <w:footerReference w:type="default" r:id="rId13"/>
+          <w:footerReference w:type="default" r:id="rId14"/>
           <w:pgSz w:w="11906" w:h="16838"/>
           <w:pgMar w:top="1417" w:right="1701" w:bottom="1417" w:left="1701" w:header="708" w:footer="708" w:gutter="0"/>
           <w:pgNumType w:fmt="lowerRoman" w:start="1"/>
@@ -2549,7 +2517,7 @@
     </w:p>
     <w:p>
       <w:pPr>
-        <w:pStyle w:val="Heading1"/>
+        <w:pStyle w:val="Cabealho1"/>
         <w:numPr>
           <w:ilvl w:val="0"/>
           <w:numId w:val="1"/>
@@ -2571,7 +2539,7 @@
     </w:p>
     <w:p>
       <w:pPr>
-        <w:pStyle w:val="ListParagraph"/>
+        <w:pStyle w:val="PargrafodaLista"/>
         <w:spacing w:after="160" w:line="259" w:lineRule="auto"/>
         <w:ind w:left="360"/>
         <w:jc w:val="both"/>
@@ -2625,7 +2593,7 @@
     </w:p>
     <w:p>
       <w:pPr>
-        <w:pStyle w:val="Heading1"/>
+        <w:pStyle w:val="Cabealho1"/>
         <w:numPr>
           <w:ilvl w:val="0"/>
           <w:numId w:val="1"/>
@@ -2645,7 +2613,7 @@
     </w:p>
     <w:p>
       <w:pPr>
-        <w:pStyle w:val="Heading1"/>
+        <w:pStyle w:val="Cabealho1"/>
         <w:numPr>
           <w:ilvl w:val="1"/>
           <w:numId w:val="1"/>
@@ -2672,32 +2640,16 @@
           <w:lang w:val="en-US"/>
         </w:rPr>
       </w:pPr>
-      <w:proofErr w:type="gramStart"/>
-      <w:r>
-        <w:rPr>
-          <w:lang w:val="en-US"/>
-        </w:rPr>
-        <w:t xml:space="preserve">An </w:t>
-      </w:r>
-      <w:proofErr w:type="spellStart"/>
-      <w:r>
-        <w:rPr>
-          <w:lang w:val="en-US"/>
-        </w:rPr>
-        <w:t>artefact</w:t>
-      </w:r>
-      <w:proofErr w:type="spellEnd"/>
-      <w:r>
-        <w:rPr>
-          <w:lang w:val="en-US"/>
-        </w:rPr>
-        <w:t xml:space="preserve"> for revision.</w:t>
-      </w:r>
-      <w:proofErr w:type="gramEnd"/>
-    </w:p>
-    <w:p>
-      <w:pPr>
-        <w:pStyle w:val="Heading1"/>
+      <w:r>
+        <w:rPr>
+          <w:lang w:val="en-US"/>
+        </w:rPr>
+        <w:t>An artefact for revision.</w:t>
+      </w:r>
+    </w:p>
+    <w:p>
+      <w:pPr>
+        <w:pStyle w:val="Cabealho1"/>
         <w:numPr>
           <w:ilvl w:val="1"/>
           <w:numId w:val="1"/>
@@ -2718,7 +2670,7 @@
     </w:p>
     <w:p>
       <w:pPr>
-        <w:pStyle w:val="ListParagraph"/>
+        <w:pStyle w:val="PargrafodaLista"/>
         <w:spacing w:after="160" w:line="259" w:lineRule="auto"/>
         <w:ind w:left="360"/>
         <w:rPr>
@@ -2735,7 +2687,7 @@
     </w:p>
     <w:p>
       <w:pPr>
-        <w:pStyle w:val="Heading1"/>
+        <w:pStyle w:val="Cabealho1"/>
         <w:numPr>
           <w:ilvl w:val="0"/>
           <w:numId w:val="1"/>
@@ -2755,7 +2707,7 @@
     </w:p>
     <w:p>
       <w:pPr>
-        <w:pStyle w:val="ListParagraph"/>
+        <w:pStyle w:val="PargrafodaLista"/>
         <w:numPr>
           <w:ilvl w:val="0"/>
           <w:numId w:val="6"/>
@@ -2773,7 +2725,7 @@
     </w:p>
     <w:p>
       <w:pPr>
-        <w:pStyle w:val="ListParagraph"/>
+        <w:pStyle w:val="PargrafodaLista"/>
         <w:numPr>
           <w:ilvl w:val="0"/>
           <w:numId w:val="6"/>
@@ -2792,7 +2744,7 @@
     </w:p>
     <w:p>
       <w:pPr>
-        <w:pStyle w:val="ListParagraph"/>
+        <w:pStyle w:val="PargrafodaLista"/>
         <w:numPr>
           <w:ilvl w:val="1"/>
           <w:numId w:val="6"/>
@@ -2811,7 +2763,7 @@
     </w:p>
     <w:p>
       <w:pPr>
-        <w:pStyle w:val="ListParagraph"/>
+        <w:pStyle w:val="PargrafodaLista"/>
         <w:numPr>
           <w:ilvl w:val="2"/>
           <w:numId w:val="6"/>
@@ -2830,7 +2782,7 @@
     </w:p>
     <w:p>
       <w:pPr>
-        <w:pStyle w:val="ListParagraph"/>
+        <w:pStyle w:val="PargrafodaLista"/>
         <w:numPr>
           <w:ilvl w:val="3"/>
           <w:numId w:val="6"/>
@@ -2867,7 +2819,7 @@
     </w:p>
     <w:p>
       <w:pPr>
-        <w:pStyle w:val="ListParagraph"/>
+        <w:pStyle w:val="PargrafodaLista"/>
         <w:numPr>
           <w:ilvl w:val="2"/>
           <w:numId w:val="6"/>
@@ -2886,7 +2838,7 @@
     </w:p>
     <w:p>
       <w:pPr>
-        <w:pStyle w:val="ListParagraph"/>
+        <w:pStyle w:val="PargrafodaLista"/>
         <w:numPr>
           <w:ilvl w:val="3"/>
           <w:numId w:val="6"/>
@@ -2947,7 +2899,7 @@
     </w:p>
     <w:p>
       <w:pPr>
-        <w:pStyle w:val="ListParagraph"/>
+        <w:pStyle w:val="PargrafodaLista"/>
         <w:numPr>
           <w:ilvl w:val="2"/>
           <w:numId w:val="6"/>
@@ -2966,7 +2918,7 @@
     </w:p>
     <w:p>
       <w:pPr>
-        <w:pStyle w:val="ListParagraph"/>
+        <w:pStyle w:val="PargrafodaLista"/>
         <w:numPr>
           <w:ilvl w:val="3"/>
           <w:numId w:val="6"/>
@@ -3003,7 +2955,7 @@
     </w:p>
     <w:p>
       <w:pPr>
-        <w:pStyle w:val="ListParagraph"/>
+        <w:pStyle w:val="PargrafodaLista"/>
         <w:numPr>
           <w:ilvl w:val="2"/>
           <w:numId w:val="6"/>
@@ -3022,7 +2974,7 @@
     </w:p>
     <w:p>
       <w:pPr>
-        <w:pStyle w:val="ListParagraph"/>
+        <w:pStyle w:val="PargrafodaLista"/>
         <w:numPr>
           <w:ilvl w:val="3"/>
           <w:numId w:val="6"/>
@@ -3041,7 +2993,7 @@
     </w:p>
     <w:p>
       <w:pPr>
-        <w:pStyle w:val="ListParagraph"/>
+        <w:pStyle w:val="PargrafodaLista"/>
         <w:numPr>
           <w:ilvl w:val="1"/>
           <w:numId w:val="6"/>
@@ -3060,7 +3012,7 @@
     </w:p>
     <w:p>
       <w:pPr>
-        <w:pStyle w:val="ListParagraph"/>
+        <w:pStyle w:val="PargrafodaLista"/>
         <w:numPr>
           <w:ilvl w:val="2"/>
           <w:numId w:val="6"/>
@@ -3079,7 +3031,7 @@
     </w:p>
     <w:p>
       <w:pPr>
-        <w:pStyle w:val="ListParagraph"/>
+        <w:pStyle w:val="PargrafodaLista"/>
         <w:numPr>
           <w:ilvl w:val="3"/>
           <w:numId w:val="6"/>
@@ -3140,7 +3092,7 @@
     </w:p>
     <w:p>
       <w:pPr>
-        <w:pStyle w:val="ListParagraph"/>
+        <w:pStyle w:val="PargrafodaLista"/>
         <w:numPr>
           <w:ilvl w:val="2"/>
           <w:numId w:val="6"/>
@@ -3159,7 +3111,7 @@
     </w:p>
     <w:p>
       <w:pPr>
-        <w:pStyle w:val="ListParagraph"/>
+        <w:pStyle w:val="PargrafodaLista"/>
         <w:numPr>
           <w:ilvl w:val="3"/>
           <w:numId w:val="6"/>
@@ -3179,7 +3131,7 @@
     </w:p>
     <w:p>
       <w:pPr>
-        <w:pStyle w:val="ListParagraph"/>
+        <w:pStyle w:val="PargrafodaLista"/>
         <w:numPr>
           <w:ilvl w:val="2"/>
           <w:numId w:val="6"/>
@@ -3198,7 +3150,7 @@
     </w:p>
     <w:p>
       <w:pPr>
-        <w:pStyle w:val="ListParagraph"/>
+        <w:pStyle w:val="PargrafodaLista"/>
         <w:numPr>
           <w:ilvl w:val="3"/>
           <w:numId w:val="6"/>
@@ -3229,7 +3181,7 @@
     </w:p>
     <w:p>
       <w:pPr>
-        <w:pStyle w:val="ListParagraph"/>
+        <w:pStyle w:val="PargrafodaLista"/>
         <w:numPr>
           <w:ilvl w:val="2"/>
           <w:numId w:val="6"/>
@@ -3248,7 +3200,7 @@
     </w:p>
     <w:p>
       <w:pPr>
-        <w:pStyle w:val="ListParagraph"/>
+        <w:pStyle w:val="PargrafodaLista"/>
         <w:numPr>
           <w:ilvl w:val="3"/>
           <w:numId w:val="6"/>
@@ -3303,7 +3255,7 @@
     </w:p>
     <w:p>
       <w:pPr>
-        <w:pStyle w:val="ListParagraph"/>
+        <w:pStyle w:val="PargrafodaLista"/>
         <w:numPr>
           <w:ilvl w:val="3"/>
           <w:numId w:val="6"/>
@@ -3322,7 +3274,7 @@
     </w:p>
     <w:p>
       <w:pPr>
-        <w:pStyle w:val="ListParagraph"/>
+        <w:pStyle w:val="PargrafodaLista"/>
         <w:numPr>
           <w:ilvl w:val="3"/>
           <w:numId w:val="6"/>
@@ -3341,7 +3293,7 @@
     </w:p>
     <w:p>
       <w:pPr>
-        <w:pStyle w:val="ListParagraph"/>
+        <w:pStyle w:val="PargrafodaLista"/>
         <w:numPr>
           <w:ilvl w:val="3"/>
           <w:numId w:val="6"/>
@@ -3360,7 +3312,7 @@
     </w:p>
     <w:p>
       <w:pPr>
-        <w:pStyle w:val="ListParagraph"/>
+        <w:pStyle w:val="PargrafodaLista"/>
         <w:numPr>
           <w:ilvl w:val="2"/>
           <w:numId w:val="6"/>
@@ -3379,7 +3331,7 @@
     </w:p>
     <w:p>
       <w:pPr>
-        <w:pStyle w:val="ListParagraph"/>
+        <w:pStyle w:val="PargrafodaLista"/>
         <w:numPr>
           <w:ilvl w:val="3"/>
           <w:numId w:val="6"/>
@@ -3398,7 +3350,7 @@
     </w:p>
     <w:p>
       <w:pPr>
-        <w:pStyle w:val="ListParagraph"/>
+        <w:pStyle w:val="PargrafodaLista"/>
         <w:numPr>
           <w:ilvl w:val="2"/>
           <w:numId w:val="6"/>
@@ -3417,7 +3369,7 @@
     </w:p>
     <w:p>
       <w:pPr>
-        <w:pStyle w:val="ListParagraph"/>
+        <w:pStyle w:val="PargrafodaLista"/>
         <w:numPr>
           <w:ilvl w:val="3"/>
           <w:numId w:val="6"/>
@@ -3436,7 +3388,7 @@
     </w:p>
     <w:p>
       <w:pPr>
-        <w:pStyle w:val="ListParagraph"/>
+        <w:pStyle w:val="PargrafodaLista"/>
         <w:numPr>
           <w:ilvl w:val="0"/>
           <w:numId w:val="6"/>
@@ -3458,11 +3410,9 @@
         </w:rPr>
         <w:t xml:space="preserve"> - </w:t>
       </w:r>
-      <w:proofErr w:type="spellStart"/>
       <w:r>
         <w:t>Walkthrough</w:t>
       </w:r>
-      <w:proofErr w:type="spellEnd"/>
       <w:r>
         <w:rPr>
           <w:lang w:val="en-US"/>
@@ -3472,7 +3422,7 @@
     </w:p>
     <w:p>
       <w:pPr>
-        <w:pStyle w:val="ListParagraph"/>
+        <w:pStyle w:val="PargrafodaLista"/>
         <w:numPr>
           <w:ilvl w:val="1"/>
           <w:numId w:val="6"/>
@@ -3497,7 +3447,7 @@
     </w:p>
     <w:p>
       <w:pPr>
-        <w:pStyle w:val="ListParagraph"/>
+        <w:pStyle w:val="PargrafodaLista"/>
         <w:numPr>
           <w:ilvl w:val="1"/>
           <w:numId w:val="6"/>
@@ -3516,7 +3466,7 @@
     </w:p>
     <w:p>
       <w:pPr>
-        <w:pStyle w:val="ListParagraph"/>
+        <w:pStyle w:val="PargrafodaLista"/>
         <w:numPr>
           <w:ilvl w:val="1"/>
           <w:numId w:val="6"/>
@@ -3535,7 +3485,7 @@
     </w:p>
     <w:p>
       <w:pPr>
-        <w:pStyle w:val="ListParagraph"/>
+        <w:pStyle w:val="PargrafodaLista"/>
         <w:numPr>
           <w:ilvl w:val="0"/>
           <w:numId w:val="6"/>
@@ -3551,18 +3501,13 @@
         </w:rPr>
         <w:t xml:space="preserve">Low importance – </w:t>
       </w:r>
-      <w:proofErr w:type="spellStart"/>
-      <w:r>
-        <w:t>Deskcheck</w:t>
-      </w:r>
-      <w:proofErr w:type="spellEnd"/>
-      <w:r>
-        <w:t>:</w:t>
-      </w:r>
-    </w:p>
-    <w:p>
-      <w:pPr>
-        <w:pStyle w:val="ListParagraph"/>
+      <w:r>
+        <w:t>Deskcheck:</w:t>
+      </w:r>
+    </w:p>
+    <w:p>
+      <w:pPr>
+        <w:pStyle w:val="PargrafodaLista"/>
         <w:numPr>
           <w:ilvl w:val="1"/>
           <w:numId w:val="6"/>
@@ -3581,7 +3526,7 @@
     </w:p>
     <w:p>
       <w:pPr>
-        <w:pStyle w:val="ListParagraph"/>
+        <w:pStyle w:val="PargrafodaLista"/>
         <w:numPr>
           <w:ilvl w:val="2"/>
           <w:numId w:val="6"/>
@@ -3636,7 +3581,7 @@
     </w:p>
     <w:p>
       <w:pPr>
-        <w:pStyle w:val="ListParagraph"/>
+        <w:pStyle w:val="PargrafodaLista"/>
         <w:ind w:left="2508"/>
         <w:rPr>
           <w:lang w:val="en-US"/>
@@ -3645,7 +3590,7 @@
     </w:p>
     <w:p>
       <w:pPr>
-        <w:pStyle w:val="ListParagraph"/>
+        <w:pStyle w:val="PargrafodaLista"/>
         <w:numPr>
           <w:ilvl w:val="2"/>
           <w:numId w:val="6"/>
@@ -3676,15 +3621,15 @@
     </w:p>
     <w:p>
       <w:pPr>
-        <w:pStyle w:val="ListParagraph"/>
-        <w:rPr>
-          <w:lang w:val="en-US"/>
-        </w:rPr>
-      </w:pPr>
-    </w:p>
-    <w:p>
-      <w:pPr>
-        <w:pStyle w:val="ListParagraph"/>
+        <w:pStyle w:val="PargrafodaLista"/>
+        <w:rPr>
+          <w:lang w:val="en-US"/>
+        </w:rPr>
+      </w:pPr>
+    </w:p>
+    <w:p>
+      <w:pPr>
+        <w:pStyle w:val="PargrafodaLista"/>
         <w:numPr>
           <w:ilvl w:val="0"/>
           <w:numId w:val="6"/>
@@ -3702,7 +3647,7 @@
     </w:p>
     <w:p>
       <w:pPr>
-        <w:pStyle w:val="ListParagraph"/>
+        <w:pStyle w:val="PargrafodaLista"/>
         <w:numPr>
           <w:ilvl w:val="0"/>
           <w:numId w:val="6"/>
@@ -3738,7 +3683,7 @@
     </w:p>
     <w:p>
       <w:pPr>
-        <w:pStyle w:val="ListParagraph"/>
+        <w:pStyle w:val="PargrafodaLista"/>
         <w:numPr>
           <w:ilvl w:val="1"/>
           <w:numId w:val="6"/>
@@ -3762,7 +3707,7 @@
     </w:p>
     <w:p>
       <w:pPr>
-        <w:pStyle w:val="ListParagraph"/>
+        <w:pStyle w:val="PargrafodaLista"/>
         <w:numPr>
           <w:ilvl w:val="1"/>
           <w:numId w:val="6"/>
@@ -3781,7 +3726,7 @@
     </w:p>
     <w:p>
       <w:pPr>
-        <w:pStyle w:val="ListParagraph"/>
+        <w:pStyle w:val="PargrafodaLista"/>
         <w:numPr>
           <w:ilvl w:val="1"/>
           <w:numId w:val="6"/>
@@ -3799,7 +3744,7 @@
     </w:p>
     <w:p>
       <w:pPr>
-        <w:pStyle w:val="ListParagraph"/>
+        <w:pStyle w:val="PargrafodaLista"/>
         <w:numPr>
           <w:ilvl w:val="1"/>
           <w:numId w:val="6"/>
@@ -3812,26 +3757,12 @@
         <w:rPr>
           <w:lang w:val="en-US"/>
         </w:rPr>
-        <w:t xml:space="preserve">Found defects (localization and description) and their severity (defined on an </w:t>
-      </w:r>
-      <w:proofErr w:type="spellStart"/>
-      <w:r>
-        <w:rPr>
-          <w:lang w:val="en-US"/>
-        </w:rPr>
-        <w:t>adhoc</w:t>
-      </w:r>
-      <w:proofErr w:type="spellEnd"/>
-      <w:r>
-        <w:rPr>
-          <w:lang w:val="en-US"/>
-        </w:rPr>
-        <w:t xml:space="preserve"> way)</w:t>
-      </w:r>
-    </w:p>
-    <w:p>
-      <w:pPr>
-        <w:pStyle w:val="Heading1"/>
+        <w:t>Found defects (localization and description) and their severity (defined on an adhoc way)</w:t>
+      </w:r>
+    </w:p>
+    <w:p>
+      <w:pPr>
+        <w:pStyle w:val="Cabealho1"/>
         <w:numPr>
           <w:ilvl w:val="0"/>
           <w:numId w:val="1"/>
@@ -3852,7 +3783,7 @@
     </w:p>
     <w:p>
       <w:pPr>
-        <w:pStyle w:val="ListParagraph"/>
+        <w:pStyle w:val="PargrafodaLista"/>
         <w:numPr>
           <w:ilvl w:val="0"/>
           <w:numId w:val="7"/>
@@ -3870,7 +3801,7 @@
     </w:p>
     <w:p>
       <w:pPr>
-        <w:pStyle w:val="ListParagraph"/>
+        <w:pStyle w:val="PargrafodaLista"/>
         <w:numPr>
           <w:ilvl w:val="0"/>
           <w:numId w:val="7"/>
@@ -3888,7 +3819,7 @@
     </w:p>
     <w:p>
       <w:pPr>
-        <w:pStyle w:val="Heading1"/>
+        <w:pStyle w:val="Cabealho1"/>
         <w:numPr>
           <w:ilvl w:val="0"/>
           <w:numId w:val="1"/>
@@ -3909,7 +3840,7 @@
     </w:p>
     <w:p>
       <w:pPr>
-        <w:pStyle w:val="ListParagraph"/>
+        <w:pStyle w:val="PargrafodaLista"/>
         <w:numPr>
           <w:ilvl w:val="0"/>
           <w:numId w:val="8"/>
@@ -3927,7 +3858,7 @@
     </w:p>
     <w:p>
       <w:pPr>
-        <w:pStyle w:val="Heading1"/>
+        <w:pStyle w:val="Cabealho1"/>
         <w:numPr>
           <w:ilvl w:val="0"/>
           <w:numId w:val="1"/>
@@ -3948,7 +3879,7 @@
     </w:p>
     <w:p>
       <w:pPr>
-        <w:pStyle w:val="ListParagraph"/>
+        <w:pStyle w:val="PargrafodaLista"/>
         <w:numPr>
           <w:ilvl w:val="0"/>
           <w:numId w:val="8"/>
@@ -3967,7 +3898,7 @@
     </w:p>
     <w:p>
       <w:pPr>
-        <w:pStyle w:val="ListParagraph"/>
+        <w:pStyle w:val="PargrafodaLista"/>
         <w:spacing w:line="360" w:lineRule="auto"/>
         <w:rPr>
           <w:lang w:val="en-US"/>
@@ -3975,7 +3906,7 @@
       </w:pPr>
     </w:p>
     <w:sectPr>
-      <w:headerReference w:type="default" r:id="rId14"/>
+      <w:headerReference w:type="default" r:id="rId15"/>
       <w:pgSz w:w="11906" w:h="16838"/>
       <w:pgMar w:top="1417" w:right="1701" w:bottom="1417" w:left="1701" w:header="708" w:footer="708" w:gutter="0"/>
       <w:cols w:space="708"/>
@@ -3986,7 +3917,7 @@
 </file>
 
 <file path=word/endnotes.xml><?xml version="1.0" encoding="utf-8"?>
-<w:endnotes xmlns:wpc="http://schemas.microsoft.com/office/word/2010/wordprocessingCanvas" xmlns:mc="http://schemas.openxmlformats.org/markup-compatibility/2006" xmlns:o="urn:schemas-microsoft-com:office:office" xmlns:r="http://schemas.openxmlformats.org/officeDocument/2006/relationships" xmlns:m="http://schemas.openxmlformats.org/officeDocument/2006/math" xmlns:v="urn:schemas-microsoft-com:vml" xmlns:wp14="http://schemas.microsoft.com/office/word/2010/wordprocessingDrawing" xmlns:wp="http://schemas.openxmlformats.org/drawingml/2006/wordprocessingDrawing" xmlns:w10="urn:schemas-microsoft-com:office:word" xmlns:w="http://schemas.openxmlformats.org/wordprocessingml/2006/main" xmlns:w14="http://schemas.microsoft.com/office/word/2010/wordml" xmlns:wpg="http://schemas.microsoft.com/office/word/2010/wordprocessingGroup" xmlns:wpi="http://schemas.microsoft.com/office/word/2010/wordprocessingInk" xmlns:wne="http://schemas.microsoft.com/office/word/2006/wordml" xmlns:wps="http://schemas.microsoft.com/office/word/2010/wordprocessingShape" mc:Ignorable="w14 wp14">
+<w:endnotes xmlns:wpc="http://schemas.microsoft.com/office/word/2010/wordprocessingCanvas" xmlns:mc="http://schemas.openxmlformats.org/markup-compatibility/2006" xmlns:o="urn:schemas-microsoft-com:office:office" xmlns:r="http://schemas.openxmlformats.org/officeDocument/2006/relationships" xmlns:m="http://schemas.openxmlformats.org/officeDocument/2006/math" xmlns:v="urn:schemas-microsoft-com:vml" xmlns:wp14="http://schemas.microsoft.com/office/word/2010/wordprocessingDrawing" xmlns:wp="http://schemas.openxmlformats.org/drawingml/2006/wordprocessingDrawing" xmlns:w10="urn:schemas-microsoft-com:office:word" xmlns:w="http://schemas.openxmlformats.org/wordprocessingml/2006/main" xmlns:w14="http://schemas.microsoft.com/office/word/2010/wordml" xmlns:w15="http://schemas.microsoft.com/office/word/2012/wordml" xmlns:wpg="http://schemas.microsoft.com/office/word/2010/wordprocessingGroup" xmlns:wpi="http://schemas.microsoft.com/office/word/2010/wordprocessingInk" xmlns:wne="http://schemas.microsoft.com/office/word/2006/wordml" xmlns:wps="http://schemas.microsoft.com/office/word/2010/wordprocessingShape" mc:Ignorable="w14 w15 wp14">
   <w:endnote w:type="separator" w:id="-1">
     <w:p>
       <w:pPr>
@@ -4011,10 +3942,20 @@
 </file>
 
 <file path=word/footer1.xml><?xml version="1.0" encoding="utf-8"?>
-<w:ftr xmlns:wpc="http://schemas.microsoft.com/office/word/2010/wordprocessingCanvas" xmlns:mc="http://schemas.openxmlformats.org/markup-compatibility/2006" xmlns:o="urn:schemas-microsoft-com:office:office" xmlns:r="http://schemas.openxmlformats.org/officeDocument/2006/relationships" xmlns:m="http://schemas.openxmlformats.org/officeDocument/2006/math" xmlns:v="urn:schemas-microsoft-com:vml" xmlns:wp14="http://schemas.microsoft.com/office/word/2010/wordprocessingDrawing" xmlns:wp="http://schemas.openxmlformats.org/drawingml/2006/wordprocessingDrawing" xmlns:w10="urn:schemas-microsoft-com:office:word" xmlns:w="http://schemas.openxmlformats.org/wordprocessingml/2006/main" xmlns:w14="http://schemas.microsoft.com/office/word/2010/wordml" xmlns:wpg="http://schemas.microsoft.com/office/word/2010/wordprocessingGroup" xmlns:wpi="http://schemas.microsoft.com/office/word/2010/wordprocessingInk" xmlns:wne="http://schemas.microsoft.com/office/word/2006/wordml" xmlns:wps="http://schemas.microsoft.com/office/word/2010/wordprocessingShape" mc:Ignorable="w14 wp14">
+<w:ftr xmlns:wpc="http://schemas.microsoft.com/office/word/2010/wordprocessingCanvas" xmlns:mc="http://schemas.openxmlformats.org/markup-compatibility/2006" xmlns:o="urn:schemas-microsoft-com:office:office" xmlns:r="http://schemas.openxmlformats.org/officeDocument/2006/relationships" xmlns:m="http://schemas.openxmlformats.org/officeDocument/2006/math" xmlns:v="urn:schemas-microsoft-com:vml" xmlns:wp14="http://schemas.microsoft.com/office/word/2010/wordprocessingDrawing" xmlns:wp="http://schemas.openxmlformats.org/drawingml/2006/wordprocessingDrawing" xmlns:w10="urn:schemas-microsoft-com:office:word" xmlns:w="http://schemas.openxmlformats.org/wordprocessingml/2006/main" xmlns:w14="http://schemas.microsoft.com/office/word/2010/wordml" xmlns:w15="http://schemas.microsoft.com/office/word/2012/wordml" xmlns:wpg="http://schemas.microsoft.com/office/word/2010/wordprocessingGroup" xmlns:wpi="http://schemas.microsoft.com/office/word/2010/wordprocessingInk" xmlns:wne="http://schemas.microsoft.com/office/word/2006/wordml" xmlns:wps="http://schemas.microsoft.com/office/word/2010/wordprocessingShape" mc:Ignorable="w14 w15 wp14">
   <w:p>
     <w:pPr>
-      <w:pStyle w:val="Footer"/>
+      <w:pStyle w:val="Rodap"/>
+    </w:pPr>
+  </w:p>
+</w:ftr>
+</file>
+
+<file path=word/footer2.xml><?xml version="1.0" encoding="utf-8"?>
+<w:ftr xmlns:wpc="http://schemas.microsoft.com/office/word/2010/wordprocessingCanvas" xmlns:mc="http://schemas.openxmlformats.org/markup-compatibility/2006" xmlns:o="urn:schemas-microsoft-com:office:office" xmlns:r="http://schemas.openxmlformats.org/officeDocument/2006/relationships" xmlns:m="http://schemas.openxmlformats.org/officeDocument/2006/math" xmlns:v="urn:schemas-microsoft-com:vml" xmlns:wp14="http://schemas.microsoft.com/office/word/2010/wordprocessingDrawing" xmlns:wp="http://schemas.openxmlformats.org/drawingml/2006/wordprocessingDrawing" xmlns:w10="urn:schemas-microsoft-com:office:word" xmlns:w="http://schemas.openxmlformats.org/wordprocessingml/2006/main" xmlns:w14="http://schemas.microsoft.com/office/word/2010/wordml" xmlns:w15="http://schemas.microsoft.com/office/word/2012/wordml" xmlns:wpg="http://schemas.microsoft.com/office/word/2010/wordprocessingGroup" xmlns:wpi="http://schemas.microsoft.com/office/word/2010/wordprocessingInk" xmlns:wne="http://schemas.microsoft.com/office/word/2006/wordml" xmlns:wps="http://schemas.microsoft.com/office/word/2010/wordprocessingShape" mc:Ignorable="w14 w15 wp14">
+  <w:p>
+    <w:pPr>
+      <w:pStyle w:val="Rodap"/>
     </w:pPr>
     <w:r>
       <w:t>Projeto Software 2013</w:t>
@@ -4022,7 +3963,7 @@
   </w:p>
   <w:p>
     <w:pPr>
-      <w:pStyle w:val="Footer"/>
+      <w:pStyle w:val="Rodap"/>
     </w:pPr>
     <w:sdt>
       <w:sdtPr>
@@ -4033,19 +3974,9 @@
       </w:sdtPr>
       <w:sdtEndPr/>
       <w:sdtContent>
-        <w:proofErr w:type="spellStart"/>
         <w:r>
-          <w:t>Review</w:t>
+          <w:t>Review Process</w:t>
         </w:r>
-        <w:proofErr w:type="spellEnd"/>
-        <w:r>
-          <w:t xml:space="preserve"> </w:t>
-        </w:r>
-        <w:proofErr w:type="spellStart"/>
-        <w:r>
-          <w:t>Process</w:t>
-        </w:r>
-        <w:proofErr w:type="spellEnd"/>
       </w:sdtContent>
     </w:sdt>
     <w:r>
@@ -4058,11 +3989,11 @@
 </w:ftr>
 </file>
 
-<file path=word/footer2.xml><?xml version="1.0" encoding="utf-8"?>
-<w:ftr xmlns:wpc="http://schemas.microsoft.com/office/word/2010/wordprocessingCanvas" xmlns:mc="http://schemas.openxmlformats.org/markup-compatibility/2006" xmlns:o="urn:schemas-microsoft-com:office:office" xmlns:r="http://schemas.openxmlformats.org/officeDocument/2006/relationships" xmlns:m="http://schemas.openxmlformats.org/officeDocument/2006/math" xmlns:v="urn:schemas-microsoft-com:vml" xmlns:wp14="http://schemas.microsoft.com/office/word/2010/wordprocessingDrawing" xmlns:wp="http://schemas.openxmlformats.org/drawingml/2006/wordprocessingDrawing" xmlns:w10="urn:schemas-microsoft-com:office:word" xmlns:w="http://schemas.openxmlformats.org/wordprocessingml/2006/main" xmlns:w14="http://schemas.microsoft.com/office/word/2010/wordml" xmlns:wpg="http://schemas.microsoft.com/office/word/2010/wordprocessingGroup" xmlns:wpi="http://schemas.microsoft.com/office/word/2010/wordprocessingInk" xmlns:wne="http://schemas.microsoft.com/office/word/2006/wordml" xmlns:wps="http://schemas.microsoft.com/office/word/2010/wordprocessingShape" mc:Ignorable="w14 wp14">
+<file path=word/footer3.xml><?xml version="1.0" encoding="utf-8"?>
+<w:ftr xmlns:wpc="http://schemas.microsoft.com/office/word/2010/wordprocessingCanvas" xmlns:mc="http://schemas.openxmlformats.org/markup-compatibility/2006" xmlns:o="urn:schemas-microsoft-com:office:office" xmlns:r="http://schemas.openxmlformats.org/officeDocument/2006/relationships" xmlns:m="http://schemas.openxmlformats.org/officeDocument/2006/math" xmlns:v="urn:schemas-microsoft-com:vml" xmlns:wp14="http://schemas.microsoft.com/office/word/2010/wordprocessingDrawing" xmlns:wp="http://schemas.openxmlformats.org/drawingml/2006/wordprocessingDrawing" xmlns:w10="urn:schemas-microsoft-com:office:word" xmlns:w="http://schemas.openxmlformats.org/wordprocessingml/2006/main" xmlns:w14="http://schemas.microsoft.com/office/word/2010/wordml" xmlns:w15="http://schemas.microsoft.com/office/word/2012/wordml" xmlns:wpg="http://schemas.microsoft.com/office/word/2010/wordprocessingGroup" xmlns:wpi="http://schemas.microsoft.com/office/word/2010/wordprocessingInk" xmlns:wne="http://schemas.microsoft.com/office/word/2006/wordml" xmlns:wps="http://schemas.microsoft.com/office/word/2010/wordprocessingShape" mc:Ignorable="w14 w15 wp14">
   <w:p>
     <w:pPr>
-      <w:pStyle w:val="Footer"/>
+      <w:pStyle w:val="Rodap"/>
     </w:pPr>
     <w:r>
       <w:t>Projeto Software 2013</w:t>
@@ -4076,7 +4007,7 @@
   </w:p>
   <w:p>
     <w:pPr>
-      <w:pStyle w:val="Footer"/>
+      <w:pStyle w:val="Rodap"/>
       <w:tabs>
         <w:tab w:val="clear" w:pos="4252"/>
       </w:tabs>
@@ -4090,19 +4021,9 @@
       </w:sdtPr>
       <w:sdtEndPr/>
       <w:sdtContent>
-        <w:proofErr w:type="spellStart"/>
         <w:r>
-          <w:t>Review</w:t>
+          <w:t>Review Process</w:t>
         </w:r>
-        <w:proofErr w:type="spellEnd"/>
-        <w:r>
-          <w:t xml:space="preserve"> </w:t>
-        </w:r>
-        <w:proofErr w:type="spellStart"/>
-        <w:r>
-          <w:t>Process</w:t>
-        </w:r>
-        <w:proofErr w:type="spellEnd"/>
       </w:sdtContent>
     </w:sdt>
     <w:r>
@@ -4112,11 +4033,11 @@
 </w:ftr>
 </file>
 
-<file path=word/footer3.xml><?xml version="1.0" encoding="utf-8"?>
-<w:ftr xmlns:wpc="http://schemas.microsoft.com/office/word/2010/wordprocessingCanvas" xmlns:mc="http://schemas.openxmlformats.org/markup-compatibility/2006" xmlns:o="urn:schemas-microsoft-com:office:office" xmlns:r="http://schemas.openxmlformats.org/officeDocument/2006/relationships" xmlns:m="http://schemas.openxmlformats.org/officeDocument/2006/math" xmlns:v="urn:schemas-microsoft-com:vml" xmlns:wp14="http://schemas.microsoft.com/office/word/2010/wordprocessingDrawing" xmlns:wp="http://schemas.openxmlformats.org/drawingml/2006/wordprocessingDrawing" xmlns:w10="urn:schemas-microsoft-com:office:word" xmlns:w="http://schemas.openxmlformats.org/wordprocessingml/2006/main" xmlns:w14="http://schemas.microsoft.com/office/word/2010/wordml" xmlns:wpg="http://schemas.microsoft.com/office/word/2010/wordprocessingGroup" xmlns:wpi="http://schemas.microsoft.com/office/word/2010/wordprocessingInk" xmlns:wne="http://schemas.microsoft.com/office/word/2006/wordml" xmlns:wps="http://schemas.microsoft.com/office/word/2010/wordprocessingShape" mc:Ignorable="w14 wp14">
+<file path=word/footer4.xml><?xml version="1.0" encoding="utf-8"?>
+<w:ftr xmlns:wpc="http://schemas.microsoft.com/office/word/2010/wordprocessingCanvas" xmlns:mc="http://schemas.openxmlformats.org/markup-compatibility/2006" xmlns:o="urn:schemas-microsoft-com:office:office" xmlns:r="http://schemas.openxmlformats.org/officeDocument/2006/relationships" xmlns:m="http://schemas.openxmlformats.org/officeDocument/2006/math" xmlns:v="urn:schemas-microsoft-com:vml" xmlns:wp14="http://schemas.microsoft.com/office/word/2010/wordprocessingDrawing" xmlns:wp="http://schemas.openxmlformats.org/drawingml/2006/wordprocessingDrawing" xmlns:w10="urn:schemas-microsoft-com:office:word" xmlns:w="http://schemas.openxmlformats.org/wordprocessingml/2006/main" xmlns:w14="http://schemas.microsoft.com/office/word/2010/wordml" xmlns:w15="http://schemas.microsoft.com/office/word/2012/wordml" xmlns:wpg="http://schemas.microsoft.com/office/word/2010/wordprocessingGroup" xmlns:wpi="http://schemas.microsoft.com/office/word/2010/wordprocessingInk" xmlns:wne="http://schemas.microsoft.com/office/word/2006/wordml" xmlns:wps="http://schemas.microsoft.com/office/word/2010/wordprocessingShape" mc:Ignorable="w14 w15 wp14">
   <w:p>
     <w:pPr>
-      <w:pStyle w:val="Footer"/>
+      <w:pStyle w:val="Rodap"/>
     </w:pPr>
     <w:r>
       <w:t>Projeto Software 2013</w:t>
@@ -4124,7 +4045,7 @@
   </w:p>
   <w:p>
     <w:pPr>
-      <w:pStyle w:val="Footer"/>
+      <w:pStyle w:val="Rodap"/>
     </w:pPr>
     <w:sdt>
       <w:sdtPr>
@@ -4135,19 +4056,9 @@
       </w:sdtPr>
       <w:sdtEndPr/>
       <w:sdtContent>
-        <w:proofErr w:type="spellStart"/>
         <w:r>
-          <w:t>Review</w:t>
+          <w:t>Review Process</w:t>
         </w:r>
-        <w:proofErr w:type="spellEnd"/>
-        <w:r>
-          <w:t xml:space="preserve"> </w:t>
-        </w:r>
-        <w:proofErr w:type="spellStart"/>
-        <w:r>
-          <w:t>Process</w:t>
-        </w:r>
-        <w:proofErr w:type="spellEnd"/>
       </w:sdtContent>
     </w:sdt>
     <w:r>
@@ -4182,7 +4093,7 @@
 </file>
 
 <file path=word/footnotes.xml><?xml version="1.0" encoding="utf-8"?>
-<w:footnotes xmlns:wpc="http://schemas.microsoft.com/office/word/2010/wordprocessingCanvas" xmlns:mc="http://schemas.openxmlformats.org/markup-compatibility/2006" xmlns:o="urn:schemas-microsoft-com:office:office" xmlns:r="http://schemas.openxmlformats.org/officeDocument/2006/relationships" xmlns:m="http://schemas.openxmlformats.org/officeDocument/2006/math" xmlns:v="urn:schemas-microsoft-com:vml" xmlns:wp14="http://schemas.microsoft.com/office/word/2010/wordprocessingDrawing" xmlns:wp="http://schemas.openxmlformats.org/drawingml/2006/wordprocessingDrawing" xmlns:w10="urn:schemas-microsoft-com:office:word" xmlns:w="http://schemas.openxmlformats.org/wordprocessingml/2006/main" xmlns:w14="http://schemas.microsoft.com/office/word/2010/wordml" xmlns:wpg="http://schemas.microsoft.com/office/word/2010/wordprocessingGroup" xmlns:wpi="http://schemas.microsoft.com/office/word/2010/wordprocessingInk" xmlns:wne="http://schemas.microsoft.com/office/word/2006/wordml" xmlns:wps="http://schemas.microsoft.com/office/word/2010/wordprocessingShape" mc:Ignorable="w14 wp14">
+<w:footnotes xmlns:wpc="http://schemas.microsoft.com/office/word/2010/wordprocessingCanvas" xmlns:mc="http://schemas.openxmlformats.org/markup-compatibility/2006" xmlns:o="urn:schemas-microsoft-com:office:office" xmlns:r="http://schemas.openxmlformats.org/officeDocument/2006/relationships" xmlns:m="http://schemas.openxmlformats.org/officeDocument/2006/math" xmlns:v="urn:schemas-microsoft-com:vml" xmlns:wp14="http://schemas.microsoft.com/office/word/2010/wordprocessingDrawing" xmlns:wp="http://schemas.openxmlformats.org/drawingml/2006/wordprocessingDrawing" xmlns:w10="urn:schemas-microsoft-com:office:word" xmlns:w="http://schemas.openxmlformats.org/wordprocessingml/2006/main" xmlns:w14="http://schemas.microsoft.com/office/word/2010/wordml" xmlns:w15="http://schemas.microsoft.com/office/word/2012/wordml" xmlns:wpg="http://schemas.microsoft.com/office/word/2010/wordprocessingGroup" xmlns:wpi="http://schemas.microsoft.com/office/word/2010/wordprocessingInk" xmlns:wne="http://schemas.microsoft.com/office/word/2006/wordml" xmlns:wps="http://schemas.microsoft.com/office/word/2010/wordprocessingShape" mc:Ignorable="w14 w15 wp14">
   <w:footnote w:type="separator" w:id="-1">
     <w:p>
       <w:pPr>
@@ -4207,18 +4118,30 @@
 </file>
 
 <file path=word/header1.xml><?xml version="1.0" encoding="utf-8"?>
-<w:hdr xmlns:wpc="http://schemas.microsoft.com/office/word/2010/wordprocessingCanvas" xmlns:mc="http://schemas.openxmlformats.org/markup-compatibility/2006" xmlns:o="urn:schemas-microsoft-com:office:office" xmlns:r="http://schemas.openxmlformats.org/officeDocument/2006/relationships" xmlns:m="http://schemas.openxmlformats.org/officeDocument/2006/math" xmlns:v="urn:schemas-microsoft-com:vml" xmlns:wp14="http://schemas.microsoft.com/office/word/2010/wordprocessingDrawing" xmlns:wp="http://schemas.openxmlformats.org/drawingml/2006/wordprocessingDrawing" xmlns:w10="urn:schemas-microsoft-com:office:word" xmlns:w="http://schemas.openxmlformats.org/wordprocessingml/2006/main" xmlns:w14="http://schemas.microsoft.com/office/word/2010/wordml" xmlns:wpg="http://schemas.microsoft.com/office/word/2010/wordprocessingGroup" xmlns:wpi="http://schemas.microsoft.com/office/word/2010/wordprocessingInk" xmlns:wne="http://schemas.microsoft.com/office/word/2006/wordml" xmlns:wps="http://schemas.microsoft.com/office/word/2010/wordprocessingShape" mc:Ignorable="w14 wp14">
+<w:hdr xmlns:wpc="http://schemas.microsoft.com/office/word/2010/wordprocessingCanvas" xmlns:mc="http://schemas.openxmlformats.org/markup-compatibility/2006" xmlns:o="urn:schemas-microsoft-com:office:office" xmlns:r="http://schemas.openxmlformats.org/officeDocument/2006/relationships" xmlns:m="http://schemas.openxmlformats.org/officeDocument/2006/math" xmlns:v="urn:schemas-microsoft-com:vml" xmlns:wp14="http://schemas.microsoft.com/office/word/2010/wordprocessingDrawing" xmlns:wp="http://schemas.openxmlformats.org/drawingml/2006/wordprocessingDrawing" xmlns:w10="urn:schemas-microsoft-com:office:word" xmlns:w="http://schemas.openxmlformats.org/wordprocessingml/2006/main" xmlns:w14="http://schemas.microsoft.com/office/word/2010/wordml" xmlns:w15="http://schemas.microsoft.com/office/word/2012/wordml" xmlns:wpg="http://schemas.microsoft.com/office/word/2010/wordprocessingGroup" xmlns:wpi="http://schemas.microsoft.com/office/word/2010/wordprocessingInk" xmlns:wne="http://schemas.microsoft.com/office/word/2006/wordml" xmlns:wps="http://schemas.microsoft.com/office/word/2010/wordprocessingShape" mc:Ignorable="w14 w15 wp14">
   <w:p>
     <w:pPr>
-      <w:pStyle w:val="Header"/>
+      <w:pStyle w:val="Cabealho"/>
     </w:pPr>
+  </w:p>
+</w:hdr>
+</file>
+
+<file path=word/header2.xml><?xml version="1.0" encoding="utf-8"?>
+<w:hdr xmlns:wpc="http://schemas.microsoft.com/office/word/2010/wordprocessingCanvas" xmlns:mc="http://schemas.openxmlformats.org/markup-compatibility/2006" xmlns:o="urn:schemas-microsoft-com:office:office" xmlns:r="http://schemas.openxmlformats.org/officeDocument/2006/relationships" xmlns:m="http://schemas.openxmlformats.org/officeDocument/2006/math" xmlns:v="urn:schemas-microsoft-com:vml" xmlns:wp14="http://schemas.microsoft.com/office/word/2010/wordprocessingDrawing" xmlns:wp="http://schemas.openxmlformats.org/drawingml/2006/wordprocessingDrawing" xmlns:w10="urn:schemas-microsoft-com:office:word" xmlns:w="http://schemas.openxmlformats.org/wordprocessingml/2006/main" xmlns:w14="http://schemas.microsoft.com/office/word/2010/wordml" xmlns:w15="http://schemas.microsoft.com/office/word/2012/wordml" xmlns:wpg="http://schemas.microsoft.com/office/word/2010/wordprocessingGroup" xmlns:wpi="http://schemas.microsoft.com/office/word/2010/wordprocessingInk" xmlns:wne="http://schemas.microsoft.com/office/word/2006/wordml" xmlns:wps="http://schemas.microsoft.com/office/word/2010/wordprocessingShape" mc:Ignorable="w14 w15 wp14">
+  <w:p>
+    <w:pPr>
+      <w:pStyle w:val="Cabealho"/>
+    </w:pPr>
+    <w:bookmarkStart w:id="0" w:name="_GoBack"/>
+    <w:bookmarkEnd w:id="0"/>
     <w:r>
       <w:rPr>
         <w:noProof/>
-        <w:lang w:val="en-US"/>
+        <w:lang w:eastAsia="pt-PT"/>
       </w:rPr>
       <w:drawing>
-        <wp:anchor distT="0" distB="0" distL="114300" distR="114300" simplePos="0" relativeHeight="251661312" behindDoc="0" locked="0" layoutInCell="1" allowOverlap="1" wp14:anchorId="3F65D794" wp14:editId="410C1BF0">
+        <wp:anchor distT="0" distB="0" distL="114300" distR="114300" simplePos="0" relativeHeight="251661312" behindDoc="0" locked="0" layoutInCell="1" allowOverlap="1" wp14:anchorId="40912F48" wp14:editId="1CCFA6AA">
           <wp:simplePos x="0" y="0"/>
           <wp:positionH relativeFrom="column">
             <wp:posOffset>15239</wp:posOffset>
@@ -4276,14 +4199,7 @@
     </w:r>
     <w:r>
       <w:tab/>
-    </w:r>
-    <w:proofErr w:type="spellStart"/>
-    <w:r>
-      <w:t>Owner</w:t>
-    </w:r>
-    <w:proofErr w:type="spellEnd"/>
-    <w:r>
-      <w:t xml:space="preserve">: </w:t>
+      <w:t xml:space="preserve">Owner: </w:t>
     </w:r>
     <w:sdt>
       <w:sdtPr>
@@ -4298,22 +4214,14 @@
       <w:sdtEndPr/>
       <w:sdtContent>
         <w:r>
-          <w:t xml:space="preserve">Mário </w:t>
-        </w:r>
-        <w:proofErr w:type="spellStart"/>
-        <w:r>
-          <w:t>Oliveira;Filipe</w:t>
-        </w:r>
-        <w:proofErr w:type="spellEnd"/>
-        <w:r>
-          <w:t xml:space="preserve"> Brandão</w:t>
+          <w:t>Mário Oliveira;Filipe Brandão</w:t>
         </w:r>
       </w:sdtContent>
     </w:sdt>
   </w:p>
   <w:p>
     <w:pPr>
-      <w:pStyle w:val="Header"/>
+      <w:pStyle w:val="Cabealho"/>
       <w:rPr>
         <w:lang w:val="en-US"/>
       </w:rPr>
@@ -4362,30 +4270,28 @@
       </w:sdtPr>
       <w:sdtEndPr/>
       <w:sdtContent>
-        <w:proofErr w:type="spellStart"/>
         <w:r>
-          <w:t>Draft</w:t>
+          <w:t>Ready for Revision</w:t>
         </w:r>
-        <w:proofErr w:type="spellEnd"/>
       </w:sdtContent>
     </w:sdt>
   </w:p>
 </w:hdr>
 </file>
 
-<file path=word/header2.xml><?xml version="1.0" encoding="utf-8"?>
-<w:hdr xmlns:wpc="http://schemas.microsoft.com/office/word/2010/wordprocessingCanvas" xmlns:mc="http://schemas.openxmlformats.org/markup-compatibility/2006" xmlns:o="urn:schemas-microsoft-com:office:office" xmlns:r="http://schemas.openxmlformats.org/officeDocument/2006/relationships" xmlns:m="http://schemas.openxmlformats.org/officeDocument/2006/math" xmlns:v="urn:schemas-microsoft-com:vml" xmlns:wp14="http://schemas.microsoft.com/office/word/2010/wordprocessingDrawing" xmlns:wp="http://schemas.openxmlformats.org/drawingml/2006/wordprocessingDrawing" xmlns:w10="urn:schemas-microsoft-com:office:word" xmlns:w="http://schemas.openxmlformats.org/wordprocessingml/2006/main" xmlns:w14="http://schemas.microsoft.com/office/word/2010/wordml" xmlns:wpg="http://schemas.microsoft.com/office/word/2010/wordprocessingGroup" xmlns:wpi="http://schemas.microsoft.com/office/word/2010/wordprocessingInk" xmlns:wne="http://schemas.microsoft.com/office/word/2006/wordml" xmlns:wps="http://schemas.microsoft.com/office/word/2010/wordprocessingShape" mc:Ignorable="w14 wp14">
+<file path=word/header3.xml><?xml version="1.0" encoding="utf-8"?>
+<w:hdr xmlns:wpc="http://schemas.microsoft.com/office/word/2010/wordprocessingCanvas" xmlns:mc="http://schemas.openxmlformats.org/markup-compatibility/2006" xmlns:o="urn:schemas-microsoft-com:office:office" xmlns:r="http://schemas.openxmlformats.org/officeDocument/2006/relationships" xmlns:m="http://schemas.openxmlformats.org/officeDocument/2006/math" xmlns:v="urn:schemas-microsoft-com:vml" xmlns:wp14="http://schemas.microsoft.com/office/word/2010/wordprocessingDrawing" xmlns:wp="http://schemas.openxmlformats.org/drawingml/2006/wordprocessingDrawing" xmlns:w10="urn:schemas-microsoft-com:office:word" xmlns:w="http://schemas.openxmlformats.org/wordprocessingml/2006/main" xmlns:w14="http://schemas.microsoft.com/office/word/2010/wordml" xmlns:w15="http://schemas.microsoft.com/office/word/2012/wordml" xmlns:wpg="http://schemas.microsoft.com/office/word/2010/wordprocessingGroup" xmlns:wpi="http://schemas.microsoft.com/office/word/2010/wordprocessingInk" xmlns:wne="http://schemas.microsoft.com/office/word/2006/wordml" xmlns:wps="http://schemas.microsoft.com/office/word/2010/wordprocessingShape" mc:Ignorable="w14 w15 wp14">
   <w:p>
     <w:pPr>
-      <w:pStyle w:val="Header"/>
+      <w:pStyle w:val="Cabealho"/>
     </w:pPr>
     <w:r>
       <w:rPr>
         <w:noProof/>
-        <w:lang w:val="en-US"/>
+        <w:lang w:eastAsia="pt-PT"/>
       </w:rPr>
       <w:drawing>
-        <wp:anchor distT="0" distB="0" distL="114300" distR="114300" simplePos="0" relativeHeight="251662336" behindDoc="0" locked="0" layoutInCell="1" allowOverlap="1" wp14:anchorId="421D084B" wp14:editId="6ED3EE39">
+        <wp:anchor distT="0" distB="0" distL="114300" distR="114300" simplePos="0" relativeHeight="251662336" behindDoc="0" locked="0" layoutInCell="1" allowOverlap="1" wp14:anchorId="08B97684" wp14:editId="4E046544">
           <wp:simplePos x="0" y="0"/>
           <wp:positionH relativeFrom="column">
             <wp:posOffset>81915</wp:posOffset>
@@ -4443,14 +4349,7 @@
     </w:r>
     <w:r>
       <w:tab/>
-    </w:r>
-    <w:proofErr w:type="spellStart"/>
-    <w:r>
-      <w:t>Owner</w:t>
-    </w:r>
-    <w:proofErr w:type="spellEnd"/>
-    <w:r>
-      <w:t xml:space="preserve">: </w:t>
+      <w:t xml:space="preserve">Owner: </w:t>
     </w:r>
     <w:sdt>
       <w:sdtPr>
@@ -4465,22 +4364,14 @@
       <w:sdtEndPr/>
       <w:sdtContent>
         <w:r>
-          <w:t xml:space="preserve">Mário </w:t>
-        </w:r>
-        <w:proofErr w:type="spellStart"/>
-        <w:r>
-          <w:t>Oliveira;Filipe</w:t>
-        </w:r>
-        <w:proofErr w:type="spellEnd"/>
-        <w:r>
-          <w:t xml:space="preserve"> Brandão</w:t>
+          <w:t>Mário Oliveira;Filipe Brandão</w:t>
         </w:r>
       </w:sdtContent>
     </w:sdt>
   </w:p>
   <w:p>
     <w:pPr>
-      <w:pStyle w:val="Header"/>
+      <w:pStyle w:val="Cabealho"/>
       <w:rPr>
         <w:lang w:val="en-US"/>
       </w:rPr>
@@ -4529,11 +4420,9 @@
       </w:sdtPr>
       <w:sdtEndPr/>
       <w:sdtContent>
-        <w:proofErr w:type="spellStart"/>
         <w:r>
-          <w:t>Draft</w:t>
+          <w:t>Ready for Revision</w:t>
         </w:r>
-        <w:proofErr w:type="spellEnd"/>
       </w:sdtContent>
     </w:sdt>
     <w:r>
@@ -4546,16 +4435,16 @@
 </w:hdr>
 </file>
 
-<file path=word/header3.xml><?xml version="1.0" encoding="utf-8"?>
-<w:hdr xmlns:wpc="http://schemas.microsoft.com/office/word/2010/wordprocessingCanvas" xmlns:mc="http://schemas.openxmlformats.org/markup-compatibility/2006" xmlns:o="urn:schemas-microsoft-com:office:office" xmlns:r="http://schemas.openxmlformats.org/officeDocument/2006/relationships" xmlns:m="http://schemas.openxmlformats.org/officeDocument/2006/math" xmlns:v="urn:schemas-microsoft-com:vml" xmlns:wp14="http://schemas.microsoft.com/office/word/2010/wordprocessingDrawing" xmlns:wp="http://schemas.openxmlformats.org/drawingml/2006/wordprocessingDrawing" xmlns:w10="urn:schemas-microsoft-com:office:word" xmlns:w="http://schemas.openxmlformats.org/wordprocessingml/2006/main" xmlns:w14="http://schemas.microsoft.com/office/word/2010/wordml" xmlns:wpg="http://schemas.microsoft.com/office/word/2010/wordprocessingGroup" xmlns:wpi="http://schemas.microsoft.com/office/word/2010/wordprocessingInk" xmlns:wne="http://schemas.microsoft.com/office/word/2006/wordml" xmlns:wps="http://schemas.microsoft.com/office/word/2010/wordprocessingShape" mc:Ignorable="w14 wp14">
+<file path=word/header4.xml><?xml version="1.0" encoding="utf-8"?>
+<w:hdr xmlns:wpc="http://schemas.microsoft.com/office/word/2010/wordprocessingCanvas" xmlns:mc="http://schemas.openxmlformats.org/markup-compatibility/2006" xmlns:o="urn:schemas-microsoft-com:office:office" xmlns:r="http://schemas.openxmlformats.org/officeDocument/2006/relationships" xmlns:m="http://schemas.openxmlformats.org/officeDocument/2006/math" xmlns:v="urn:schemas-microsoft-com:vml" xmlns:wp14="http://schemas.microsoft.com/office/word/2010/wordprocessingDrawing" xmlns:wp="http://schemas.openxmlformats.org/drawingml/2006/wordprocessingDrawing" xmlns:w10="urn:schemas-microsoft-com:office:word" xmlns:w="http://schemas.openxmlformats.org/wordprocessingml/2006/main" xmlns:w14="http://schemas.microsoft.com/office/word/2010/wordml" xmlns:w15="http://schemas.microsoft.com/office/word/2012/wordml" xmlns:wpg="http://schemas.microsoft.com/office/word/2010/wordprocessingGroup" xmlns:wpi="http://schemas.microsoft.com/office/word/2010/wordprocessingInk" xmlns:wne="http://schemas.microsoft.com/office/word/2006/wordml" xmlns:wps="http://schemas.microsoft.com/office/word/2010/wordprocessingShape" mc:Ignorable="w14 w15 wp14">
   <w:p>
     <w:pPr>
-      <w:pStyle w:val="Header"/>
+      <w:pStyle w:val="Cabealho"/>
     </w:pPr>
     <w:r>
       <w:rPr>
         <w:noProof/>
-        <w:lang w:val="en-US"/>
+        <w:lang w:eastAsia="pt-PT"/>
       </w:rPr>
       <w:drawing>
         <wp:anchor distT="0" distB="0" distL="114300" distR="114300" simplePos="0" relativeHeight="251659264" behindDoc="0" locked="0" layoutInCell="1" allowOverlap="1" wp14:anchorId="42C348DC" wp14:editId="58CEFCD5">
@@ -4616,14 +4505,7 @@
     </w:r>
     <w:r>
       <w:tab/>
-    </w:r>
-    <w:proofErr w:type="spellStart"/>
-    <w:r>
-      <w:t>Owner</w:t>
-    </w:r>
-    <w:proofErr w:type="spellEnd"/>
-    <w:r>
-      <w:t xml:space="preserve">: </w:t>
+      <w:t xml:space="preserve">Owner: </w:t>
     </w:r>
     <w:sdt>
       <w:sdtPr>
@@ -4638,22 +4520,14 @@
       <w:sdtEndPr/>
       <w:sdtContent>
         <w:r>
-          <w:t xml:space="preserve">Mário </w:t>
-        </w:r>
-        <w:proofErr w:type="spellStart"/>
-        <w:r>
-          <w:t>Oliveira;Filipe</w:t>
-        </w:r>
-        <w:proofErr w:type="spellEnd"/>
-        <w:r>
-          <w:t xml:space="preserve"> Brandão</w:t>
+          <w:t>Mário Oliveira;Filipe Brandão</w:t>
         </w:r>
       </w:sdtContent>
     </w:sdt>
   </w:p>
   <w:p>
     <w:pPr>
-      <w:pStyle w:val="Header"/>
+      <w:pStyle w:val="Cabealho"/>
       <w:rPr>
         <w:lang w:val="en-US"/>
       </w:rPr>
@@ -4702,11 +4576,9 @@
       </w:sdtPr>
       <w:sdtEndPr/>
       <w:sdtContent>
-        <w:proofErr w:type="spellStart"/>
         <w:r>
-          <w:t>Draft</w:t>
+          <w:t>Ready for Revision</w:t>
         </w:r>
-        <w:proofErr w:type="spellEnd"/>
       </w:sdtContent>
     </w:sdt>
     <w:r>
@@ -4718,14 +4590,14 @@
   </w:p>
   <w:p>
     <w:pPr>
-      <w:pStyle w:val="Header"/>
+      <w:pStyle w:val="Cabealho"/>
     </w:pPr>
   </w:p>
 </w:hdr>
 </file>
 
 <file path=word/numbering.xml><?xml version="1.0" encoding="utf-8"?>
-<w:numbering xmlns:wpc="http://schemas.microsoft.com/office/word/2010/wordprocessingCanvas" xmlns:mc="http://schemas.openxmlformats.org/markup-compatibility/2006" xmlns:o="urn:schemas-microsoft-com:office:office" xmlns:r="http://schemas.openxmlformats.org/officeDocument/2006/relationships" xmlns:m="http://schemas.openxmlformats.org/officeDocument/2006/math" xmlns:v="urn:schemas-microsoft-com:vml" xmlns:wp14="http://schemas.microsoft.com/office/word/2010/wordprocessingDrawing" xmlns:wp="http://schemas.openxmlformats.org/drawingml/2006/wordprocessingDrawing" xmlns:w10="urn:schemas-microsoft-com:office:word" xmlns:w="http://schemas.openxmlformats.org/wordprocessingml/2006/main" xmlns:w14="http://schemas.microsoft.com/office/word/2010/wordml" xmlns:wpg="http://schemas.microsoft.com/office/word/2010/wordprocessingGroup" xmlns:wpi="http://schemas.microsoft.com/office/word/2010/wordprocessingInk" xmlns:wne="http://schemas.microsoft.com/office/word/2006/wordml" xmlns:wps="http://schemas.microsoft.com/office/word/2010/wordprocessingShape" mc:Ignorable="w14 wp14">
+<w:numbering xmlns:wpc="http://schemas.microsoft.com/office/word/2010/wordprocessingCanvas" xmlns:mc="http://schemas.openxmlformats.org/markup-compatibility/2006" xmlns:o="urn:schemas-microsoft-com:office:office" xmlns:r="http://schemas.openxmlformats.org/officeDocument/2006/relationships" xmlns:m="http://schemas.openxmlformats.org/officeDocument/2006/math" xmlns:v="urn:schemas-microsoft-com:vml" xmlns:wp14="http://schemas.microsoft.com/office/word/2010/wordprocessingDrawing" xmlns:wp="http://schemas.openxmlformats.org/drawingml/2006/wordprocessingDrawing" xmlns:w10="urn:schemas-microsoft-com:office:word" xmlns:w="http://schemas.openxmlformats.org/wordprocessingml/2006/main" xmlns:w14="http://schemas.microsoft.com/office/word/2010/wordml" xmlns:w15="http://schemas.microsoft.com/office/word/2012/wordml" xmlns:wpg="http://schemas.microsoft.com/office/word/2010/wordprocessingGroup" xmlns:wpi="http://schemas.microsoft.com/office/word/2010/wordprocessingInk" xmlns:wne="http://schemas.microsoft.com/office/word/2006/wordml" xmlns:wps="http://schemas.microsoft.com/office/word/2010/wordprocessingShape" mc:Ignorable="w14 w15 wp14">
   <w:abstractNum w:abstractNumId="0">
     <w:nsid w:val="12F5784F"/>
     <w:multiLevelType w:val="hybridMultilevel"/>
@@ -5631,7 +5503,7 @@
 </file>
 
 <file path=word/styles.xml><?xml version="1.0" encoding="utf-8"?>
-<w:styles xmlns:mc="http://schemas.openxmlformats.org/markup-compatibility/2006" xmlns:r="http://schemas.openxmlformats.org/officeDocument/2006/relationships" xmlns:w="http://schemas.openxmlformats.org/wordprocessingml/2006/main" xmlns:w14="http://schemas.microsoft.com/office/word/2010/wordml" mc:Ignorable="w14">
+<w:styles xmlns:mc="http://schemas.openxmlformats.org/markup-compatibility/2006" xmlns:r="http://schemas.openxmlformats.org/officeDocument/2006/relationships" xmlns:w="http://schemas.openxmlformats.org/wordprocessingml/2006/main" xmlns:w14="http://schemas.microsoft.com/office/word/2010/wordml" xmlns:w15="http://schemas.microsoft.com/office/word/2012/wordml" mc:Ignorable="w14 w15">
   <w:docDefaults>
     <w:rPrDefault>
       <w:rPr>
@@ -5647,144 +5519,378 @@
       </w:pPr>
     </w:pPrDefault>
   </w:docDefaults>
-  <w:latentStyles w:defLockedState="0" w:defUIPriority="99" w:defSemiHidden="1" w:defUnhideWhenUsed="1" w:defQFormat="0" w:count="267">
-    <w:lsdException w:name="Normal" w:semiHidden="0" w:uiPriority="0" w:unhideWhenUsed="0" w:qFormat="1"/>
-    <w:lsdException w:name="heading 1" w:semiHidden="0" w:uiPriority="9" w:unhideWhenUsed="0" w:qFormat="1"/>
-    <w:lsdException w:name="heading 2" w:uiPriority="9" w:qFormat="1"/>
-    <w:lsdException w:name="heading 3" w:uiPriority="9" w:qFormat="1"/>
-    <w:lsdException w:name="heading 4" w:uiPriority="9" w:qFormat="1"/>
-    <w:lsdException w:name="heading 5" w:uiPriority="9" w:qFormat="1"/>
-    <w:lsdException w:name="heading 6" w:uiPriority="9" w:qFormat="1"/>
-    <w:lsdException w:name="heading 7" w:uiPriority="9" w:qFormat="1"/>
-    <w:lsdException w:name="heading 8" w:uiPriority="9" w:qFormat="1"/>
-    <w:lsdException w:name="heading 9" w:uiPriority="9" w:qFormat="1"/>
-    <w:lsdException w:name="toc 1" w:uiPriority="39"/>
-    <w:lsdException w:name="toc 2" w:uiPriority="39"/>
-    <w:lsdException w:name="toc 3" w:uiPriority="39"/>
-    <w:lsdException w:name="toc 4" w:uiPriority="39"/>
-    <w:lsdException w:name="toc 5" w:uiPriority="39"/>
-    <w:lsdException w:name="toc 6" w:uiPriority="39"/>
-    <w:lsdException w:name="toc 7" w:uiPriority="39"/>
-    <w:lsdException w:name="toc 8" w:uiPriority="39"/>
-    <w:lsdException w:name="toc 9" w:uiPriority="39"/>
-    <w:lsdException w:name="caption" w:uiPriority="35" w:qFormat="1"/>
-    <w:lsdException w:name="Title" w:semiHidden="0" w:uiPriority="10" w:unhideWhenUsed="0" w:qFormat="1"/>
-    <w:lsdException w:name="Default Paragraph Font" w:uiPriority="1"/>
-    <w:lsdException w:name="Subtitle" w:semiHidden="0" w:uiPriority="11" w:unhideWhenUsed="0" w:qFormat="1"/>
-    <w:lsdException w:name="Strong" w:semiHidden="0" w:uiPriority="22" w:unhideWhenUsed="0" w:qFormat="1"/>
-    <w:lsdException w:name="Emphasis" w:semiHidden="0" w:uiPriority="20" w:unhideWhenUsed="0" w:qFormat="1"/>
-    <w:lsdException w:name="Table Grid" w:semiHidden="0" w:uiPriority="59" w:unhideWhenUsed="0"/>
-    <w:lsdException w:name="Placeholder Text" w:unhideWhenUsed="0"/>
-    <w:lsdException w:name="No Spacing" w:semiHidden="0" w:uiPriority="1" w:unhideWhenUsed="0" w:qFormat="1"/>
-    <w:lsdException w:name="Light Shading" w:semiHidden="0" w:uiPriority="60" w:unhideWhenUsed="0"/>
-    <w:lsdException w:name="Light List" w:semiHidden="0" w:uiPriority="61" w:unhideWhenUsed="0"/>
-    <w:lsdException w:name="Light Grid" w:semiHidden="0" w:uiPriority="62" w:unhideWhenUsed="0"/>
-    <w:lsdException w:name="Medium Shading 1" w:semiHidden="0" w:uiPriority="63" w:unhideWhenUsed="0"/>
-    <w:lsdException w:name="Medium Shading 2" w:semiHidden="0" w:uiPriority="64" w:unhideWhenUsed="0"/>
-    <w:lsdException w:name="Medium List 1" w:semiHidden="0" w:uiPriority="65" w:unhideWhenUsed="0"/>
-    <w:lsdException w:name="Medium List 2" w:semiHidden="0" w:uiPriority="66" w:unhideWhenUsed="0"/>
-    <w:lsdException w:name="Medium Grid 1" w:semiHidden="0" w:uiPriority="67" w:unhideWhenUsed="0"/>
-    <w:lsdException w:name="Medium Grid 2" w:semiHidden="0" w:uiPriority="68" w:unhideWhenUsed="0"/>
-    <w:lsdException w:name="Medium Grid 3" w:semiHidden="0" w:uiPriority="69" w:unhideWhenUsed="0"/>
-    <w:lsdException w:name="Dark List" w:semiHidden="0" w:uiPriority="70" w:unhideWhenUsed="0"/>
-    <w:lsdException w:name="Colorful Shading" w:semiHidden="0" w:uiPriority="71" w:unhideWhenUsed="0"/>
-    <w:lsdException w:name="Colorful List" w:semiHidden="0" w:uiPriority="72" w:unhideWhenUsed="0"/>
-    <w:lsdException w:name="Colorful Grid" w:semiHidden="0" w:uiPriority="73" w:unhideWhenUsed="0"/>
-    <w:lsdException w:name="Light Shading Accent 1" w:semiHidden="0" w:uiPriority="60" w:unhideWhenUsed="0"/>
-    <w:lsdException w:name="Light List Accent 1" w:semiHidden="0" w:uiPriority="61" w:unhideWhenUsed="0"/>
-    <w:lsdException w:name="Light Grid Accent 1" w:semiHidden="0" w:uiPriority="62" w:unhideWhenUsed="0"/>
-    <w:lsdException w:name="Medium Shading 1 Accent 1" w:semiHidden="0" w:uiPriority="63" w:unhideWhenUsed="0"/>
-    <w:lsdException w:name="Medium Shading 2 Accent 1" w:semiHidden="0" w:uiPriority="64" w:unhideWhenUsed="0"/>
-    <w:lsdException w:name="Medium List 1 Accent 1" w:semiHidden="0" w:uiPriority="65" w:unhideWhenUsed="0"/>
-    <w:lsdException w:name="Revision" w:unhideWhenUsed="0"/>
-    <w:lsdException w:name="List Paragraph" w:semiHidden="0" w:uiPriority="34" w:unhideWhenUsed="0" w:qFormat="1"/>
-    <w:lsdException w:name="Quote" w:semiHidden="0" w:uiPriority="29" w:unhideWhenUsed="0" w:qFormat="1"/>
-    <w:lsdException w:name="Intense Quote" w:semiHidden="0" w:uiPriority="30" w:unhideWhenUsed="0" w:qFormat="1"/>
-    <w:lsdException w:name="Medium List 2 Accent 1" w:semiHidden="0" w:uiPriority="66" w:unhideWhenUsed="0"/>
-    <w:lsdException w:name="Medium Grid 1 Accent 1" w:semiHidden="0" w:uiPriority="67" w:unhideWhenUsed="0"/>
-    <w:lsdException w:name="Medium Grid 2 Accent 1" w:semiHidden="0" w:uiPriority="68" w:unhideWhenUsed="0"/>
-    <w:lsdException w:name="Medium Grid 3 Accent 1" w:semiHidden="0" w:uiPriority="69" w:unhideWhenUsed="0"/>
-    <w:lsdException w:name="Dark List Accent 1" w:semiHidden="0" w:uiPriority="70" w:unhideWhenUsed="0"/>
-    <w:lsdException w:name="Colorful Shading Accent 1" w:semiHidden="0" w:uiPriority="71" w:unhideWhenUsed="0"/>
-    <w:lsdException w:name="Colorful List Accent 1" w:semiHidden="0" w:uiPriority="72" w:unhideWhenUsed="0"/>
-    <w:lsdException w:name="Colorful Grid Accent 1" w:semiHidden="0" w:uiPriority="73" w:unhideWhenUsed="0"/>
-    <w:lsdException w:name="Light Shading Accent 2" w:semiHidden="0" w:uiPriority="60" w:unhideWhenUsed="0"/>
-    <w:lsdException w:name="Light List Accent 2" w:semiHidden="0" w:uiPriority="61" w:unhideWhenUsed="0"/>
-    <w:lsdException w:name="Light Grid Accent 2" w:semiHidden="0" w:uiPriority="62" w:unhideWhenUsed="0"/>
-    <w:lsdException w:name="Medium Shading 1 Accent 2" w:semiHidden="0" w:uiPriority="63" w:unhideWhenUsed="0"/>
-    <w:lsdException w:name="Medium Shading 2 Accent 2" w:semiHidden="0" w:uiPriority="64" w:unhideWhenUsed="0"/>
-    <w:lsdException w:name="Medium List 1 Accent 2" w:semiHidden="0" w:uiPriority="65" w:unhideWhenUsed="0"/>
-    <w:lsdException w:name="Medium List 2 Accent 2" w:semiHidden="0" w:uiPriority="66" w:unhideWhenUsed="0"/>
-    <w:lsdException w:name="Medium Grid 1 Accent 2" w:semiHidden="0" w:uiPriority="67" w:unhideWhenUsed="0"/>
-    <w:lsdException w:name="Medium Grid 2 Accent 2" w:semiHidden="0" w:uiPriority="68" w:unhideWhenUsed="0"/>
-    <w:lsdException w:name="Medium Grid 3 Accent 2" w:semiHidden="0" w:uiPriority="69" w:unhideWhenUsed="0"/>
-    <w:lsdException w:name="Dark List Accent 2" w:semiHidden="0" w:uiPriority="70" w:unhideWhenUsed="0"/>
-    <w:lsdException w:name="Colorful Shading Accent 2" w:semiHidden="0" w:uiPriority="71" w:unhideWhenUsed="0"/>
-    <w:lsdException w:name="Colorful List Accent 2" w:semiHidden="0" w:uiPriority="72" w:unhideWhenUsed="0"/>
-    <w:lsdException w:name="Colorful Grid Accent 2" w:semiHidden="0" w:uiPriority="73" w:unhideWhenUsed="0"/>
-    <w:lsdException w:name="Light Shading Accent 3" w:semiHidden="0" w:uiPriority="60" w:unhideWhenUsed="0"/>
-    <w:lsdException w:name="Light List Accent 3" w:semiHidden="0" w:uiPriority="61" w:unhideWhenUsed="0"/>
-    <w:lsdException w:name="Light Grid Accent 3" w:semiHidden="0" w:uiPriority="62" w:unhideWhenUsed="0"/>
-    <w:lsdException w:name="Medium Shading 1 Accent 3" w:semiHidden="0" w:uiPriority="63" w:unhideWhenUsed="0"/>
-    <w:lsdException w:name="Medium Shading 2 Accent 3" w:semiHidden="0" w:uiPriority="64" w:unhideWhenUsed="0"/>
-    <w:lsdException w:name="Medium List 1 Accent 3" w:semiHidden="0" w:uiPriority="65" w:unhideWhenUsed="0"/>
-    <w:lsdException w:name="Medium List 2 Accent 3" w:semiHidden="0" w:uiPriority="66" w:unhideWhenUsed="0"/>
-    <w:lsdException w:name="Medium Grid 1 Accent 3" w:semiHidden="0" w:uiPriority="67" w:unhideWhenUsed="0"/>
-    <w:lsdException w:name="Medium Grid 2 Accent 3" w:semiHidden="0" w:uiPriority="68" w:unhideWhenUsed="0"/>
-    <w:lsdException w:name="Medium Grid 3 Accent 3" w:semiHidden="0" w:uiPriority="69" w:unhideWhenUsed="0"/>
-    <w:lsdException w:name="Dark List Accent 3" w:semiHidden="0" w:uiPriority="70" w:unhideWhenUsed="0"/>
-    <w:lsdException w:name="Colorful Shading Accent 3" w:semiHidden="0" w:uiPriority="71" w:unhideWhenUsed="0"/>
-    <w:lsdException w:name="Colorful List Accent 3" w:semiHidden="0" w:uiPriority="72" w:unhideWhenUsed="0"/>
-    <w:lsdException w:name="Colorful Grid Accent 3" w:semiHidden="0" w:uiPriority="73" w:unhideWhenUsed="0"/>
-    <w:lsdException w:name="Light Shading Accent 4" w:semiHidden="0" w:uiPriority="60" w:unhideWhenUsed="0"/>
-    <w:lsdException w:name="Light List Accent 4" w:semiHidden="0" w:uiPriority="61" w:unhideWhenUsed="0"/>
-    <w:lsdException w:name="Light Grid Accent 4" w:semiHidden="0" w:uiPriority="62" w:unhideWhenUsed="0"/>
-    <w:lsdException w:name="Medium Shading 1 Accent 4" w:semiHidden="0" w:uiPriority="63" w:unhideWhenUsed="0"/>
-    <w:lsdException w:name="Medium Shading 2 Accent 4" w:semiHidden="0" w:uiPriority="64" w:unhideWhenUsed="0"/>
-    <w:lsdException w:name="Medium List 1 Accent 4" w:semiHidden="0" w:uiPriority="65" w:unhideWhenUsed="0"/>
-    <w:lsdException w:name="Medium List 2 Accent 4" w:semiHidden="0" w:uiPriority="66" w:unhideWhenUsed="0"/>
-    <w:lsdException w:name="Medium Grid 1 Accent 4" w:semiHidden="0" w:uiPriority="67" w:unhideWhenUsed="0"/>
-    <w:lsdException w:name="Medium Grid 2 Accent 4" w:semiHidden="0" w:uiPriority="68" w:unhideWhenUsed="0"/>
-    <w:lsdException w:name="Medium Grid 3 Accent 4" w:semiHidden="0" w:uiPriority="69" w:unhideWhenUsed="0"/>
-    <w:lsdException w:name="Dark List Accent 4" w:semiHidden="0" w:uiPriority="70" w:unhideWhenUsed="0"/>
-    <w:lsdException w:name="Colorful Shading Accent 4" w:semiHidden="0" w:uiPriority="71" w:unhideWhenUsed="0"/>
-    <w:lsdException w:name="Colorful List Accent 4" w:semiHidden="0" w:uiPriority="72" w:unhideWhenUsed="0"/>
-    <w:lsdException w:name="Colorful Grid Accent 4" w:semiHidden="0" w:uiPriority="73" w:unhideWhenUsed="0"/>
-    <w:lsdException w:name="Light Shading Accent 5" w:semiHidden="0" w:uiPriority="60" w:unhideWhenUsed="0"/>
-    <w:lsdException w:name="Light List Accent 5" w:semiHidden="0" w:uiPriority="61" w:unhideWhenUsed="0"/>
-    <w:lsdException w:name="Light Grid Accent 5" w:semiHidden="0" w:uiPriority="62" w:unhideWhenUsed="0"/>
-    <w:lsdException w:name="Medium Shading 1 Accent 5" w:semiHidden="0" w:uiPriority="63" w:unhideWhenUsed="0"/>
-    <w:lsdException w:name="Medium Shading 2 Accent 5" w:semiHidden="0" w:uiPriority="64" w:unhideWhenUsed="0"/>
-    <w:lsdException w:name="Medium List 1 Accent 5" w:semiHidden="0" w:uiPriority="65" w:unhideWhenUsed="0"/>
-    <w:lsdException w:name="Medium List 2 Accent 5" w:semiHidden="0" w:uiPriority="66" w:unhideWhenUsed="0"/>
-    <w:lsdException w:name="Medium Grid 1 Accent 5" w:semiHidden="0" w:uiPriority="67" w:unhideWhenUsed="0"/>
-    <w:lsdException w:name="Medium Grid 2 Accent 5" w:semiHidden="0" w:uiPriority="68" w:unhideWhenUsed="0"/>
-    <w:lsdException w:name="Medium Grid 3 Accent 5" w:semiHidden="0" w:uiPriority="69" w:unhideWhenUsed="0"/>
-    <w:lsdException w:name="Dark List Accent 5" w:semiHidden="0" w:uiPriority="70" w:unhideWhenUsed="0"/>
-    <w:lsdException w:name="Colorful Shading Accent 5" w:semiHidden="0" w:uiPriority="71" w:unhideWhenUsed="0"/>
-    <w:lsdException w:name="Colorful List Accent 5" w:semiHidden="0" w:uiPriority="72" w:unhideWhenUsed="0"/>
-    <w:lsdException w:name="Colorful Grid Accent 5" w:semiHidden="0" w:uiPriority="73" w:unhideWhenUsed="0"/>
-    <w:lsdException w:name="Light Shading Accent 6" w:semiHidden="0" w:uiPriority="60" w:unhideWhenUsed="0"/>
-    <w:lsdException w:name="Light List Accent 6" w:semiHidden="0" w:uiPriority="61" w:unhideWhenUsed="0"/>
-    <w:lsdException w:name="Light Grid Accent 6" w:semiHidden="0" w:uiPriority="62" w:unhideWhenUsed="0"/>
-    <w:lsdException w:name="Medium Shading 1 Accent 6" w:semiHidden="0" w:uiPriority="63" w:unhideWhenUsed="0"/>
-    <w:lsdException w:name="Medium Shading 2 Accent 6" w:semiHidden="0" w:uiPriority="64" w:unhideWhenUsed="0"/>
-    <w:lsdException w:name="Medium List 1 Accent 6" w:semiHidden="0" w:uiPriority="65" w:unhideWhenUsed="0"/>
-    <w:lsdException w:name="Medium List 2 Accent 6" w:semiHidden="0" w:uiPriority="66" w:unhideWhenUsed="0"/>
-    <w:lsdException w:name="Medium Grid 1 Accent 6" w:semiHidden="0" w:uiPriority="67" w:unhideWhenUsed="0"/>
-    <w:lsdException w:name="Medium Grid 2 Accent 6" w:semiHidden="0" w:uiPriority="68" w:unhideWhenUsed="0"/>
-    <w:lsdException w:name="Medium Grid 3 Accent 6" w:semiHidden="0" w:uiPriority="69" w:unhideWhenUsed="0"/>
-    <w:lsdException w:name="Dark List Accent 6" w:semiHidden="0" w:uiPriority="70" w:unhideWhenUsed="0"/>
-    <w:lsdException w:name="Colorful Shading Accent 6" w:semiHidden="0" w:uiPriority="71" w:unhideWhenUsed="0"/>
-    <w:lsdException w:name="Colorful List Accent 6" w:semiHidden="0" w:uiPriority="72" w:unhideWhenUsed="0"/>
-    <w:lsdException w:name="Colorful Grid Accent 6" w:semiHidden="0" w:uiPriority="73" w:unhideWhenUsed="0"/>
-    <w:lsdException w:name="Subtle Emphasis" w:semiHidden="0" w:uiPriority="19" w:unhideWhenUsed="0" w:qFormat="1"/>
-    <w:lsdException w:name="Intense Emphasis" w:semiHidden="0" w:uiPriority="21" w:unhideWhenUsed="0" w:qFormat="1"/>
-    <w:lsdException w:name="Subtle Reference" w:semiHidden="0" w:uiPriority="31" w:unhideWhenUsed="0" w:qFormat="1"/>
-    <w:lsdException w:name="Intense Reference" w:semiHidden="0" w:uiPriority="32" w:unhideWhenUsed="0" w:qFormat="1"/>
-    <w:lsdException w:name="Book Title" w:semiHidden="0" w:uiPriority="33" w:unhideWhenUsed="0" w:qFormat="1"/>
-    <w:lsdException w:name="Bibliography" w:uiPriority="37"/>
-    <w:lsdException w:name="TOC Heading" w:uiPriority="39" w:qFormat="1"/>
+  <w:latentStyles w:defLockedState="0" w:defUIPriority="99" w:defSemiHidden="0" w:defUnhideWhenUsed="0" w:defQFormat="0" w:count="371">
+    <w:lsdException w:name="Normal" w:uiPriority="0" w:qFormat="1"/>
+    <w:lsdException w:name="heading 1" w:uiPriority="9" w:qFormat="1"/>
+    <w:lsdException w:name="heading 2" w:semiHidden="1" w:uiPriority="9" w:unhideWhenUsed="1" w:qFormat="1"/>
+    <w:lsdException w:name="heading 3" w:semiHidden="1" w:uiPriority="9" w:unhideWhenUsed="1" w:qFormat="1"/>
+    <w:lsdException w:name="heading 4" w:semiHidden="1" w:uiPriority="9" w:unhideWhenUsed="1" w:qFormat="1"/>
+    <w:lsdException w:name="heading 5" w:semiHidden="1" w:uiPriority="9" w:unhideWhenUsed="1" w:qFormat="1"/>
+    <w:lsdException w:name="heading 6" w:semiHidden="1" w:uiPriority="9" w:unhideWhenUsed="1" w:qFormat="1"/>
+    <w:lsdException w:name="heading 7" w:semiHidden="1" w:uiPriority="9" w:unhideWhenUsed="1" w:qFormat="1"/>
+    <w:lsdException w:name="heading 8" w:semiHidden="1" w:uiPriority="9" w:unhideWhenUsed="1" w:qFormat="1"/>
+    <w:lsdException w:name="heading 9" w:semiHidden="1" w:uiPriority="9" w:unhideWhenUsed="1" w:qFormat="1"/>
+    <w:lsdException w:name="index 1" w:semiHidden="1" w:unhideWhenUsed="1"/>
+    <w:lsdException w:name="index 2" w:semiHidden="1" w:unhideWhenUsed="1"/>
+    <w:lsdException w:name="index 3" w:semiHidden="1" w:unhideWhenUsed="1"/>
+    <w:lsdException w:name="index 4" w:semiHidden="1" w:unhideWhenUsed="1"/>
+    <w:lsdException w:name="index 5" w:semiHidden="1" w:unhideWhenUsed="1"/>
+    <w:lsdException w:name="index 6" w:semiHidden="1" w:unhideWhenUsed="1"/>
+    <w:lsdException w:name="index 7" w:semiHidden="1" w:unhideWhenUsed="1"/>
+    <w:lsdException w:name="index 8" w:semiHidden="1" w:unhideWhenUsed="1"/>
+    <w:lsdException w:name="index 9" w:semiHidden="1" w:unhideWhenUsed="1"/>
+    <w:lsdException w:name="toc 1" w:semiHidden="1" w:uiPriority="39" w:unhideWhenUsed="1"/>
+    <w:lsdException w:name="toc 2" w:semiHidden="1" w:uiPriority="39" w:unhideWhenUsed="1"/>
+    <w:lsdException w:name="toc 3" w:semiHidden="1" w:uiPriority="39" w:unhideWhenUsed="1"/>
+    <w:lsdException w:name="toc 4" w:semiHidden="1" w:uiPriority="39" w:unhideWhenUsed="1"/>
+    <w:lsdException w:name="toc 5" w:semiHidden="1" w:uiPriority="39" w:unhideWhenUsed="1"/>
+    <w:lsdException w:name="toc 6" w:semiHidden="1" w:uiPriority="39" w:unhideWhenUsed="1"/>
+    <w:lsdException w:name="toc 7" w:semiHidden="1" w:uiPriority="39" w:unhideWhenUsed="1"/>
+    <w:lsdException w:name="toc 8" w:semiHidden="1" w:uiPriority="39" w:unhideWhenUsed="1"/>
+    <w:lsdException w:name="toc 9" w:semiHidden="1" w:uiPriority="39" w:unhideWhenUsed="1"/>
+    <w:lsdException w:name="Normal Indent" w:semiHidden="1" w:unhideWhenUsed="1"/>
+    <w:lsdException w:name="footnote text" w:semiHidden="1" w:unhideWhenUsed="1"/>
+    <w:lsdException w:name="annotation text" w:semiHidden="1" w:unhideWhenUsed="1"/>
+    <w:lsdException w:name="header" w:semiHidden="1" w:unhideWhenUsed="1"/>
+    <w:lsdException w:name="footer" w:semiHidden="1" w:unhideWhenUsed="1"/>
+    <w:lsdException w:name="index heading" w:semiHidden="1" w:unhideWhenUsed="1"/>
+    <w:lsdException w:name="caption" w:semiHidden="1" w:uiPriority="35" w:unhideWhenUsed="1" w:qFormat="1"/>
+    <w:lsdException w:name="table of figures" w:semiHidden="1" w:unhideWhenUsed="1"/>
+    <w:lsdException w:name="envelope address" w:semiHidden="1" w:unhideWhenUsed="1"/>
+    <w:lsdException w:name="envelope return" w:semiHidden="1" w:unhideWhenUsed="1"/>
+    <w:lsdException w:name="footnote reference" w:semiHidden="1" w:unhideWhenUsed="1"/>
+    <w:lsdException w:name="annotation reference" w:semiHidden="1" w:unhideWhenUsed="1"/>
+    <w:lsdException w:name="line number" w:semiHidden="1" w:unhideWhenUsed="1"/>
+    <w:lsdException w:name="page number" w:semiHidden="1" w:unhideWhenUsed="1"/>
+    <w:lsdException w:name="endnote reference" w:semiHidden="1" w:unhideWhenUsed="1"/>
+    <w:lsdException w:name="endnote text" w:semiHidden="1" w:unhideWhenUsed="1"/>
+    <w:lsdException w:name="table of authorities" w:semiHidden="1" w:unhideWhenUsed="1"/>
+    <w:lsdException w:name="macro" w:semiHidden="1" w:unhideWhenUsed="1"/>
+    <w:lsdException w:name="toa heading" w:semiHidden="1" w:unhideWhenUsed="1"/>
+    <w:lsdException w:name="List" w:semiHidden="1" w:unhideWhenUsed="1"/>
+    <w:lsdException w:name="List Bullet" w:semiHidden="1" w:unhideWhenUsed="1"/>
+    <w:lsdException w:name="List Number" w:semiHidden="1" w:unhideWhenUsed="1"/>
+    <w:lsdException w:name="List 2" w:semiHidden="1" w:unhideWhenUsed="1"/>
+    <w:lsdException w:name="List 3" w:semiHidden="1" w:unhideWhenUsed="1"/>
+    <w:lsdException w:name="List 4" w:semiHidden="1" w:unhideWhenUsed="1"/>
+    <w:lsdException w:name="List 5" w:semiHidden="1" w:unhideWhenUsed="1"/>
+    <w:lsdException w:name="List Bullet 2" w:semiHidden="1" w:unhideWhenUsed="1"/>
+    <w:lsdException w:name="List Bullet 3" w:semiHidden="1" w:unhideWhenUsed="1"/>
+    <w:lsdException w:name="List Bullet 4" w:semiHidden="1" w:unhideWhenUsed="1"/>
+    <w:lsdException w:name="List Bullet 5" w:semiHidden="1" w:unhideWhenUsed="1"/>
+    <w:lsdException w:name="List Number 2" w:semiHidden="1" w:unhideWhenUsed="1"/>
+    <w:lsdException w:name="List Number 3" w:semiHidden="1" w:unhideWhenUsed="1"/>
+    <w:lsdException w:name="List Number 4" w:semiHidden="1" w:unhideWhenUsed="1"/>
+    <w:lsdException w:name="List Number 5" w:semiHidden="1" w:unhideWhenUsed="1"/>
+    <w:lsdException w:name="Title" w:uiPriority="10" w:qFormat="1"/>
+    <w:lsdException w:name="Closing" w:semiHidden="1" w:unhideWhenUsed="1"/>
+    <w:lsdException w:name="Signature" w:semiHidden="1" w:unhideWhenUsed="1"/>
+    <w:lsdException w:name="Default Paragraph Font" w:semiHidden="1" w:uiPriority="1" w:unhideWhenUsed="1"/>
+    <w:lsdException w:name="Body Text" w:semiHidden="1" w:unhideWhenUsed="1"/>
+    <w:lsdException w:name="Body Text Indent" w:semiHidden="1" w:unhideWhenUsed="1"/>
+    <w:lsdException w:name="List Continue" w:semiHidden="1" w:unhideWhenUsed="1"/>
+    <w:lsdException w:name="List Continue 2" w:semiHidden="1" w:unhideWhenUsed="1"/>
+    <w:lsdException w:name="List Continue 3" w:semiHidden="1" w:unhideWhenUsed="1"/>
+    <w:lsdException w:name="List Continue 4" w:semiHidden="1" w:unhideWhenUsed="1"/>
+    <w:lsdException w:name="List Continue 5" w:semiHidden="1" w:unhideWhenUsed="1"/>
+    <w:lsdException w:name="Message Header" w:semiHidden="1" w:unhideWhenUsed="1"/>
+    <w:lsdException w:name="Subtitle" w:uiPriority="11" w:qFormat="1"/>
+    <w:lsdException w:name="Salutation" w:semiHidden="1" w:unhideWhenUsed="1"/>
+    <w:lsdException w:name="Date" w:semiHidden="1" w:unhideWhenUsed="1"/>
+    <w:lsdException w:name="Body Text First Indent" w:semiHidden="1" w:unhideWhenUsed="1"/>
+    <w:lsdException w:name="Body Text First Indent 2" w:semiHidden="1" w:unhideWhenUsed="1"/>
+    <w:lsdException w:name="Note Heading" w:semiHidden="1" w:unhideWhenUsed="1"/>
+    <w:lsdException w:name="Body Text 2" w:semiHidden="1" w:unhideWhenUsed="1"/>
+    <w:lsdException w:name="Body Text 3" w:semiHidden="1" w:unhideWhenUsed="1"/>
+    <w:lsdException w:name="Body Text Indent 2" w:semiHidden="1" w:unhideWhenUsed="1"/>
+    <w:lsdException w:name="Body Text Indent 3" w:semiHidden="1" w:unhideWhenUsed="1"/>
+    <w:lsdException w:name="Block Text" w:semiHidden="1" w:unhideWhenUsed="1"/>
+    <w:lsdException w:name="Hyperlink" w:semiHidden="1" w:unhideWhenUsed="1"/>
+    <w:lsdException w:name="FollowedHyperlink" w:semiHidden="1" w:unhideWhenUsed="1"/>
+    <w:lsdException w:name="Strong" w:uiPriority="22" w:qFormat="1"/>
+    <w:lsdException w:name="Emphasis" w:uiPriority="20" w:qFormat="1"/>
+    <w:lsdException w:name="Document Map" w:semiHidden="1" w:unhideWhenUsed="1"/>
+    <w:lsdException w:name="Plain Text" w:semiHidden="1" w:unhideWhenUsed="1"/>
+    <w:lsdException w:name="E-mail Signature" w:semiHidden="1" w:unhideWhenUsed="1"/>
+    <w:lsdException w:name="HTML Top of Form" w:semiHidden="1" w:unhideWhenUsed="1"/>
+    <w:lsdException w:name="HTML Bottom of Form" w:semiHidden="1" w:unhideWhenUsed="1"/>
+    <w:lsdException w:name="Normal (Web)" w:semiHidden="1" w:unhideWhenUsed="1"/>
+    <w:lsdException w:name="HTML Acronym" w:semiHidden="1" w:unhideWhenUsed="1"/>
+    <w:lsdException w:name="HTML Address" w:semiHidden="1" w:unhideWhenUsed="1"/>
+    <w:lsdException w:name="HTML Cite" w:semiHidden="1" w:unhideWhenUsed="1"/>
+    <w:lsdException w:name="HTML Code" w:semiHidden="1" w:unhideWhenUsed="1"/>
+    <w:lsdException w:name="HTML Definition" w:semiHidden="1" w:unhideWhenUsed="1"/>
+    <w:lsdException w:name="HTML Keyboard" w:semiHidden="1" w:unhideWhenUsed="1"/>
+    <w:lsdException w:name="HTML Preformatted" w:semiHidden="1" w:unhideWhenUsed="1"/>
+    <w:lsdException w:name="HTML Sample" w:semiHidden="1" w:unhideWhenUsed="1"/>
+    <w:lsdException w:name="HTML Typewriter" w:semiHidden="1" w:unhideWhenUsed="1"/>
+    <w:lsdException w:name="HTML Variable" w:semiHidden="1" w:unhideWhenUsed="1"/>
+    <w:lsdException w:name="Normal Table" w:semiHidden="1" w:unhideWhenUsed="1"/>
+    <w:lsdException w:name="annotation subject" w:semiHidden="1" w:unhideWhenUsed="1"/>
+    <w:lsdException w:name="No List" w:semiHidden="1" w:unhideWhenUsed="1"/>
+    <w:lsdException w:name="Outline List 1" w:semiHidden="1" w:unhideWhenUsed="1"/>
+    <w:lsdException w:name="Outline List 2" w:semiHidden="1" w:unhideWhenUsed="1"/>
+    <w:lsdException w:name="Outline List 3" w:semiHidden="1" w:unhideWhenUsed="1"/>
+    <w:lsdException w:name="Table Simple 1" w:semiHidden="1" w:unhideWhenUsed="1"/>
+    <w:lsdException w:name="Table Simple 2" w:semiHidden="1" w:unhideWhenUsed="1"/>
+    <w:lsdException w:name="Table Simple 3" w:semiHidden="1" w:unhideWhenUsed="1"/>
+    <w:lsdException w:name="Table Classic 1" w:semiHidden="1" w:unhideWhenUsed="1"/>
+    <w:lsdException w:name="Table Classic 2" w:semiHidden="1" w:unhideWhenUsed="1"/>
+    <w:lsdException w:name="Table Classic 3" w:semiHidden="1" w:unhideWhenUsed="1"/>
+    <w:lsdException w:name="Table Classic 4" w:semiHidden="1" w:unhideWhenUsed="1"/>
+    <w:lsdException w:name="Table Colorful 1" w:semiHidden="1" w:unhideWhenUsed="1"/>
+    <w:lsdException w:name="Table Colorful 2" w:semiHidden="1" w:unhideWhenUsed="1"/>
+    <w:lsdException w:name="Table Colorful 3" w:semiHidden="1" w:unhideWhenUsed="1"/>
+    <w:lsdException w:name="Table Columns 1" w:semiHidden="1" w:unhideWhenUsed="1"/>
+    <w:lsdException w:name="Table Columns 2" w:semiHidden="1" w:unhideWhenUsed="1"/>
+    <w:lsdException w:name="Table Columns 3" w:semiHidden="1" w:unhideWhenUsed="1"/>
+    <w:lsdException w:name="Table Columns 4" w:semiHidden="1" w:unhideWhenUsed="1"/>
+    <w:lsdException w:name="Table Columns 5" w:semiHidden="1" w:unhideWhenUsed="1"/>
+    <w:lsdException w:name="Table Grid 1" w:semiHidden="1" w:unhideWhenUsed="1"/>
+    <w:lsdException w:name="Table Grid 2" w:semiHidden="1" w:unhideWhenUsed="1"/>
+    <w:lsdException w:name="Table Grid 3" w:semiHidden="1" w:unhideWhenUsed="1"/>
+    <w:lsdException w:name="Table Grid 4" w:semiHidden="1" w:unhideWhenUsed="1"/>
+    <w:lsdException w:name="Table Grid 5" w:semiHidden="1" w:unhideWhenUsed="1"/>
+    <w:lsdException w:name="Table Grid 6" w:semiHidden="1" w:unhideWhenUsed="1"/>
+    <w:lsdException w:name="Table Grid 7" w:semiHidden="1" w:unhideWhenUsed="1"/>
+    <w:lsdException w:name="Table Grid 8" w:semiHidden="1" w:unhideWhenUsed="1"/>
+    <w:lsdException w:name="Table List 1" w:semiHidden="1" w:unhideWhenUsed="1"/>
+    <w:lsdException w:name="Table List 2" w:semiHidden="1" w:unhideWhenUsed="1"/>
+    <w:lsdException w:name="Table List 3" w:semiHidden="1" w:unhideWhenUsed="1"/>
+    <w:lsdException w:name="Table List 4" w:semiHidden="1" w:unhideWhenUsed="1"/>
+    <w:lsdException w:name="Table List 5" w:semiHidden="1" w:unhideWhenUsed="1"/>
+    <w:lsdException w:name="Table List 6" w:semiHidden="1" w:unhideWhenUsed="1"/>
+    <w:lsdException w:name="Table List 7" w:semiHidden="1" w:unhideWhenUsed="1"/>
+    <w:lsdException w:name="Table List 8" w:semiHidden="1" w:unhideWhenUsed="1"/>
+    <w:lsdException w:name="Table 3D effects 1" w:semiHidden="1" w:unhideWhenUsed="1"/>
+    <w:lsdException w:name="Table 3D effects 2" w:semiHidden="1" w:unhideWhenUsed="1"/>
+    <w:lsdException w:name="Table 3D effects 3" w:semiHidden="1" w:unhideWhenUsed="1"/>
+    <w:lsdException w:name="Table Contemporary" w:semiHidden="1" w:unhideWhenUsed="1"/>
+    <w:lsdException w:name="Table Elegant" w:semiHidden="1" w:unhideWhenUsed="1"/>
+    <w:lsdException w:name="Table Professional" w:semiHidden="1" w:unhideWhenUsed="1"/>
+    <w:lsdException w:name="Table Subtle 1" w:semiHidden="1" w:unhideWhenUsed="1"/>
+    <w:lsdException w:name="Table Subtle 2" w:semiHidden="1" w:unhideWhenUsed="1"/>
+    <w:lsdException w:name="Table Web 1" w:semiHidden="1" w:unhideWhenUsed="1"/>
+    <w:lsdException w:name="Table Web 2" w:semiHidden="1" w:unhideWhenUsed="1"/>
+    <w:lsdException w:name="Table Web 3" w:semiHidden="1" w:unhideWhenUsed="1"/>
+    <w:lsdException w:name="Balloon Text" w:semiHidden="1" w:unhideWhenUsed="1"/>
+    <w:lsdException w:name="Table Grid" w:uiPriority="59"/>
+    <w:lsdException w:name="Table Theme" w:semiHidden="1" w:unhideWhenUsed="1"/>
+    <w:lsdException w:name="Placeholder Text" w:semiHidden="1"/>
+    <w:lsdException w:name="No Spacing" w:uiPriority="1" w:qFormat="1"/>
+    <w:lsdException w:name="Light Shading" w:uiPriority="60"/>
+    <w:lsdException w:name="Light List" w:uiPriority="61"/>
+    <w:lsdException w:name="Light Grid" w:uiPriority="62"/>
+    <w:lsdException w:name="Medium Shading 1" w:uiPriority="63"/>
+    <w:lsdException w:name="Medium Shading 2" w:uiPriority="64"/>
+    <w:lsdException w:name="Medium List 1" w:uiPriority="65"/>
+    <w:lsdException w:name="Medium List 2" w:uiPriority="66"/>
+    <w:lsdException w:name="Medium Grid 1" w:uiPriority="67"/>
+    <w:lsdException w:name="Medium Grid 2" w:uiPriority="68"/>
+    <w:lsdException w:name="Medium Grid 3" w:uiPriority="69"/>
+    <w:lsdException w:name="Dark List" w:uiPriority="70"/>
+    <w:lsdException w:name="Colorful Shading" w:uiPriority="71"/>
+    <w:lsdException w:name="Colorful List" w:uiPriority="72"/>
+    <w:lsdException w:name="Colorful Grid" w:uiPriority="73"/>
+    <w:lsdException w:name="Light Shading Accent 1" w:uiPriority="60"/>
+    <w:lsdException w:name="Light List Accent 1" w:uiPriority="61"/>
+    <w:lsdException w:name="Light Grid Accent 1" w:uiPriority="62"/>
+    <w:lsdException w:name="Medium Shading 1 Accent 1" w:uiPriority="63"/>
+    <w:lsdException w:name="Medium Shading 2 Accent 1" w:uiPriority="64"/>
+    <w:lsdException w:name="Medium List 1 Accent 1" w:uiPriority="65"/>
+    <w:lsdException w:name="Revision" w:semiHidden="1"/>
+    <w:lsdException w:name="List Paragraph" w:uiPriority="34" w:qFormat="1"/>
+    <w:lsdException w:name="Quote" w:uiPriority="29" w:qFormat="1"/>
+    <w:lsdException w:name="Intense Quote" w:uiPriority="30" w:qFormat="1"/>
+    <w:lsdException w:name="Medium List 2 Accent 1" w:uiPriority="66"/>
+    <w:lsdException w:name="Medium Grid 1 Accent 1" w:uiPriority="67"/>
+    <w:lsdException w:name="Medium Grid 2 Accent 1" w:uiPriority="68"/>
+    <w:lsdException w:name="Medium Grid 3 Accent 1" w:uiPriority="69"/>
+    <w:lsdException w:name="Dark List Accent 1" w:uiPriority="70"/>
+    <w:lsdException w:name="Colorful Shading Accent 1" w:uiPriority="71"/>
+    <w:lsdException w:name="Colorful List Accent 1" w:uiPriority="72"/>
+    <w:lsdException w:name="Colorful Grid Accent 1" w:uiPriority="73"/>
+    <w:lsdException w:name="Light Shading Accent 2" w:uiPriority="60"/>
+    <w:lsdException w:name="Light List Accent 2" w:uiPriority="61"/>
+    <w:lsdException w:name="Light Grid Accent 2" w:uiPriority="62"/>
+    <w:lsdException w:name="Medium Shading 1 Accent 2" w:uiPriority="63"/>
+    <w:lsdException w:name="Medium Shading 2 Accent 2" w:uiPriority="64"/>
+    <w:lsdException w:name="Medium List 1 Accent 2" w:uiPriority="65"/>
+    <w:lsdException w:name="Medium List 2 Accent 2" w:uiPriority="66"/>
+    <w:lsdException w:name="Medium Grid 1 Accent 2" w:uiPriority="67"/>
+    <w:lsdException w:name="Medium Grid 2 Accent 2" w:uiPriority="68"/>
+    <w:lsdException w:name="Medium Grid 3 Accent 2" w:uiPriority="69"/>
+    <w:lsdException w:name="Dark List Accent 2" w:uiPriority="70"/>
+    <w:lsdException w:name="Colorful Shading Accent 2" w:uiPriority="71"/>
+    <w:lsdException w:name="Colorful List Accent 2" w:uiPriority="72"/>
+    <w:lsdException w:name="Colorful Grid Accent 2" w:uiPriority="73"/>
+    <w:lsdException w:name="Light Shading Accent 3" w:uiPriority="60"/>
+    <w:lsdException w:name="Light List Accent 3" w:uiPriority="61"/>
+    <w:lsdException w:name="Light Grid Accent 3" w:uiPriority="62"/>
+    <w:lsdException w:name="Medium Shading 1 Accent 3" w:uiPriority="63"/>
+    <w:lsdException w:name="Medium Shading 2 Accent 3" w:uiPriority="64"/>
+    <w:lsdException w:name="Medium List 1 Accent 3" w:uiPriority="65"/>
+    <w:lsdException w:name="Medium List 2 Accent 3" w:uiPriority="66"/>
+    <w:lsdException w:name="Medium Grid 1 Accent 3" w:uiPriority="67"/>
+    <w:lsdException w:name="Medium Grid 2 Accent 3" w:uiPriority="68"/>
+    <w:lsdException w:name="Medium Grid 3 Accent 3" w:uiPriority="69"/>
+    <w:lsdException w:name="Dark List Accent 3" w:uiPriority="70"/>
+    <w:lsdException w:name="Colorful Shading Accent 3" w:uiPriority="71"/>
+    <w:lsdException w:name="Colorful List Accent 3" w:uiPriority="72"/>
+    <w:lsdException w:name="Colorful Grid Accent 3" w:uiPriority="73"/>
+    <w:lsdException w:name="Light Shading Accent 4" w:uiPriority="60"/>
+    <w:lsdException w:name="Light List Accent 4" w:uiPriority="61"/>
+    <w:lsdException w:name="Light Grid Accent 4" w:uiPriority="62"/>
+    <w:lsdException w:name="Medium Shading 1 Accent 4" w:uiPriority="63"/>
+    <w:lsdException w:name="Medium Shading 2 Accent 4" w:uiPriority="64"/>
+    <w:lsdException w:name="Medium List 1 Accent 4" w:uiPriority="65"/>
+    <w:lsdException w:name="Medium List 2 Accent 4" w:uiPriority="66"/>
+    <w:lsdException w:name="Medium Grid 1 Accent 4" w:uiPriority="67"/>
+    <w:lsdException w:name="Medium Grid 2 Accent 4" w:uiPriority="68"/>
+    <w:lsdException w:name="Medium Grid 3 Accent 4" w:uiPriority="69"/>
+    <w:lsdException w:name="Dark List Accent 4" w:uiPriority="70"/>
+    <w:lsdException w:name="Colorful Shading Accent 4" w:uiPriority="71"/>
+    <w:lsdException w:name="Colorful List Accent 4" w:uiPriority="72"/>
+    <w:lsdException w:name="Colorful Grid Accent 4" w:uiPriority="73"/>
+    <w:lsdException w:name="Light Shading Accent 5" w:uiPriority="60"/>
+    <w:lsdException w:name="Light List Accent 5" w:uiPriority="61"/>
+    <w:lsdException w:name="Light Grid Accent 5" w:uiPriority="62"/>
+    <w:lsdException w:name="Medium Shading 1 Accent 5" w:uiPriority="63"/>
+    <w:lsdException w:name="Medium Shading 2 Accent 5" w:uiPriority="64"/>
+    <w:lsdException w:name="Medium List 1 Accent 5" w:uiPriority="65"/>
+    <w:lsdException w:name="Medium List 2 Accent 5" w:uiPriority="66"/>
+    <w:lsdException w:name="Medium Grid 1 Accent 5" w:uiPriority="67"/>
+    <w:lsdException w:name="Medium Grid 2 Accent 5" w:uiPriority="68"/>
+    <w:lsdException w:name="Medium Grid 3 Accent 5" w:uiPriority="69"/>
+    <w:lsdException w:name="Dark List Accent 5" w:uiPriority="70"/>
+    <w:lsdException w:name="Colorful Shading Accent 5" w:uiPriority="71"/>
+    <w:lsdException w:name="Colorful List Accent 5" w:uiPriority="72"/>
+    <w:lsdException w:name="Colorful Grid Accent 5" w:uiPriority="73"/>
+    <w:lsdException w:name="Light Shading Accent 6" w:uiPriority="60"/>
+    <w:lsdException w:name="Light List Accent 6" w:uiPriority="61"/>
+    <w:lsdException w:name="Light Grid Accent 6" w:uiPriority="62"/>
+    <w:lsdException w:name="Medium Shading 1 Accent 6" w:uiPriority="63"/>
+    <w:lsdException w:name="Medium Shading 2 Accent 6" w:uiPriority="64"/>
+    <w:lsdException w:name="Medium List 1 Accent 6" w:uiPriority="65"/>
+    <w:lsdException w:name="Medium List 2 Accent 6" w:uiPriority="66"/>
+    <w:lsdException w:name="Medium Grid 1 Accent 6" w:uiPriority="67"/>
+    <w:lsdException w:name="Medium Grid 2 Accent 6" w:uiPriority="68"/>
+    <w:lsdException w:name="Medium Grid 3 Accent 6" w:uiPriority="69"/>
+    <w:lsdException w:name="Dark List Accent 6" w:uiPriority="70"/>
+    <w:lsdException w:name="Colorful Shading Accent 6" w:uiPriority="71"/>
+    <w:lsdException w:name="Colorful List Accent 6" w:uiPriority="72"/>
+    <w:lsdException w:name="Colorful Grid Accent 6" w:uiPriority="73"/>
+    <w:lsdException w:name="Subtle Emphasis" w:uiPriority="19" w:qFormat="1"/>
+    <w:lsdException w:name="Intense Emphasis" w:uiPriority="21" w:qFormat="1"/>
+    <w:lsdException w:name="Subtle Reference" w:uiPriority="31" w:qFormat="1"/>
+    <w:lsdException w:name="Intense Reference" w:uiPriority="32" w:qFormat="1"/>
+    <w:lsdException w:name="Book Title" w:uiPriority="33" w:qFormat="1"/>
+    <w:lsdException w:name="Bibliography" w:semiHidden="1" w:uiPriority="37" w:unhideWhenUsed="1"/>
+    <w:lsdException w:name="TOC Heading" w:semiHidden="1" w:uiPriority="39" w:unhideWhenUsed="1" w:qFormat="1"/>
+    <w:lsdException w:name="Plain Table 1" w:uiPriority="41"/>
+    <w:lsdException w:name="Plain Table 2" w:uiPriority="42"/>
+    <w:lsdException w:name="Plain Table 3" w:uiPriority="43"/>
+    <w:lsdException w:name="Plain Table 4" w:uiPriority="44"/>
+    <w:lsdException w:name="Plain Table 5" w:uiPriority="45"/>
+    <w:lsdException w:name="Grid Table Light" w:uiPriority="40"/>
+    <w:lsdException w:name="Grid Table 1 Light" w:uiPriority="46"/>
+    <w:lsdException w:name="Grid Table 2" w:uiPriority="47"/>
+    <w:lsdException w:name="Grid Table 3" w:uiPriority="48"/>
+    <w:lsdException w:name="Grid Table 4" w:uiPriority="49"/>
+    <w:lsdException w:name="Grid Table 5 Dark" w:uiPriority="50"/>
+    <w:lsdException w:name="Grid Table 6 Colorful" w:uiPriority="51"/>
+    <w:lsdException w:name="Grid Table 7 Colorful" w:uiPriority="52"/>
+    <w:lsdException w:name="Grid Table 1 Light Accent 1" w:uiPriority="46"/>
+    <w:lsdException w:name="Grid Table 2 Accent 1" w:uiPriority="47"/>
+    <w:lsdException w:name="Grid Table 3 Accent 1" w:uiPriority="48"/>
+    <w:lsdException w:name="Grid Table 4 Accent 1" w:uiPriority="49"/>
+    <w:lsdException w:name="Grid Table 5 Dark Accent 1" w:uiPriority="50"/>
+    <w:lsdException w:name="Grid Table 6 Colorful Accent 1" w:uiPriority="51"/>
+    <w:lsdException w:name="Grid Table 7 Colorful Accent 1" w:uiPriority="52"/>
+    <w:lsdException w:name="Grid Table 1 Light Accent 2" w:uiPriority="46"/>
+    <w:lsdException w:name="Grid Table 2 Accent 2" w:uiPriority="47"/>
+    <w:lsdException w:name="Grid Table 3 Accent 2" w:uiPriority="48"/>
+    <w:lsdException w:name="Grid Table 4 Accent 2" w:uiPriority="49"/>
+    <w:lsdException w:name="Grid Table 5 Dark Accent 2" w:uiPriority="50"/>
+    <w:lsdException w:name="Grid Table 6 Colorful Accent 2" w:uiPriority="51"/>
+    <w:lsdException w:name="Grid Table 7 Colorful Accent 2" w:uiPriority="52"/>
+    <w:lsdException w:name="Grid Table 1 Light Accent 3" w:uiPriority="46"/>
+    <w:lsdException w:name="Grid Table 2 Accent 3" w:uiPriority="47"/>
+    <w:lsdException w:name="Grid Table 3 Accent 3" w:uiPriority="48"/>
+    <w:lsdException w:name="Grid Table 4 Accent 3" w:uiPriority="49"/>
+    <w:lsdException w:name="Grid Table 5 Dark Accent 3" w:uiPriority="50"/>
+    <w:lsdException w:name="Grid Table 6 Colorful Accent 3" w:uiPriority="51"/>
+    <w:lsdException w:name="Grid Table 7 Colorful Accent 3" w:uiPriority="52"/>
+    <w:lsdException w:name="Grid Table 1 Light Accent 4" w:uiPriority="46"/>
+    <w:lsdException w:name="Grid Table 2 Accent 4" w:uiPriority="47"/>
+    <w:lsdException w:name="Grid Table 3 Accent 4" w:uiPriority="48"/>
+    <w:lsdException w:name="Grid Table 4 Accent 4" w:uiPriority="49"/>
+    <w:lsdException w:name="Grid Table 5 Dark Accent 4" w:uiPriority="50"/>
+    <w:lsdException w:name="Grid Table 6 Colorful Accent 4" w:uiPriority="51"/>
+    <w:lsdException w:name="Grid Table 7 Colorful Accent 4" w:uiPriority="52"/>
+    <w:lsdException w:name="Grid Table 1 Light Accent 5" w:uiPriority="46"/>
+    <w:lsdException w:name="Grid Table 2 Accent 5" w:uiPriority="47"/>
+    <w:lsdException w:name="Grid Table 3 Accent 5" w:uiPriority="48"/>
+    <w:lsdException w:name="Grid Table 4 Accent 5" w:uiPriority="49"/>
+    <w:lsdException w:name="Grid Table 5 Dark Accent 5" w:uiPriority="50"/>
+    <w:lsdException w:name="Grid Table 6 Colorful Accent 5" w:uiPriority="51"/>
+    <w:lsdException w:name="Grid Table 7 Colorful Accent 5" w:uiPriority="52"/>
+    <w:lsdException w:name="Grid Table 1 Light Accent 6" w:uiPriority="46"/>
+    <w:lsdException w:name="Grid Table 2 Accent 6" w:uiPriority="47"/>
+    <w:lsdException w:name="Grid Table 3 Accent 6" w:uiPriority="48"/>
+    <w:lsdException w:name="Grid Table 4 Accent 6" w:uiPriority="49"/>
+    <w:lsdException w:name="Grid Table 5 Dark Accent 6" w:uiPriority="50"/>
+    <w:lsdException w:name="Grid Table 6 Colorful Accent 6" w:uiPriority="51"/>
+    <w:lsdException w:name="Grid Table 7 Colorful Accent 6" w:uiPriority="52"/>
+    <w:lsdException w:name="List Table 1 Light" w:uiPriority="46"/>
+    <w:lsdException w:name="List Table 2" w:uiPriority="47"/>
+    <w:lsdException w:name="List Table 3" w:uiPriority="48"/>
+    <w:lsdException w:name="List Table 4" w:uiPriority="49"/>
+    <w:lsdException w:name="List Table 5 Dark" w:uiPriority="50"/>
+    <w:lsdException w:name="List Table 6 Colorful" w:uiPriority="51"/>
+    <w:lsdException w:name="List Table 7 Colorful" w:uiPriority="52"/>
+    <w:lsdException w:name="List Table 1 Light Accent 1" w:uiPriority="46"/>
+    <w:lsdException w:name="List Table 2 Accent 1" w:uiPriority="47"/>
+    <w:lsdException w:name="List Table 3 Accent 1" w:uiPriority="48"/>
+    <w:lsdException w:name="List Table 4 Accent 1" w:uiPriority="49"/>
+    <w:lsdException w:name="List Table 5 Dark Accent 1" w:uiPriority="50"/>
+    <w:lsdException w:name="List Table 6 Colorful Accent 1" w:uiPriority="51"/>
+    <w:lsdException w:name="List Table 7 Colorful Accent 1" w:uiPriority="52"/>
+    <w:lsdException w:name="List Table 1 Light Accent 2" w:uiPriority="46"/>
+    <w:lsdException w:name="List Table 2 Accent 2" w:uiPriority="47"/>
+    <w:lsdException w:name="List Table 3 Accent 2" w:uiPriority="48"/>
+    <w:lsdException w:name="List Table 4 Accent 2" w:uiPriority="49"/>
+    <w:lsdException w:name="List Table 5 Dark Accent 2" w:uiPriority="50"/>
+    <w:lsdException w:name="List Table 6 Colorful Accent 2" w:uiPriority="51"/>
+    <w:lsdException w:name="List Table 7 Colorful Accent 2" w:uiPriority="52"/>
+    <w:lsdException w:name="List Table 1 Light Accent 3" w:uiPriority="46"/>
+    <w:lsdException w:name="List Table 2 Accent 3" w:uiPriority="47"/>
+    <w:lsdException w:name="List Table 3 Accent 3" w:uiPriority="48"/>
+    <w:lsdException w:name="List Table 4 Accent 3" w:uiPriority="49"/>
+    <w:lsdException w:name="List Table 5 Dark Accent 3" w:uiPriority="50"/>
+    <w:lsdException w:name="List Table 6 Colorful Accent 3" w:uiPriority="51"/>
+    <w:lsdException w:name="List Table 7 Colorful Accent 3" w:uiPriority="52"/>
+    <w:lsdException w:name="List Table 1 Light Accent 4" w:uiPriority="46"/>
+    <w:lsdException w:name="List Table 2 Accent 4" w:uiPriority="47"/>
+    <w:lsdException w:name="List Table 3 Accent 4" w:uiPriority="48"/>
+    <w:lsdException w:name="List Table 4 Accent 4" w:uiPriority="49"/>
+    <w:lsdException w:name="List Table 5 Dark Accent 4" w:uiPriority="50"/>
+    <w:lsdException w:name="List Table 6 Colorful Accent 4" w:uiPriority="51"/>
+    <w:lsdException w:name="List Table 7 Colorful Accent 4" w:uiPriority="52"/>
+    <w:lsdException w:name="List Table 1 Light Accent 5" w:uiPriority="46"/>
+    <w:lsdException w:name="List Table 2 Accent 5" w:uiPriority="47"/>
+    <w:lsdException w:name="List Table 3 Accent 5" w:uiPriority="48"/>
+    <w:lsdException w:name="List Table 4 Accent 5" w:uiPriority="49"/>
+    <w:lsdException w:name="List Table 5 Dark Accent 5" w:uiPriority="50"/>
+    <w:lsdException w:name="List Table 6 Colorful Accent 5" w:uiPriority="51"/>
+    <w:lsdException w:name="List Table 7 Colorful Accent 5" w:uiPriority="52"/>
+    <w:lsdException w:name="List Table 1 Light Accent 6" w:uiPriority="46"/>
+    <w:lsdException w:name="List Table 2 Accent 6" w:uiPriority="47"/>
+    <w:lsdException w:name="List Table 3 Accent 6" w:uiPriority="48"/>
+    <w:lsdException w:name="List Table 4 Accent 6" w:uiPriority="49"/>
+    <w:lsdException w:name="List Table 5 Dark Accent 6" w:uiPriority="50"/>
+    <w:lsdException w:name="List Table 6 Colorful Accent 6" w:uiPriority="51"/>
+    <w:lsdException w:name="List Table 7 Colorful Accent 6" w:uiPriority="52"/>
   </w:latentStyles>
   <w:style w:type="paragraph" w:default="1" w:styleId="Normal">
     <w:name w:val="Normal"/>
@@ -5794,11 +5900,11 @@
       <w:spacing w:after="200" w:line="276" w:lineRule="auto"/>
     </w:pPr>
   </w:style>
-  <w:style w:type="paragraph" w:styleId="Heading1">
+  <w:style w:type="paragraph" w:styleId="Cabealho1">
     <w:name w:val="heading 1"/>
     <w:basedOn w:val="Normal"/>
     <w:next w:val="Normal"/>
-    <w:link w:val="Heading1Char"/>
+    <w:link w:val="Cabealho1Carter"/>
     <w:uiPriority w:val="9"/>
     <w:qFormat/>
     <w:rsid w:val="002222C2"/>
@@ -5817,13 +5923,13 @@
       <w:szCs w:val="28"/>
     </w:rPr>
   </w:style>
-  <w:style w:type="character" w:default="1" w:styleId="DefaultParagraphFont">
+  <w:style w:type="character" w:default="1" w:styleId="Tipodeletrapredefinidodopargrafo">
     <w:name w:val="Default Paragraph Font"/>
     <w:uiPriority w:val="1"/>
     <w:semiHidden/>
     <w:unhideWhenUsed/>
   </w:style>
-  <w:style w:type="table" w:default="1" w:styleId="TableNormal">
+  <w:style w:type="table" w:default="1" w:styleId="Tabelanormal">
     <w:name w:val="Normal Table"/>
     <w:uiPriority w:val="99"/>
     <w:semiHidden/>
@@ -5838,16 +5944,16 @@
       </w:tblCellMar>
     </w:tblPr>
   </w:style>
-  <w:style w:type="numbering" w:default="1" w:styleId="NoList">
+  <w:style w:type="numbering" w:default="1" w:styleId="Semlista">
     <w:name w:val="No List"/>
     <w:uiPriority w:val="99"/>
     <w:semiHidden/>
     <w:unhideWhenUsed/>
   </w:style>
-  <w:style w:type="paragraph" w:styleId="Header">
+  <w:style w:type="paragraph" w:styleId="Cabealho">
     <w:name w:val="header"/>
     <w:basedOn w:val="Normal"/>
-    <w:link w:val="HeaderChar"/>
+    <w:link w:val="CabealhoCarter"/>
     <w:uiPriority w:val="99"/>
     <w:unhideWhenUsed/>
     <w:rsid w:val="002222C2"/>
@@ -5859,17 +5965,17 @@
       <w:spacing w:after="0" w:line="240" w:lineRule="auto"/>
     </w:pPr>
   </w:style>
-  <w:style w:type="character" w:customStyle="1" w:styleId="HeaderChar">
-    <w:name w:val="Header Char"/>
-    <w:basedOn w:val="DefaultParagraphFont"/>
-    <w:link w:val="Header"/>
+  <w:style w:type="character" w:customStyle="1" w:styleId="CabealhoCarter">
+    <w:name w:val="Cabeçalho Caráter"/>
+    <w:basedOn w:val="Tipodeletrapredefinidodopargrafo"/>
+    <w:link w:val="Cabealho"/>
     <w:uiPriority w:val="99"/>
     <w:rsid w:val="002222C2"/>
   </w:style>
-  <w:style w:type="paragraph" w:styleId="Footer">
+  <w:style w:type="paragraph" w:styleId="Rodap">
     <w:name w:val="footer"/>
     <w:basedOn w:val="Normal"/>
-    <w:link w:val="FooterChar"/>
+    <w:link w:val="RodapCarter"/>
     <w:uiPriority w:val="99"/>
     <w:unhideWhenUsed/>
     <w:rsid w:val="002222C2"/>
@@ -5881,17 +5987,17 @@
       <w:spacing w:after="0" w:line="240" w:lineRule="auto"/>
     </w:pPr>
   </w:style>
-  <w:style w:type="character" w:customStyle="1" w:styleId="FooterChar">
-    <w:name w:val="Footer Char"/>
-    <w:basedOn w:val="DefaultParagraphFont"/>
-    <w:link w:val="Footer"/>
+  <w:style w:type="character" w:customStyle="1" w:styleId="RodapCarter">
+    <w:name w:val="Rodapé Caráter"/>
+    <w:basedOn w:val="Tipodeletrapredefinidodopargrafo"/>
+    <w:link w:val="Rodap"/>
     <w:uiPriority w:val="99"/>
     <w:rsid w:val="002222C2"/>
   </w:style>
-  <w:style w:type="character" w:customStyle="1" w:styleId="Heading1Char">
-    <w:name w:val="Heading 1 Char"/>
-    <w:basedOn w:val="DefaultParagraphFont"/>
-    <w:link w:val="Heading1"/>
+  <w:style w:type="character" w:customStyle="1" w:styleId="Cabealho1Carter">
+    <w:name w:val="Cabeçalho 1 Caráter"/>
+    <w:basedOn w:val="Tipodeletrapredefinidodopargrafo"/>
+    <w:link w:val="Cabealho1"/>
     <w:uiPriority w:val="9"/>
     <w:rsid w:val="002222C2"/>
     <w:rPr>
@@ -5903,9 +6009,9 @@
       <w:szCs w:val="28"/>
     </w:rPr>
   </w:style>
-  <w:style w:type="paragraph" w:styleId="NoSpacing">
+  <w:style w:type="paragraph" w:styleId="SemEspaamento">
     <w:name w:val="No Spacing"/>
-    <w:link w:val="NoSpacingChar"/>
+    <w:link w:val="SemEspaamentoCarter"/>
     <w:uiPriority w:val="1"/>
     <w:qFormat/>
     <w:rsid w:val="002222C2"/>
@@ -5916,19 +6022,19 @@
       <w:rFonts w:eastAsiaTheme="minorEastAsia"/>
     </w:rPr>
   </w:style>
-  <w:style w:type="character" w:customStyle="1" w:styleId="NoSpacingChar">
-    <w:name w:val="No Spacing Char"/>
-    <w:basedOn w:val="DefaultParagraphFont"/>
-    <w:link w:val="NoSpacing"/>
+  <w:style w:type="character" w:customStyle="1" w:styleId="SemEspaamentoCarter">
+    <w:name w:val="Sem Espaçamento Caráter"/>
+    <w:basedOn w:val="Tipodeletrapredefinidodopargrafo"/>
+    <w:link w:val="SemEspaamento"/>
     <w:uiPriority w:val="1"/>
     <w:rsid w:val="002222C2"/>
     <w:rPr>
       <w:rFonts w:eastAsiaTheme="minorEastAsia"/>
     </w:rPr>
   </w:style>
-  <w:style w:type="table" w:styleId="TableGrid">
+  <w:style w:type="table" w:styleId="Tabelacomgrelha">
     <w:name w:val="Table Grid"/>
-    <w:basedOn w:val="TableNormal"/>
+    <w:basedOn w:val="Tabelanormal"/>
     <w:uiPriority w:val="59"/>
     <w:rsid w:val="002222C2"/>
     <w:pPr>
@@ -5952,9 +6058,9 @@
       </w:tblCellMar>
     </w:tblPr>
   </w:style>
-  <w:style w:type="paragraph" w:styleId="TOCHeading">
+  <w:style w:type="paragraph" w:styleId="Cabealhodondice">
     <w:name w:val="TOC Heading"/>
-    <w:basedOn w:val="Heading1"/>
+    <w:basedOn w:val="Cabealho1"/>
     <w:next w:val="Normal"/>
     <w:uiPriority w:val="39"/>
     <w:semiHidden/>
@@ -5965,7 +6071,7 @@
       <w:outlineLvl w:val="9"/>
     </w:pPr>
   </w:style>
-  <w:style w:type="paragraph" w:styleId="ListParagraph">
+  <w:style w:type="paragraph" w:styleId="PargrafodaLista">
     <w:name w:val="List Paragraph"/>
     <w:basedOn w:val="Normal"/>
     <w:uiPriority w:val="34"/>
@@ -5976,7 +6082,7 @@
       <w:contextualSpacing/>
     </w:pPr>
   </w:style>
-  <w:style w:type="paragraph" w:styleId="TOC1">
+  <w:style w:type="paragraph" w:styleId="ndice1">
     <w:name w:val="toc 1"/>
     <w:basedOn w:val="Normal"/>
     <w:next w:val="Normal"/>
@@ -5988,9 +6094,9 @@
       <w:spacing w:after="100"/>
     </w:pPr>
   </w:style>
-  <w:style w:type="character" w:styleId="Hyperlink">
+  <w:style w:type="character" w:styleId="Hiperligao">
     <w:name w:val="Hyperlink"/>
-    <w:basedOn w:val="DefaultParagraphFont"/>
+    <w:basedOn w:val="Tipodeletrapredefinidodopargrafo"/>
     <w:uiPriority w:val="99"/>
     <w:unhideWhenUsed/>
     <w:rsid w:val="002222C2"/>
@@ -5999,7 +6105,7 @@
       <w:u w:val="single"/>
     </w:rPr>
   </w:style>
-  <w:style w:type="paragraph" w:styleId="Caption">
+  <w:style w:type="paragraph" w:styleId="Legenda">
     <w:name w:val="caption"/>
     <w:basedOn w:val="Normal"/>
     <w:next w:val="Normal"/>
@@ -6018,7 +6124,7 @@
       <w:szCs w:val="18"/>
     </w:rPr>
   </w:style>
-  <w:style w:type="paragraph" w:styleId="TableofFigures">
+  <w:style w:type="paragraph" w:styleId="ndicedeilustraes">
     <w:name w:val="table of figures"/>
     <w:basedOn w:val="Normal"/>
     <w:next w:val="Normal"/>
@@ -6029,10 +6135,10 @@
       <w:spacing w:after="0"/>
     </w:pPr>
   </w:style>
-  <w:style w:type="paragraph" w:styleId="BalloonText">
+  <w:style w:type="paragraph" w:styleId="Textodebalo">
     <w:name w:val="Balloon Text"/>
     <w:basedOn w:val="Normal"/>
-    <w:link w:val="BalloonTextChar"/>
+    <w:link w:val="TextodebaloCarter"/>
     <w:uiPriority w:val="99"/>
     <w:semiHidden/>
     <w:unhideWhenUsed/>
@@ -6046,442 +6152,10 @@
       <w:szCs w:val="16"/>
     </w:rPr>
   </w:style>
-  <w:style w:type="character" w:customStyle="1" w:styleId="BalloonTextChar">
-    <w:name w:val="Balloon Text Char"/>
-    <w:basedOn w:val="DefaultParagraphFont"/>
-    <w:link w:val="BalloonText"/>
-    <w:uiPriority w:val="99"/>
-    <w:semiHidden/>
-    <w:rsid w:val="008522ED"/>
-    <w:rPr>
-      <w:rFonts w:ascii="Tahoma" w:hAnsi="Tahoma" w:cs="Tahoma"/>
-      <w:sz w:val="16"/>
-      <w:szCs w:val="16"/>
-    </w:rPr>
-  </w:style>
-</w:styles>
-</file>
-
-<file path=word/stylesWithEffects.xml><?xml version="1.0" encoding="utf-8"?>
-<w:styles xmlns:wpc="http://schemas.microsoft.com/office/word/2010/wordprocessingCanvas" xmlns:mc="http://schemas.openxmlformats.org/markup-compatibility/2006" xmlns:o="urn:schemas-microsoft-com:office:office" xmlns:r="http://schemas.openxmlformats.org/officeDocument/2006/relationships" xmlns:m="http://schemas.openxmlformats.org/officeDocument/2006/math" xmlns:v="urn:schemas-microsoft-com:vml" xmlns:wp14="http://schemas.microsoft.com/office/word/2010/wordprocessingDrawing" xmlns:wp="http://schemas.openxmlformats.org/drawingml/2006/wordprocessingDrawing" xmlns:w10="urn:schemas-microsoft-com:office:word" xmlns:w="http://schemas.openxmlformats.org/wordprocessingml/2006/main" xmlns:w14="http://schemas.microsoft.com/office/word/2010/wordml" xmlns:wpg="http://schemas.microsoft.com/office/word/2010/wordprocessingGroup" xmlns:wpi="http://schemas.microsoft.com/office/word/2010/wordprocessingInk" xmlns:wne="http://schemas.microsoft.com/office/word/2006/wordml" xmlns:wps="http://schemas.microsoft.com/office/word/2010/wordprocessingShape" mc:Ignorable="w14 wp14">
-  <w:docDefaults>
-    <w:rPrDefault>
-      <w:rPr>
-        <w:rFonts w:asciiTheme="minorHAnsi" w:eastAsiaTheme="minorHAnsi" w:hAnsiTheme="minorHAnsi" w:cstheme="minorBidi"/>
-        <w:sz w:val="22"/>
-        <w:szCs w:val="22"/>
-        <w:lang w:val="pt-PT" w:eastAsia="en-US" w:bidi="ar-SA"/>
-      </w:rPr>
-    </w:rPrDefault>
-    <w:pPrDefault>
-      <w:pPr>
-        <w:spacing w:after="160" w:line="259" w:lineRule="auto"/>
-      </w:pPr>
-    </w:pPrDefault>
-  </w:docDefaults>
-  <w:latentStyles w:defLockedState="0" w:defUIPriority="99" w:defSemiHidden="1" w:defUnhideWhenUsed="1" w:defQFormat="0" w:count="267">
-    <w:lsdException w:name="Normal" w:semiHidden="0" w:uiPriority="0" w:unhideWhenUsed="0" w:qFormat="1"/>
-    <w:lsdException w:name="heading 1" w:semiHidden="0" w:uiPriority="9" w:unhideWhenUsed="0" w:qFormat="1"/>
-    <w:lsdException w:name="heading 2" w:uiPriority="9" w:qFormat="1"/>
-    <w:lsdException w:name="heading 3" w:uiPriority="9" w:qFormat="1"/>
-    <w:lsdException w:name="heading 4" w:uiPriority="9" w:qFormat="1"/>
-    <w:lsdException w:name="heading 5" w:uiPriority="9" w:qFormat="1"/>
-    <w:lsdException w:name="heading 6" w:uiPriority="9" w:qFormat="1"/>
-    <w:lsdException w:name="heading 7" w:uiPriority="9" w:qFormat="1"/>
-    <w:lsdException w:name="heading 8" w:uiPriority="9" w:qFormat="1"/>
-    <w:lsdException w:name="heading 9" w:uiPriority="9" w:qFormat="1"/>
-    <w:lsdException w:name="toc 1" w:uiPriority="39"/>
-    <w:lsdException w:name="toc 2" w:uiPriority="39"/>
-    <w:lsdException w:name="toc 3" w:uiPriority="39"/>
-    <w:lsdException w:name="toc 4" w:uiPriority="39"/>
-    <w:lsdException w:name="toc 5" w:uiPriority="39"/>
-    <w:lsdException w:name="toc 6" w:uiPriority="39"/>
-    <w:lsdException w:name="toc 7" w:uiPriority="39"/>
-    <w:lsdException w:name="toc 8" w:uiPriority="39"/>
-    <w:lsdException w:name="toc 9" w:uiPriority="39"/>
-    <w:lsdException w:name="caption" w:uiPriority="35" w:qFormat="1"/>
-    <w:lsdException w:name="Title" w:semiHidden="0" w:uiPriority="10" w:unhideWhenUsed="0" w:qFormat="1"/>
-    <w:lsdException w:name="Default Paragraph Font" w:uiPriority="1"/>
-    <w:lsdException w:name="Subtitle" w:semiHidden="0" w:uiPriority="11" w:unhideWhenUsed="0" w:qFormat="1"/>
-    <w:lsdException w:name="Strong" w:semiHidden="0" w:uiPriority="22" w:unhideWhenUsed="0" w:qFormat="1"/>
-    <w:lsdException w:name="Emphasis" w:semiHidden="0" w:uiPriority="20" w:unhideWhenUsed="0" w:qFormat="1"/>
-    <w:lsdException w:name="Table Grid" w:semiHidden="0" w:uiPriority="59" w:unhideWhenUsed="0"/>
-    <w:lsdException w:name="Placeholder Text" w:unhideWhenUsed="0"/>
-    <w:lsdException w:name="No Spacing" w:semiHidden="0" w:uiPriority="1" w:unhideWhenUsed="0" w:qFormat="1"/>
-    <w:lsdException w:name="Light Shading" w:semiHidden="0" w:uiPriority="60" w:unhideWhenUsed="0"/>
-    <w:lsdException w:name="Light List" w:semiHidden="0" w:uiPriority="61" w:unhideWhenUsed="0"/>
-    <w:lsdException w:name="Light Grid" w:semiHidden="0" w:uiPriority="62" w:unhideWhenUsed="0"/>
-    <w:lsdException w:name="Medium Shading 1" w:semiHidden="0" w:uiPriority="63" w:unhideWhenUsed="0"/>
-    <w:lsdException w:name="Medium Shading 2" w:semiHidden="0" w:uiPriority="64" w:unhideWhenUsed="0"/>
-    <w:lsdException w:name="Medium List 1" w:semiHidden="0" w:uiPriority="65" w:unhideWhenUsed="0"/>
-    <w:lsdException w:name="Medium List 2" w:semiHidden="0" w:uiPriority="66" w:unhideWhenUsed="0"/>
-    <w:lsdException w:name="Medium Grid 1" w:semiHidden="0" w:uiPriority="67" w:unhideWhenUsed="0"/>
-    <w:lsdException w:name="Medium Grid 2" w:semiHidden="0" w:uiPriority="68" w:unhideWhenUsed="0"/>
-    <w:lsdException w:name="Medium Grid 3" w:semiHidden="0" w:uiPriority="69" w:unhideWhenUsed="0"/>
-    <w:lsdException w:name="Dark List" w:semiHidden="0" w:uiPriority="70" w:unhideWhenUsed="0"/>
-    <w:lsdException w:name="Colorful Shading" w:semiHidden="0" w:uiPriority="71" w:unhideWhenUsed="0"/>
-    <w:lsdException w:name="Colorful List" w:semiHidden="0" w:uiPriority="72" w:unhideWhenUsed="0"/>
-    <w:lsdException w:name="Colorful Grid" w:semiHidden="0" w:uiPriority="73" w:unhideWhenUsed="0"/>
-    <w:lsdException w:name="Light Shading Accent 1" w:semiHidden="0" w:uiPriority="60" w:unhideWhenUsed="0"/>
-    <w:lsdException w:name="Light List Accent 1" w:semiHidden="0" w:uiPriority="61" w:unhideWhenUsed="0"/>
-    <w:lsdException w:name="Light Grid Accent 1" w:semiHidden="0" w:uiPriority="62" w:unhideWhenUsed="0"/>
-    <w:lsdException w:name="Medium Shading 1 Accent 1" w:semiHidden="0" w:uiPriority="63" w:unhideWhenUsed="0"/>
-    <w:lsdException w:name="Medium Shading 2 Accent 1" w:semiHidden="0" w:uiPriority="64" w:unhideWhenUsed="0"/>
-    <w:lsdException w:name="Medium List 1 Accent 1" w:semiHidden="0" w:uiPriority="65" w:unhideWhenUsed="0"/>
-    <w:lsdException w:name="Revision" w:unhideWhenUsed="0"/>
-    <w:lsdException w:name="List Paragraph" w:semiHidden="0" w:uiPriority="34" w:unhideWhenUsed="0" w:qFormat="1"/>
-    <w:lsdException w:name="Quote" w:semiHidden="0" w:uiPriority="29" w:unhideWhenUsed="0" w:qFormat="1"/>
-    <w:lsdException w:name="Intense Quote" w:semiHidden="0" w:uiPriority="30" w:unhideWhenUsed="0" w:qFormat="1"/>
-    <w:lsdException w:name="Medium List 2 Accent 1" w:semiHidden="0" w:uiPriority="66" w:unhideWhenUsed="0"/>
-    <w:lsdException w:name="Medium Grid 1 Accent 1" w:semiHidden="0" w:uiPriority="67" w:unhideWhenUsed="0"/>
-    <w:lsdException w:name="Medium Grid 2 Accent 1" w:semiHidden="0" w:uiPriority="68" w:unhideWhenUsed="0"/>
-    <w:lsdException w:name="Medium Grid 3 Accent 1" w:semiHidden="0" w:uiPriority="69" w:unhideWhenUsed="0"/>
-    <w:lsdException w:name="Dark List Accent 1" w:semiHidden="0" w:uiPriority="70" w:unhideWhenUsed="0"/>
-    <w:lsdException w:name="Colorful Shading Accent 1" w:semiHidden="0" w:uiPriority="71" w:unhideWhenUsed="0"/>
-    <w:lsdException w:name="Colorful List Accent 1" w:semiHidden="0" w:uiPriority="72" w:unhideWhenUsed="0"/>
-    <w:lsdException w:name="Colorful Grid Accent 1" w:semiHidden="0" w:uiPriority="73" w:unhideWhenUsed="0"/>
-    <w:lsdException w:name="Light Shading Accent 2" w:semiHidden="0" w:uiPriority="60" w:unhideWhenUsed="0"/>
-    <w:lsdException w:name="Light List Accent 2" w:semiHidden="0" w:uiPriority="61" w:unhideWhenUsed="0"/>
-    <w:lsdException w:name="Light Grid Accent 2" w:semiHidden="0" w:uiPriority="62" w:unhideWhenUsed="0"/>
-    <w:lsdException w:name="Medium Shading 1 Accent 2" w:semiHidden="0" w:uiPriority="63" w:unhideWhenUsed="0"/>
-    <w:lsdException w:name="Medium Shading 2 Accent 2" w:semiHidden="0" w:uiPriority="64" w:unhideWhenUsed="0"/>
-    <w:lsdException w:name="Medium List 1 Accent 2" w:semiHidden="0" w:uiPriority="65" w:unhideWhenUsed="0"/>
-    <w:lsdException w:name="Medium List 2 Accent 2" w:semiHidden="0" w:uiPriority="66" w:unhideWhenUsed="0"/>
-    <w:lsdException w:name="Medium Grid 1 Accent 2" w:semiHidden="0" w:uiPriority="67" w:unhideWhenUsed="0"/>
-    <w:lsdException w:name="Medium Grid 2 Accent 2" w:semiHidden="0" w:uiPriority="68" w:unhideWhenUsed="0"/>
-    <w:lsdException w:name="Medium Grid 3 Accent 2" w:semiHidden="0" w:uiPriority="69" w:unhideWhenUsed="0"/>
-    <w:lsdException w:name="Dark List Accent 2" w:semiHidden="0" w:uiPriority="70" w:unhideWhenUsed="0"/>
-    <w:lsdException w:name="Colorful Shading Accent 2" w:semiHidden="0" w:uiPriority="71" w:unhideWhenUsed="0"/>
-    <w:lsdException w:name="Colorful List Accent 2" w:semiHidden="0" w:uiPriority="72" w:unhideWhenUsed="0"/>
-    <w:lsdException w:name="Colorful Grid Accent 2" w:semiHidden="0" w:uiPriority="73" w:unhideWhenUsed="0"/>
-    <w:lsdException w:name="Light Shading Accent 3" w:semiHidden="0" w:uiPriority="60" w:unhideWhenUsed="0"/>
-    <w:lsdException w:name="Light List Accent 3" w:semiHidden="0" w:uiPriority="61" w:unhideWhenUsed="0"/>
-    <w:lsdException w:name="Light Grid Accent 3" w:semiHidden="0" w:uiPriority="62" w:unhideWhenUsed="0"/>
-    <w:lsdException w:name="Medium Shading 1 Accent 3" w:semiHidden="0" w:uiPriority="63" w:unhideWhenUsed="0"/>
-    <w:lsdException w:name="Medium Shading 2 Accent 3" w:semiHidden="0" w:uiPriority="64" w:unhideWhenUsed="0"/>
-    <w:lsdException w:name="Medium List 1 Accent 3" w:semiHidden="0" w:uiPriority="65" w:unhideWhenUsed="0"/>
-    <w:lsdException w:name="Medium List 2 Accent 3" w:semiHidden="0" w:uiPriority="66" w:unhideWhenUsed="0"/>
-    <w:lsdException w:name="Medium Grid 1 Accent 3" w:semiHidden="0" w:uiPriority="67" w:unhideWhenUsed="0"/>
-    <w:lsdException w:name="Medium Grid 2 Accent 3" w:semiHidden="0" w:uiPriority="68" w:unhideWhenUsed="0"/>
-    <w:lsdException w:name="Medium Grid 3 Accent 3" w:semiHidden="0" w:uiPriority="69" w:unhideWhenUsed="0"/>
-    <w:lsdException w:name="Dark List Accent 3" w:semiHidden="0" w:uiPriority="70" w:unhideWhenUsed="0"/>
-    <w:lsdException w:name="Colorful Shading Accent 3" w:semiHidden="0" w:uiPriority="71" w:unhideWhenUsed="0"/>
-    <w:lsdException w:name="Colorful List Accent 3" w:semiHidden="0" w:uiPriority="72" w:unhideWhenUsed="0"/>
-    <w:lsdException w:name="Colorful Grid Accent 3" w:semiHidden="0" w:uiPriority="73" w:unhideWhenUsed="0"/>
-    <w:lsdException w:name="Light Shading Accent 4" w:semiHidden="0" w:uiPriority="60" w:unhideWhenUsed="0"/>
-    <w:lsdException w:name="Light List Accent 4" w:semiHidden="0" w:uiPriority="61" w:unhideWhenUsed="0"/>
-    <w:lsdException w:name="Light Grid Accent 4" w:semiHidden="0" w:uiPriority="62" w:unhideWhenUsed="0"/>
-    <w:lsdException w:name="Medium Shading 1 Accent 4" w:semiHidden="0" w:uiPriority="63" w:unhideWhenUsed="0"/>
-    <w:lsdException w:name="Medium Shading 2 Accent 4" w:semiHidden="0" w:uiPriority="64" w:unhideWhenUsed="0"/>
-    <w:lsdException w:name="Medium List 1 Accent 4" w:semiHidden="0" w:uiPriority="65" w:unhideWhenUsed="0"/>
-    <w:lsdException w:name="Medium List 2 Accent 4" w:semiHidden="0" w:uiPriority="66" w:unhideWhenUsed="0"/>
-    <w:lsdException w:name="Medium Grid 1 Accent 4" w:semiHidden="0" w:uiPriority="67" w:unhideWhenUsed="0"/>
-    <w:lsdException w:name="Medium Grid 2 Accent 4" w:semiHidden="0" w:uiPriority="68" w:unhideWhenUsed="0"/>
-    <w:lsdException w:name="Medium Grid 3 Accent 4" w:semiHidden="0" w:uiPriority="69" w:unhideWhenUsed="0"/>
-    <w:lsdException w:name="Dark List Accent 4" w:semiHidden="0" w:uiPriority="70" w:unhideWhenUsed="0"/>
-    <w:lsdException w:name="Colorful Shading Accent 4" w:semiHidden="0" w:uiPriority="71" w:unhideWhenUsed="0"/>
-    <w:lsdException w:name="Colorful List Accent 4" w:semiHidden="0" w:uiPriority="72" w:unhideWhenUsed="0"/>
-    <w:lsdException w:name="Colorful Grid Accent 4" w:semiHidden="0" w:uiPriority="73" w:unhideWhenUsed="0"/>
-    <w:lsdException w:name="Light Shading Accent 5" w:semiHidden="0" w:uiPriority="60" w:unhideWhenUsed="0"/>
-    <w:lsdException w:name="Light List Accent 5" w:semiHidden="0" w:uiPriority="61" w:unhideWhenUsed="0"/>
-    <w:lsdException w:name="Light Grid Accent 5" w:semiHidden="0" w:uiPriority="62" w:unhideWhenUsed="0"/>
-    <w:lsdException w:name="Medium Shading 1 Accent 5" w:semiHidden="0" w:uiPriority="63" w:unhideWhenUsed="0"/>
-    <w:lsdException w:name="Medium Shading 2 Accent 5" w:semiHidden="0" w:uiPriority="64" w:unhideWhenUsed="0"/>
-    <w:lsdException w:name="Medium List 1 Accent 5" w:semiHidden="0" w:uiPriority="65" w:unhideWhenUsed="0"/>
-    <w:lsdException w:name="Medium List 2 Accent 5" w:semiHidden="0" w:uiPriority="66" w:unhideWhenUsed="0"/>
-    <w:lsdException w:name="Medium Grid 1 Accent 5" w:semiHidden="0" w:uiPriority="67" w:unhideWhenUsed="0"/>
-    <w:lsdException w:name="Medium Grid 2 Accent 5" w:semiHidden="0" w:uiPriority="68" w:unhideWhenUsed="0"/>
-    <w:lsdException w:name="Medium Grid 3 Accent 5" w:semiHidden="0" w:uiPriority="69" w:unhideWhenUsed="0"/>
-    <w:lsdException w:name="Dark List Accent 5" w:semiHidden="0" w:uiPriority="70" w:unhideWhenUsed="0"/>
-    <w:lsdException w:name="Colorful Shading Accent 5" w:semiHidden="0" w:uiPriority="71" w:unhideWhenUsed="0"/>
-    <w:lsdException w:name="Colorful List Accent 5" w:semiHidden="0" w:uiPriority="72" w:unhideWhenUsed="0"/>
-    <w:lsdException w:name="Colorful Grid Accent 5" w:semiHidden="0" w:uiPriority="73" w:unhideWhenUsed="0"/>
-    <w:lsdException w:name="Light Shading Accent 6" w:semiHidden="0" w:uiPriority="60" w:unhideWhenUsed="0"/>
-    <w:lsdException w:name="Light List Accent 6" w:semiHidden="0" w:uiPriority="61" w:unhideWhenUsed="0"/>
-    <w:lsdException w:name="Light Grid Accent 6" w:semiHidden="0" w:uiPriority="62" w:unhideWhenUsed="0"/>
-    <w:lsdException w:name="Medium Shading 1 Accent 6" w:semiHidden="0" w:uiPriority="63" w:unhideWhenUsed="0"/>
-    <w:lsdException w:name="Medium Shading 2 Accent 6" w:semiHidden="0" w:uiPriority="64" w:unhideWhenUsed="0"/>
-    <w:lsdException w:name="Medium List 1 Accent 6" w:semiHidden="0" w:uiPriority="65" w:unhideWhenUsed="0"/>
-    <w:lsdException w:name="Medium List 2 Accent 6" w:semiHidden="0" w:uiPriority="66" w:unhideWhenUsed="0"/>
-    <w:lsdException w:name="Medium Grid 1 Accent 6" w:semiHidden="0" w:uiPriority="67" w:unhideWhenUsed="0"/>
-    <w:lsdException w:name="Medium Grid 2 Accent 6" w:semiHidden="0" w:uiPriority="68" w:unhideWhenUsed="0"/>
-    <w:lsdException w:name="Medium Grid 3 Accent 6" w:semiHidden="0" w:uiPriority="69" w:unhideWhenUsed="0"/>
-    <w:lsdException w:name="Dark List Accent 6" w:semiHidden="0" w:uiPriority="70" w:unhideWhenUsed="0"/>
-    <w:lsdException w:name="Colorful Shading Accent 6" w:semiHidden="0" w:uiPriority="71" w:unhideWhenUsed="0"/>
-    <w:lsdException w:name="Colorful List Accent 6" w:semiHidden="0" w:uiPriority="72" w:unhideWhenUsed="0"/>
-    <w:lsdException w:name="Colorful Grid Accent 6" w:semiHidden="0" w:uiPriority="73" w:unhideWhenUsed="0"/>
-    <w:lsdException w:name="Subtle Emphasis" w:semiHidden="0" w:uiPriority="19" w:unhideWhenUsed="0" w:qFormat="1"/>
-    <w:lsdException w:name="Intense Emphasis" w:semiHidden="0" w:uiPriority="21" w:unhideWhenUsed="0" w:qFormat="1"/>
-    <w:lsdException w:name="Subtle Reference" w:semiHidden="0" w:uiPriority="31" w:unhideWhenUsed="0" w:qFormat="1"/>
-    <w:lsdException w:name="Intense Reference" w:semiHidden="0" w:uiPriority="32" w:unhideWhenUsed="0" w:qFormat="1"/>
-    <w:lsdException w:name="Book Title" w:semiHidden="0" w:uiPriority="33" w:unhideWhenUsed="0" w:qFormat="1"/>
-    <w:lsdException w:name="Bibliography" w:uiPriority="37"/>
-    <w:lsdException w:name="TOC Heading" w:uiPriority="39" w:qFormat="1"/>
-  </w:latentStyles>
-  <w:style w:type="paragraph" w:default="1" w:styleId="Normal">
-    <w:name w:val="Normal"/>
-    <w:qFormat/>
-    <w:rsid w:val="002222C2"/>
-    <w:pPr>
-      <w:spacing w:after="200" w:line="276" w:lineRule="auto"/>
-    </w:pPr>
-  </w:style>
-  <w:style w:type="paragraph" w:styleId="Heading1">
-    <w:name w:val="heading 1"/>
-    <w:basedOn w:val="Normal"/>
-    <w:next w:val="Normal"/>
-    <w:link w:val="Heading1Char"/>
-    <w:uiPriority w:val="9"/>
-    <w:qFormat/>
-    <w:rsid w:val="002222C2"/>
-    <w:pPr>
-      <w:keepNext/>
-      <w:keepLines/>
-      <w:spacing w:before="480" w:after="0"/>
-      <w:outlineLvl w:val="0"/>
-    </w:pPr>
-    <w:rPr>
-      <w:rFonts w:asciiTheme="majorHAnsi" w:eastAsiaTheme="majorEastAsia" w:hAnsiTheme="majorHAnsi" w:cstheme="majorBidi"/>
-      <w:b/>
-      <w:bCs/>
-      <w:color w:val="2E74B5" w:themeColor="accent1" w:themeShade="BF"/>
-      <w:sz w:val="28"/>
-      <w:szCs w:val="28"/>
-    </w:rPr>
-  </w:style>
-  <w:style w:type="character" w:default="1" w:styleId="DefaultParagraphFont">
-    <w:name w:val="Default Paragraph Font"/>
-    <w:uiPriority w:val="1"/>
-    <w:semiHidden/>
-    <w:unhideWhenUsed/>
-  </w:style>
-  <w:style w:type="table" w:default="1" w:styleId="TableNormal">
-    <w:name w:val="Normal Table"/>
-    <w:uiPriority w:val="99"/>
-    <w:semiHidden/>
-    <w:unhideWhenUsed/>
-    <w:tblPr>
-      <w:tblInd w:w="0" w:type="dxa"/>
-      <w:tblCellMar>
-        <w:top w:w="0" w:type="dxa"/>
-        <w:left w:w="108" w:type="dxa"/>
-        <w:bottom w:w="0" w:type="dxa"/>
-        <w:right w:w="108" w:type="dxa"/>
-      </w:tblCellMar>
-    </w:tblPr>
-  </w:style>
-  <w:style w:type="numbering" w:default="1" w:styleId="NoList">
-    <w:name w:val="No List"/>
-    <w:uiPriority w:val="99"/>
-    <w:semiHidden/>
-    <w:unhideWhenUsed/>
-  </w:style>
-  <w:style w:type="paragraph" w:styleId="Header">
-    <w:name w:val="header"/>
-    <w:basedOn w:val="Normal"/>
-    <w:link w:val="HeaderChar"/>
-    <w:uiPriority w:val="99"/>
-    <w:unhideWhenUsed/>
-    <w:rsid w:val="002222C2"/>
-    <w:pPr>
-      <w:tabs>
-        <w:tab w:val="center" w:pos="4252"/>
-        <w:tab w:val="right" w:pos="8504"/>
-      </w:tabs>
-      <w:spacing w:after="0" w:line="240" w:lineRule="auto"/>
-    </w:pPr>
-  </w:style>
-  <w:style w:type="character" w:customStyle="1" w:styleId="HeaderChar">
-    <w:name w:val="Header Char"/>
-    <w:basedOn w:val="DefaultParagraphFont"/>
-    <w:link w:val="Header"/>
-    <w:uiPriority w:val="99"/>
-    <w:rsid w:val="002222C2"/>
-  </w:style>
-  <w:style w:type="paragraph" w:styleId="Footer">
-    <w:name w:val="footer"/>
-    <w:basedOn w:val="Normal"/>
-    <w:link w:val="FooterChar"/>
-    <w:uiPriority w:val="99"/>
-    <w:unhideWhenUsed/>
-    <w:rsid w:val="002222C2"/>
-    <w:pPr>
-      <w:tabs>
-        <w:tab w:val="center" w:pos="4252"/>
-        <w:tab w:val="right" w:pos="8504"/>
-      </w:tabs>
-      <w:spacing w:after="0" w:line="240" w:lineRule="auto"/>
-    </w:pPr>
-  </w:style>
-  <w:style w:type="character" w:customStyle="1" w:styleId="FooterChar">
-    <w:name w:val="Footer Char"/>
-    <w:basedOn w:val="DefaultParagraphFont"/>
-    <w:link w:val="Footer"/>
-    <w:uiPriority w:val="99"/>
-    <w:rsid w:val="002222C2"/>
-  </w:style>
-  <w:style w:type="character" w:customStyle="1" w:styleId="Heading1Char">
-    <w:name w:val="Heading 1 Char"/>
-    <w:basedOn w:val="DefaultParagraphFont"/>
-    <w:link w:val="Heading1"/>
-    <w:uiPriority w:val="9"/>
-    <w:rsid w:val="002222C2"/>
-    <w:rPr>
-      <w:rFonts w:asciiTheme="majorHAnsi" w:eastAsiaTheme="majorEastAsia" w:hAnsiTheme="majorHAnsi" w:cstheme="majorBidi"/>
-      <w:b/>
-      <w:bCs/>
-      <w:color w:val="2E74B5" w:themeColor="accent1" w:themeShade="BF"/>
-      <w:sz w:val="28"/>
-      <w:szCs w:val="28"/>
-    </w:rPr>
-  </w:style>
-  <w:style w:type="paragraph" w:styleId="NoSpacing">
-    <w:name w:val="No Spacing"/>
-    <w:link w:val="NoSpacingChar"/>
-    <w:uiPriority w:val="1"/>
-    <w:qFormat/>
-    <w:rsid w:val="002222C2"/>
-    <w:pPr>
-      <w:spacing w:after="0" w:line="240" w:lineRule="auto"/>
-    </w:pPr>
-    <w:rPr>
-      <w:rFonts w:eastAsiaTheme="minorEastAsia"/>
-    </w:rPr>
-  </w:style>
-  <w:style w:type="character" w:customStyle="1" w:styleId="NoSpacingChar">
-    <w:name w:val="No Spacing Char"/>
-    <w:basedOn w:val="DefaultParagraphFont"/>
-    <w:link w:val="NoSpacing"/>
-    <w:uiPriority w:val="1"/>
-    <w:rsid w:val="002222C2"/>
-    <w:rPr>
-      <w:rFonts w:eastAsiaTheme="minorEastAsia"/>
-    </w:rPr>
-  </w:style>
-  <w:style w:type="table" w:styleId="TableGrid">
-    <w:name w:val="Table Grid"/>
-    <w:basedOn w:val="TableNormal"/>
-    <w:uiPriority w:val="59"/>
-    <w:rsid w:val="002222C2"/>
-    <w:pPr>
-      <w:spacing w:after="0" w:line="240" w:lineRule="auto"/>
-    </w:pPr>
-    <w:tblPr>
-      <w:tblInd w:w="0" w:type="dxa"/>
-      <w:tblBorders>
-        <w:top w:val="single" w:sz="4" w:space="0" w:color="auto"/>
-        <w:left w:val="single" w:sz="4" w:space="0" w:color="auto"/>
-        <w:bottom w:val="single" w:sz="4" w:space="0" w:color="auto"/>
-        <w:right w:val="single" w:sz="4" w:space="0" w:color="auto"/>
-        <w:insideH w:val="single" w:sz="4" w:space="0" w:color="auto"/>
-        <w:insideV w:val="single" w:sz="4" w:space="0" w:color="auto"/>
-      </w:tblBorders>
-      <w:tblCellMar>
-        <w:top w:w="0" w:type="dxa"/>
-        <w:left w:w="108" w:type="dxa"/>
-        <w:bottom w:w="0" w:type="dxa"/>
-        <w:right w:w="108" w:type="dxa"/>
-      </w:tblCellMar>
-    </w:tblPr>
-  </w:style>
-  <w:style w:type="paragraph" w:styleId="TOCHeading">
-    <w:name w:val="TOC Heading"/>
-    <w:basedOn w:val="Heading1"/>
-    <w:next w:val="Normal"/>
-    <w:uiPriority w:val="39"/>
-    <w:semiHidden/>
-    <w:unhideWhenUsed/>
-    <w:qFormat/>
-    <w:rsid w:val="002222C2"/>
-    <w:pPr>
-      <w:outlineLvl w:val="9"/>
-    </w:pPr>
-  </w:style>
-  <w:style w:type="paragraph" w:styleId="ListParagraph">
-    <w:name w:val="List Paragraph"/>
-    <w:basedOn w:val="Normal"/>
-    <w:uiPriority w:val="34"/>
-    <w:qFormat/>
-    <w:rsid w:val="002222C2"/>
-    <w:pPr>
-      <w:ind w:left="720"/>
-      <w:contextualSpacing/>
-    </w:pPr>
-  </w:style>
-  <w:style w:type="paragraph" w:styleId="TOC1">
-    <w:name w:val="toc 1"/>
-    <w:basedOn w:val="Normal"/>
-    <w:next w:val="Normal"/>
-    <w:autoRedefine/>
-    <w:uiPriority w:val="39"/>
-    <w:unhideWhenUsed/>
-    <w:rsid w:val="002222C2"/>
-    <w:pPr>
-      <w:spacing w:after="100"/>
-    </w:pPr>
-  </w:style>
-  <w:style w:type="character" w:styleId="Hyperlink">
-    <w:name w:val="Hyperlink"/>
-    <w:basedOn w:val="DefaultParagraphFont"/>
-    <w:uiPriority w:val="99"/>
-    <w:unhideWhenUsed/>
-    <w:rsid w:val="002222C2"/>
-    <w:rPr>
-      <w:color w:val="0563C1" w:themeColor="hyperlink"/>
-      <w:u w:val="single"/>
-    </w:rPr>
-  </w:style>
-  <w:style w:type="paragraph" w:styleId="Caption">
-    <w:name w:val="caption"/>
-    <w:basedOn w:val="Normal"/>
-    <w:next w:val="Normal"/>
-    <w:uiPriority w:val="35"/>
-    <w:unhideWhenUsed/>
-    <w:qFormat/>
-    <w:rsid w:val="002222C2"/>
-    <w:pPr>
-      <w:spacing w:line="240" w:lineRule="auto"/>
-    </w:pPr>
-    <w:rPr>
-      <w:b/>
-      <w:bCs/>
-      <w:color w:val="5B9BD5" w:themeColor="accent1"/>
-      <w:sz w:val="18"/>
-      <w:szCs w:val="18"/>
-    </w:rPr>
-  </w:style>
-  <w:style w:type="paragraph" w:styleId="TableofFigures">
-    <w:name w:val="table of figures"/>
-    <w:basedOn w:val="Normal"/>
-    <w:next w:val="Normal"/>
-    <w:uiPriority w:val="99"/>
-    <w:unhideWhenUsed/>
-    <w:rsid w:val="002222C2"/>
-    <w:pPr>
-      <w:spacing w:after="0"/>
-    </w:pPr>
-  </w:style>
-  <w:style w:type="paragraph" w:styleId="BalloonText">
-    <w:name w:val="Balloon Text"/>
-    <w:basedOn w:val="Normal"/>
-    <w:link w:val="BalloonTextChar"/>
-    <w:uiPriority w:val="99"/>
-    <w:semiHidden/>
-    <w:unhideWhenUsed/>
-    <w:rsid w:val="008522ED"/>
-    <w:pPr>
-      <w:spacing w:after="0" w:line="240" w:lineRule="auto"/>
-    </w:pPr>
-    <w:rPr>
-      <w:rFonts w:ascii="Tahoma" w:hAnsi="Tahoma" w:cs="Tahoma"/>
-      <w:sz w:val="16"/>
-      <w:szCs w:val="16"/>
-    </w:rPr>
-  </w:style>
-  <w:style w:type="character" w:customStyle="1" w:styleId="BalloonTextChar">
-    <w:name w:val="Balloon Text Char"/>
-    <w:basedOn w:val="DefaultParagraphFont"/>
-    <w:link w:val="BalloonText"/>
+  <w:style w:type="character" w:customStyle="1" w:styleId="TextodebaloCarter">
+    <w:name w:val="Texto de balão Caráter"/>
+    <w:basedOn w:val="Tipodeletrapredefinidodopargrafo"/>
+    <w:link w:val="Textodebalo"/>
     <w:uiPriority w:val="99"/>
     <w:semiHidden/>
     <w:rsid w:val="008522ED"/>
@@ -6749,7 +6423,7 @@
   <a:extraClrSchemeLst/>
   <a:extLst>
     <a:ext uri="{05A4C25C-085E-4340-85A3-A5531E510DB2}">
-      <thm15:themeFamily xmlns="" xmlns:thm15="http://schemas.microsoft.com/office/thememl/2012/main" name="Office Theme" id="{62F939B6-93AF-4DB8-9C6B-D6C7DFDC589F}" vid="{4A3C46E8-61CC-4603-A589-7422A47A8E4A}"/>
+      <thm15:themeFamily xmlns:thm15="http://schemas.microsoft.com/office/thememl/2012/main" name="Office Theme" id="{62F939B6-93AF-4DB8-9C6B-D6C7DFDC589F}" vid="{4A3C46E8-61CC-4603-A589-7422A47A8E4A}"/>
     </a:ext>
   </a:extLst>
 </a:theme>

</xml_diff>

<commit_message>
Corrections to Review Process.docx
</commit_message>
<xml_diff>
--- a/Docs/Processes/Review Process.docx
+++ b/Docs/Processes/Review Process.docx
@@ -1784,7 +1784,7 @@
           <w:lang w:val="en-US"/>
         </w:rPr>
       </w:pPr>
-      <w:bookmarkStart w:id="1" w:name="_Toc351191557"/>
+      <w:bookmarkStart w:id="4" w:name="_Toc351191557"/>
       <w:r>
         <w:rPr>
           <w:lang w:val="en-US"/>
@@ -1829,7 +1829,7 @@
         </w:rPr>
         <w:t>: List of Contributors</w:t>
       </w:r>
-      <w:bookmarkEnd w:id="1"/>
+      <w:bookmarkEnd w:id="4"/>
     </w:p>
     <w:p>
       <w:pPr>
@@ -2443,6 +2443,301 @@
           </w:p>
         </w:tc>
       </w:tr>
+      <w:tr>
+        <w:trPr>
+          <w:ins w:id="5" w:author="Filipe" w:date="2013-03-23T09:55:00Z"/>
+        </w:trPr>
+        <w:tc>
+          <w:tcPr>
+            <w:tcW w:w="1384" w:type="dxa"/>
+            <w:vAlign w:val="center"/>
+          </w:tcPr>
+          <w:p>
+            <w:pPr>
+              <w:pStyle w:val="SemEspaamento"/>
+              <w:spacing w:line="360" w:lineRule="auto"/>
+              <w:jc w:val="center"/>
+              <w:rPr>
+                <w:ins w:id="6" w:author="Filipe" w:date="2013-03-23T09:55:00Z"/>
+                <w:lang w:val="en-US"/>
+              </w:rPr>
+            </w:pPr>
+            <w:ins w:id="7" w:author="Filipe" w:date="2013-03-23T09:55:00Z">
+              <w:r>
+                <w:rPr>
+                  <w:lang w:val="en-US"/>
+                </w:rPr>
+                <w:t>23-03-2013</w:t>
+              </w:r>
+            </w:ins>
+          </w:p>
+        </w:tc>
+        <w:tc>
+          <w:tcPr>
+            <w:tcW w:w="2977" w:type="dxa"/>
+            <w:vAlign w:val="center"/>
+          </w:tcPr>
+          <w:p>
+            <w:pPr>
+              <w:spacing w:line="360" w:lineRule="auto"/>
+              <w:jc w:val="center"/>
+              <w:rPr>
+                <w:ins w:id="8" w:author="Filipe" w:date="2013-03-23T09:55:00Z"/>
+                <w:lang w:val="en-US"/>
+              </w:rPr>
+            </w:pPr>
+            <w:ins w:id="9" w:author="Filipe" w:date="2013-03-23T09:55:00Z">
+              <w:r>
+                <w:rPr>
+                  <w:lang w:val="en-US"/>
+                </w:rPr>
+                <w:t>Corrections according to the past progress meeting(4)</w:t>
+              </w:r>
+            </w:ins>
+          </w:p>
+        </w:tc>
+        <w:tc>
+          <w:tcPr>
+            <w:tcW w:w="1843" w:type="dxa"/>
+            <w:vAlign w:val="center"/>
+          </w:tcPr>
+          <w:p>
+            <w:pPr>
+              <w:spacing w:line="360" w:lineRule="auto"/>
+              <w:jc w:val="center"/>
+              <w:rPr>
+                <w:ins w:id="10" w:author="Filipe" w:date="2013-03-23T09:55:00Z"/>
+                <w:lang w:val="en-US"/>
+              </w:rPr>
+            </w:pPr>
+            <w:ins w:id="11" w:author="Filipe" w:date="2013-03-23T09:55:00Z">
+              <w:r>
+                <w:rPr>
+                  <w:lang w:val="en-US"/>
+                </w:rPr>
+                <w:t>Filipe Brand</w:t>
+              </w:r>
+            </w:ins>
+            <w:ins w:id="12" w:author="Filipe" w:date="2013-03-23T09:56:00Z">
+              <w:r>
+                <w:rPr>
+                  <w:lang w:val="en-US"/>
+                </w:rPr>
+                <w:t>ão &amp; Mário Olivera</w:t>
+              </w:r>
+            </w:ins>
+          </w:p>
+        </w:tc>
+        <w:tc>
+          <w:tcPr>
+            <w:tcW w:w="992" w:type="dxa"/>
+            <w:vAlign w:val="center"/>
+          </w:tcPr>
+          <w:p>
+            <w:pPr>
+              <w:spacing w:line="360" w:lineRule="auto"/>
+              <w:jc w:val="center"/>
+              <w:rPr>
+                <w:ins w:id="13" w:author="Filipe" w:date="2013-03-23T09:55:00Z"/>
+                <w:lang w:val="en-US"/>
+              </w:rPr>
+            </w:pPr>
+            <w:ins w:id="14" w:author="Filipe" w:date="2013-03-23T09:56:00Z">
+              <w:r>
+                <w:rPr>
+                  <w:lang w:val="en-US"/>
+                </w:rPr>
+                <w:t>0.3</w:t>
+              </w:r>
+            </w:ins>
+          </w:p>
+        </w:tc>
+        <w:tc>
+          <w:tcPr>
+            <w:tcW w:w="1396" w:type="dxa"/>
+            <w:vAlign w:val="center"/>
+          </w:tcPr>
+          <w:p>
+            <w:pPr>
+              <w:spacing w:line="360" w:lineRule="auto"/>
+              <w:jc w:val="center"/>
+              <w:rPr>
+                <w:ins w:id="15" w:author="Filipe" w:date="2013-03-23T09:55:00Z"/>
+                <w:lang w:val="en-US"/>
+              </w:rPr>
+            </w:pPr>
+          </w:p>
+        </w:tc>
+        <w:tc>
+          <w:tcPr>
+            <w:tcW w:w="1134" w:type="dxa"/>
+            <w:vAlign w:val="center"/>
+          </w:tcPr>
+          <w:p>
+            <w:pPr>
+              <w:keepNext/>
+              <w:spacing w:line="360" w:lineRule="auto"/>
+              <w:jc w:val="center"/>
+              <w:rPr>
+                <w:ins w:id="16" w:author="Filipe" w:date="2013-03-23T09:55:00Z"/>
+                <w:lang w:val="en-US"/>
+              </w:rPr>
+            </w:pPr>
+            <w:ins w:id="17" w:author="Filipe" w:date="2013-03-23T09:56:00Z">
+              <w:r>
+                <w:rPr>
+                  <w:lang w:val="en-US"/>
+                </w:rPr>
+                <w:t>Draft</w:t>
+              </w:r>
+            </w:ins>
+          </w:p>
+        </w:tc>
+      </w:tr>
+      <w:tr>
+        <w:trPr>
+          <w:ins w:id="18" w:author="Filipe" w:date="2013-03-23T09:56:00Z"/>
+        </w:trPr>
+        <w:tc>
+          <w:tcPr>
+            <w:tcW w:w="1384" w:type="dxa"/>
+            <w:vAlign w:val="center"/>
+          </w:tcPr>
+          <w:p>
+            <w:pPr>
+              <w:pStyle w:val="SemEspaamento"/>
+              <w:spacing w:line="360" w:lineRule="auto"/>
+              <w:jc w:val="center"/>
+              <w:rPr>
+                <w:ins w:id="19" w:author="Filipe" w:date="2013-03-23T09:56:00Z"/>
+                <w:lang w:val="en-US"/>
+              </w:rPr>
+            </w:pPr>
+            <w:bookmarkStart w:id="20" w:name="_GoBack" w:colFirst="5" w:colLast="5"/>
+            <w:ins w:id="21" w:author="Filipe" w:date="2013-03-23T09:56:00Z">
+              <w:r>
+                <w:rPr>
+                  <w:lang w:val="en-US"/>
+                </w:rPr>
+                <w:t>23-03-2013</w:t>
+              </w:r>
+            </w:ins>
+          </w:p>
+        </w:tc>
+        <w:tc>
+          <w:tcPr>
+            <w:tcW w:w="2977" w:type="dxa"/>
+            <w:vAlign w:val="center"/>
+          </w:tcPr>
+          <w:p>
+            <w:pPr>
+              <w:spacing w:line="360" w:lineRule="auto"/>
+              <w:jc w:val="center"/>
+              <w:rPr>
+                <w:ins w:id="22" w:author="Filipe" w:date="2013-03-23T09:56:00Z"/>
+                <w:lang w:val="en-US"/>
+              </w:rPr>
+            </w:pPr>
+            <w:ins w:id="23" w:author="Filipe" w:date="2013-03-23T09:56:00Z">
+              <w:r>
+                <w:rPr>
+                  <w:lang w:val="en-US"/>
+                </w:rPr>
+                <w:t>Changing State</w:t>
+              </w:r>
+            </w:ins>
+          </w:p>
+        </w:tc>
+        <w:tc>
+          <w:tcPr>
+            <w:tcW w:w="1843" w:type="dxa"/>
+            <w:vAlign w:val="center"/>
+          </w:tcPr>
+          <w:p>
+            <w:pPr>
+              <w:spacing w:line="360" w:lineRule="auto"/>
+              <w:jc w:val="center"/>
+              <w:rPr>
+                <w:ins w:id="24" w:author="Filipe" w:date="2013-03-23T09:56:00Z"/>
+                <w:lang w:val="en-US"/>
+              </w:rPr>
+            </w:pPr>
+            <w:ins w:id="25" w:author="Filipe" w:date="2013-03-23T09:56:00Z">
+              <w:r>
+                <w:rPr>
+                  <w:lang w:val="en-US"/>
+                </w:rPr>
+                <w:t>Filipe Brandão</w:t>
+              </w:r>
+            </w:ins>
+          </w:p>
+        </w:tc>
+        <w:tc>
+          <w:tcPr>
+            <w:tcW w:w="992" w:type="dxa"/>
+            <w:vAlign w:val="center"/>
+          </w:tcPr>
+          <w:p>
+            <w:pPr>
+              <w:spacing w:line="360" w:lineRule="auto"/>
+              <w:jc w:val="center"/>
+              <w:rPr>
+                <w:ins w:id="26" w:author="Filipe" w:date="2013-03-23T09:56:00Z"/>
+                <w:lang w:val="en-US"/>
+              </w:rPr>
+            </w:pPr>
+            <w:ins w:id="27" w:author="Filipe" w:date="2013-03-23T09:56:00Z">
+              <w:r>
+                <w:rPr>
+                  <w:lang w:val="en-US"/>
+                </w:rPr>
+                <w:t>0.3</w:t>
+              </w:r>
+            </w:ins>
+          </w:p>
+        </w:tc>
+        <w:tc>
+          <w:tcPr>
+            <w:tcW w:w="1396" w:type="dxa"/>
+            <w:vAlign w:val="center"/>
+          </w:tcPr>
+          <w:p>
+            <w:pPr>
+              <w:spacing w:line="360" w:lineRule="auto"/>
+              <w:jc w:val="center"/>
+              <w:rPr>
+                <w:ins w:id="28" w:author="Filipe" w:date="2013-03-23T09:56:00Z"/>
+                <w:lang w:val="en-US"/>
+              </w:rPr>
+            </w:pPr>
+          </w:p>
+        </w:tc>
+        <w:tc>
+          <w:tcPr>
+            <w:tcW w:w="1134" w:type="dxa"/>
+            <w:vAlign w:val="center"/>
+          </w:tcPr>
+          <w:p>
+            <w:pPr>
+              <w:keepNext/>
+              <w:spacing w:line="360" w:lineRule="auto"/>
+              <w:jc w:val="center"/>
+              <w:rPr>
+                <w:ins w:id="29" w:author="Filipe" w:date="2013-03-23T09:56:00Z"/>
+                <w:lang w:val="en-US"/>
+              </w:rPr>
+            </w:pPr>
+            <w:ins w:id="30" w:author="Filipe" w:date="2013-03-23T09:56:00Z">
+              <w:r>
+                <w:rPr>
+                  <w:lang w:val="en-US"/>
+                </w:rPr>
+                <w:t>Ready for Revision</w:t>
+              </w:r>
+            </w:ins>
+          </w:p>
+        </w:tc>
+      </w:tr>
     </w:tbl>
     <w:p>
       <w:pPr>
@@ -2452,7 +2747,8 @@
           <w:lang w:val="en-US"/>
         </w:rPr>
       </w:pPr>
-      <w:bookmarkStart w:id="2" w:name="_Toc351191558"/>
+      <w:bookmarkStart w:id="31" w:name="_Toc351191558"/>
+      <w:bookmarkEnd w:id="20"/>
       <w:r>
         <w:rPr>
           <w:lang w:val="en-US"/>
@@ -2497,7 +2793,7 @@
         </w:rPr>
         <w:t>: Version history</w:t>
       </w:r>
-      <w:bookmarkEnd w:id="2"/>
+      <w:bookmarkEnd w:id="31"/>
     </w:p>
     <w:p>
       <w:pPr>
@@ -2527,7 +2823,7 @@
           <w:lang w:val="en-US"/>
         </w:rPr>
       </w:pPr>
-      <w:bookmarkStart w:id="3" w:name="_Toc351192557"/>
+      <w:bookmarkStart w:id="32" w:name="_Toc351192557"/>
       <w:r>
         <w:rPr>
           <w:lang w:val="en-US"/>
@@ -2535,7 +2831,7 @@
         <w:lastRenderedPageBreak/>
         <w:t>Purpose</w:t>
       </w:r>
-      <w:bookmarkEnd w:id="3"/>
+      <w:bookmarkEnd w:id="32"/>
     </w:p>
     <w:p>
       <w:pPr>
@@ -2547,7 +2843,7 @@
           <w:lang w:val="en-US"/>
         </w:rPr>
       </w:pPr>
-      <w:bookmarkStart w:id="4" w:name="_Toc351192558"/>
+      <w:bookmarkStart w:id="33" w:name="_Toc351192558"/>
       <w:r>
         <w:rPr>
           <w:lang w:val="en-US"/>
@@ -2609,7 +2905,7 @@
         </w:rPr>
         <w:t>Inputs and Outputs</w:t>
       </w:r>
-      <w:bookmarkEnd w:id="4"/>
+      <w:bookmarkEnd w:id="33"/>
     </w:p>
     <w:p>
       <w:pPr>
@@ -2623,14 +2919,14 @@
           <w:lang w:val="en-US"/>
         </w:rPr>
       </w:pPr>
-      <w:bookmarkStart w:id="5" w:name="_Toc351192559"/>
+      <w:bookmarkStart w:id="34" w:name="_Toc351192559"/>
       <w:r>
         <w:rPr>
           <w:lang w:val="en-US"/>
         </w:rPr>
         <w:t>Inputs</w:t>
       </w:r>
-      <w:bookmarkEnd w:id="5"/>
+      <w:bookmarkEnd w:id="34"/>
     </w:p>
     <w:p>
       <w:pPr>
@@ -2659,14 +2955,14 @@
           <w:lang w:val="en-US"/>
         </w:rPr>
       </w:pPr>
-      <w:bookmarkStart w:id="6" w:name="_Toc351192560"/>
+      <w:bookmarkStart w:id="35" w:name="_Toc351192560"/>
       <w:r>
         <w:rPr>
           <w:lang w:val="en-US"/>
         </w:rPr>
         <w:t>Outputs</w:t>
       </w:r>
-      <w:bookmarkEnd w:id="6"/>
+      <w:bookmarkEnd w:id="35"/>
     </w:p>
     <w:p>
       <w:pPr>
@@ -2677,7 +2973,7 @@
           <w:lang w:val="en-US"/>
         </w:rPr>
       </w:pPr>
-      <w:bookmarkStart w:id="7" w:name="_Toc351192561"/>
+      <w:bookmarkStart w:id="36" w:name="_Toc351192561"/>
       <w:r>
         <w:rPr>
           <w:lang w:val="en-US"/>
@@ -2703,7 +2999,7 @@
         </w:rPr>
         <w:t>Activities</w:t>
       </w:r>
-      <w:bookmarkEnd w:id="7"/>
+      <w:bookmarkEnd w:id="36"/>
     </w:p>
     <w:p>
       <w:pPr>
@@ -2720,7 +3016,129 @@
         <w:rPr>
           <w:lang w:val="en-US"/>
         </w:rPr>
-        <w:t>The owner of artefact determines its importance and choose review method:</w:t>
+        <w:t>The</w:t>
+      </w:r>
+      <w:ins w:id="37" w:author="Filipe" w:date="2013-03-20T21:31:00Z">
+        <w:r>
+          <w:rPr>
+            <w:lang w:val="en-US"/>
+          </w:rPr>
+          <w:t xml:space="preserve"> Project Manager or Quality Manager are responsible to schedule de reviews</w:t>
+        </w:r>
+      </w:ins>
+      <w:ins w:id="38" w:author="Filipe" w:date="2013-03-20T21:32:00Z">
+        <w:r>
+          <w:rPr>
+            <w:lang w:val="en-US"/>
+          </w:rPr>
+          <w:t xml:space="preserve"> o</w:t>
+        </w:r>
+      </w:ins>
+      <w:del w:id="39" w:author="Filipe" w:date="2013-03-20T21:32:00Z">
+        <w:r>
+          <w:rPr>
+            <w:lang w:val="en-US"/>
+          </w:rPr>
+          <w:delText xml:space="preserve"> owner o</w:delText>
+        </w:r>
+      </w:del>
+      <w:r>
+        <w:rPr>
+          <w:lang w:val="en-US"/>
+        </w:rPr>
+        <w:t xml:space="preserve">f </w:t>
+      </w:r>
+      <w:ins w:id="40" w:author="Filipe" w:date="2013-03-20T21:32:00Z">
+        <w:r>
+          <w:rPr>
+            <w:lang w:val="en-US"/>
+          </w:rPr>
+          <w:t xml:space="preserve">any </w:t>
+        </w:r>
+      </w:ins>
+      <w:r>
+        <w:rPr>
+          <w:lang w:val="en-US"/>
+        </w:rPr>
+        <w:t xml:space="preserve">artefact </w:t>
+      </w:r>
+      <w:ins w:id="41" w:author="Filipe" w:date="2013-03-20T21:32:00Z">
+        <w:r>
+          <w:rPr>
+            <w:lang w:val="en-US"/>
+          </w:rPr>
+          <w:t xml:space="preserve">and </w:t>
+        </w:r>
+      </w:ins>
+      <w:r>
+        <w:rPr>
+          <w:lang w:val="en-US"/>
+        </w:rPr>
+        <w:t>determine</w:t>
+      </w:r>
+      <w:del w:id="42" w:author="Filipe" w:date="2013-03-20T21:32:00Z">
+        <w:r>
+          <w:rPr>
+            <w:lang w:val="en-US"/>
+          </w:rPr>
+          <w:delText>s</w:delText>
+        </w:r>
+      </w:del>
+      <w:r>
+        <w:rPr>
+          <w:lang w:val="en-US"/>
+        </w:rPr>
+        <w:t xml:space="preserve"> its importance</w:t>
+      </w:r>
+      <w:del w:id="43" w:author="Filipe" w:date="2013-03-20T21:32:00Z">
+        <w:r>
+          <w:rPr>
+            <w:lang w:val="en-US"/>
+          </w:rPr>
+          <w:delText xml:space="preserve"> and</w:delText>
+        </w:r>
+      </w:del>
+      <w:r>
+        <w:rPr>
+          <w:lang w:val="en-US"/>
+        </w:rPr>
+        <w:t xml:space="preserve"> choos</w:t>
+      </w:r>
+      <w:ins w:id="44" w:author="Filipe" w:date="2013-03-20T21:32:00Z">
+        <w:r>
+          <w:rPr>
+            <w:lang w:val="en-US"/>
+          </w:rPr>
+          <w:t>ing a</w:t>
+        </w:r>
+      </w:ins>
+      <w:del w:id="45" w:author="Filipe" w:date="2013-03-20T21:32:00Z">
+        <w:r>
+          <w:rPr>
+            <w:lang w:val="en-US"/>
+          </w:rPr>
+          <w:delText>e</w:delText>
+        </w:r>
+      </w:del>
+      <w:r>
+        <w:rPr>
+          <w:lang w:val="en-US"/>
+        </w:rPr>
+        <w:t xml:space="preserve"> review method</w:t>
+      </w:r>
+      <w:ins w:id="46" w:author="Filipe" w:date="2013-03-20T21:32:00Z">
+        <w:r>
+          <w:rPr>
+            <w:lang w:val="en-US"/>
+          </w:rPr>
+          <w:t xml:space="preserve"> accordingly</w:t>
+        </w:r>
+      </w:ins>
+      <w:r>
+        <w:rPr>
+          <w:lang w:val="en-US"/>
+        </w:rPr>
+        <w:t>:</w:t>
       </w:r>
     </w:p>
     <w:p>
@@ -2758,7 +3176,37 @@
         <w:rPr>
           <w:lang w:val="en-US"/>
         </w:rPr>
-        <w:t>Define roles:</w:t>
+        <w:t>Define roles</w:t>
+      </w:r>
+      <w:ins w:id="47" w:author="Filipe" w:date="2013-03-20T21:36:00Z">
+        <w:r>
+          <w:rPr>
+            <w:lang w:val="en-US"/>
+          </w:rPr>
+          <w:t xml:space="preserve"> (everyone but the aut</w:t>
+        </w:r>
+      </w:ins>
+      <w:ins w:id="48" w:author="Filipe" w:date="2013-03-20T21:37:00Z">
+        <w:r>
+          <w:rPr>
+            <w:lang w:val="en-US"/>
+          </w:rPr>
+          <w:t>h</w:t>
+        </w:r>
+      </w:ins>
+      <w:ins w:id="49" w:author="Filipe" w:date="2013-03-20T21:36:00Z">
+        <w:r>
+          <w:rPr>
+            <w:lang w:val="en-US"/>
+          </w:rPr>
+          <w:t>or are picked randomly)</w:t>
+        </w:r>
+      </w:ins>
+      <w:r>
+        <w:rPr>
+          <w:lang w:val="en-US"/>
+        </w:rPr>
+        <w:t>:</w:t>
       </w:r>
     </w:p>
     <w:p>
@@ -3003,11 +3451,27 @@
           <w:lang w:val="en-US"/>
         </w:rPr>
       </w:pPr>
-      <w:r>
-        <w:rPr>
-          <w:lang w:val="en-US"/>
-        </w:rPr>
-        <w:t>Define phases:</w:t>
+      <w:del w:id="50" w:author="Filipe" w:date="2013-03-20T21:37:00Z">
+        <w:r>
+          <w:rPr>
+            <w:lang w:val="en-US"/>
+          </w:rPr>
+          <w:delText xml:space="preserve">Define </w:delText>
+        </w:r>
+      </w:del>
+      <w:ins w:id="51" w:author="Filipe" w:date="2013-03-20T21:37:00Z">
+        <w:r>
+          <w:rPr>
+            <w:lang w:val="en-US"/>
+          </w:rPr>
+          <w:t xml:space="preserve">Execute the following </w:t>
+        </w:r>
+      </w:ins>
+      <w:r>
+        <w:rPr>
+          <w:lang w:val="en-US"/>
+        </w:rPr>
+        <w:t>phases:</w:t>
       </w:r>
     </w:p>
     <w:p>
@@ -3106,6 +3570,7 @@
         <w:rPr>
           <w:lang w:val="en-US"/>
         </w:rPr>
+        <w:lastRenderedPageBreak/>
         <w:t>Overview (optional):</w:t>
       </w:r>
     </w:p>
@@ -3125,7 +3590,6 @@
         <w:rPr>
           <w:lang w:val="en-US"/>
         </w:rPr>
-        <w:lastRenderedPageBreak/>
         <w:t>During this meeting the author introduces the work product to be inspected</w:t>
       </w:r>
     </w:p>
@@ -3429,20 +3893,101 @@
         </w:numPr>
         <w:ind w:left="1788"/>
         <w:rPr>
-          <w:lang w:val="en-US"/>
-        </w:rPr>
-      </w:pPr>
-      <w:r>
-        <w:rPr>
-          <w:lang w:val="en-US"/>
-        </w:rPr>
-        <w:t xml:space="preserve">Meeting between member team, where author presents your work </w:t>
-      </w:r>
-      <w:r>
-        <w:rPr>
-          <w:lang w:val="en-US"/>
-        </w:rPr>
-        <w:t>a through a formal way. The author should clarify any doubt and ensure that everyone understands author’s work.</w:t>
+          <w:ins w:id="52" w:author="Filipe" w:date="2013-03-20T21:43:00Z"/>
+          <w:lang w:val="en-US"/>
+        </w:rPr>
+      </w:pPr>
+      <w:r>
+        <w:rPr>
+          <w:lang w:val="en-US"/>
+        </w:rPr>
+        <w:t xml:space="preserve">Meeting between </w:t>
+      </w:r>
+      <w:del w:id="53" w:author="Filipe" w:date="2013-03-20T21:44:00Z">
+        <w:r>
+          <w:rPr>
+            <w:lang w:val="en-US"/>
+          </w:rPr>
+          <w:delText>member team</w:delText>
+        </w:r>
+      </w:del>
+      <w:ins w:id="54" w:author="Filipe" w:date="2013-03-20T21:44:00Z">
+        <w:r>
+          <w:rPr>
+            <w:lang w:val="en-US"/>
+          </w:rPr>
+          <w:t>team members</w:t>
+        </w:r>
+      </w:ins>
+      <w:r>
+        <w:rPr>
+          <w:lang w:val="en-US"/>
+        </w:rPr>
+        <w:t xml:space="preserve">, where author presents </w:t>
+      </w:r>
+      <w:del w:id="55" w:author="Filipe" w:date="2013-03-20T21:44:00Z">
+        <w:r>
+          <w:rPr>
+            <w:lang w:val="en-US"/>
+          </w:rPr>
+          <w:delText xml:space="preserve">your </w:delText>
+        </w:r>
+      </w:del>
+      <w:ins w:id="56" w:author="Filipe" w:date="2013-03-20T21:44:00Z">
+        <w:r>
+          <w:rPr>
+            <w:lang w:val="en-US"/>
+          </w:rPr>
+          <w:t xml:space="preserve">his </w:t>
+        </w:r>
+      </w:ins>
+      <w:r>
+        <w:rPr>
+          <w:lang w:val="en-US"/>
+        </w:rPr>
+        <w:t>work</w:t>
+      </w:r>
+      <w:ins w:id="57" w:author="Filipe" w:date="2013-03-20T21:44:00Z">
+        <w:r>
+          <w:rPr>
+            <w:lang w:val="en-US"/>
+          </w:rPr>
+          <w:t xml:space="preserve"> </w:t>
+        </w:r>
+      </w:ins>
+      <w:del w:id="58" w:author="Filipe" w:date="2013-03-20T21:44:00Z">
+        <w:r>
+          <w:rPr>
+            <w:lang w:val="en-US"/>
+          </w:rPr>
+          <w:delText xml:space="preserve"> </w:delText>
+        </w:r>
+        <w:r>
+          <w:rPr>
+            <w:lang w:val="en-US"/>
+          </w:rPr>
+          <w:delText xml:space="preserve">a </w:delText>
+        </w:r>
+      </w:del>
+      <w:r>
+        <w:rPr>
+          <w:lang w:val="en-US"/>
+        </w:rPr>
+        <w:t>through a formal way</w:t>
+      </w:r>
+      <w:del w:id="59" w:author="Filipe" w:date="2013-03-20T21:43:00Z">
+        <w:r>
+          <w:rPr>
+            <w:lang w:val="en-US"/>
+          </w:rPr>
+          <w:delText>.</w:delText>
+        </w:r>
+      </w:del>
+      <w:r>
+        <w:rPr>
+          <w:lang w:val="en-US"/>
+        </w:rPr>
+        <w:t xml:space="preserve"> </w:t>
       </w:r>
     </w:p>
     <w:p>
@@ -3461,8 +4006,16 @@
         <w:rPr>
           <w:lang w:val="en-US"/>
         </w:rPr>
-        <w:t xml:space="preserve">Must be elected a recorder to produce the revision report </w:t>
-      </w:r>
+        <w:t>The author should clarify any doubt and ensure that everyone understands author’s work</w:t>
+      </w:r>
+      <w:del w:id="60" w:author="Filipe" w:date="2013-03-20T21:43:00Z">
+        <w:r>
+          <w:rPr>
+            <w:lang w:val="en-US"/>
+          </w:rPr>
+          <w:delText>.</w:delText>
+        </w:r>
+      </w:del>
     </w:p>
     <w:p>
       <w:pPr>
@@ -3480,8 +4033,65 @@
         <w:rPr>
           <w:lang w:val="en-US"/>
         </w:rPr>
+        <w:t>Must be elected a recorder</w:t>
+      </w:r>
+      <w:ins w:id="61" w:author="Filipe" w:date="2013-03-20T21:43:00Z">
+        <w:r>
+          <w:rPr>
+            <w:lang w:val="en-US"/>
+          </w:rPr>
+          <w:t xml:space="preserve"> (randomly)</w:t>
+        </w:r>
+      </w:ins>
+      <w:r>
+        <w:rPr>
+          <w:lang w:val="en-US"/>
+        </w:rPr>
+        <w:t xml:space="preserve"> to produce the revision report </w:t>
+      </w:r>
+    </w:p>
+    <w:p>
+      <w:pPr>
+        <w:pStyle w:val="PargrafodaLista"/>
+        <w:numPr>
+          <w:ilvl w:val="1"/>
+          <w:numId w:val="6"/>
+        </w:numPr>
+        <w:ind w:left="1788"/>
+        <w:rPr>
+          <w:lang w:val="en-US"/>
+        </w:rPr>
+      </w:pPr>
+      <w:r>
+        <w:rPr>
+          <w:lang w:val="en-US"/>
+        </w:rPr>
         <w:t>Follow-up</w:t>
       </w:r>
+      <w:ins w:id="62" w:author="Filipe" w:date="2013-03-20T21:38:00Z">
+        <w:r>
+          <w:rPr>
+            <w:lang w:val="en-US"/>
+          </w:rPr>
+          <w:t>: The author confirms the corrections and finishes</w:t>
+        </w:r>
+      </w:ins>
+      <w:ins w:id="63" w:author="Filipe" w:date="2013-03-20T21:43:00Z">
+        <w:r>
+          <w:rPr>
+            <w:lang w:val="en-US"/>
+          </w:rPr>
+          <w:t xml:space="preserve"> the inspection</w:t>
+        </w:r>
+      </w:ins>
+      <w:ins w:id="64" w:author="Filipe" w:date="2013-03-20T21:38:00Z">
+        <w:r>
+          <w:rPr>
+            <w:lang w:val="en-US"/>
+          </w:rPr>
+          <w:t xml:space="preserve"> </w:t>
+        </w:r>
+      </w:ins>
     </w:p>
     <w:p>
       <w:pPr>
@@ -3635,15 +4245,27 @@
           <w:numId w:val="6"/>
         </w:numPr>
         <w:rPr>
-          <w:lang w:val="en-US"/>
-        </w:rPr>
-      </w:pPr>
-      <w:r>
-        <w:rPr>
-          <w:lang w:val="en-US"/>
-        </w:rPr>
-        <w:t>The reviser must be familiarized with project and artefact scope</w:t>
-      </w:r>
+          <w:ins w:id="65" w:author="Filipe" w:date="2013-03-20T21:46:00Z"/>
+          <w:lang w:val="en-US"/>
+        </w:rPr>
+      </w:pPr>
+      <w:ins w:id="66" w:author="Filipe" w:date="2013-03-20T21:46:00Z">
+        <w:r>
+          <w:rPr>
+            <w:lang w:val="en-US"/>
+          </w:rPr>
+          <w:lastRenderedPageBreak/>
+          <w:t xml:space="preserve">The Project manager always has the final word about the scheduling of a new review because he needs to </w:t>
+        </w:r>
+      </w:ins>
+      <w:ins w:id="67" w:author="Filipe" w:date="2013-03-20T21:47:00Z">
+        <w:r>
+          <w:rPr>
+            <w:lang w:val="en-US"/>
+          </w:rPr>
+          <w:t>analyse how it will affect the project plan</w:t>
+        </w:r>
+      </w:ins>
     </w:p>
     <w:p>
       <w:pPr>
@@ -3660,105 +4282,182 @@
         <w:rPr>
           <w:lang w:val="en-US"/>
         </w:rPr>
-        <w:t xml:space="preserve">The revision reports will be produced </w:t>
-      </w:r>
-      <w:r>
-        <w:rPr>
-          <w:lang w:val="en-US"/>
-        </w:rPr>
-        <w:t>according to</w:t>
-      </w:r>
-      <w:r>
-        <w:rPr>
-          <w:lang w:val="en-US"/>
-        </w:rPr>
-        <w:t xml:space="preserve"> template defined </w:t>
-      </w:r>
-      <w:r>
-        <w:rPr>
-          <w:lang w:val="en-US"/>
-        </w:rPr>
-        <w:t>and must identify:</w:t>
+        <w:t>The reviser must be familiarized with project and artefact scope</w:t>
       </w:r>
     </w:p>
     <w:p>
       <w:pPr>
         <w:pStyle w:val="PargrafodaLista"/>
         <w:numPr>
-          <w:ilvl w:val="1"/>
+          <w:ilvl w:val="0"/>
           <w:numId w:val="6"/>
         </w:numPr>
         <w:rPr>
-          <w:lang w:val="en-US"/>
-        </w:rPr>
-      </w:pPr>
-      <w:r>
-        <w:rPr>
-          <w:lang w:val="en-US"/>
-        </w:rPr>
-        <w:t>Review method use</w:t>
-      </w:r>
-      <w:r>
-        <w:rPr>
-          <w:lang w:val="en-US"/>
-        </w:rPr>
-        <w:t>d</w:t>
-      </w:r>
+          <w:del w:id="68" w:author="Filipe" w:date="2013-03-20T21:48:00Z"/>
+          <w:lang w:val="en-US"/>
+        </w:rPr>
+      </w:pPr>
+      <w:r>
+        <w:rPr>
+          <w:lang w:val="en-US"/>
+        </w:rPr>
+        <w:t xml:space="preserve">The revision reports will be produced </w:t>
+      </w:r>
+      <w:r>
+        <w:rPr>
+          <w:lang w:val="en-US"/>
+        </w:rPr>
+        <w:t>according to</w:t>
+      </w:r>
+      <w:r>
+        <w:rPr>
+          <w:lang w:val="en-US"/>
+        </w:rPr>
+        <w:t xml:space="preserve"> template</w:t>
+      </w:r>
+      <w:ins w:id="69" w:author="Filipe" w:date="2013-03-20T21:48:00Z">
+        <w:r>
+          <w:rPr>
+            <w:lang w:val="en-US"/>
+          </w:rPr>
+          <w:t xml:space="preserve"> “Review Report Template.docx”</w:t>
+        </w:r>
+      </w:ins>
+      <w:del w:id="70" w:author="Filipe" w:date="2013-03-20T21:48:00Z">
+        <w:r>
+          <w:rPr>
+            <w:lang w:val="en-US"/>
+          </w:rPr>
+          <w:delText xml:space="preserve"> defined </w:delText>
+        </w:r>
+        <w:r>
+          <w:rPr>
+            <w:lang w:val="en-US"/>
+          </w:rPr>
+          <w:delText>and must identify:</w:delText>
+        </w:r>
+      </w:del>
     </w:p>
     <w:p>
       <w:pPr>
         <w:pStyle w:val="PargrafodaLista"/>
         <w:numPr>
-          <w:ilvl w:val="1"/>
+          <w:ilvl w:val="0"/>
           <w:numId w:val="6"/>
         </w:numPr>
         <w:rPr>
-          <w:lang w:val="en-US"/>
-        </w:rPr>
-      </w:pPr>
-      <w:r>
-        <w:rPr>
-          <w:lang w:val="en-US"/>
-        </w:rPr>
-        <w:lastRenderedPageBreak/>
-        <w:t>Review date</w:t>
-      </w:r>
+          <w:del w:id="71" w:author="Filipe" w:date="2013-03-20T21:48:00Z"/>
+          <w:lang w:val="en-US"/>
+        </w:rPr>
+        <w:pPrChange w:id="72" w:author="Filipe" w:date="2013-03-20T21:48:00Z">
+          <w:pPr>
+            <w:pStyle w:val="PargrafodaLista"/>
+            <w:numPr>
+              <w:ilvl w:val="1"/>
+              <w:numId w:val="6"/>
+            </w:numPr>
+            <w:ind w:left="1440" w:hanging="360"/>
+          </w:pPr>
+        </w:pPrChange>
+      </w:pPr>
+      <w:del w:id="73" w:author="Filipe" w:date="2013-03-20T21:48:00Z">
+        <w:r>
+          <w:rPr>
+            <w:lang w:val="en-US"/>
+          </w:rPr>
+          <w:delText>Review method use</w:delText>
+        </w:r>
+        <w:r>
+          <w:rPr>
+            <w:lang w:val="en-US"/>
+          </w:rPr>
+          <w:delText>d</w:delText>
+        </w:r>
+      </w:del>
+    </w:p>
+    <w:p>
+      <w:pPr>
+        <w:pStyle w:val="PargrafodaLista"/>
+        <w:rPr>
+          <w:del w:id="74" w:author="Filipe" w:date="2013-03-20T21:48:00Z"/>
+          <w:lang w:val="en-US"/>
+        </w:rPr>
+        <w:pPrChange w:id="75" w:author="Filipe" w:date="2013-03-20T21:48:00Z">
+          <w:pPr>
+            <w:pStyle w:val="PargrafodaLista"/>
+            <w:numPr>
+              <w:ilvl w:val="1"/>
+              <w:numId w:val="6"/>
+            </w:numPr>
+            <w:ind w:left="1440" w:hanging="360"/>
+          </w:pPr>
+        </w:pPrChange>
+      </w:pPr>
+      <w:del w:id="76" w:author="Filipe" w:date="2013-03-20T21:48:00Z">
+        <w:r>
+          <w:rPr>
+            <w:lang w:val="en-US"/>
+          </w:rPr>
+          <w:delText>Review date</w:delText>
+        </w:r>
+      </w:del>
+    </w:p>
+    <w:p>
+      <w:pPr>
+        <w:pStyle w:val="PargrafodaLista"/>
+        <w:rPr>
+          <w:del w:id="77" w:author="Filipe" w:date="2013-03-20T21:48:00Z"/>
+          <w:lang w:val="en-US"/>
+        </w:rPr>
+        <w:pPrChange w:id="78" w:author="Filipe" w:date="2013-03-20T21:48:00Z">
+          <w:pPr>
+            <w:pStyle w:val="PargrafodaLista"/>
+            <w:numPr>
+              <w:ilvl w:val="1"/>
+              <w:numId w:val="6"/>
+            </w:numPr>
+            <w:ind w:left="1440" w:hanging="360"/>
+          </w:pPr>
+        </w:pPrChange>
+      </w:pPr>
+      <w:del w:id="79" w:author="Filipe" w:date="2013-03-20T21:48:00Z">
+        <w:r>
+          <w:rPr>
+            <w:lang w:val="en-US"/>
+          </w:rPr>
+          <w:delText>Team members and their roles, preparation effort and review effort</w:delText>
+        </w:r>
+      </w:del>
     </w:p>
     <w:p>
       <w:pPr>
         <w:pStyle w:val="PargrafodaLista"/>
         <w:numPr>
-          <w:ilvl w:val="1"/>
+          <w:ilvl w:val="0"/>
           <w:numId w:val="6"/>
         </w:numPr>
         <w:rPr>
           <w:lang w:val="en-US"/>
         </w:rPr>
-      </w:pPr>
-      <w:r>
-        <w:rPr>
-          <w:lang w:val="en-US"/>
-        </w:rPr>
-        <w:t>Team members and their roles, preparation effort and review effort</w:t>
-      </w:r>
-    </w:p>
-    <w:p>
-      <w:pPr>
-        <w:pStyle w:val="PargrafodaLista"/>
-        <w:numPr>
-          <w:ilvl w:val="1"/>
-          <w:numId w:val="6"/>
-        </w:numPr>
-        <w:rPr>
-          <w:lang w:val="en-US"/>
-        </w:rPr>
-      </w:pPr>
-      <w:r>
-        <w:rPr>
-          <w:lang w:val="en-US"/>
-        </w:rPr>
-        <w:t>Found defects (localization and description) and their severity (defined on an adhoc way)</w:t>
-      </w:r>
+        <w:pPrChange w:id="80" w:author="Filipe" w:date="2013-03-20T21:48:00Z">
+          <w:pPr>
+            <w:pStyle w:val="PargrafodaLista"/>
+            <w:numPr>
+              <w:ilvl w:val="1"/>
+              <w:numId w:val="6"/>
+            </w:numPr>
+            <w:ind w:left="1440" w:hanging="360"/>
+          </w:pPr>
+        </w:pPrChange>
+      </w:pPr>
+      <w:del w:id="81" w:author="Filipe" w:date="2013-03-20T21:48:00Z">
+        <w:r>
+          <w:rPr>
+            <w:lang w:val="en-US"/>
+          </w:rPr>
+          <w:delText>Found defects (localization and description) and their severity (defined on an adhoc way)</w:delText>
+        </w:r>
+      </w:del>
     </w:p>
     <w:p>
       <w:pPr>
@@ -3772,14 +4471,14 @@
           <w:lang w:val="en-US"/>
         </w:rPr>
       </w:pPr>
-      <w:bookmarkStart w:id="8" w:name="_Toc351192563"/>
+      <w:bookmarkStart w:id="82" w:name="_Toc351192563"/>
       <w:r>
         <w:rPr>
           <w:lang w:val="en-US"/>
         </w:rPr>
         <w:t>Tools</w:t>
       </w:r>
-      <w:bookmarkEnd w:id="8"/>
+      <w:bookmarkEnd w:id="82"/>
     </w:p>
     <w:p>
       <w:pPr>
@@ -3829,14 +4528,14 @@
           <w:lang w:val="en-US"/>
         </w:rPr>
       </w:pPr>
-      <w:bookmarkStart w:id="9" w:name="_Toc351192564"/>
+      <w:bookmarkStart w:id="83" w:name="_Toc351192564"/>
       <w:r>
         <w:rPr>
           <w:lang w:val="en-US"/>
         </w:rPr>
         <w:t>Related Processes</w:t>
       </w:r>
-      <w:bookmarkEnd w:id="9"/>
+      <w:bookmarkEnd w:id="83"/>
     </w:p>
     <w:p>
       <w:pPr>
@@ -3868,14 +4567,14 @@
           <w:lang w:val="en-US"/>
         </w:rPr>
       </w:pPr>
-      <w:bookmarkStart w:id="10" w:name="_Toc351192565"/>
+      <w:bookmarkStart w:id="84" w:name="_Toc351192565"/>
       <w:r>
         <w:rPr>
           <w:lang w:val="en-US"/>
         </w:rPr>
         <w:t>Measures</w:t>
       </w:r>
-      <w:bookmarkEnd w:id="10"/>
+      <w:bookmarkEnd w:id="84"/>
     </w:p>
     <w:p>
       <w:pPr>
@@ -3886,6 +4585,7 @@
         </w:numPr>
         <w:spacing w:line="360" w:lineRule="auto"/>
         <w:rPr>
+          <w:ins w:id="85" w:author="Filipe" w:date="2013-03-20T21:49:00Z"/>
           <w:lang w:val="en-US"/>
         </w:rPr>
       </w:pPr>
@@ -3895,6 +4595,125 @@
         </w:rPr>
         <w:t>Review rate (reviews/artefacts)</w:t>
       </w:r>
+    </w:p>
+    <w:p>
+      <w:pPr>
+        <w:pStyle w:val="PargrafodaLista"/>
+        <w:numPr>
+          <w:ilvl w:val="0"/>
+          <w:numId w:val="8"/>
+        </w:numPr>
+        <w:spacing w:line="360" w:lineRule="auto"/>
+        <w:rPr>
+          <w:ins w:id="86" w:author="Filipe" w:date="2013-03-20T21:50:00Z"/>
+          <w:lang w:val="en-US"/>
+        </w:rPr>
+      </w:pPr>
+      <w:ins w:id="87" w:author="Filipe" w:date="2013-03-20T21:49:00Z">
+        <w:r>
+          <w:rPr>
+            <w:lang w:val="en-US"/>
+          </w:rPr>
+          <w:t>Major defects</w:t>
+        </w:r>
+      </w:ins>
+      <w:ins w:id="88" w:author="Filipe" w:date="2013-03-20T21:50:00Z">
+        <w:r>
+          <w:rPr>
+            <w:lang w:val="en-US"/>
+          </w:rPr>
+          <w:t xml:space="preserve"> rate (major defects/reviews)</w:t>
+        </w:r>
+        <w:r>
+          <w:rPr>
+            <w:lang w:val="en-US"/>
+          </w:rPr>
+          <w:t xml:space="preserve"> </w:t>
+        </w:r>
+      </w:ins>
+    </w:p>
+    <w:p>
+      <w:pPr>
+        <w:pStyle w:val="PargrafodaLista"/>
+        <w:numPr>
+          <w:ilvl w:val="0"/>
+          <w:numId w:val="8"/>
+        </w:numPr>
+        <w:spacing w:line="360" w:lineRule="auto"/>
+        <w:rPr>
+          <w:ins w:id="89" w:author="Filipe" w:date="2013-03-20T21:50:00Z"/>
+          <w:lang w:val="en-US"/>
+        </w:rPr>
+      </w:pPr>
+      <w:ins w:id="90" w:author="Filipe" w:date="2013-03-20T21:50:00Z">
+        <w:r>
+          <w:rPr>
+            <w:lang w:val="en-US"/>
+          </w:rPr>
+          <w:t>M</w:t>
+        </w:r>
+      </w:ins>
+      <w:ins w:id="91" w:author="Filipe" w:date="2013-03-20T21:51:00Z">
+        <w:r>
+          <w:rPr>
+            <w:lang w:val="en-US"/>
+          </w:rPr>
+          <w:t>inor</w:t>
+        </w:r>
+      </w:ins>
+      <w:ins w:id="92" w:author="Filipe" w:date="2013-03-20T21:50:00Z">
+        <w:r>
+          <w:rPr>
+            <w:lang w:val="en-US"/>
+          </w:rPr>
+          <w:t xml:space="preserve"> defects rate (m</w:t>
+        </w:r>
+      </w:ins>
+      <w:ins w:id="93" w:author="Filipe" w:date="2013-03-20T21:51:00Z">
+        <w:r>
+          <w:rPr>
+            <w:lang w:val="en-US"/>
+          </w:rPr>
+          <w:t>inor</w:t>
+        </w:r>
+      </w:ins>
+      <w:ins w:id="94" w:author="Filipe" w:date="2013-03-20T21:50:00Z">
+        <w:r>
+          <w:rPr>
+            <w:lang w:val="en-US"/>
+          </w:rPr>
+          <w:t xml:space="preserve"> defects/reviews)</w:t>
+        </w:r>
+      </w:ins>
+    </w:p>
+    <w:p>
+      <w:pPr>
+        <w:pStyle w:val="PargrafodaLista"/>
+        <w:numPr>
+          <w:ilvl w:val="0"/>
+          <w:numId w:val="8"/>
+        </w:numPr>
+        <w:spacing w:line="360" w:lineRule="auto"/>
+        <w:rPr>
+          <w:lang w:val="en-US"/>
+        </w:rPr>
+      </w:pPr>
+      <w:ins w:id="95" w:author="Filipe" w:date="2013-03-20T21:58:00Z">
+        <w:r>
+          <w:rPr>
+            <w:lang w:val="en-US"/>
+          </w:rPr>
+          <w:t>Defects by type of review (defects/inspections , defects/walkthroughs</w:t>
+        </w:r>
+      </w:ins>
+      <w:ins w:id="96" w:author="Filipe" w:date="2013-03-20T21:59:00Z">
+        <w:r>
+          <w:rPr>
+            <w:lang w:val="en-US"/>
+          </w:rPr>
+          <w:t>)</w:t>
+        </w:r>
+      </w:ins>
     </w:p>
     <w:p>
       <w:pPr>
@@ -4080,7 +4899,7 @@
       <w:rPr>
         <w:noProof/>
       </w:rPr>
-      <w:t>ii</w:t>
+      <w:t>4</w:t>
     </w:r>
     <w:r>
       <w:rPr>
@@ -4133,15 +4952,13 @@
     <w:pPr>
       <w:pStyle w:val="Cabealho"/>
     </w:pPr>
-    <w:bookmarkStart w:id="0" w:name="_GoBack"/>
-    <w:bookmarkEnd w:id="0"/>
     <w:r>
       <w:rPr>
         <w:noProof/>
         <w:lang w:eastAsia="pt-PT"/>
       </w:rPr>
       <w:drawing>
-        <wp:anchor distT="0" distB="0" distL="114300" distR="114300" simplePos="0" relativeHeight="251661312" behindDoc="0" locked="0" layoutInCell="1" allowOverlap="1" wp14:anchorId="40912F48" wp14:editId="1CCFA6AA">
+        <wp:anchor distT="0" distB="0" distL="114300" distR="114300" simplePos="0" relativeHeight="251656704" behindDoc="0" locked="0" layoutInCell="1" allowOverlap="1" wp14:anchorId="03CFA0DA" wp14:editId="4F5A8D35">
           <wp:simplePos x="0" y="0"/>
           <wp:positionH relativeFrom="column">
             <wp:posOffset>15239</wp:posOffset>
@@ -4244,12 +5061,19 @@
       </w:sdtPr>
       <w:sdtEndPr/>
       <w:sdtContent>
-        <w:r>
-          <w:rPr>
-            <w:lang w:val="en-US"/>
-          </w:rPr>
-          <w:t>V0.2</w:t>
-        </w:r>
+        <w:del w:id="0" w:author="Filipe" w:date="2013-03-23T09:57:00Z">
+          <w:r>
+            <w:rPr>
+              <w:lang w:val="en-US"/>
+            </w:rPr>
+            <w:delText>V0.2</w:delText>
+          </w:r>
+        </w:del>
+        <w:ins w:id="1" w:author="Filipe" w:date="2013-03-23T09:57:00Z">
+          <w:r>
+            <w:t>V0.3</w:t>
+          </w:r>
+        </w:ins>
       </w:sdtContent>
     </w:sdt>
     <w:r>
@@ -4291,7 +5115,7 @@
         <w:lang w:eastAsia="pt-PT"/>
       </w:rPr>
       <w:drawing>
-        <wp:anchor distT="0" distB="0" distL="114300" distR="114300" simplePos="0" relativeHeight="251662336" behindDoc="0" locked="0" layoutInCell="1" allowOverlap="1" wp14:anchorId="08B97684" wp14:editId="4E046544">
+        <wp:anchor distT="0" distB="0" distL="114300" distR="114300" simplePos="0" relativeHeight="251657728" behindDoc="0" locked="0" layoutInCell="1" allowOverlap="1" wp14:anchorId="2AF3DDEF" wp14:editId="6895D40B">
           <wp:simplePos x="0" y="0"/>
           <wp:positionH relativeFrom="column">
             <wp:posOffset>81915</wp:posOffset>
@@ -4394,12 +5218,19 @@
       </w:sdtPr>
       <w:sdtEndPr/>
       <w:sdtContent>
-        <w:r>
-          <w:rPr>
-            <w:lang w:val="en-US"/>
-          </w:rPr>
-          <w:t>V0.2</w:t>
-        </w:r>
+        <w:del w:id="2" w:author="Filipe" w:date="2013-03-23T09:57:00Z">
+          <w:r>
+            <w:rPr>
+              <w:lang w:val="en-US"/>
+            </w:rPr>
+            <w:delText>V0.2</w:delText>
+          </w:r>
+        </w:del>
+        <w:ins w:id="3" w:author="Filipe" w:date="2013-03-23T09:57:00Z">
+          <w:r>
+            <w:t>V0.3</w:t>
+          </w:r>
+        </w:ins>
       </w:sdtContent>
     </w:sdt>
     <w:r>
@@ -4447,7 +5278,7 @@
         <w:lang w:eastAsia="pt-PT"/>
       </w:rPr>
       <w:drawing>
-        <wp:anchor distT="0" distB="0" distL="114300" distR="114300" simplePos="0" relativeHeight="251659264" behindDoc="0" locked="0" layoutInCell="1" allowOverlap="1" wp14:anchorId="42C348DC" wp14:editId="58CEFCD5">
+        <wp:anchor distT="0" distB="0" distL="114300" distR="114300" simplePos="0" relativeHeight="251658752" behindDoc="0" locked="0" layoutInCell="1" allowOverlap="1" wp14:anchorId="42C348DC" wp14:editId="58CEFCD5">
           <wp:simplePos x="0" y="0"/>
           <wp:positionH relativeFrom="column">
             <wp:posOffset>81915</wp:posOffset>
@@ -4550,12 +5381,19 @@
       </w:sdtPr>
       <w:sdtEndPr/>
       <w:sdtContent>
-        <w:r>
-          <w:rPr>
-            <w:lang w:val="en-US"/>
-          </w:rPr>
-          <w:t>V0.2</w:t>
-        </w:r>
+        <w:del w:id="97" w:author="Filipe" w:date="2013-03-23T09:57:00Z">
+          <w:r>
+            <w:rPr>
+              <w:lang w:val="en-US"/>
+            </w:rPr>
+            <w:delText>V0.2</w:delText>
+          </w:r>
+        </w:del>
+        <w:ins w:id="98" w:author="Filipe" w:date="2013-03-23T09:57:00Z">
+          <w:r>
+            <w:t>V0.3</w:t>
+          </w:r>
+        </w:ins>
       </w:sdtContent>
     </w:sdt>
     <w:r>
@@ -5500,6 +6338,14 @@
     <w:abstractNumId w:val="4"/>
   </w:num>
 </w:numbering>
+</file>
+
+<file path=word/people.xml><?xml version="1.0" encoding="utf-8"?>
+<w15:people xmlns:wpc="http://schemas.microsoft.com/office/word/2010/wordprocessingCanvas" xmlns:mc="http://schemas.openxmlformats.org/markup-compatibility/2006" xmlns:o="urn:schemas-microsoft-com:office:office" xmlns:r="http://schemas.openxmlformats.org/officeDocument/2006/relationships" xmlns:m="http://schemas.openxmlformats.org/officeDocument/2006/math" xmlns:v="urn:schemas-microsoft-com:vml" xmlns:wp14="http://schemas.microsoft.com/office/word/2010/wordprocessingDrawing" xmlns:wp="http://schemas.openxmlformats.org/drawingml/2006/wordprocessingDrawing" xmlns:w10="urn:schemas-microsoft-com:office:word" xmlns:w="http://schemas.openxmlformats.org/wordprocessingml/2006/main" xmlns:w14="http://schemas.microsoft.com/office/word/2010/wordml" xmlns:w15="http://schemas.microsoft.com/office/word/2012/wordml" xmlns:wpg="http://schemas.microsoft.com/office/word/2010/wordprocessingGroup" xmlns:wpi="http://schemas.microsoft.com/office/word/2010/wordprocessingInk" xmlns:wne="http://schemas.microsoft.com/office/word/2006/wordml" xmlns:wps="http://schemas.microsoft.com/office/word/2010/wordprocessingShape" mc:Ignorable="w14 w15 wp14">
+  <w15:person w15:author="Filipe">
+    <w15:presenceInfo w15:providerId="None" w15:userId="Filipe"/>
+  </w15:person>
+</w15:people>
 </file>
 
 <file path=word/styles.xml><?xml version="1.0" encoding="utf-8"?>

</xml_diff>

<commit_message>
Aproval of Review Process
</commit_message>
<xml_diff>
--- a/Docs/Processes/Review Process.docx
+++ b/Docs/Processes/Review Process.docx
@@ -71,7 +71,7 @@
               </w:tcPr>
               <w:p>
                 <w:pPr>
-                  <w:pStyle w:val="SemEspaamento"/>
+                  <w:pStyle w:val="NoSpacing"/>
                   <w:rPr>
                     <w:rFonts w:asciiTheme="majorHAnsi" w:eastAsiaTheme="majorEastAsia" w:hAnsiTheme="majorHAnsi" w:cstheme="majorBidi"/>
                     <w:lang w:val="en-US"/>
@@ -112,7 +112,7 @@
             <w:sdtContent>
               <w:p>
                 <w:pPr>
-                  <w:pStyle w:val="SemEspaamento"/>
+                  <w:pStyle w:val="NoSpacing"/>
                   <w:rPr>
                     <w:rFonts w:asciiTheme="majorHAnsi" w:eastAsiaTheme="majorEastAsia" w:hAnsiTheme="majorHAnsi" w:cstheme="majorBidi"/>
                     <w:color w:val="5B9BD5" w:themeColor="accent1"/>
@@ -162,7 +162,7 @@
               </w:tcPr>
               <w:p>
                 <w:pPr>
-                  <w:pStyle w:val="SemEspaamento"/>
+                  <w:pStyle w:val="NoSpacing"/>
                   <w:rPr>
                     <w:rFonts w:asciiTheme="majorHAnsi" w:eastAsiaTheme="majorEastAsia" w:hAnsiTheme="majorHAnsi" w:cstheme="majorBidi"/>
                     <w:lang w:val="en-US"/>
@@ -258,7 +258,7 @@
       <w:sdtContent>
         <w:p>
           <w:pPr>
-            <w:pStyle w:val="Cabealhodondice"/>
+            <w:pStyle w:val="TOCHeading"/>
             <w:spacing w:line="360" w:lineRule="auto"/>
             <w:rPr>
               <w:lang w:val="en-US"/>
@@ -273,7 +273,7 @@
         </w:p>
         <w:p>
           <w:pPr>
-            <w:pStyle w:val="ndice1"/>
+            <w:pStyle w:val="TOC1"/>
             <w:tabs>
               <w:tab w:val="left" w:pos="440"/>
               <w:tab w:val="right" w:leader="dot" w:pos="8494"/>
@@ -305,7 +305,7 @@
           <w:hyperlink w:anchor="_Toc352238843" w:history="1">
             <w:r>
               <w:rPr>
-                <w:rStyle w:val="Hiperligao"/>
+                <w:rStyle w:val="Hyperlink"/>
                 <w:noProof/>
                 <w:lang w:val="en-US"/>
               </w:rPr>
@@ -321,7 +321,7 @@
             </w:r>
             <w:r>
               <w:rPr>
-                <w:rStyle w:val="Hiperligao"/>
+                <w:rStyle w:val="Hyperlink"/>
                 <w:noProof/>
                 <w:lang w:val="en-US"/>
               </w:rPr>
@@ -379,7 +379,7 @@
         </w:p>
         <w:p>
           <w:pPr>
-            <w:pStyle w:val="ndice1"/>
+            <w:pStyle w:val="TOC1"/>
             <w:tabs>
               <w:tab w:val="left" w:pos="440"/>
               <w:tab w:val="right" w:leader="dot" w:pos="8494"/>
@@ -393,7 +393,7 @@
           <w:hyperlink w:anchor="_Toc352238844" w:history="1">
             <w:r>
               <w:rPr>
-                <w:rStyle w:val="Hiperligao"/>
+                <w:rStyle w:val="Hyperlink"/>
                 <w:noProof/>
                 <w:lang w:val="en-US"/>
               </w:rPr>
@@ -409,7 +409,7 @@
             </w:r>
             <w:r>
               <w:rPr>
-                <w:rStyle w:val="Hiperligao"/>
+                <w:rStyle w:val="Hyperlink"/>
                 <w:noProof/>
                 <w:lang w:val="en-US"/>
               </w:rPr>
@@ -467,7 +467,7 @@
         </w:p>
         <w:p>
           <w:pPr>
-            <w:pStyle w:val="ndice1"/>
+            <w:pStyle w:val="TOC1"/>
             <w:tabs>
               <w:tab w:val="left" w:pos="660"/>
               <w:tab w:val="right" w:leader="dot" w:pos="8494"/>
@@ -481,7 +481,7 @@
           <w:hyperlink w:anchor="_Toc352238845" w:history="1">
             <w:r>
               <w:rPr>
-                <w:rStyle w:val="Hiperligao"/>
+                <w:rStyle w:val="Hyperlink"/>
                 <w:noProof/>
                 <w:lang w:val="en-US"/>
               </w:rPr>
@@ -497,7 +497,7 @@
             </w:r>
             <w:r>
               <w:rPr>
-                <w:rStyle w:val="Hiperligao"/>
+                <w:rStyle w:val="Hyperlink"/>
                 <w:noProof/>
                 <w:lang w:val="en-US"/>
               </w:rPr>
@@ -555,7 +555,7 @@
         </w:p>
         <w:p>
           <w:pPr>
-            <w:pStyle w:val="ndice1"/>
+            <w:pStyle w:val="TOC1"/>
             <w:tabs>
               <w:tab w:val="left" w:pos="660"/>
               <w:tab w:val="right" w:leader="dot" w:pos="8494"/>
@@ -569,7 +569,7 @@
           <w:hyperlink w:anchor="_Toc352238846" w:history="1">
             <w:r>
               <w:rPr>
-                <w:rStyle w:val="Hiperligao"/>
+                <w:rStyle w:val="Hyperlink"/>
                 <w:noProof/>
                 <w:lang w:val="en-US"/>
               </w:rPr>
@@ -585,7 +585,7 @@
             </w:r>
             <w:r>
               <w:rPr>
-                <w:rStyle w:val="Hiperligao"/>
+                <w:rStyle w:val="Hyperlink"/>
                 <w:noProof/>
                 <w:lang w:val="en-US"/>
               </w:rPr>
@@ -643,7 +643,7 @@
         </w:p>
         <w:p>
           <w:pPr>
-            <w:pStyle w:val="ndice1"/>
+            <w:pStyle w:val="TOC1"/>
             <w:tabs>
               <w:tab w:val="left" w:pos="440"/>
               <w:tab w:val="right" w:leader="dot" w:pos="8494"/>
@@ -657,7 +657,7 @@
           <w:hyperlink w:anchor="_Toc352238847" w:history="1">
             <w:r>
               <w:rPr>
-                <w:rStyle w:val="Hiperligao"/>
+                <w:rStyle w:val="Hyperlink"/>
                 <w:noProof/>
                 <w:lang w:val="en-US"/>
               </w:rPr>
@@ -673,7 +673,7 @@
             </w:r>
             <w:r>
               <w:rPr>
-                <w:rStyle w:val="Hiperligao"/>
+                <w:rStyle w:val="Hyperlink"/>
                 <w:noProof/>
                 <w:lang w:val="en-US"/>
               </w:rPr>
@@ -731,7 +731,7 @@
         </w:p>
         <w:p>
           <w:pPr>
-            <w:pStyle w:val="ndice1"/>
+            <w:pStyle w:val="TOC1"/>
             <w:tabs>
               <w:tab w:val="left" w:pos="440"/>
               <w:tab w:val="right" w:leader="dot" w:pos="8494"/>
@@ -745,7 +745,7 @@
           <w:hyperlink w:anchor="_Toc352238848" w:history="1">
             <w:r>
               <w:rPr>
-                <w:rStyle w:val="Hiperligao"/>
+                <w:rStyle w:val="Hyperlink"/>
                 <w:noProof/>
                 <w:lang w:val="en-US"/>
               </w:rPr>
@@ -761,7 +761,7 @@
             </w:r>
             <w:r>
               <w:rPr>
-                <w:rStyle w:val="Hiperligao"/>
+                <w:rStyle w:val="Hyperlink"/>
                 <w:noProof/>
                 <w:lang w:val="en-US"/>
               </w:rPr>
@@ -819,7 +819,7 @@
         </w:p>
         <w:p>
           <w:pPr>
-            <w:pStyle w:val="ndice1"/>
+            <w:pStyle w:val="TOC1"/>
             <w:tabs>
               <w:tab w:val="left" w:pos="440"/>
               <w:tab w:val="right" w:leader="dot" w:pos="8494"/>
@@ -833,7 +833,7 @@
           <w:hyperlink w:anchor="_Toc352238849" w:history="1">
             <w:r>
               <w:rPr>
-                <w:rStyle w:val="Hiperligao"/>
+                <w:rStyle w:val="Hyperlink"/>
                 <w:noProof/>
                 <w:lang w:val="en-US"/>
               </w:rPr>
@@ -849,7 +849,7 @@
             </w:r>
             <w:r>
               <w:rPr>
-                <w:rStyle w:val="Hiperligao"/>
+                <w:rStyle w:val="Hyperlink"/>
                 <w:noProof/>
                 <w:lang w:val="en-US"/>
               </w:rPr>
@@ -907,7 +907,7 @@
         </w:p>
         <w:p>
           <w:pPr>
-            <w:pStyle w:val="ndice1"/>
+            <w:pStyle w:val="TOC1"/>
             <w:tabs>
               <w:tab w:val="left" w:pos="440"/>
               <w:tab w:val="right" w:leader="dot" w:pos="8494"/>
@@ -921,7 +921,7 @@
           <w:hyperlink w:anchor="_Toc352238850" w:history="1">
             <w:r>
               <w:rPr>
-                <w:rStyle w:val="Hiperligao"/>
+                <w:rStyle w:val="Hyperlink"/>
                 <w:noProof/>
                 <w:lang w:val="en-US"/>
               </w:rPr>
@@ -937,7 +937,7 @@
             </w:r>
             <w:r>
               <w:rPr>
-                <w:rStyle w:val="Hiperligao"/>
+                <w:rStyle w:val="Hyperlink"/>
                 <w:noProof/>
                 <w:lang w:val="en-US"/>
               </w:rPr>
@@ -1059,7 +1059,7 @@
     </w:p>
     <w:p>
       <w:pPr>
-        <w:pStyle w:val="ndicedeilustraes"/>
+        <w:pStyle w:val="TableofFigures"/>
         <w:tabs>
           <w:tab w:val="right" w:leader="dot" w:pos="8494"/>
         </w:tabs>
@@ -1090,7 +1090,7 @@
       <w:hyperlink w:anchor="_Toc351191557" w:history="1">
         <w:r>
           <w:rPr>
-            <w:rStyle w:val="Hiperligao"/>
+            <w:rStyle w:val="Hyperlink"/>
             <w:noProof/>
             <w:lang w:val="en-US"/>
           </w:rPr>
@@ -1155,7 +1155,7 @@
     </w:p>
     <w:p>
       <w:pPr>
-        <w:pStyle w:val="ndicedeilustraes"/>
+        <w:pStyle w:val="TableofFigures"/>
         <w:tabs>
           <w:tab w:val="right" w:leader="dot" w:pos="8494"/>
         </w:tabs>
@@ -1168,7 +1168,7 @@
       <w:hyperlink w:anchor="_Toc351191558" w:history="1">
         <w:r>
           <w:rPr>
-            <w:rStyle w:val="Hiperligao"/>
+            <w:rStyle w:val="Hyperlink"/>
             <w:noProof/>
             <w:lang w:val="en-US"/>
           </w:rPr>
@@ -1261,7 +1261,7 @@
     </w:p>
     <w:tbl>
       <w:tblPr>
-        <w:tblStyle w:val="Tabelacomgrelha"/>
+        <w:tblStyle w:val="TableGrid"/>
         <w:tblW w:w="9606" w:type="dxa"/>
         <w:tblLook w:val="04A0" w:firstRow="1" w:lastRow="0" w:firstColumn="1" w:lastColumn="0" w:noHBand="0" w:noVBand="1"/>
       </w:tblPr>
@@ -1434,7 +1434,7 @@
             <w:sdtContent>
               <w:p>
                 <w:pPr>
-                  <w:pStyle w:val="SemEspaamento"/>
+                  <w:pStyle w:val="NoSpacing"/>
                   <w:spacing w:line="360" w:lineRule="auto"/>
                   <w:jc w:val="center"/>
                   <w:rPr>
@@ -1542,7 +1542,7 @@
             <w:sdtContent>
               <w:p>
                 <w:pPr>
-                  <w:pStyle w:val="SemEspaamento"/>
+                  <w:pStyle w:val="NoSpacing"/>
                   <w:spacing w:line="360" w:lineRule="auto"/>
                   <w:jc w:val="center"/>
                   <w:rPr>
@@ -1632,7 +1632,7 @@
           </w:tcPr>
           <w:p>
             <w:pPr>
-              <w:pStyle w:val="SemEspaamento"/>
+              <w:pStyle w:val="NoSpacing"/>
               <w:spacing w:line="360" w:lineRule="auto"/>
               <w:jc w:val="center"/>
               <w:rPr>
@@ -1719,13 +1719,21 @@
           </w:tcPr>
           <w:p>
             <w:pPr>
-              <w:pStyle w:val="SemEspaamento"/>
-              <w:spacing w:line="360" w:lineRule="auto"/>
-              <w:jc w:val="center"/>
-              <w:rPr>
-                <w:lang w:val="en-US"/>
-              </w:rPr>
-            </w:pPr>
+              <w:pStyle w:val="NoSpacing"/>
+              <w:spacing w:line="360" w:lineRule="auto"/>
+              <w:jc w:val="center"/>
+              <w:rPr>
+                <w:lang w:val="en-US"/>
+              </w:rPr>
+            </w:pPr>
+            <w:ins w:id="4" w:author="Rui Ganhoto" w:date="2013-03-30T19:33:00Z">
+              <w:r>
+                <w:rPr>
+                  <w:lang w:val="en-US"/>
+                </w:rPr>
+                <w:t>30-03-2013</w:t>
+              </w:r>
+            </w:ins>
           </w:p>
         </w:tc>
         <w:tc>
@@ -1741,6 +1749,14 @@
                 <w:lang w:val="en-US"/>
               </w:rPr>
             </w:pPr>
+            <w:ins w:id="5" w:author="Rui Ganhoto" w:date="2013-03-30T19:33:00Z">
+              <w:r>
+                <w:rPr>
+                  <w:lang w:val="en-US"/>
+                </w:rPr>
+                <w:t>Rui Ganhoto</w:t>
+              </w:r>
+            </w:ins>
           </w:p>
         </w:tc>
         <w:tc>
@@ -1756,6 +1772,14 @@
                 <w:lang w:val="en-US"/>
               </w:rPr>
             </w:pPr>
+            <w:ins w:id="6" w:author="Rui Ganhoto" w:date="2013-03-30T19:33:00Z">
+              <w:r>
+                <w:rPr>
+                  <w:lang w:val="en-US"/>
+                </w:rPr>
+                <w:t>a21170262@alunos.isec.pt</w:t>
+              </w:r>
+            </w:ins>
           </w:p>
         </w:tc>
         <w:tc>
@@ -1771,6 +1795,14 @@
                 <w:lang w:val="en-US"/>
               </w:rPr>
             </w:pPr>
+            <w:ins w:id="7" w:author="Rui Ganhoto" w:date="2013-03-30T19:33:00Z">
+              <w:r>
+                <w:rPr>
+                  <w:lang w:val="en-US"/>
+                </w:rPr>
+                <w:t>Contributor</w:t>
+              </w:r>
+            </w:ins>
           </w:p>
         </w:tc>
       </w:tr>
@@ -1782,7 +1814,7 @@
           </w:tcPr>
           <w:p>
             <w:pPr>
-              <w:pStyle w:val="SemEspaamento"/>
+              <w:pStyle w:val="NoSpacing"/>
               <w:spacing w:line="360" w:lineRule="auto"/>
               <w:jc w:val="center"/>
               <w:rPr>
@@ -1845,7 +1877,7 @@
           </w:tcPr>
           <w:p>
             <w:pPr>
-              <w:pStyle w:val="SemEspaamento"/>
+              <w:pStyle w:val="NoSpacing"/>
               <w:spacing w:line="360" w:lineRule="auto"/>
               <w:jc w:val="center"/>
               <w:rPr>
@@ -1903,13 +1935,13 @@
     </w:tbl>
     <w:p>
       <w:pPr>
-        <w:pStyle w:val="Legenda"/>
+        <w:pStyle w:val="Caption"/>
         <w:spacing w:line="360" w:lineRule="auto"/>
         <w:rPr>
           <w:lang w:val="en-US"/>
         </w:rPr>
       </w:pPr>
-      <w:bookmarkStart w:id="0" w:name="_Toc351191557"/>
+      <w:bookmarkStart w:id="8" w:name="_Toc351191557"/>
       <w:r>
         <w:rPr>
           <w:lang w:val="en-US"/>
@@ -1954,7 +1986,7 @@
         </w:rPr>
         <w:t>: List of Contributors</w:t>
       </w:r>
-      <w:bookmarkEnd w:id="0"/>
+      <w:bookmarkEnd w:id="8"/>
     </w:p>
     <w:p>
       <w:pPr>
@@ -1966,7 +1998,7 @@
     </w:p>
     <w:tbl>
       <w:tblPr>
-        <w:tblStyle w:val="Tabelacomgrelha"/>
+        <w:tblStyle w:val="TableGrid"/>
         <w:tblW w:w="9726" w:type="dxa"/>
         <w:tblLook w:val="04A0" w:firstRow="1" w:lastRow="0" w:firstColumn="1" w:lastColumn="0" w:noHBand="0" w:noVBand="1"/>
       </w:tblPr>
@@ -2195,7 +2227,7 @@
             <w:sdtContent>
               <w:p>
                 <w:pPr>
-                  <w:pStyle w:val="SemEspaamento"/>
+                  <w:pStyle w:val="NoSpacing"/>
                   <w:spacing w:line="360" w:lineRule="auto"/>
                   <w:jc w:val="center"/>
                   <w:rPr>
@@ -2322,7 +2354,7 @@
           </w:tcPr>
           <w:p>
             <w:pPr>
-              <w:pStyle w:val="SemEspaamento"/>
+              <w:pStyle w:val="NoSpacing"/>
               <w:spacing w:line="360" w:lineRule="auto"/>
               <w:jc w:val="center"/>
               <w:rPr>
@@ -2446,7 +2478,7 @@
           </w:tcPr>
           <w:p>
             <w:pPr>
-              <w:pStyle w:val="SemEspaamento"/>
+              <w:pStyle w:val="NoSpacing"/>
               <w:spacing w:line="360" w:lineRule="auto"/>
               <w:jc w:val="center"/>
               <w:rPr>
@@ -2570,7 +2602,7 @@
           </w:tcPr>
           <w:p>
             <w:pPr>
-              <w:pStyle w:val="SemEspaamento"/>
+              <w:pStyle w:val="NoSpacing"/>
               <w:spacing w:line="360" w:lineRule="auto"/>
               <w:jc w:val="center"/>
               <w:rPr>
@@ -2694,7 +2726,7 @@
           </w:tcPr>
           <w:p>
             <w:pPr>
-              <w:pStyle w:val="SemEspaamento"/>
+              <w:pStyle w:val="NoSpacing"/>
               <w:spacing w:line="360" w:lineRule="auto"/>
               <w:jc w:val="center"/>
               <w:rPr>
@@ -2818,7 +2850,7 @@
           </w:tcPr>
           <w:p>
             <w:pPr>
-              <w:pStyle w:val="SemEspaamento"/>
+              <w:pStyle w:val="NoSpacing"/>
               <w:spacing w:line="360" w:lineRule="auto"/>
               <w:jc w:val="center"/>
               <w:rPr>
@@ -2929,7 +2961,14 @@
               <w:rPr>
                 <w:lang w:val="en-US"/>
               </w:rPr>
-              <w:t>Ready for Revision</w:t>
+              <w:t xml:space="preserve">Ready for </w:t>
+            </w:r>
+            <w:r>
+              <w:rPr>
+                <w:lang w:val="en-US"/>
+              </w:rPr>
+              <w:lastRenderedPageBreak/>
+              <w:t>Revision</w:t>
             </w:r>
           </w:p>
         </w:tc>
@@ -2942,7 +2981,7 @@
           </w:tcPr>
           <w:p>
             <w:pPr>
-              <w:pStyle w:val="SemEspaamento"/>
+              <w:pStyle w:val="NoSpacing"/>
               <w:spacing w:line="360" w:lineRule="auto"/>
               <w:jc w:val="center"/>
               <w:rPr>
@@ -3067,7 +3106,7 @@
           </w:tcPr>
           <w:p>
             <w:pPr>
-              <w:pStyle w:val="SemEspaamento"/>
+              <w:pStyle w:val="NoSpacing"/>
               <w:spacing w:line="360" w:lineRule="auto"/>
               <w:jc w:val="center"/>
               <w:rPr>
@@ -3191,7 +3230,7 @@
           </w:tcPr>
           <w:p>
             <w:pPr>
-              <w:pStyle w:val="SemEspaamento"/>
+              <w:pStyle w:val="NoSpacing"/>
               <w:spacing w:line="360" w:lineRule="auto"/>
               <w:jc w:val="center"/>
               <w:rPr>
@@ -3315,7 +3354,7 @@
           </w:tcPr>
           <w:p>
             <w:pPr>
-              <w:pStyle w:val="SemEspaamento"/>
+              <w:pStyle w:val="NoSpacing"/>
               <w:spacing w:line="360" w:lineRule="auto"/>
               <w:jc w:val="center"/>
               <w:rPr>
@@ -3439,13 +3478,21 @@
           </w:tcPr>
           <w:p>
             <w:pPr>
-              <w:pStyle w:val="SemEspaamento"/>
-              <w:spacing w:line="360" w:lineRule="auto"/>
-              <w:jc w:val="center"/>
-              <w:rPr>
-                <w:lang w:val="en-US"/>
-              </w:rPr>
-            </w:pPr>
+              <w:pStyle w:val="NoSpacing"/>
+              <w:spacing w:line="360" w:lineRule="auto"/>
+              <w:jc w:val="center"/>
+              <w:rPr>
+                <w:lang w:val="en-US"/>
+              </w:rPr>
+            </w:pPr>
+            <w:ins w:id="9" w:author="Rui Ganhoto" w:date="2013-03-30T19:34:00Z">
+              <w:r>
+                <w:rPr>
+                  <w:lang w:val="en-US"/>
+                </w:rPr>
+                <w:t>30-03-2013</w:t>
+              </w:r>
+            </w:ins>
           </w:p>
         </w:tc>
         <w:tc>
@@ -3461,6 +3508,14 @@
                 <w:lang w:val="en-US"/>
               </w:rPr>
             </w:pPr>
+            <w:ins w:id="10" w:author="Rui Ganhoto" w:date="2013-03-30T19:34:00Z">
+              <w:r>
+                <w:rPr>
+                  <w:lang w:val="en-US"/>
+                </w:rPr>
+                <w:t>Document Aproval</w:t>
+              </w:r>
+            </w:ins>
           </w:p>
         </w:tc>
         <w:tc>
@@ -3476,6 +3531,14 @@
                 <w:lang w:val="en-US"/>
               </w:rPr>
             </w:pPr>
+            <w:ins w:id="11" w:author="Rui Ganhoto" w:date="2013-03-30T19:34:00Z">
+              <w:r>
+                <w:rPr>
+                  <w:lang w:val="en-US"/>
+                </w:rPr>
+                <w:t>Rui Ganhoto</w:t>
+              </w:r>
+            </w:ins>
           </w:p>
         </w:tc>
         <w:tc>
@@ -3491,6 +3554,14 @@
                 <w:lang w:val="en-US"/>
               </w:rPr>
             </w:pPr>
+            <w:ins w:id="12" w:author="Rui Ganhoto" w:date="2013-03-30T19:34:00Z">
+              <w:r>
+                <w:rPr>
+                  <w:lang w:val="en-US"/>
+                </w:rPr>
+                <w:t>0.4</w:t>
+              </w:r>
+            </w:ins>
           </w:p>
         </w:tc>
         <w:tc>
@@ -3522,6 +3593,14 @@
                 <w:lang w:val="en-US"/>
               </w:rPr>
             </w:pPr>
+            <w:ins w:id="13" w:author="Rui Ganhoto" w:date="2013-03-30T19:34:00Z">
+              <w:r>
+                <w:rPr>
+                  <w:lang w:val="en-US"/>
+                </w:rPr>
+                <w:t>Ready for Aproval</w:t>
+              </w:r>
+            </w:ins>
           </w:p>
         </w:tc>
       </w:tr>
@@ -3533,7 +3612,7 @@
           </w:tcPr>
           <w:p>
             <w:pPr>
-              <w:pStyle w:val="SemEspaamento"/>
+              <w:pStyle w:val="NoSpacing"/>
               <w:spacing w:line="360" w:lineRule="auto"/>
               <w:jc w:val="center"/>
               <w:rPr>
@@ -3622,13 +3701,13 @@
     </w:tbl>
     <w:p>
       <w:pPr>
-        <w:pStyle w:val="Legenda"/>
+        <w:pStyle w:val="Caption"/>
         <w:spacing w:line="360" w:lineRule="auto"/>
         <w:rPr>
           <w:lang w:val="en-US"/>
         </w:rPr>
       </w:pPr>
-      <w:bookmarkStart w:id="1" w:name="_Toc351191558"/>
+      <w:bookmarkStart w:id="14" w:name="_Toc351191558"/>
       <w:r>
         <w:rPr>
           <w:lang w:val="en-US"/>
@@ -3673,7 +3752,9 @@
         </w:rPr>
         <w:t>: Version history</w:t>
       </w:r>
-      <w:bookmarkEnd w:id="1"/>
+      <w:bookmarkStart w:id="15" w:name="_GoBack"/>
+      <w:bookmarkEnd w:id="14"/>
+      <w:bookmarkEnd w:id="15"/>
     </w:p>
     <w:p>
       <w:pPr>
@@ -3693,7 +3774,7 @@
     </w:p>
     <w:p>
       <w:pPr>
-        <w:pStyle w:val="Cabealho1"/>
+        <w:pStyle w:val="Heading1"/>
         <w:numPr>
           <w:ilvl w:val="0"/>
           <w:numId w:val="1"/>
@@ -3703,7 +3784,7 @@
           <w:lang w:val="en-US"/>
         </w:rPr>
       </w:pPr>
-      <w:bookmarkStart w:id="2" w:name="_Toc352238843"/>
+      <w:bookmarkStart w:id="16" w:name="_Toc352238843"/>
       <w:r>
         <w:rPr>
           <w:lang w:val="en-US"/>
@@ -3711,11 +3792,11 @@
         <w:lastRenderedPageBreak/>
         <w:t>Purpose</w:t>
       </w:r>
-      <w:bookmarkEnd w:id="2"/>
-    </w:p>
-    <w:p>
-      <w:pPr>
-        <w:pStyle w:val="PargrafodaLista"/>
+      <w:bookmarkEnd w:id="16"/>
+    </w:p>
+    <w:p>
+      <w:pPr>
+        <w:pStyle w:val="ListParagraph"/>
         <w:spacing w:after="160" w:line="259" w:lineRule="auto"/>
         <w:ind w:left="360"/>
         <w:jc w:val="both"/>
@@ -3732,7 +3813,7 @@
     </w:p>
     <w:p>
       <w:pPr>
-        <w:pStyle w:val="Cabealho1"/>
+        <w:pStyle w:val="Heading1"/>
         <w:numPr>
           <w:ilvl w:val="0"/>
           <w:numId w:val="1"/>
@@ -3742,18 +3823,18 @@
           <w:lang w:val="en-US"/>
         </w:rPr>
       </w:pPr>
-      <w:bookmarkStart w:id="3" w:name="_Toc352238844"/>
+      <w:bookmarkStart w:id="17" w:name="_Toc352238844"/>
       <w:r>
         <w:rPr>
           <w:lang w:val="en-US"/>
         </w:rPr>
         <w:t>Inputs and Outputs</w:t>
       </w:r>
-      <w:bookmarkEnd w:id="3"/>
-    </w:p>
-    <w:p>
-      <w:pPr>
-        <w:pStyle w:val="Cabealho1"/>
+      <w:bookmarkEnd w:id="17"/>
+    </w:p>
+    <w:p>
+      <w:pPr>
+        <w:pStyle w:val="Heading1"/>
         <w:numPr>
           <w:ilvl w:val="1"/>
           <w:numId w:val="1"/>
@@ -3763,14 +3844,14 @@
           <w:lang w:val="en-US"/>
         </w:rPr>
       </w:pPr>
-      <w:bookmarkStart w:id="4" w:name="_Toc352238845"/>
+      <w:bookmarkStart w:id="18" w:name="_Toc352238845"/>
       <w:r>
         <w:rPr>
           <w:lang w:val="en-US"/>
         </w:rPr>
         <w:t>Inputs</w:t>
       </w:r>
-      <w:bookmarkEnd w:id="4"/>
+      <w:bookmarkEnd w:id="18"/>
     </w:p>
     <w:p>
       <w:pPr>
@@ -3789,7 +3870,7 @@
     </w:p>
     <w:p>
       <w:pPr>
-        <w:pStyle w:val="Cabealho1"/>
+        <w:pStyle w:val="Heading1"/>
         <w:numPr>
           <w:ilvl w:val="1"/>
           <w:numId w:val="1"/>
@@ -3799,18 +3880,18 @@
           <w:lang w:val="en-US"/>
         </w:rPr>
       </w:pPr>
-      <w:bookmarkStart w:id="5" w:name="_Toc352238846"/>
+      <w:bookmarkStart w:id="19" w:name="_Toc352238846"/>
       <w:r>
         <w:rPr>
           <w:lang w:val="en-US"/>
         </w:rPr>
         <w:t>Outputs</w:t>
       </w:r>
-      <w:bookmarkEnd w:id="5"/>
-    </w:p>
-    <w:p>
-      <w:pPr>
-        <w:pStyle w:val="PargrafodaLista"/>
+      <w:bookmarkEnd w:id="19"/>
+    </w:p>
+    <w:p>
+      <w:pPr>
+        <w:pStyle w:val="ListParagraph"/>
         <w:spacing w:after="160" w:line="259" w:lineRule="auto"/>
         <w:ind w:left="360"/>
         <w:rPr>
@@ -3826,7 +3907,7 @@
     </w:p>
     <w:p>
       <w:pPr>
-        <w:pStyle w:val="Cabealho1"/>
+        <w:pStyle w:val="Heading1"/>
         <w:numPr>
           <w:ilvl w:val="0"/>
           <w:numId w:val="1"/>
@@ -3836,18 +3917,18 @@
           <w:lang w:val="en-US"/>
         </w:rPr>
       </w:pPr>
-      <w:bookmarkStart w:id="6" w:name="_Toc352238847"/>
+      <w:bookmarkStart w:id="20" w:name="_Toc352238847"/>
       <w:r>
         <w:rPr>
           <w:lang w:val="en-US"/>
         </w:rPr>
         <w:t>Activities</w:t>
       </w:r>
-      <w:bookmarkEnd w:id="6"/>
-    </w:p>
-    <w:p>
-      <w:pPr>
-        <w:pStyle w:val="PargrafodaLista"/>
+      <w:bookmarkEnd w:id="20"/>
+    </w:p>
+    <w:p>
+      <w:pPr>
+        <w:pStyle w:val="ListParagraph"/>
         <w:numPr>
           <w:ilvl w:val="0"/>
           <w:numId w:val="6"/>
@@ -3865,7 +3946,7 @@
     </w:p>
     <w:p>
       <w:pPr>
-        <w:pStyle w:val="PargrafodaLista"/>
+        <w:pStyle w:val="ListParagraph"/>
         <w:numPr>
           <w:ilvl w:val="0"/>
           <w:numId w:val="6"/>
@@ -3884,7 +3965,7 @@
     </w:p>
     <w:p>
       <w:pPr>
-        <w:pStyle w:val="PargrafodaLista"/>
+        <w:pStyle w:val="ListParagraph"/>
         <w:numPr>
           <w:ilvl w:val="1"/>
           <w:numId w:val="6"/>
@@ -3903,7 +3984,7 @@
     </w:p>
     <w:p>
       <w:pPr>
-        <w:pStyle w:val="PargrafodaLista"/>
+        <w:pStyle w:val="ListParagraph"/>
         <w:numPr>
           <w:ilvl w:val="2"/>
           <w:numId w:val="6"/>
@@ -3922,7 +4003,7 @@
     </w:p>
     <w:p>
       <w:pPr>
-        <w:pStyle w:val="PargrafodaLista"/>
+        <w:pStyle w:val="ListParagraph"/>
         <w:numPr>
           <w:ilvl w:val="3"/>
           <w:numId w:val="6"/>
@@ -3941,7 +4022,7 @@
     </w:p>
     <w:p>
       <w:pPr>
-        <w:pStyle w:val="PargrafodaLista"/>
+        <w:pStyle w:val="ListParagraph"/>
         <w:numPr>
           <w:ilvl w:val="2"/>
           <w:numId w:val="6"/>
@@ -3960,7 +4041,7 @@
     </w:p>
     <w:p>
       <w:pPr>
-        <w:pStyle w:val="PargrafodaLista"/>
+        <w:pStyle w:val="ListParagraph"/>
         <w:numPr>
           <w:ilvl w:val="3"/>
           <w:numId w:val="6"/>
@@ -3991,7 +4072,7 @@
     </w:p>
     <w:p>
       <w:pPr>
-        <w:pStyle w:val="PargrafodaLista"/>
+        <w:pStyle w:val="ListParagraph"/>
         <w:numPr>
           <w:ilvl w:val="2"/>
           <w:numId w:val="6"/>
@@ -4010,7 +4091,7 @@
     </w:p>
     <w:p>
       <w:pPr>
-        <w:pStyle w:val="PargrafodaLista"/>
+        <w:pStyle w:val="ListParagraph"/>
         <w:numPr>
           <w:ilvl w:val="3"/>
           <w:numId w:val="6"/>
@@ -4029,7 +4110,7 @@
     </w:p>
     <w:p>
       <w:pPr>
-        <w:pStyle w:val="PargrafodaLista"/>
+        <w:pStyle w:val="ListParagraph"/>
         <w:numPr>
           <w:ilvl w:val="2"/>
           <w:numId w:val="6"/>
@@ -4048,7 +4129,7 @@
     </w:p>
     <w:p>
       <w:pPr>
-        <w:pStyle w:val="PargrafodaLista"/>
+        <w:pStyle w:val="ListParagraph"/>
         <w:numPr>
           <w:ilvl w:val="3"/>
           <w:numId w:val="6"/>
@@ -4062,20 +4143,12 @@
         <w:rPr>
           <w:lang w:val="en-US"/>
         </w:rPr>
-        <w:t xml:space="preserve">Records </w:t>
-      </w:r>
-      <w:bookmarkStart w:id="7" w:name="_GoBack"/>
-      <w:bookmarkEnd w:id="7"/>
-      <w:r>
-        <w:rPr>
-          <w:lang w:val="en-US"/>
-        </w:rPr>
-        <w:t>the defects, comments and suggestions.</w:t>
-      </w:r>
-    </w:p>
-    <w:p>
-      <w:pPr>
-        <w:pStyle w:val="PargrafodaLista"/>
+        <w:t>Records the defects, comments and suggestions.</w:t>
+      </w:r>
+    </w:p>
+    <w:p>
+      <w:pPr>
+        <w:pStyle w:val="ListParagraph"/>
         <w:numPr>
           <w:ilvl w:val="1"/>
           <w:numId w:val="6"/>
@@ -4094,7 +4167,7 @@
     </w:p>
     <w:p>
       <w:pPr>
-        <w:pStyle w:val="PargrafodaLista"/>
+        <w:pStyle w:val="ListParagraph"/>
         <w:numPr>
           <w:ilvl w:val="2"/>
           <w:numId w:val="6"/>
@@ -4113,7 +4186,7 @@
     </w:p>
     <w:p>
       <w:pPr>
-        <w:pStyle w:val="PargrafodaLista"/>
+        <w:pStyle w:val="ListParagraph"/>
         <w:numPr>
           <w:ilvl w:val="3"/>
           <w:numId w:val="6"/>
@@ -4127,6 +4200,7 @@
         <w:rPr>
           <w:lang w:val="en-US"/>
         </w:rPr>
+        <w:lastRenderedPageBreak/>
         <w:t xml:space="preserve">The author collects the </w:t>
       </w:r>
       <w:r>
@@ -4151,19 +4225,12 @@
         <w:rPr>
           <w:lang w:val="en-US"/>
         </w:rPr>
-        <w:t xml:space="preserve">related material. The moderator checks if it is complete </w:t>
-      </w:r>
-      <w:r>
-        <w:rPr>
-          <w:lang w:val="en-US"/>
-        </w:rPr>
-        <w:lastRenderedPageBreak/>
-        <w:t>and arranges the meeting by assigning roles and distributing the material</w:t>
-      </w:r>
-    </w:p>
-    <w:p>
-      <w:pPr>
-        <w:pStyle w:val="PargrafodaLista"/>
+        <w:t>related material. The moderator checks if it is complete and arranges the meeting by assigning roles and distributing the material</w:t>
+      </w:r>
+    </w:p>
+    <w:p>
+      <w:pPr>
+        <w:pStyle w:val="ListParagraph"/>
         <w:numPr>
           <w:ilvl w:val="2"/>
           <w:numId w:val="6"/>
@@ -4182,7 +4249,7 @@
     </w:p>
     <w:p>
       <w:pPr>
-        <w:pStyle w:val="PargrafodaLista"/>
+        <w:pStyle w:val="ListParagraph"/>
         <w:numPr>
           <w:ilvl w:val="3"/>
           <w:numId w:val="6"/>
@@ -4213,7 +4280,7 @@
     </w:p>
     <w:p>
       <w:pPr>
-        <w:pStyle w:val="PargrafodaLista"/>
+        <w:pStyle w:val="ListParagraph"/>
         <w:numPr>
           <w:ilvl w:val="2"/>
           <w:numId w:val="6"/>
@@ -4232,7 +4299,7 @@
     </w:p>
     <w:p>
       <w:pPr>
-        <w:pStyle w:val="PargrafodaLista"/>
+        <w:pStyle w:val="ListParagraph"/>
         <w:numPr>
           <w:ilvl w:val="3"/>
           <w:numId w:val="6"/>
@@ -4251,7 +4318,7 @@
     </w:p>
     <w:p>
       <w:pPr>
-        <w:pStyle w:val="PargrafodaLista"/>
+        <w:pStyle w:val="ListParagraph"/>
         <w:numPr>
           <w:ilvl w:val="2"/>
           <w:numId w:val="6"/>
@@ -4270,7 +4337,7 @@
     </w:p>
     <w:p>
       <w:pPr>
-        <w:pStyle w:val="PargrafodaLista"/>
+        <w:pStyle w:val="ListParagraph"/>
         <w:numPr>
           <w:ilvl w:val="3"/>
           <w:numId w:val="6"/>
@@ -4313,7 +4380,7 @@
     </w:p>
     <w:p>
       <w:pPr>
-        <w:pStyle w:val="PargrafodaLista"/>
+        <w:pStyle w:val="ListParagraph"/>
         <w:numPr>
           <w:ilvl w:val="3"/>
           <w:numId w:val="6"/>
@@ -4344,7 +4411,7 @@
     </w:p>
     <w:p>
       <w:pPr>
-        <w:pStyle w:val="PargrafodaLista"/>
+        <w:pStyle w:val="ListParagraph"/>
         <w:numPr>
           <w:ilvl w:val="3"/>
           <w:numId w:val="6"/>
@@ -4363,7 +4430,7 @@
     </w:p>
     <w:p>
       <w:pPr>
-        <w:pStyle w:val="PargrafodaLista"/>
+        <w:pStyle w:val="ListParagraph"/>
         <w:numPr>
           <w:ilvl w:val="2"/>
           <w:numId w:val="6"/>
@@ -4382,7 +4449,7 @@
     </w:p>
     <w:p>
       <w:pPr>
-        <w:pStyle w:val="PargrafodaLista"/>
+        <w:pStyle w:val="ListParagraph"/>
         <w:numPr>
           <w:ilvl w:val="3"/>
           <w:numId w:val="6"/>
@@ -4401,7 +4468,7 @@
     </w:p>
     <w:p>
       <w:pPr>
-        <w:pStyle w:val="PargrafodaLista"/>
+        <w:pStyle w:val="ListParagraph"/>
         <w:numPr>
           <w:ilvl w:val="2"/>
           <w:numId w:val="6"/>
@@ -4420,7 +4487,7 @@
     </w:p>
     <w:p>
       <w:pPr>
-        <w:pStyle w:val="PargrafodaLista"/>
+        <w:pStyle w:val="ListParagraph"/>
         <w:numPr>
           <w:ilvl w:val="3"/>
           <w:numId w:val="6"/>
@@ -4439,7 +4506,7 @@
     </w:p>
     <w:p>
       <w:pPr>
-        <w:pStyle w:val="PargrafodaLista"/>
+        <w:pStyle w:val="ListParagraph"/>
         <w:numPr>
           <w:ilvl w:val="0"/>
           <w:numId w:val="6"/>
@@ -4458,7 +4525,7 @@
     </w:p>
     <w:p>
       <w:pPr>
-        <w:pStyle w:val="PargrafodaLista"/>
+        <w:pStyle w:val="ListParagraph"/>
         <w:numPr>
           <w:ilvl w:val="1"/>
           <w:numId w:val="6"/>
@@ -4477,7 +4544,7 @@
     </w:p>
     <w:p>
       <w:pPr>
-        <w:pStyle w:val="PargrafodaLista"/>
+        <w:pStyle w:val="ListParagraph"/>
         <w:numPr>
           <w:ilvl w:val="1"/>
           <w:numId w:val="6"/>
@@ -4496,7 +4563,7 @@
     </w:p>
     <w:p>
       <w:pPr>
-        <w:pStyle w:val="PargrafodaLista"/>
+        <w:pStyle w:val="ListParagraph"/>
         <w:numPr>
           <w:ilvl w:val="1"/>
           <w:numId w:val="6"/>
@@ -4527,7 +4594,7 @@
     </w:p>
     <w:p>
       <w:pPr>
-        <w:pStyle w:val="PargrafodaLista"/>
+        <w:pStyle w:val="ListParagraph"/>
         <w:numPr>
           <w:ilvl w:val="1"/>
           <w:numId w:val="6"/>
@@ -4546,7 +4613,7 @@
     </w:p>
     <w:p>
       <w:pPr>
-        <w:pStyle w:val="PargrafodaLista"/>
+        <w:pStyle w:val="ListParagraph"/>
         <w:numPr>
           <w:ilvl w:val="2"/>
           <w:numId w:val="6"/>
@@ -4564,7 +4631,7 @@
     </w:p>
     <w:p>
       <w:pPr>
-        <w:pStyle w:val="PargrafodaLista"/>
+        <w:pStyle w:val="ListParagraph"/>
         <w:numPr>
           <w:ilvl w:val="0"/>
           <w:numId w:val="6"/>
@@ -4583,7 +4650,7 @@
     </w:p>
     <w:p>
       <w:pPr>
-        <w:pStyle w:val="PargrafodaLista"/>
+        <w:pStyle w:val="ListParagraph"/>
         <w:numPr>
           <w:ilvl w:val="1"/>
           <w:numId w:val="6"/>
@@ -4602,7 +4669,7 @@
     </w:p>
     <w:p>
       <w:pPr>
-        <w:pStyle w:val="PargrafodaLista"/>
+        <w:pStyle w:val="ListParagraph"/>
         <w:numPr>
           <w:ilvl w:val="2"/>
           <w:numId w:val="6"/>
@@ -4612,16 +4679,24 @@
           <w:lang w:val="en-US"/>
         </w:rPr>
       </w:pPr>
+      <w:commentRangeStart w:id="21"/>
       <w:r>
         <w:rPr>
           <w:lang w:val="en-US"/>
         </w:rPr>
         <w:t>In case of documentation since it will be hosted at Google Code and shared between the team the author just needs to notify the reviser. The reviser should use the word comments tool or the communication platform existing in Facebook to propose the changes or any critic</w:t>
       </w:r>
-    </w:p>
-    <w:p>
-      <w:pPr>
-        <w:pStyle w:val="PargrafodaLista"/>
+      <w:commentRangeEnd w:id="21"/>
+      <w:r>
+        <w:rPr>
+          <w:rStyle w:val="CommentReference"/>
+        </w:rPr>
+        <w:commentReference w:id="21"/>
+      </w:r>
+    </w:p>
+    <w:p>
+      <w:pPr>
+        <w:pStyle w:val="ListParagraph"/>
         <w:numPr>
           <w:ilvl w:val="2"/>
           <w:numId w:val="6"/>
@@ -4659,12 +4734,19 @@
         <w:rPr>
           <w:lang w:val="en-US"/>
         </w:rPr>
-        <w:t xml:space="preserve"> notify the reviser. The reviser should use Google code comments tool or the communication platform existing in Facebook to propose the changes or any critic</w:t>
-      </w:r>
-    </w:p>
-    <w:p>
-      <w:pPr>
-        <w:pStyle w:val="PargrafodaLista"/>
+        <w:t xml:space="preserve"> notify the reviser. The reviser should use </w:t>
+      </w:r>
+      <w:r>
+        <w:rPr>
+          <w:lang w:val="en-US"/>
+        </w:rPr>
+        <w:lastRenderedPageBreak/>
+        <w:t>Google code comments tool or the communication platform existing in Facebook to propose the changes or any critic</w:t>
+      </w:r>
+    </w:p>
+    <w:p>
+      <w:pPr>
+        <w:pStyle w:val="ListParagraph"/>
         <w:numPr>
           <w:ilvl w:val="0"/>
           <w:numId w:val="6"/>
@@ -4677,13 +4759,12 @@
         <w:rPr>
           <w:lang w:val="en-US"/>
         </w:rPr>
-        <w:lastRenderedPageBreak/>
         <w:t>The Project manager should always have the final word about the scheduling of a new review because he needs to analyze how it will affect the project plan</w:t>
       </w:r>
     </w:p>
     <w:p>
       <w:pPr>
-        <w:pStyle w:val="PargrafodaLista"/>
+        <w:pStyle w:val="ListParagraph"/>
         <w:numPr>
           <w:ilvl w:val="0"/>
           <w:numId w:val="6"/>
@@ -4701,7 +4782,7 @@
     </w:p>
     <w:p>
       <w:pPr>
-        <w:pStyle w:val="PargrafodaLista"/>
+        <w:pStyle w:val="ListParagraph"/>
         <w:numPr>
           <w:ilvl w:val="0"/>
           <w:numId w:val="6"/>
@@ -4749,7 +4830,7 @@
     </w:p>
     <w:p>
       <w:pPr>
-        <w:pStyle w:val="Cabealho1"/>
+        <w:pStyle w:val="Heading1"/>
         <w:numPr>
           <w:ilvl w:val="0"/>
           <w:numId w:val="1"/>
@@ -4759,18 +4840,18 @@
           <w:lang w:val="en-US"/>
         </w:rPr>
       </w:pPr>
-      <w:bookmarkStart w:id="8" w:name="_Toc352238848"/>
+      <w:bookmarkStart w:id="22" w:name="_Toc352238848"/>
       <w:r>
         <w:rPr>
           <w:lang w:val="en-US"/>
         </w:rPr>
         <w:t>Tools</w:t>
       </w:r>
-      <w:bookmarkEnd w:id="8"/>
-    </w:p>
-    <w:p>
-      <w:pPr>
-        <w:pStyle w:val="PargrafodaLista"/>
+      <w:bookmarkEnd w:id="22"/>
+    </w:p>
+    <w:p>
+      <w:pPr>
+        <w:pStyle w:val="ListParagraph"/>
         <w:numPr>
           <w:ilvl w:val="0"/>
           <w:numId w:val="7"/>
@@ -4788,7 +4869,7 @@
     </w:p>
     <w:p>
       <w:pPr>
-        <w:pStyle w:val="PargrafodaLista"/>
+        <w:pStyle w:val="ListParagraph"/>
         <w:numPr>
           <w:ilvl w:val="0"/>
           <w:numId w:val="7"/>
@@ -4806,7 +4887,7 @@
     </w:p>
     <w:p>
       <w:pPr>
-        <w:pStyle w:val="Cabealho1"/>
+        <w:pStyle w:val="Heading1"/>
         <w:numPr>
           <w:ilvl w:val="0"/>
           <w:numId w:val="1"/>
@@ -4816,18 +4897,18 @@
           <w:lang w:val="en-US"/>
         </w:rPr>
       </w:pPr>
-      <w:bookmarkStart w:id="9" w:name="_Toc352238849"/>
+      <w:bookmarkStart w:id="23" w:name="_Toc352238849"/>
       <w:r>
         <w:rPr>
           <w:lang w:val="en-US"/>
         </w:rPr>
         <w:t>Related Processes</w:t>
       </w:r>
-      <w:bookmarkEnd w:id="9"/>
-    </w:p>
-    <w:p>
-      <w:pPr>
-        <w:pStyle w:val="PargrafodaLista"/>
+      <w:bookmarkEnd w:id="23"/>
+    </w:p>
+    <w:p>
+      <w:pPr>
+        <w:pStyle w:val="ListParagraph"/>
         <w:numPr>
           <w:ilvl w:val="0"/>
           <w:numId w:val="8"/>
@@ -4836,16 +4917,24 @@
           <w:lang w:val="en-US"/>
         </w:rPr>
       </w:pPr>
+      <w:commentRangeStart w:id="24"/>
       <w:r>
         <w:rPr>
           <w:lang w:val="en-US"/>
         </w:rPr>
         <w:t>Control and assessment process</w:t>
       </w:r>
-    </w:p>
-    <w:p>
-      <w:pPr>
-        <w:pStyle w:val="PargrafodaLista"/>
+      <w:commentRangeEnd w:id="24"/>
+      <w:r>
+        <w:rPr>
+          <w:rStyle w:val="CommentReference"/>
+        </w:rPr>
+        <w:commentReference w:id="24"/>
+      </w:r>
+    </w:p>
+    <w:p>
+      <w:pPr>
+        <w:pStyle w:val="ListParagraph"/>
         <w:numPr>
           <w:ilvl w:val="0"/>
           <w:numId w:val="8"/>
@@ -4863,7 +4952,7 @@
     </w:p>
     <w:p>
       <w:pPr>
-        <w:pStyle w:val="Cabealho1"/>
+        <w:pStyle w:val="Heading1"/>
         <w:numPr>
           <w:ilvl w:val="0"/>
           <w:numId w:val="1"/>
@@ -4873,18 +4962,18 @@
           <w:lang w:val="en-US"/>
         </w:rPr>
       </w:pPr>
-      <w:bookmarkStart w:id="10" w:name="_Toc352238850"/>
+      <w:bookmarkStart w:id="25" w:name="_Toc352238850"/>
       <w:r>
         <w:rPr>
           <w:lang w:val="en-US"/>
         </w:rPr>
         <w:t>Measures</w:t>
       </w:r>
-      <w:bookmarkEnd w:id="10"/>
-    </w:p>
-    <w:p>
-      <w:pPr>
-        <w:pStyle w:val="PargrafodaLista"/>
+      <w:bookmarkEnd w:id="25"/>
+    </w:p>
+    <w:p>
+      <w:pPr>
+        <w:pStyle w:val="ListParagraph"/>
         <w:numPr>
           <w:ilvl w:val="0"/>
           <w:numId w:val="8"/>
@@ -4927,7 +5016,7 @@
     </w:p>
     <w:p>
       <w:pPr>
-        <w:pStyle w:val="PargrafodaLista"/>
+        <w:pStyle w:val="ListParagraph"/>
         <w:numPr>
           <w:ilvl w:val="0"/>
           <w:numId w:val="8"/>
@@ -4958,7 +5047,7 @@
     </w:p>
     <w:p>
       <w:pPr>
-        <w:pStyle w:val="PargrafodaLista"/>
+        <w:pStyle w:val="ListParagraph"/>
         <w:numPr>
           <w:ilvl w:val="0"/>
           <w:numId w:val="8"/>
@@ -4989,7 +5078,7 @@
     </w:p>
     <w:p>
       <w:pPr>
-        <w:pStyle w:val="PargrafodaLista"/>
+        <w:pStyle w:val="ListParagraph"/>
         <w:numPr>
           <w:ilvl w:val="0"/>
           <w:numId w:val="8"/>
@@ -5008,7 +5097,7 @@
     </w:p>
     <w:p>
       <w:pPr>
-        <w:pStyle w:val="PargrafodaLista"/>
+        <w:pStyle w:val="ListParagraph"/>
         <w:numPr>
           <w:ilvl w:val="1"/>
           <w:numId w:val="8"/>
@@ -5045,7 +5134,7 @@
     </w:p>
     <w:p>
       <w:pPr>
-        <w:pStyle w:val="PargrafodaLista"/>
+        <w:pStyle w:val="ListParagraph"/>
         <w:numPr>
           <w:ilvl w:val="1"/>
           <w:numId w:val="8"/>
@@ -5082,7 +5171,7 @@
     </w:p>
     <w:p>
       <w:pPr>
-        <w:pStyle w:val="PargrafodaLista"/>
+        <w:pStyle w:val="ListParagraph"/>
         <w:spacing w:line="360" w:lineRule="auto"/>
         <w:rPr>
           <w:lang w:val="en-US"/>
@@ -5090,7 +5179,7 @@
       </w:pPr>
     </w:p>
     <w:sectPr>
-      <w:headerReference w:type="default" r:id="rId15"/>
+      <w:headerReference w:type="default" r:id="rId17"/>
       <w:pgSz w:w="11906" w:h="16838"/>
       <w:pgMar w:top="1417" w:right="1701" w:bottom="1417" w:left="1701" w:header="708" w:footer="708" w:gutter="0"/>
       <w:cols w:space="708"/>
@@ -5100,6 +5189,50 @@
 </w:document>
 </file>
 
+<file path=word/comments.xml><?xml version="1.0" encoding="utf-8"?>
+<w:comments xmlns:wpc="http://schemas.microsoft.com/office/word/2010/wordprocessingCanvas" xmlns:mc="http://schemas.openxmlformats.org/markup-compatibility/2006" xmlns:o="urn:schemas-microsoft-com:office:office" xmlns:r="http://schemas.openxmlformats.org/officeDocument/2006/relationships" xmlns:m="http://schemas.openxmlformats.org/officeDocument/2006/math" xmlns:v="urn:schemas-microsoft-com:vml" xmlns:wp14="http://schemas.microsoft.com/office/word/2010/wordprocessingDrawing" xmlns:wp="http://schemas.openxmlformats.org/drawingml/2006/wordprocessingDrawing" xmlns:w10="urn:schemas-microsoft-com:office:word" xmlns:w="http://schemas.openxmlformats.org/wordprocessingml/2006/main" xmlns:w14="http://schemas.microsoft.com/office/word/2010/wordml" xmlns:w15="http://schemas.microsoft.com/office/word/2012/wordml" xmlns:wpg="http://schemas.microsoft.com/office/word/2010/wordprocessingGroup" xmlns:wpi="http://schemas.microsoft.com/office/word/2010/wordprocessingInk" xmlns:wne="http://schemas.microsoft.com/office/word/2006/wordml" xmlns:wps="http://schemas.microsoft.com/office/word/2010/wordprocessingShape" mc:Ignorable="w14 w15 wp14">
+  <w:comment w:id="21" w:author="Rui Ganhoto" w:date="2013-03-30T19:31:00Z" w:initials="RG">
+    <w:p>
+      <w:pPr>
+        <w:pStyle w:val="CommentText"/>
+      </w:pPr>
+      <w:r>
+        <w:rPr>
+          <w:rStyle w:val="CommentReference"/>
+        </w:rPr>
+        <w:annotationRef/>
+      </w:r>
+      <w:r>
+        <w:t>Falta aqui pontuação :S</w:t>
+      </w:r>
+    </w:p>
+  </w:comment>
+  <w:comment w:id="24" w:author="Rui Ganhoto" w:date="2013-03-30T19:32:00Z" w:initials="RG">
+    <w:p>
+      <w:pPr>
+        <w:pStyle w:val="CommentText"/>
+      </w:pPr>
+      <w:r>
+        <w:rPr>
+          <w:rStyle w:val="CommentReference"/>
+        </w:rPr>
+        <w:annotationRef/>
+      </w:r>
+      <w:r>
+        <w:t>Project Assessment and Control Process</w:t>
+      </w:r>
+    </w:p>
+  </w:comment>
+</w:comments>
+</file>
+
+<file path=word/commentsExtended.xml><?xml version="1.0" encoding="utf-8"?>
+<w15:commentsEx xmlns:wpc="http://schemas.microsoft.com/office/word/2010/wordprocessingCanvas" xmlns:mc="http://schemas.openxmlformats.org/markup-compatibility/2006" xmlns:o="urn:schemas-microsoft-com:office:office" xmlns:r="http://schemas.openxmlformats.org/officeDocument/2006/relationships" xmlns:m="http://schemas.openxmlformats.org/officeDocument/2006/math" xmlns:v="urn:schemas-microsoft-com:vml" xmlns:wp14="http://schemas.microsoft.com/office/word/2010/wordprocessingDrawing" xmlns:wp="http://schemas.openxmlformats.org/drawingml/2006/wordprocessingDrawing" xmlns:w10="urn:schemas-microsoft-com:office:word" xmlns:w="http://schemas.openxmlformats.org/wordprocessingml/2006/main" xmlns:w14="http://schemas.microsoft.com/office/word/2010/wordml" xmlns:w15="http://schemas.microsoft.com/office/word/2012/wordml" xmlns:wpg="http://schemas.microsoft.com/office/word/2010/wordprocessingGroup" xmlns:wpi="http://schemas.microsoft.com/office/word/2010/wordprocessingInk" xmlns:wne="http://schemas.microsoft.com/office/word/2006/wordml" xmlns:wps="http://schemas.microsoft.com/office/word/2010/wordprocessingShape" mc:Ignorable="w14 w15 wp14">
+  <w15:commentEx w15:paraId="1650F6DB" w15:done="0"/>
+  <w15:commentEx w15:paraId="3B1AFA6A" w15:done="0"/>
+</w15:commentsEx>
+</file>
+
 <file path=word/endnotes.xml><?xml version="1.0" encoding="utf-8"?>
 <w:endnotes xmlns:wpc="http://schemas.microsoft.com/office/word/2010/wordprocessingCanvas" xmlns:mc="http://schemas.openxmlformats.org/markup-compatibility/2006" xmlns:o="urn:schemas-microsoft-com:office:office" xmlns:r="http://schemas.openxmlformats.org/officeDocument/2006/relationships" xmlns:m="http://schemas.openxmlformats.org/officeDocument/2006/math" xmlns:v="urn:schemas-microsoft-com:vml" xmlns:wp14="http://schemas.microsoft.com/office/word/2010/wordprocessingDrawing" xmlns:wp="http://schemas.openxmlformats.org/drawingml/2006/wordprocessingDrawing" xmlns:w10="urn:schemas-microsoft-com:office:word" xmlns:w="http://schemas.openxmlformats.org/wordprocessingml/2006/main" xmlns:w14="http://schemas.microsoft.com/office/word/2010/wordml" xmlns:w15="http://schemas.microsoft.com/office/word/2012/wordml" xmlns:wpg="http://schemas.microsoft.com/office/word/2010/wordprocessingGroup" xmlns:wpi="http://schemas.microsoft.com/office/word/2010/wordprocessingInk" xmlns:wne="http://schemas.microsoft.com/office/word/2006/wordml" xmlns:wps="http://schemas.microsoft.com/office/word/2010/wordprocessingShape" mc:Ignorable="w14 w15 wp14">
   <w:endnote w:type="separator" w:id="-1">
@@ -5129,7 +5262,7 @@
 <w:ftr xmlns:wpc="http://schemas.microsoft.com/office/word/2010/wordprocessingCanvas" xmlns:mc="http://schemas.openxmlformats.org/markup-compatibility/2006" xmlns:o="urn:schemas-microsoft-com:office:office" xmlns:r="http://schemas.openxmlformats.org/officeDocument/2006/relationships" xmlns:m="http://schemas.openxmlformats.org/officeDocument/2006/math" xmlns:v="urn:schemas-microsoft-com:vml" xmlns:wp14="http://schemas.microsoft.com/office/word/2010/wordprocessingDrawing" xmlns:wp="http://schemas.openxmlformats.org/drawingml/2006/wordprocessingDrawing" xmlns:w10="urn:schemas-microsoft-com:office:word" xmlns:w="http://schemas.openxmlformats.org/wordprocessingml/2006/main" xmlns:w14="http://schemas.microsoft.com/office/word/2010/wordml" xmlns:w15="http://schemas.microsoft.com/office/word/2012/wordml" xmlns:wpg="http://schemas.microsoft.com/office/word/2010/wordprocessingGroup" xmlns:wpi="http://schemas.microsoft.com/office/word/2010/wordprocessingInk" xmlns:wne="http://schemas.microsoft.com/office/word/2006/wordml" xmlns:wps="http://schemas.microsoft.com/office/word/2010/wordprocessingShape" mc:Ignorable="w14 w15 wp14">
   <w:p>
     <w:pPr>
-      <w:pStyle w:val="Rodap"/>
+      <w:pStyle w:val="Footer"/>
     </w:pPr>
   </w:p>
 </w:ftr>
@@ -5139,7 +5272,7 @@
 <w:ftr xmlns:wpc="http://schemas.microsoft.com/office/word/2010/wordprocessingCanvas" xmlns:mc="http://schemas.openxmlformats.org/markup-compatibility/2006" xmlns:o="urn:schemas-microsoft-com:office:office" xmlns:r="http://schemas.openxmlformats.org/officeDocument/2006/relationships" xmlns:m="http://schemas.openxmlformats.org/officeDocument/2006/math" xmlns:v="urn:schemas-microsoft-com:vml" xmlns:wp14="http://schemas.microsoft.com/office/word/2010/wordprocessingDrawing" xmlns:wp="http://schemas.openxmlformats.org/drawingml/2006/wordprocessingDrawing" xmlns:w10="urn:schemas-microsoft-com:office:word" xmlns:w="http://schemas.openxmlformats.org/wordprocessingml/2006/main" xmlns:w14="http://schemas.microsoft.com/office/word/2010/wordml" xmlns:w15="http://schemas.microsoft.com/office/word/2012/wordml" xmlns:wpg="http://schemas.microsoft.com/office/word/2010/wordprocessingGroup" xmlns:wpi="http://schemas.microsoft.com/office/word/2010/wordprocessingInk" xmlns:wne="http://schemas.microsoft.com/office/word/2006/wordml" xmlns:wps="http://schemas.microsoft.com/office/word/2010/wordprocessingShape" mc:Ignorable="w14 w15 wp14">
   <w:p>
     <w:pPr>
-      <w:pStyle w:val="Rodap"/>
+      <w:pStyle w:val="Footer"/>
     </w:pPr>
     <w:r>
       <w:t>Projeto Software 2013</w:t>
@@ -5147,7 +5280,7 @@
   </w:p>
   <w:p>
     <w:pPr>
-      <w:pStyle w:val="Rodap"/>
+      <w:pStyle w:val="Footer"/>
     </w:pPr>
     <w:sdt>
       <w:sdtPr>
@@ -5177,7 +5310,7 @@
 <w:ftr xmlns:wpc="http://schemas.microsoft.com/office/word/2010/wordprocessingCanvas" xmlns:mc="http://schemas.openxmlformats.org/markup-compatibility/2006" xmlns:o="urn:schemas-microsoft-com:office:office" xmlns:r="http://schemas.openxmlformats.org/officeDocument/2006/relationships" xmlns:m="http://schemas.openxmlformats.org/officeDocument/2006/math" xmlns:v="urn:schemas-microsoft-com:vml" xmlns:wp14="http://schemas.microsoft.com/office/word/2010/wordprocessingDrawing" xmlns:wp="http://schemas.openxmlformats.org/drawingml/2006/wordprocessingDrawing" xmlns:w10="urn:schemas-microsoft-com:office:word" xmlns:w="http://schemas.openxmlformats.org/wordprocessingml/2006/main" xmlns:w14="http://schemas.microsoft.com/office/word/2010/wordml" xmlns:w15="http://schemas.microsoft.com/office/word/2012/wordml" xmlns:wpg="http://schemas.microsoft.com/office/word/2010/wordprocessingGroup" xmlns:wpi="http://schemas.microsoft.com/office/word/2010/wordprocessingInk" xmlns:wne="http://schemas.microsoft.com/office/word/2006/wordml" xmlns:wps="http://schemas.microsoft.com/office/word/2010/wordprocessingShape" mc:Ignorable="w14 w15 wp14">
   <w:p>
     <w:pPr>
-      <w:pStyle w:val="Rodap"/>
+      <w:pStyle w:val="Footer"/>
     </w:pPr>
     <w:r>
       <w:t>Projeto Software 2013</w:t>
@@ -5191,7 +5324,7 @@
   </w:p>
   <w:p>
     <w:pPr>
-      <w:pStyle w:val="Rodap"/>
+      <w:pStyle w:val="Footer"/>
       <w:tabs>
         <w:tab w:val="clear" w:pos="4252"/>
       </w:tabs>
@@ -5221,7 +5354,7 @@
 <w:ftr xmlns:wpc="http://schemas.microsoft.com/office/word/2010/wordprocessingCanvas" xmlns:mc="http://schemas.openxmlformats.org/markup-compatibility/2006" xmlns:o="urn:schemas-microsoft-com:office:office" xmlns:r="http://schemas.openxmlformats.org/officeDocument/2006/relationships" xmlns:m="http://schemas.openxmlformats.org/officeDocument/2006/math" xmlns:v="urn:schemas-microsoft-com:vml" xmlns:wp14="http://schemas.microsoft.com/office/word/2010/wordprocessingDrawing" xmlns:wp="http://schemas.openxmlformats.org/drawingml/2006/wordprocessingDrawing" xmlns:w10="urn:schemas-microsoft-com:office:word" xmlns:w="http://schemas.openxmlformats.org/wordprocessingml/2006/main" xmlns:w14="http://schemas.microsoft.com/office/word/2010/wordml" xmlns:w15="http://schemas.microsoft.com/office/word/2012/wordml" xmlns:wpg="http://schemas.microsoft.com/office/word/2010/wordprocessingGroup" xmlns:wpi="http://schemas.microsoft.com/office/word/2010/wordprocessingInk" xmlns:wne="http://schemas.microsoft.com/office/word/2006/wordml" xmlns:wps="http://schemas.microsoft.com/office/word/2010/wordprocessingShape" mc:Ignorable="w14 w15 wp14">
   <w:p>
     <w:pPr>
-      <w:pStyle w:val="Rodap"/>
+      <w:pStyle w:val="Footer"/>
     </w:pPr>
     <w:r>
       <w:t>Projeto Software 2013</w:t>
@@ -5229,7 +5362,7 @@
   </w:p>
   <w:p>
     <w:pPr>
-      <w:pStyle w:val="Rodap"/>
+      <w:pStyle w:val="Footer"/>
     </w:pPr>
     <w:sdt>
       <w:sdtPr>
@@ -5264,7 +5397,7 @@
       <w:rPr>
         <w:noProof/>
       </w:rPr>
-      <w:t>4</w:t>
+      <w:t>iii</w:t>
     </w:r>
     <w:r>
       <w:rPr>
@@ -5305,7 +5438,7 @@
 <w:hdr xmlns:wpc="http://schemas.microsoft.com/office/word/2010/wordprocessingCanvas" xmlns:mc="http://schemas.openxmlformats.org/markup-compatibility/2006" xmlns:o="urn:schemas-microsoft-com:office:office" xmlns:r="http://schemas.openxmlformats.org/officeDocument/2006/relationships" xmlns:m="http://schemas.openxmlformats.org/officeDocument/2006/math" xmlns:v="urn:schemas-microsoft-com:vml" xmlns:wp14="http://schemas.microsoft.com/office/word/2010/wordprocessingDrawing" xmlns:wp="http://schemas.openxmlformats.org/drawingml/2006/wordprocessingDrawing" xmlns:w10="urn:schemas-microsoft-com:office:word" xmlns:w="http://schemas.openxmlformats.org/wordprocessingml/2006/main" xmlns:w14="http://schemas.microsoft.com/office/word/2010/wordml" xmlns:w15="http://schemas.microsoft.com/office/word/2012/wordml" xmlns:wpg="http://schemas.microsoft.com/office/word/2010/wordprocessingGroup" xmlns:wpi="http://schemas.microsoft.com/office/word/2010/wordprocessingInk" xmlns:wne="http://schemas.microsoft.com/office/word/2006/wordml" xmlns:wps="http://schemas.microsoft.com/office/word/2010/wordprocessingShape" mc:Ignorable="w14 w15 wp14">
   <w:p>
     <w:pPr>
-      <w:pStyle w:val="Cabealho"/>
+      <w:pStyle w:val="Header"/>
     </w:pPr>
   </w:p>
 </w:hdr>
@@ -5315,7 +5448,7 @@
 <w:hdr xmlns:wpc="http://schemas.microsoft.com/office/word/2010/wordprocessingCanvas" xmlns:mc="http://schemas.openxmlformats.org/markup-compatibility/2006" xmlns:o="urn:schemas-microsoft-com:office:office" xmlns:r="http://schemas.openxmlformats.org/officeDocument/2006/relationships" xmlns:m="http://schemas.openxmlformats.org/officeDocument/2006/math" xmlns:v="urn:schemas-microsoft-com:vml" xmlns:wp14="http://schemas.microsoft.com/office/word/2010/wordprocessingDrawing" xmlns:wp="http://schemas.openxmlformats.org/drawingml/2006/wordprocessingDrawing" xmlns:w10="urn:schemas-microsoft-com:office:word" xmlns:w="http://schemas.openxmlformats.org/wordprocessingml/2006/main" xmlns:w14="http://schemas.microsoft.com/office/word/2010/wordml" xmlns:w15="http://schemas.microsoft.com/office/word/2012/wordml" xmlns:wpg="http://schemas.microsoft.com/office/word/2010/wordprocessingGroup" xmlns:wpi="http://schemas.microsoft.com/office/word/2010/wordprocessingInk" xmlns:wne="http://schemas.microsoft.com/office/word/2006/wordml" xmlns:wps="http://schemas.microsoft.com/office/word/2010/wordprocessingShape" mc:Ignorable="w14 w15 wp14">
   <w:p>
     <w:pPr>
-      <w:pStyle w:val="Cabealho"/>
+      <w:pStyle w:val="Header"/>
     </w:pPr>
     <w:r>
       <w:rPr>
@@ -5323,7 +5456,7 @@
         <w:lang w:eastAsia="pt-PT"/>
       </w:rPr>
       <w:drawing>
-        <wp:anchor distT="0" distB="0" distL="114300" distR="114300" simplePos="0" relativeHeight="251657216" behindDoc="0" locked="0" layoutInCell="1" allowOverlap="1" wp14:anchorId="0F061732" wp14:editId="77B49434">
+        <wp:anchor distT="0" distB="0" distL="114300" distR="114300" simplePos="0" relativeHeight="251657216" behindDoc="0" locked="0" layoutInCell="1" allowOverlap="1" wp14:anchorId="67AEC66F" wp14:editId="36FF728E">
           <wp:simplePos x="0" y="0"/>
           <wp:positionH relativeFrom="column">
             <wp:posOffset>15239</wp:posOffset>
@@ -5403,7 +5536,7 @@
   </w:p>
   <w:p>
     <w:pPr>
-      <w:pStyle w:val="Cabealho"/>
+      <w:pStyle w:val="Header"/>
       <w:rPr>
         <w:lang w:val="en-US"/>
       </w:rPr>
@@ -5426,12 +5559,22 @@
       </w:sdtPr>
       <w:sdtEndPr/>
       <w:sdtContent>
-        <w:r>
-          <w:t>V0.4</w:t>
-        </w:r>
-        <w:r>
-          <w:br/>
-        </w:r>
+        <w:del w:id="0" w:author="Rui Ganhoto" w:date="2013-03-30T19:19:00Z">
+          <w:r>
+            <w:delText>V0.4</w:delText>
+          </w:r>
+          <w:r>
+            <w:br/>
+          </w:r>
+        </w:del>
+        <w:ins w:id="1" w:author="Rui Ganhoto" w:date="2013-03-30T19:33:00Z">
+          <w:r>
+            <w:t>V0.4</w:t>
+          </w:r>
+          <w:r>
+            <w:br/>
+          </w:r>
+        </w:ins>
       </w:sdtContent>
     </w:sdt>
     <w:r>
@@ -5465,7 +5608,7 @@
 <w:hdr xmlns:wpc="http://schemas.microsoft.com/office/word/2010/wordprocessingCanvas" xmlns:mc="http://schemas.openxmlformats.org/markup-compatibility/2006" xmlns:o="urn:schemas-microsoft-com:office:office" xmlns:r="http://schemas.openxmlformats.org/officeDocument/2006/relationships" xmlns:m="http://schemas.openxmlformats.org/officeDocument/2006/math" xmlns:v="urn:schemas-microsoft-com:vml" xmlns:wp14="http://schemas.microsoft.com/office/word/2010/wordprocessingDrawing" xmlns:wp="http://schemas.openxmlformats.org/drawingml/2006/wordprocessingDrawing" xmlns:w10="urn:schemas-microsoft-com:office:word" xmlns:w="http://schemas.openxmlformats.org/wordprocessingml/2006/main" xmlns:w14="http://schemas.microsoft.com/office/word/2010/wordml" xmlns:w15="http://schemas.microsoft.com/office/word/2012/wordml" xmlns:wpg="http://schemas.microsoft.com/office/word/2010/wordprocessingGroup" xmlns:wpi="http://schemas.microsoft.com/office/word/2010/wordprocessingInk" xmlns:wne="http://schemas.microsoft.com/office/word/2006/wordml" xmlns:wps="http://schemas.microsoft.com/office/word/2010/wordprocessingShape" mc:Ignorable="w14 w15 wp14">
   <w:p>
     <w:pPr>
-      <w:pStyle w:val="Cabealho"/>
+      <w:pStyle w:val="Header"/>
     </w:pPr>
     <w:r>
       <w:rPr>
@@ -5473,7 +5616,7 @@
         <w:lang w:eastAsia="pt-PT"/>
       </w:rPr>
       <w:drawing>
-        <wp:anchor distT="0" distB="0" distL="114300" distR="114300" simplePos="0" relativeHeight="251659264" behindDoc="0" locked="0" layoutInCell="1" allowOverlap="1" wp14:anchorId="5D349050" wp14:editId="449139EF">
+        <wp:anchor distT="0" distB="0" distL="114300" distR="114300" simplePos="0" relativeHeight="251659264" behindDoc="0" locked="0" layoutInCell="1" allowOverlap="1" wp14:anchorId="00DA9073" wp14:editId="5BE43D9A">
           <wp:simplePos x="0" y="0"/>
           <wp:positionH relativeFrom="column">
             <wp:posOffset>81915</wp:posOffset>
@@ -5553,7 +5696,7 @@
   </w:p>
   <w:p>
     <w:pPr>
-      <w:pStyle w:val="Cabealho"/>
+      <w:pStyle w:val="Header"/>
       <w:rPr>
         <w:lang w:val="en-US"/>
       </w:rPr>
@@ -5576,12 +5719,22 @@
       </w:sdtPr>
       <w:sdtEndPr/>
       <w:sdtContent>
-        <w:r>
-          <w:t>V0.4</w:t>
-        </w:r>
-        <w:r>
-          <w:br/>
-        </w:r>
+        <w:del w:id="2" w:author="Rui Ganhoto" w:date="2013-03-30T19:19:00Z">
+          <w:r>
+            <w:delText>V0.4</w:delText>
+          </w:r>
+          <w:r>
+            <w:br/>
+          </w:r>
+        </w:del>
+        <w:ins w:id="3" w:author="Rui Ganhoto" w:date="2013-03-30T19:33:00Z">
+          <w:r>
+            <w:t>V0.4</w:t>
+          </w:r>
+          <w:r>
+            <w:br/>
+          </w:r>
+        </w:ins>
       </w:sdtContent>
     </w:sdt>
     <w:r>
@@ -5621,7 +5774,7 @@
 <w:hdr xmlns:wpc="http://schemas.microsoft.com/office/word/2010/wordprocessingCanvas" xmlns:mc="http://schemas.openxmlformats.org/markup-compatibility/2006" xmlns:o="urn:schemas-microsoft-com:office:office" xmlns:r="http://schemas.openxmlformats.org/officeDocument/2006/relationships" xmlns:m="http://schemas.openxmlformats.org/officeDocument/2006/math" xmlns:v="urn:schemas-microsoft-com:vml" xmlns:wp14="http://schemas.microsoft.com/office/word/2010/wordprocessingDrawing" xmlns:wp="http://schemas.openxmlformats.org/drawingml/2006/wordprocessingDrawing" xmlns:w10="urn:schemas-microsoft-com:office:word" xmlns:w="http://schemas.openxmlformats.org/wordprocessingml/2006/main" xmlns:w14="http://schemas.microsoft.com/office/word/2010/wordml" xmlns:w15="http://schemas.microsoft.com/office/word/2012/wordml" xmlns:wpg="http://schemas.microsoft.com/office/word/2010/wordprocessingGroup" xmlns:wpi="http://schemas.microsoft.com/office/word/2010/wordprocessingInk" xmlns:wne="http://schemas.microsoft.com/office/word/2006/wordml" xmlns:wps="http://schemas.microsoft.com/office/word/2010/wordprocessingShape" mc:Ignorable="w14 w15 wp14">
   <w:p>
     <w:pPr>
-      <w:pStyle w:val="Cabealho"/>
+      <w:pStyle w:val="Header"/>
     </w:pPr>
     <w:r>
       <w:rPr>
@@ -5629,7 +5782,7 @@
         <w:lang w:eastAsia="pt-PT"/>
       </w:rPr>
       <w:drawing>
-        <wp:anchor distT="0" distB="0" distL="114300" distR="114300" simplePos="0" relativeHeight="251658752" behindDoc="0" locked="0" layoutInCell="1" allowOverlap="1">
+        <wp:anchor distT="0" distB="0" distL="114300" distR="114300" simplePos="0" relativeHeight="251658752" behindDoc="0" locked="0" layoutInCell="1" allowOverlap="1" wp14:anchorId="5E1C3521" wp14:editId="7B2F25C6">
           <wp:simplePos x="0" y="0"/>
           <wp:positionH relativeFrom="column">
             <wp:posOffset>81915</wp:posOffset>
@@ -5709,7 +5862,7 @@
   </w:p>
   <w:p>
     <w:pPr>
-      <w:pStyle w:val="Cabealho"/>
+      <w:pStyle w:val="Header"/>
       <w:rPr>
         <w:lang w:val="en-US"/>
       </w:rPr>
@@ -5732,12 +5885,22 @@
       </w:sdtPr>
       <w:sdtEndPr/>
       <w:sdtContent>
-        <w:r>
-          <w:t>V0.4</w:t>
-        </w:r>
-        <w:r>
-          <w:br/>
-        </w:r>
+        <w:del w:id="26" w:author="Rui Ganhoto" w:date="2013-03-30T19:19:00Z">
+          <w:r>
+            <w:delText>V0.4</w:delText>
+          </w:r>
+          <w:r>
+            <w:br/>
+          </w:r>
+        </w:del>
+        <w:ins w:id="27" w:author="Rui Ganhoto" w:date="2013-03-30T19:33:00Z">
+          <w:r>
+            <w:t>V0.4</w:t>
+          </w:r>
+          <w:r>
+            <w:br/>
+          </w:r>
+        </w:ins>
       </w:sdtContent>
     </w:sdt>
     <w:r>
@@ -5772,7 +5935,7 @@
   </w:p>
   <w:p>
     <w:pPr>
-      <w:pStyle w:val="Cabealho"/>
+      <w:pStyle w:val="Header"/>
     </w:pPr>
   </w:p>
 </w:hdr>
@@ -6682,6 +6845,14 @@
     <w:abstractNumId w:val="4"/>
   </w:num>
 </w:numbering>
+</file>
+
+<file path=word/people.xml><?xml version="1.0" encoding="utf-8"?>
+<w15:people xmlns:wpc="http://schemas.microsoft.com/office/word/2010/wordprocessingCanvas" xmlns:mc="http://schemas.openxmlformats.org/markup-compatibility/2006" xmlns:o="urn:schemas-microsoft-com:office:office" xmlns:r="http://schemas.openxmlformats.org/officeDocument/2006/relationships" xmlns:m="http://schemas.openxmlformats.org/officeDocument/2006/math" xmlns:v="urn:schemas-microsoft-com:vml" xmlns:wp14="http://schemas.microsoft.com/office/word/2010/wordprocessingDrawing" xmlns:wp="http://schemas.openxmlformats.org/drawingml/2006/wordprocessingDrawing" xmlns:w10="urn:schemas-microsoft-com:office:word" xmlns:w="http://schemas.openxmlformats.org/wordprocessingml/2006/main" xmlns:w14="http://schemas.microsoft.com/office/word/2010/wordml" xmlns:w15="http://schemas.microsoft.com/office/word/2012/wordml" xmlns:wpg="http://schemas.microsoft.com/office/word/2010/wordprocessingGroup" xmlns:wpi="http://schemas.microsoft.com/office/word/2010/wordprocessingInk" xmlns:wne="http://schemas.microsoft.com/office/word/2006/wordml" xmlns:wps="http://schemas.microsoft.com/office/word/2010/wordprocessingShape" mc:Ignorable="w14 w15 wp14">
+  <w15:person w15:author="Rui Ganhoto">
+    <w15:presenceInfo w15:providerId="Windows Live" w15:userId="968e87421556deb4"/>
+  </w15:person>
+</w15:people>
 </file>
 
 <file path=word/styles.xml><?xml version="1.0" encoding="utf-8"?>
@@ -7082,11 +7253,11 @@
       <w:spacing w:after="200" w:line="276" w:lineRule="auto"/>
     </w:pPr>
   </w:style>
-  <w:style w:type="paragraph" w:styleId="Cabealho1">
+  <w:style w:type="paragraph" w:styleId="Heading1">
     <w:name w:val="heading 1"/>
     <w:basedOn w:val="Normal"/>
     <w:next w:val="Normal"/>
-    <w:link w:val="Cabealho1Carter"/>
+    <w:link w:val="Heading1Char"/>
     <w:uiPriority w:val="9"/>
     <w:qFormat/>
     <w:rsid w:val="002222C2"/>
@@ -7105,13 +7276,13 @@
       <w:szCs w:val="28"/>
     </w:rPr>
   </w:style>
-  <w:style w:type="character" w:default="1" w:styleId="Tipodeletrapredefinidodopargrafo">
+  <w:style w:type="character" w:default="1" w:styleId="DefaultParagraphFont">
     <w:name w:val="Default Paragraph Font"/>
     <w:uiPriority w:val="1"/>
     <w:semiHidden/>
     <w:unhideWhenUsed/>
   </w:style>
-  <w:style w:type="table" w:default="1" w:styleId="Tabelanormal">
+  <w:style w:type="table" w:default="1" w:styleId="TableNormal">
     <w:name w:val="Normal Table"/>
     <w:uiPriority w:val="99"/>
     <w:semiHidden/>
@@ -7126,16 +7297,16 @@
       </w:tblCellMar>
     </w:tblPr>
   </w:style>
-  <w:style w:type="numbering" w:default="1" w:styleId="Semlista">
+  <w:style w:type="numbering" w:default="1" w:styleId="NoList">
     <w:name w:val="No List"/>
     <w:uiPriority w:val="99"/>
     <w:semiHidden/>
     <w:unhideWhenUsed/>
   </w:style>
-  <w:style w:type="paragraph" w:styleId="Cabealho">
+  <w:style w:type="paragraph" w:styleId="Header">
     <w:name w:val="header"/>
     <w:basedOn w:val="Normal"/>
-    <w:link w:val="CabealhoCarter"/>
+    <w:link w:val="HeaderChar"/>
     <w:uiPriority w:val="99"/>
     <w:unhideWhenUsed/>
     <w:rsid w:val="002222C2"/>
@@ -7147,17 +7318,17 @@
       <w:spacing w:after="0" w:line="240" w:lineRule="auto"/>
     </w:pPr>
   </w:style>
-  <w:style w:type="character" w:customStyle="1" w:styleId="CabealhoCarter">
-    <w:name w:val="Cabeçalho Caráter"/>
-    <w:basedOn w:val="Tipodeletrapredefinidodopargrafo"/>
-    <w:link w:val="Cabealho"/>
+  <w:style w:type="character" w:customStyle="1" w:styleId="HeaderChar">
+    <w:name w:val="Header Char"/>
+    <w:basedOn w:val="DefaultParagraphFont"/>
+    <w:link w:val="Header"/>
     <w:uiPriority w:val="99"/>
     <w:rsid w:val="002222C2"/>
   </w:style>
-  <w:style w:type="paragraph" w:styleId="Rodap">
+  <w:style w:type="paragraph" w:styleId="Footer">
     <w:name w:val="footer"/>
     <w:basedOn w:val="Normal"/>
-    <w:link w:val="RodapCarter"/>
+    <w:link w:val="FooterChar"/>
     <w:uiPriority w:val="99"/>
     <w:unhideWhenUsed/>
     <w:rsid w:val="002222C2"/>
@@ -7169,17 +7340,17 @@
       <w:spacing w:after="0" w:line="240" w:lineRule="auto"/>
     </w:pPr>
   </w:style>
-  <w:style w:type="character" w:customStyle="1" w:styleId="RodapCarter">
-    <w:name w:val="Rodapé Caráter"/>
-    <w:basedOn w:val="Tipodeletrapredefinidodopargrafo"/>
-    <w:link w:val="Rodap"/>
+  <w:style w:type="character" w:customStyle="1" w:styleId="FooterChar">
+    <w:name w:val="Footer Char"/>
+    <w:basedOn w:val="DefaultParagraphFont"/>
+    <w:link w:val="Footer"/>
     <w:uiPriority w:val="99"/>
     <w:rsid w:val="002222C2"/>
   </w:style>
-  <w:style w:type="character" w:customStyle="1" w:styleId="Cabealho1Carter">
-    <w:name w:val="Cabeçalho 1 Caráter"/>
-    <w:basedOn w:val="Tipodeletrapredefinidodopargrafo"/>
-    <w:link w:val="Cabealho1"/>
+  <w:style w:type="character" w:customStyle="1" w:styleId="Heading1Char">
+    <w:name w:val="Heading 1 Char"/>
+    <w:basedOn w:val="DefaultParagraphFont"/>
+    <w:link w:val="Heading1"/>
     <w:uiPriority w:val="9"/>
     <w:rsid w:val="002222C2"/>
     <w:rPr>
@@ -7191,9 +7362,9 @@
       <w:szCs w:val="28"/>
     </w:rPr>
   </w:style>
-  <w:style w:type="paragraph" w:styleId="SemEspaamento">
+  <w:style w:type="paragraph" w:styleId="NoSpacing">
     <w:name w:val="No Spacing"/>
-    <w:link w:val="SemEspaamentoCarter"/>
+    <w:link w:val="NoSpacingChar"/>
     <w:uiPriority w:val="1"/>
     <w:qFormat/>
     <w:rsid w:val="002222C2"/>
@@ -7204,19 +7375,19 @@
       <w:rFonts w:eastAsiaTheme="minorEastAsia"/>
     </w:rPr>
   </w:style>
-  <w:style w:type="character" w:customStyle="1" w:styleId="SemEspaamentoCarter">
-    <w:name w:val="Sem Espaçamento Caráter"/>
-    <w:basedOn w:val="Tipodeletrapredefinidodopargrafo"/>
-    <w:link w:val="SemEspaamento"/>
+  <w:style w:type="character" w:customStyle="1" w:styleId="NoSpacingChar">
+    <w:name w:val="No Spacing Char"/>
+    <w:basedOn w:val="DefaultParagraphFont"/>
+    <w:link w:val="NoSpacing"/>
     <w:uiPriority w:val="1"/>
     <w:rsid w:val="002222C2"/>
     <w:rPr>
       <w:rFonts w:eastAsiaTheme="minorEastAsia"/>
     </w:rPr>
   </w:style>
-  <w:style w:type="table" w:styleId="Tabelacomgrelha">
+  <w:style w:type="table" w:styleId="TableGrid">
     <w:name w:val="Table Grid"/>
-    <w:basedOn w:val="Tabelanormal"/>
+    <w:basedOn w:val="TableNormal"/>
     <w:uiPriority w:val="59"/>
     <w:rsid w:val="002222C2"/>
     <w:pPr>
@@ -7240,9 +7411,9 @@
       </w:tblCellMar>
     </w:tblPr>
   </w:style>
-  <w:style w:type="paragraph" w:styleId="Cabealhodondice">
+  <w:style w:type="paragraph" w:styleId="TOCHeading">
     <w:name w:val="TOC Heading"/>
-    <w:basedOn w:val="Cabealho1"/>
+    <w:basedOn w:val="Heading1"/>
     <w:next w:val="Normal"/>
     <w:uiPriority w:val="39"/>
     <w:semiHidden/>
@@ -7253,7 +7424,7 @@
       <w:outlineLvl w:val="9"/>
     </w:pPr>
   </w:style>
-  <w:style w:type="paragraph" w:styleId="PargrafodaLista">
+  <w:style w:type="paragraph" w:styleId="ListParagraph">
     <w:name w:val="List Paragraph"/>
     <w:basedOn w:val="Normal"/>
     <w:uiPriority w:val="34"/>
@@ -7264,7 +7435,7 @@
       <w:contextualSpacing/>
     </w:pPr>
   </w:style>
-  <w:style w:type="paragraph" w:styleId="ndice1">
+  <w:style w:type="paragraph" w:styleId="TOC1">
     <w:name w:val="toc 1"/>
     <w:basedOn w:val="Normal"/>
     <w:next w:val="Normal"/>
@@ -7276,9 +7447,9 @@
       <w:spacing w:after="100"/>
     </w:pPr>
   </w:style>
-  <w:style w:type="character" w:styleId="Hiperligao">
+  <w:style w:type="character" w:styleId="Hyperlink">
     <w:name w:val="Hyperlink"/>
-    <w:basedOn w:val="Tipodeletrapredefinidodopargrafo"/>
+    <w:basedOn w:val="DefaultParagraphFont"/>
     <w:uiPriority w:val="99"/>
     <w:unhideWhenUsed/>
     <w:rsid w:val="002222C2"/>
@@ -7287,7 +7458,7 @@
       <w:u w:val="single"/>
     </w:rPr>
   </w:style>
-  <w:style w:type="paragraph" w:styleId="Legenda">
+  <w:style w:type="paragraph" w:styleId="Caption">
     <w:name w:val="caption"/>
     <w:basedOn w:val="Normal"/>
     <w:next w:val="Normal"/>
@@ -7306,7 +7477,7 @@
       <w:szCs w:val="18"/>
     </w:rPr>
   </w:style>
-  <w:style w:type="paragraph" w:styleId="ndicedeilustraes">
+  <w:style w:type="paragraph" w:styleId="TableofFigures">
     <w:name w:val="table of figures"/>
     <w:basedOn w:val="Normal"/>
     <w:next w:val="Normal"/>
@@ -7317,10 +7488,10 @@
       <w:spacing w:after="0"/>
     </w:pPr>
   </w:style>
-  <w:style w:type="paragraph" w:styleId="Textodebalo">
+  <w:style w:type="paragraph" w:styleId="BalloonText">
     <w:name w:val="Balloon Text"/>
     <w:basedOn w:val="Normal"/>
-    <w:link w:val="TextodebaloCarter"/>
+    <w:link w:val="BalloonTextChar"/>
     <w:uiPriority w:val="99"/>
     <w:semiHidden/>
     <w:unhideWhenUsed/>
@@ -7334,10 +7505,10 @@
       <w:szCs w:val="16"/>
     </w:rPr>
   </w:style>
-  <w:style w:type="character" w:customStyle="1" w:styleId="TextodebaloCarter">
-    <w:name w:val="Texto de balão Caráter"/>
-    <w:basedOn w:val="Tipodeletrapredefinidodopargrafo"/>
-    <w:link w:val="Textodebalo"/>
+  <w:style w:type="character" w:customStyle="1" w:styleId="BalloonTextChar">
+    <w:name w:val="Balloon Text Char"/>
+    <w:basedOn w:val="DefaultParagraphFont"/>
+    <w:link w:val="BalloonText"/>
     <w:uiPriority w:val="99"/>
     <w:semiHidden/>
     <w:rsid w:val="008522ED"/>
@@ -7347,9 +7518,9 @@
       <w:szCs w:val="16"/>
     </w:rPr>
   </w:style>
-  <w:style w:type="character" w:styleId="Refdecomentrio">
+  <w:style w:type="character" w:styleId="CommentReference">
     <w:name w:val="annotation reference"/>
-    <w:basedOn w:val="Tipodeletrapredefinidodopargrafo"/>
+    <w:basedOn w:val="DefaultParagraphFont"/>
     <w:uiPriority w:val="99"/>
     <w:semiHidden/>
     <w:unhideWhenUsed/>
@@ -7359,10 +7530,10 @@
       <w:szCs w:val="16"/>
     </w:rPr>
   </w:style>
-  <w:style w:type="paragraph" w:styleId="Textodecomentrio">
+  <w:style w:type="paragraph" w:styleId="CommentText">
     <w:name w:val="annotation text"/>
     <w:basedOn w:val="Normal"/>
-    <w:link w:val="TextodecomentrioCarter"/>
+    <w:link w:val="CommentTextChar"/>
     <w:uiPriority w:val="99"/>
     <w:semiHidden/>
     <w:unhideWhenUsed/>
@@ -7375,10 +7546,10 @@
       <w:szCs w:val="20"/>
     </w:rPr>
   </w:style>
-  <w:style w:type="character" w:customStyle="1" w:styleId="TextodecomentrioCarter">
-    <w:name w:val="Texto de comentário Caráter"/>
-    <w:basedOn w:val="Tipodeletrapredefinidodopargrafo"/>
-    <w:link w:val="Textodecomentrio"/>
+  <w:style w:type="character" w:customStyle="1" w:styleId="CommentTextChar">
+    <w:name w:val="Comment Text Char"/>
+    <w:basedOn w:val="DefaultParagraphFont"/>
+    <w:link w:val="CommentText"/>
     <w:uiPriority w:val="99"/>
     <w:semiHidden/>
     <w:rsid w:val="00C13D2D"/>
@@ -7387,11 +7558,11 @@
       <w:szCs w:val="20"/>
     </w:rPr>
   </w:style>
-  <w:style w:type="paragraph" w:styleId="Assuntodecomentrio">
+  <w:style w:type="paragraph" w:styleId="CommentSubject">
     <w:name w:val="annotation subject"/>
-    <w:basedOn w:val="Textodecomentrio"/>
-    <w:next w:val="Textodecomentrio"/>
-    <w:link w:val="AssuntodecomentrioCarter"/>
+    <w:basedOn w:val="CommentText"/>
+    <w:next w:val="CommentText"/>
+    <w:link w:val="CommentSubjectChar"/>
     <w:uiPriority w:val="99"/>
     <w:semiHidden/>
     <w:unhideWhenUsed/>
@@ -7401,10 +7572,10 @@
       <w:bCs/>
     </w:rPr>
   </w:style>
-  <w:style w:type="character" w:customStyle="1" w:styleId="AssuntodecomentrioCarter">
-    <w:name w:val="Assunto de comentário Caráter"/>
-    <w:basedOn w:val="TextodecomentrioCarter"/>
-    <w:link w:val="Assuntodecomentrio"/>
+  <w:style w:type="character" w:customStyle="1" w:styleId="CommentSubjectChar">
+    <w:name w:val="Comment Subject Char"/>
+    <w:basedOn w:val="CommentTextChar"/>
+    <w:link w:val="CommentSubject"/>
     <w:uiPriority w:val="99"/>
     <w:semiHidden/>
     <w:rsid w:val="00C13D2D"/>

</xml_diff>

<commit_message>
minor changes to Review Process.docx based on Ganhoto Review
</commit_message>
<xml_diff>
--- a/Docs/Processes/Review Process.docx
+++ b/Docs/Processes/Review Process.docx
@@ -71,7 +71,7 @@
               </w:tcPr>
               <w:p>
                 <w:pPr>
-                  <w:pStyle w:val="NoSpacing"/>
+                  <w:pStyle w:val="SemEspaamento"/>
                   <w:rPr>
                     <w:rFonts w:asciiTheme="majorHAnsi" w:eastAsiaTheme="majorEastAsia" w:hAnsiTheme="majorHAnsi" w:cstheme="majorBidi"/>
                     <w:lang w:val="en-US"/>
@@ -112,7 +112,7 @@
             <w:sdtContent>
               <w:p>
                 <w:pPr>
-                  <w:pStyle w:val="NoSpacing"/>
+                  <w:pStyle w:val="SemEspaamento"/>
                   <w:rPr>
                     <w:rFonts w:asciiTheme="majorHAnsi" w:eastAsiaTheme="majorEastAsia" w:hAnsiTheme="majorHAnsi" w:cstheme="majorBidi"/>
                     <w:color w:val="5B9BD5" w:themeColor="accent1"/>
@@ -162,7 +162,7 @@
               </w:tcPr>
               <w:p>
                 <w:pPr>
-                  <w:pStyle w:val="NoSpacing"/>
+                  <w:pStyle w:val="SemEspaamento"/>
                   <w:rPr>
                     <w:rFonts w:asciiTheme="majorHAnsi" w:eastAsiaTheme="majorEastAsia" w:hAnsiTheme="majorHAnsi" w:cstheme="majorBidi"/>
                     <w:lang w:val="en-US"/>
@@ -258,7 +258,7 @@
       <w:sdtContent>
         <w:p>
           <w:pPr>
-            <w:pStyle w:val="TOCHeading"/>
+            <w:pStyle w:val="Cabealhodondice"/>
             <w:spacing w:line="360" w:lineRule="auto"/>
             <w:rPr>
               <w:lang w:val="en-US"/>
@@ -273,7 +273,7 @@
         </w:p>
         <w:p>
           <w:pPr>
-            <w:pStyle w:val="TOC1"/>
+            <w:pStyle w:val="ndice1"/>
             <w:tabs>
               <w:tab w:val="left" w:pos="440"/>
               <w:tab w:val="right" w:leader="dot" w:pos="8494"/>
@@ -305,7 +305,7 @@
           <w:hyperlink w:anchor="_Toc352238843" w:history="1">
             <w:r>
               <w:rPr>
-                <w:rStyle w:val="Hyperlink"/>
+                <w:rStyle w:val="Hiperligao"/>
                 <w:noProof/>
                 <w:lang w:val="en-US"/>
               </w:rPr>
@@ -321,7 +321,7 @@
             </w:r>
             <w:r>
               <w:rPr>
-                <w:rStyle w:val="Hyperlink"/>
+                <w:rStyle w:val="Hiperligao"/>
                 <w:noProof/>
                 <w:lang w:val="en-US"/>
               </w:rPr>
@@ -379,7 +379,7 @@
         </w:p>
         <w:p>
           <w:pPr>
-            <w:pStyle w:val="TOC1"/>
+            <w:pStyle w:val="ndice1"/>
             <w:tabs>
               <w:tab w:val="left" w:pos="440"/>
               <w:tab w:val="right" w:leader="dot" w:pos="8494"/>
@@ -393,7 +393,7 @@
           <w:hyperlink w:anchor="_Toc352238844" w:history="1">
             <w:r>
               <w:rPr>
-                <w:rStyle w:val="Hyperlink"/>
+                <w:rStyle w:val="Hiperligao"/>
                 <w:noProof/>
                 <w:lang w:val="en-US"/>
               </w:rPr>
@@ -409,7 +409,7 @@
             </w:r>
             <w:r>
               <w:rPr>
-                <w:rStyle w:val="Hyperlink"/>
+                <w:rStyle w:val="Hiperligao"/>
                 <w:noProof/>
                 <w:lang w:val="en-US"/>
               </w:rPr>
@@ -467,7 +467,7 @@
         </w:p>
         <w:p>
           <w:pPr>
-            <w:pStyle w:val="TOC1"/>
+            <w:pStyle w:val="ndice1"/>
             <w:tabs>
               <w:tab w:val="left" w:pos="660"/>
               <w:tab w:val="right" w:leader="dot" w:pos="8494"/>
@@ -481,7 +481,7 @@
           <w:hyperlink w:anchor="_Toc352238845" w:history="1">
             <w:r>
               <w:rPr>
-                <w:rStyle w:val="Hyperlink"/>
+                <w:rStyle w:val="Hiperligao"/>
                 <w:noProof/>
                 <w:lang w:val="en-US"/>
               </w:rPr>
@@ -497,7 +497,7 @@
             </w:r>
             <w:r>
               <w:rPr>
-                <w:rStyle w:val="Hyperlink"/>
+                <w:rStyle w:val="Hiperligao"/>
                 <w:noProof/>
                 <w:lang w:val="en-US"/>
               </w:rPr>
@@ -555,7 +555,7 @@
         </w:p>
         <w:p>
           <w:pPr>
-            <w:pStyle w:val="TOC1"/>
+            <w:pStyle w:val="ndice1"/>
             <w:tabs>
               <w:tab w:val="left" w:pos="660"/>
               <w:tab w:val="right" w:leader="dot" w:pos="8494"/>
@@ -569,7 +569,7 @@
           <w:hyperlink w:anchor="_Toc352238846" w:history="1">
             <w:r>
               <w:rPr>
-                <w:rStyle w:val="Hyperlink"/>
+                <w:rStyle w:val="Hiperligao"/>
                 <w:noProof/>
                 <w:lang w:val="en-US"/>
               </w:rPr>
@@ -585,7 +585,7 @@
             </w:r>
             <w:r>
               <w:rPr>
-                <w:rStyle w:val="Hyperlink"/>
+                <w:rStyle w:val="Hiperligao"/>
                 <w:noProof/>
                 <w:lang w:val="en-US"/>
               </w:rPr>
@@ -643,7 +643,7 @@
         </w:p>
         <w:p>
           <w:pPr>
-            <w:pStyle w:val="TOC1"/>
+            <w:pStyle w:val="ndice1"/>
             <w:tabs>
               <w:tab w:val="left" w:pos="440"/>
               <w:tab w:val="right" w:leader="dot" w:pos="8494"/>
@@ -657,7 +657,7 @@
           <w:hyperlink w:anchor="_Toc352238847" w:history="1">
             <w:r>
               <w:rPr>
-                <w:rStyle w:val="Hyperlink"/>
+                <w:rStyle w:val="Hiperligao"/>
                 <w:noProof/>
                 <w:lang w:val="en-US"/>
               </w:rPr>
@@ -673,7 +673,7 @@
             </w:r>
             <w:r>
               <w:rPr>
-                <w:rStyle w:val="Hyperlink"/>
+                <w:rStyle w:val="Hiperligao"/>
                 <w:noProof/>
                 <w:lang w:val="en-US"/>
               </w:rPr>
@@ -731,7 +731,7 @@
         </w:p>
         <w:p>
           <w:pPr>
-            <w:pStyle w:val="TOC1"/>
+            <w:pStyle w:val="ndice1"/>
             <w:tabs>
               <w:tab w:val="left" w:pos="440"/>
               <w:tab w:val="right" w:leader="dot" w:pos="8494"/>
@@ -745,7 +745,7 @@
           <w:hyperlink w:anchor="_Toc352238848" w:history="1">
             <w:r>
               <w:rPr>
-                <w:rStyle w:val="Hyperlink"/>
+                <w:rStyle w:val="Hiperligao"/>
                 <w:noProof/>
                 <w:lang w:val="en-US"/>
               </w:rPr>
@@ -761,7 +761,7 @@
             </w:r>
             <w:r>
               <w:rPr>
-                <w:rStyle w:val="Hyperlink"/>
+                <w:rStyle w:val="Hiperligao"/>
                 <w:noProof/>
                 <w:lang w:val="en-US"/>
               </w:rPr>
@@ -819,7 +819,7 @@
         </w:p>
         <w:p>
           <w:pPr>
-            <w:pStyle w:val="TOC1"/>
+            <w:pStyle w:val="ndice1"/>
             <w:tabs>
               <w:tab w:val="left" w:pos="440"/>
               <w:tab w:val="right" w:leader="dot" w:pos="8494"/>
@@ -833,7 +833,7 @@
           <w:hyperlink w:anchor="_Toc352238849" w:history="1">
             <w:r>
               <w:rPr>
-                <w:rStyle w:val="Hyperlink"/>
+                <w:rStyle w:val="Hiperligao"/>
                 <w:noProof/>
                 <w:lang w:val="en-US"/>
               </w:rPr>
@@ -849,7 +849,7 @@
             </w:r>
             <w:r>
               <w:rPr>
-                <w:rStyle w:val="Hyperlink"/>
+                <w:rStyle w:val="Hiperligao"/>
                 <w:noProof/>
                 <w:lang w:val="en-US"/>
               </w:rPr>
@@ -907,7 +907,7 @@
         </w:p>
         <w:p>
           <w:pPr>
-            <w:pStyle w:val="TOC1"/>
+            <w:pStyle w:val="ndice1"/>
             <w:tabs>
               <w:tab w:val="left" w:pos="440"/>
               <w:tab w:val="right" w:leader="dot" w:pos="8494"/>
@@ -921,7 +921,7 @@
           <w:hyperlink w:anchor="_Toc352238850" w:history="1">
             <w:r>
               <w:rPr>
-                <w:rStyle w:val="Hyperlink"/>
+                <w:rStyle w:val="Hiperligao"/>
                 <w:noProof/>
                 <w:lang w:val="en-US"/>
               </w:rPr>
@@ -937,7 +937,7 @@
             </w:r>
             <w:r>
               <w:rPr>
-                <w:rStyle w:val="Hyperlink"/>
+                <w:rStyle w:val="Hiperligao"/>
                 <w:noProof/>
                 <w:lang w:val="en-US"/>
               </w:rPr>
@@ -1059,7 +1059,7 @@
     </w:p>
     <w:p>
       <w:pPr>
-        <w:pStyle w:val="TableofFigures"/>
+        <w:pStyle w:val="ndicedeilustraes"/>
         <w:tabs>
           <w:tab w:val="right" w:leader="dot" w:pos="8494"/>
         </w:tabs>
@@ -1090,7 +1090,7 @@
       <w:hyperlink w:anchor="_Toc351191557" w:history="1">
         <w:r>
           <w:rPr>
-            <w:rStyle w:val="Hyperlink"/>
+            <w:rStyle w:val="Hiperligao"/>
             <w:noProof/>
             <w:lang w:val="en-US"/>
           </w:rPr>
@@ -1155,7 +1155,7 @@
     </w:p>
     <w:p>
       <w:pPr>
-        <w:pStyle w:val="TableofFigures"/>
+        <w:pStyle w:val="ndicedeilustraes"/>
         <w:tabs>
           <w:tab w:val="right" w:leader="dot" w:pos="8494"/>
         </w:tabs>
@@ -1168,7 +1168,7 @@
       <w:hyperlink w:anchor="_Toc351191558" w:history="1">
         <w:r>
           <w:rPr>
-            <w:rStyle w:val="Hyperlink"/>
+            <w:rStyle w:val="Hiperligao"/>
             <w:noProof/>
             <w:lang w:val="en-US"/>
           </w:rPr>
@@ -1261,7 +1261,7 @@
     </w:p>
     <w:tbl>
       <w:tblPr>
-        <w:tblStyle w:val="TableGrid"/>
+        <w:tblStyle w:val="Tabelacomgrelha"/>
         <w:tblW w:w="9606" w:type="dxa"/>
         <w:tblLook w:val="04A0" w:firstRow="1" w:lastRow="0" w:firstColumn="1" w:lastColumn="0" w:noHBand="0" w:noVBand="1"/>
       </w:tblPr>
@@ -1434,7 +1434,7 @@
             <w:sdtContent>
               <w:p>
                 <w:pPr>
-                  <w:pStyle w:val="NoSpacing"/>
+                  <w:pStyle w:val="SemEspaamento"/>
                   <w:spacing w:line="360" w:lineRule="auto"/>
                   <w:jc w:val="center"/>
                   <w:rPr>
@@ -1542,7 +1542,7 @@
             <w:sdtContent>
               <w:p>
                 <w:pPr>
-                  <w:pStyle w:val="NoSpacing"/>
+                  <w:pStyle w:val="SemEspaamento"/>
                   <w:spacing w:line="360" w:lineRule="auto"/>
                   <w:jc w:val="center"/>
                   <w:rPr>
@@ -1632,7 +1632,7 @@
           </w:tcPr>
           <w:p>
             <w:pPr>
-              <w:pStyle w:val="NoSpacing"/>
+              <w:pStyle w:val="SemEspaamento"/>
               <w:spacing w:line="360" w:lineRule="auto"/>
               <w:jc w:val="center"/>
               <w:rPr>
@@ -1719,14 +1719,14 @@
           </w:tcPr>
           <w:p>
             <w:pPr>
-              <w:pStyle w:val="NoSpacing"/>
-              <w:spacing w:line="360" w:lineRule="auto"/>
-              <w:jc w:val="center"/>
-              <w:rPr>
-                <w:lang w:val="en-US"/>
-              </w:rPr>
-            </w:pPr>
-            <w:ins w:id="4" w:author="Rui Ganhoto" w:date="2013-03-30T19:33:00Z">
+              <w:pStyle w:val="SemEspaamento"/>
+              <w:spacing w:line="360" w:lineRule="auto"/>
+              <w:jc w:val="center"/>
+              <w:rPr>
+                <w:lang w:val="en-US"/>
+              </w:rPr>
+            </w:pPr>
+            <w:ins w:id="8" w:author="Rui Ganhoto" w:date="2013-03-30T19:33:00Z">
               <w:r>
                 <w:rPr>
                   <w:lang w:val="en-US"/>
@@ -1749,7 +1749,7 @@
                 <w:lang w:val="en-US"/>
               </w:rPr>
             </w:pPr>
-            <w:ins w:id="5" w:author="Rui Ganhoto" w:date="2013-03-30T19:33:00Z">
+            <w:ins w:id="9" w:author="Rui Ganhoto" w:date="2013-03-30T19:33:00Z">
               <w:r>
                 <w:rPr>
                   <w:lang w:val="en-US"/>
@@ -1772,7 +1772,7 @@
                 <w:lang w:val="en-US"/>
               </w:rPr>
             </w:pPr>
-            <w:ins w:id="6" w:author="Rui Ganhoto" w:date="2013-03-30T19:33:00Z">
+            <w:ins w:id="10" w:author="Rui Ganhoto" w:date="2013-03-30T19:33:00Z">
               <w:r>
                 <w:rPr>
                   <w:lang w:val="en-US"/>
@@ -1795,7 +1795,7 @@
                 <w:lang w:val="en-US"/>
               </w:rPr>
             </w:pPr>
-            <w:ins w:id="7" w:author="Rui Ganhoto" w:date="2013-03-30T19:33:00Z">
+            <w:ins w:id="11" w:author="Rui Ganhoto" w:date="2013-03-30T19:33:00Z">
               <w:r>
                 <w:rPr>
                   <w:lang w:val="en-US"/>
@@ -1814,7 +1814,7 @@
           </w:tcPr>
           <w:p>
             <w:pPr>
-              <w:pStyle w:val="NoSpacing"/>
+              <w:pStyle w:val="SemEspaamento"/>
               <w:spacing w:line="360" w:lineRule="auto"/>
               <w:jc w:val="center"/>
               <w:rPr>
@@ -1877,7 +1877,7 @@
           </w:tcPr>
           <w:p>
             <w:pPr>
-              <w:pStyle w:val="NoSpacing"/>
+              <w:pStyle w:val="SemEspaamento"/>
               <w:spacing w:line="360" w:lineRule="auto"/>
               <w:jc w:val="center"/>
               <w:rPr>
@@ -1935,13 +1935,13 @@
     </w:tbl>
     <w:p>
       <w:pPr>
-        <w:pStyle w:val="Caption"/>
+        <w:pStyle w:val="Legenda"/>
         <w:spacing w:line="360" w:lineRule="auto"/>
         <w:rPr>
           <w:lang w:val="en-US"/>
         </w:rPr>
       </w:pPr>
-      <w:bookmarkStart w:id="8" w:name="_Toc351191557"/>
+      <w:bookmarkStart w:id="12" w:name="_Toc351191557"/>
       <w:r>
         <w:rPr>
           <w:lang w:val="en-US"/>
@@ -1986,7 +1986,7 @@
         </w:rPr>
         <w:t>: List of Contributors</w:t>
       </w:r>
-      <w:bookmarkEnd w:id="8"/>
+      <w:bookmarkEnd w:id="12"/>
     </w:p>
     <w:p>
       <w:pPr>
@@ -1998,7 +1998,7 @@
     </w:p>
     <w:tbl>
       <w:tblPr>
-        <w:tblStyle w:val="TableGrid"/>
+        <w:tblStyle w:val="Tabelacomgrelha"/>
         <w:tblW w:w="9726" w:type="dxa"/>
         <w:tblLook w:val="04A0" w:firstRow="1" w:lastRow="0" w:firstColumn="1" w:lastColumn="0" w:noHBand="0" w:noVBand="1"/>
       </w:tblPr>
@@ -2227,7 +2227,7 @@
             <w:sdtContent>
               <w:p>
                 <w:pPr>
-                  <w:pStyle w:val="NoSpacing"/>
+                  <w:pStyle w:val="SemEspaamento"/>
                   <w:spacing w:line="360" w:lineRule="auto"/>
                   <w:jc w:val="center"/>
                   <w:rPr>
@@ -2354,7 +2354,7 @@
           </w:tcPr>
           <w:p>
             <w:pPr>
-              <w:pStyle w:val="NoSpacing"/>
+              <w:pStyle w:val="SemEspaamento"/>
               <w:spacing w:line="360" w:lineRule="auto"/>
               <w:jc w:val="center"/>
               <w:rPr>
@@ -2478,7 +2478,7 @@
           </w:tcPr>
           <w:p>
             <w:pPr>
-              <w:pStyle w:val="NoSpacing"/>
+              <w:pStyle w:val="SemEspaamento"/>
               <w:spacing w:line="360" w:lineRule="auto"/>
               <w:jc w:val="center"/>
               <w:rPr>
@@ -2602,7 +2602,7 @@
           </w:tcPr>
           <w:p>
             <w:pPr>
-              <w:pStyle w:val="NoSpacing"/>
+              <w:pStyle w:val="SemEspaamento"/>
               <w:spacing w:line="360" w:lineRule="auto"/>
               <w:jc w:val="center"/>
               <w:rPr>
@@ -2726,7 +2726,7 @@
           </w:tcPr>
           <w:p>
             <w:pPr>
-              <w:pStyle w:val="NoSpacing"/>
+              <w:pStyle w:val="SemEspaamento"/>
               <w:spacing w:line="360" w:lineRule="auto"/>
               <w:jc w:val="center"/>
               <w:rPr>
@@ -2850,7 +2850,7 @@
           </w:tcPr>
           <w:p>
             <w:pPr>
-              <w:pStyle w:val="NoSpacing"/>
+              <w:pStyle w:val="SemEspaamento"/>
               <w:spacing w:line="360" w:lineRule="auto"/>
               <w:jc w:val="center"/>
               <w:rPr>
@@ -2961,14 +2961,7 @@
               <w:rPr>
                 <w:lang w:val="en-US"/>
               </w:rPr>
-              <w:t xml:space="preserve">Ready for </w:t>
-            </w:r>
-            <w:r>
-              <w:rPr>
-                <w:lang w:val="en-US"/>
-              </w:rPr>
-              <w:lastRenderedPageBreak/>
-              <w:t>Revision</w:t>
+              <w:t>Ready for Revision</w:t>
             </w:r>
           </w:p>
         </w:tc>
@@ -2981,7 +2974,7 @@
           </w:tcPr>
           <w:p>
             <w:pPr>
-              <w:pStyle w:val="NoSpacing"/>
+              <w:pStyle w:val="SemEspaamento"/>
               <w:spacing w:line="360" w:lineRule="auto"/>
               <w:jc w:val="center"/>
               <w:rPr>
@@ -3106,7 +3099,7 @@
           </w:tcPr>
           <w:p>
             <w:pPr>
-              <w:pStyle w:val="NoSpacing"/>
+              <w:pStyle w:val="SemEspaamento"/>
               <w:spacing w:line="360" w:lineRule="auto"/>
               <w:jc w:val="center"/>
               <w:rPr>
@@ -3230,7 +3223,7 @@
           </w:tcPr>
           <w:p>
             <w:pPr>
-              <w:pStyle w:val="NoSpacing"/>
+              <w:pStyle w:val="SemEspaamento"/>
               <w:spacing w:line="360" w:lineRule="auto"/>
               <w:jc w:val="center"/>
               <w:rPr>
@@ -3354,7 +3347,7 @@
           </w:tcPr>
           <w:p>
             <w:pPr>
-              <w:pStyle w:val="NoSpacing"/>
+              <w:pStyle w:val="SemEspaamento"/>
               <w:spacing w:line="360" w:lineRule="auto"/>
               <w:jc w:val="center"/>
               <w:rPr>
@@ -3478,14 +3471,14 @@
           </w:tcPr>
           <w:p>
             <w:pPr>
-              <w:pStyle w:val="NoSpacing"/>
-              <w:spacing w:line="360" w:lineRule="auto"/>
-              <w:jc w:val="center"/>
-              <w:rPr>
-                <w:lang w:val="en-US"/>
-              </w:rPr>
-            </w:pPr>
-            <w:ins w:id="9" w:author="Rui Ganhoto" w:date="2013-03-30T19:34:00Z">
+              <w:pStyle w:val="SemEspaamento"/>
+              <w:spacing w:line="360" w:lineRule="auto"/>
+              <w:jc w:val="center"/>
+              <w:rPr>
+                <w:lang w:val="en-US"/>
+              </w:rPr>
+            </w:pPr>
+            <w:ins w:id="13" w:author="Rui Ganhoto" w:date="2013-03-30T19:34:00Z">
               <w:r>
                 <w:rPr>
                   <w:lang w:val="en-US"/>
@@ -3508,7 +3501,7 @@
                 <w:lang w:val="en-US"/>
               </w:rPr>
             </w:pPr>
-            <w:ins w:id="10" w:author="Rui Ganhoto" w:date="2013-03-30T19:34:00Z">
+            <w:ins w:id="14" w:author="Rui Ganhoto" w:date="2013-03-30T19:34:00Z">
               <w:r>
                 <w:rPr>
                   <w:lang w:val="en-US"/>
@@ -3531,7 +3524,7 @@
                 <w:lang w:val="en-US"/>
               </w:rPr>
             </w:pPr>
-            <w:ins w:id="11" w:author="Rui Ganhoto" w:date="2013-03-30T19:34:00Z">
+            <w:ins w:id="15" w:author="Rui Ganhoto" w:date="2013-03-30T19:34:00Z">
               <w:r>
                 <w:rPr>
                   <w:lang w:val="en-US"/>
@@ -3554,7 +3547,7 @@
                 <w:lang w:val="en-US"/>
               </w:rPr>
             </w:pPr>
-            <w:ins w:id="12" w:author="Rui Ganhoto" w:date="2013-03-30T19:34:00Z">
+            <w:ins w:id="16" w:author="Rui Ganhoto" w:date="2013-03-30T19:34:00Z">
               <w:r>
                 <w:rPr>
                   <w:lang w:val="en-US"/>
@@ -3593,7 +3586,7 @@
                 <w:lang w:val="en-US"/>
               </w:rPr>
             </w:pPr>
-            <w:ins w:id="13" w:author="Rui Ganhoto" w:date="2013-03-30T19:34:00Z">
+            <w:ins w:id="17" w:author="Rui Ganhoto" w:date="2013-03-30T19:34:00Z">
               <w:r>
                 <w:rPr>
                   <w:lang w:val="en-US"/>
@@ -3612,7 +3605,7 @@
           </w:tcPr>
           <w:p>
             <w:pPr>
-              <w:pStyle w:val="NoSpacing"/>
+              <w:pStyle w:val="SemEspaamento"/>
               <w:spacing w:line="360" w:lineRule="auto"/>
               <w:jc w:val="center"/>
               <w:rPr>
@@ -3701,13 +3694,13 @@
     </w:tbl>
     <w:p>
       <w:pPr>
-        <w:pStyle w:val="Caption"/>
+        <w:pStyle w:val="Legenda"/>
         <w:spacing w:line="360" w:lineRule="auto"/>
         <w:rPr>
           <w:lang w:val="en-US"/>
         </w:rPr>
       </w:pPr>
-      <w:bookmarkStart w:id="14" w:name="_Toc351191558"/>
+      <w:bookmarkStart w:id="18" w:name="_Toc351191558"/>
       <w:r>
         <w:rPr>
           <w:lang w:val="en-US"/>
@@ -3752,9 +3745,7 @@
         </w:rPr>
         <w:t>: Version history</w:t>
       </w:r>
-      <w:bookmarkStart w:id="15" w:name="_GoBack"/>
-      <w:bookmarkEnd w:id="14"/>
-      <w:bookmarkEnd w:id="15"/>
+      <w:bookmarkEnd w:id="18"/>
     </w:p>
     <w:p>
       <w:pPr>
@@ -3774,7 +3765,7 @@
     </w:p>
     <w:p>
       <w:pPr>
-        <w:pStyle w:val="Heading1"/>
+        <w:pStyle w:val="Cabealho1"/>
         <w:numPr>
           <w:ilvl w:val="0"/>
           <w:numId w:val="1"/>
@@ -3784,7 +3775,7 @@
           <w:lang w:val="en-US"/>
         </w:rPr>
       </w:pPr>
-      <w:bookmarkStart w:id="16" w:name="_Toc352238843"/>
+      <w:bookmarkStart w:id="19" w:name="_Toc352238843"/>
       <w:r>
         <w:rPr>
           <w:lang w:val="en-US"/>
@@ -3792,11 +3783,11 @@
         <w:lastRenderedPageBreak/>
         <w:t>Purpose</w:t>
       </w:r>
-      <w:bookmarkEnd w:id="16"/>
-    </w:p>
-    <w:p>
-      <w:pPr>
-        <w:pStyle w:val="ListParagraph"/>
+      <w:bookmarkEnd w:id="19"/>
+    </w:p>
+    <w:p>
+      <w:pPr>
+        <w:pStyle w:val="PargrafodaLista"/>
         <w:spacing w:after="160" w:line="259" w:lineRule="auto"/>
         <w:ind w:left="360"/>
         <w:jc w:val="both"/>
@@ -3813,7 +3804,7 @@
     </w:p>
     <w:p>
       <w:pPr>
-        <w:pStyle w:val="Heading1"/>
+        <w:pStyle w:val="Cabealho1"/>
         <w:numPr>
           <w:ilvl w:val="0"/>
           <w:numId w:val="1"/>
@@ -3823,18 +3814,18 @@
           <w:lang w:val="en-US"/>
         </w:rPr>
       </w:pPr>
-      <w:bookmarkStart w:id="17" w:name="_Toc352238844"/>
+      <w:bookmarkStart w:id="20" w:name="_Toc352238844"/>
       <w:r>
         <w:rPr>
           <w:lang w:val="en-US"/>
         </w:rPr>
         <w:t>Inputs and Outputs</w:t>
       </w:r>
-      <w:bookmarkEnd w:id="17"/>
-    </w:p>
-    <w:p>
-      <w:pPr>
-        <w:pStyle w:val="Heading1"/>
+      <w:bookmarkEnd w:id="20"/>
+    </w:p>
+    <w:p>
+      <w:pPr>
+        <w:pStyle w:val="Cabealho1"/>
         <w:numPr>
           <w:ilvl w:val="1"/>
           <w:numId w:val="1"/>
@@ -3844,14 +3835,14 @@
           <w:lang w:val="en-US"/>
         </w:rPr>
       </w:pPr>
-      <w:bookmarkStart w:id="18" w:name="_Toc352238845"/>
+      <w:bookmarkStart w:id="21" w:name="_Toc352238845"/>
       <w:r>
         <w:rPr>
           <w:lang w:val="en-US"/>
         </w:rPr>
         <w:t>Inputs</w:t>
       </w:r>
-      <w:bookmarkEnd w:id="18"/>
+      <w:bookmarkEnd w:id="21"/>
     </w:p>
     <w:p>
       <w:pPr>
@@ -3870,7 +3861,7 @@
     </w:p>
     <w:p>
       <w:pPr>
-        <w:pStyle w:val="Heading1"/>
+        <w:pStyle w:val="Cabealho1"/>
         <w:numPr>
           <w:ilvl w:val="1"/>
           <w:numId w:val="1"/>
@@ -3880,18 +3871,18 @@
           <w:lang w:val="en-US"/>
         </w:rPr>
       </w:pPr>
-      <w:bookmarkStart w:id="19" w:name="_Toc352238846"/>
+      <w:bookmarkStart w:id="22" w:name="_Toc352238846"/>
       <w:r>
         <w:rPr>
           <w:lang w:val="en-US"/>
         </w:rPr>
         <w:t>Outputs</w:t>
       </w:r>
-      <w:bookmarkEnd w:id="19"/>
-    </w:p>
-    <w:p>
-      <w:pPr>
-        <w:pStyle w:val="ListParagraph"/>
+      <w:bookmarkEnd w:id="22"/>
+    </w:p>
+    <w:p>
+      <w:pPr>
+        <w:pStyle w:val="PargrafodaLista"/>
         <w:spacing w:after="160" w:line="259" w:lineRule="auto"/>
         <w:ind w:left="360"/>
         <w:rPr>
@@ -3907,7 +3898,7 @@
     </w:p>
     <w:p>
       <w:pPr>
-        <w:pStyle w:val="Heading1"/>
+        <w:pStyle w:val="Cabealho1"/>
         <w:numPr>
           <w:ilvl w:val="0"/>
           <w:numId w:val="1"/>
@@ -3917,18 +3908,18 @@
           <w:lang w:val="en-US"/>
         </w:rPr>
       </w:pPr>
-      <w:bookmarkStart w:id="20" w:name="_Toc352238847"/>
+      <w:bookmarkStart w:id="23" w:name="_Toc352238847"/>
       <w:r>
         <w:rPr>
           <w:lang w:val="en-US"/>
         </w:rPr>
         <w:t>Activities</w:t>
       </w:r>
-      <w:bookmarkEnd w:id="20"/>
-    </w:p>
-    <w:p>
-      <w:pPr>
-        <w:pStyle w:val="ListParagraph"/>
+      <w:bookmarkEnd w:id="23"/>
+    </w:p>
+    <w:p>
+      <w:pPr>
+        <w:pStyle w:val="PargrafodaLista"/>
         <w:numPr>
           <w:ilvl w:val="0"/>
           <w:numId w:val="6"/>
@@ -3946,7 +3937,7 @@
     </w:p>
     <w:p>
       <w:pPr>
-        <w:pStyle w:val="ListParagraph"/>
+        <w:pStyle w:val="PargrafodaLista"/>
         <w:numPr>
           <w:ilvl w:val="0"/>
           <w:numId w:val="6"/>
@@ -3965,7 +3956,7 @@
     </w:p>
     <w:p>
       <w:pPr>
-        <w:pStyle w:val="ListParagraph"/>
+        <w:pStyle w:val="PargrafodaLista"/>
         <w:numPr>
           <w:ilvl w:val="1"/>
           <w:numId w:val="6"/>
@@ -3984,7 +3975,7 @@
     </w:p>
     <w:p>
       <w:pPr>
-        <w:pStyle w:val="ListParagraph"/>
+        <w:pStyle w:val="PargrafodaLista"/>
         <w:numPr>
           <w:ilvl w:val="2"/>
           <w:numId w:val="6"/>
@@ -4003,7 +3994,7 @@
     </w:p>
     <w:p>
       <w:pPr>
-        <w:pStyle w:val="ListParagraph"/>
+        <w:pStyle w:val="PargrafodaLista"/>
         <w:numPr>
           <w:ilvl w:val="3"/>
           <w:numId w:val="6"/>
@@ -4022,7 +4013,7 @@
     </w:p>
     <w:p>
       <w:pPr>
-        <w:pStyle w:val="ListParagraph"/>
+        <w:pStyle w:val="PargrafodaLista"/>
         <w:numPr>
           <w:ilvl w:val="2"/>
           <w:numId w:val="6"/>
@@ -4041,7 +4032,7 @@
     </w:p>
     <w:p>
       <w:pPr>
-        <w:pStyle w:val="ListParagraph"/>
+        <w:pStyle w:val="PargrafodaLista"/>
         <w:numPr>
           <w:ilvl w:val="3"/>
           <w:numId w:val="6"/>
@@ -4072,7 +4063,7 @@
     </w:p>
     <w:p>
       <w:pPr>
-        <w:pStyle w:val="ListParagraph"/>
+        <w:pStyle w:val="PargrafodaLista"/>
         <w:numPr>
           <w:ilvl w:val="2"/>
           <w:numId w:val="6"/>
@@ -4091,7 +4082,7 @@
     </w:p>
     <w:p>
       <w:pPr>
-        <w:pStyle w:val="ListParagraph"/>
+        <w:pStyle w:val="PargrafodaLista"/>
         <w:numPr>
           <w:ilvl w:val="3"/>
           <w:numId w:val="6"/>
@@ -4110,7 +4101,7 @@
     </w:p>
     <w:p>
       <w:pPr>
-        <w:pStyle w:val="ListParagraph"/>
+        <w:pStyle w:val="PargrafodaLista"/>
         <w:numPr>
           <w:ilvl w:val="2"/>
           <w:numId w:val="6"/>
@@ -4129,7 +4120,7 @@
     </w:p>
     <w:p>
       <w:pPr>
-        <w:pStyle w:val="ListParagraph"/>
+        <w:pStyle w:val="PargrafodaLista"/>
         <w:numPr>
           <w:ilvl w:val="3"/>
           <w:numId w:val="6"/>
@@ -4148,7 +4139,7 @@
     </w:p>
     <w:p>
       <w:pPr>
-        <w:pStyle w:val="ListParagraph"/>
+        <w:pStyle w:val="PargrafodaLista"/>
         <w:numPr>
           <w:ilvl w:val="1"/>
           <w:numId w:val="6"/>
@@ -4167,7 +4158,7 @@
     </w:p>
     <w:p>
       <w:pPr>
-        <w:pStyle w:val="ListParagraph"/>
+        <w:pStyle w:val="PargrafodaLista"/>
         <w:numPr>
           <w:ilvl w:val="2"/>
           <w:numId w:val="6"/>
@@ -4186,7 +4177,7 @@
     </w:p>
     <w:p>
       <w:pPr>
-        <w:pStyle w:val="ListParagraph"/>
+        <w:pStyle w:val="PargrafodaLista"/>
         <w:numPr>
           <w:ilvl w:val="3"/>
           <w:numId w:val="6"/>
@@ -4200,37 +4191,43 @@
         <w:rPr>
           <w:lang w:val="en-US"/>
         </w:rPr>
+        <w:t xml:space="preserve">The author collects the </w:t>
+      </w:r>
+      <w:r>
+        <w:rPr>
+          <w:lang w:val="en-US"/>
+        </w:rPr>
+        <w:t>artifact</w:t>
+      </w:r>
+      <w:r>
+        <w:rPr>
+          <w:lang w:val="en-US"/>
+        </w:rPr>
+        <w:t xml:space="preserve"> to be inspected plus all </w:t>
+      </w:r>
+      <w:r>
+        <w:rPr>
+          <w:lang w:val="en-US"/>
+        </w:rPr>
+        <w:t xml:space="preserve">the </w:t>
+      </w:r>
+      <w:r>
+        <w:rPr>
+          <w:lang w:val="en-US"/>
+        </w:rPr>
+        <w:t xml:space="preserve">related material. The moderator checks if it is complete </w:t>
+      </w:r>
+      <w:r>
+        <w:rPr>
+          <w:lang w:val="en-US"/>
+        </w:rPr>
         <w:lastRenderedPageBreak/>
-        <w:t xml:space="preserve">The author collects the </w:t>
-      </w:r>
-      <w:r>
-        <w:rPr>
-          <w:lang w:val="en-US"/>
-        </w:rPr>
-        <w:t>artifact</w:t>
-      </w:r>
-      <w:r>
-        <w:rPr>
-          <w:lang w:val="en-US"/>
-        </w:rPr>
-        <w:t xml:space="preserve"> to be inspected plus all </w:t>
-      </w:r>
-      <w:r>
-        <w:rPr>
-          <w:lang w:val="en-US"/>
-        </w:rPr>
-        <w:t xml:space="preserve">the </w:t>
-      </w:r>
-      <w:r>
-        <w:rPr>
-          <w:lang w:val="en-US"/>
-        </w:rPr>
-        <w:t>related material. The moderator checks if it is complete and arranges the meeting by assigning roles and distributing the material</w:t>
-      </w:r>
-    </w:p>
-    <w:p>
-      <w:pPr>
-        <w:pStyle w:val="ListParagraph"/>
+        <w:t>and arranges the meeting by assigning roles and distributing the material</w:t>
+      </w:r>
+    </w:p>
+    <w:p>
+      <w:pPr>
+        <w:pStyle w:val="PargrafodaLista"/>
         <w:numPr>
           <w:ilvl w:val="2"/>
           <w:numId w:val="6"/>
@@ -4249,7 +4246,7 @@
     </w:p>
     <w:p>
       <w:pPr>
-        <w:pStyle w:val="ListParagraph"/>
+        <w:pStyle w:val="PargrafodaLista"/>
         <w:numPr>
           <w:ilvl w:val="3"/>
           <w:numId w:val="6"/>
@@ -4280,7 +4277,7 @@
     </w:p>
     <w:p>
       <w:pPr>
-        <w:pStyle w:val="ListParagraph"/>
+        <w:pStyle w:val="PargrafodaLista"/>
         <w:numPr>
           <w:ilvl w:val="2"/>
           <w:numId w:val="6"/>
@@ -4299,7 +4296,7 @@
     </w:p>
     <w:p>
       <w:pPr>
-        <w:pStyle w:val="ListParagraph"/>
+        <w:pStyle w:val="PargrafodaLista"/>
         <w:numPr>
           <w:ilvl w:val="3"/>
           <w:numId w:val="6"/>
@@ -4318,7 +4315,7 @@
     </w:p>
     <w:p>
       <w:pPr>
-        <w:pStyle w:val="ListParagraph"/>
+        <w:pStyle w:val="PargrafodaLista"/>
         <w:numPr>
           <w:ilvl w:val="2"/>
           <w:numId w:val="6"/>
@@ -4337,7 +4334,7 @@
     </w:p>
     <w:p>
       <w:pPr>
-        <w:pStyle w:val="ListParagraph"/>
+        <w:pStyle w:val="PargrafodaLista"/>
         <w:numPr>
           <w:ilvl w:val="3"/>
           <w:numId w:val="6"/>
@@ -4380,7 +4377,7 @@
     </w:p>
     <w:p>
       <w:pPr>
-        <w:pStyle w:val="ListParagraph"/>
+        <w:pStyle w:val="PargrafodaLista"/>
         <w:numPr>
           <w:ilvl w:val="3"/>
           <w:numId w:val="6"/>
@@ -4411,7 +4408,7 @@
     </w:p>
     <w:p>
       <w:pPr>
-        <w:pStyle w:val="ListParagraph"/>
+        <w:pStyle w:val="PargrafodaLista"/>
         <w:numPr>
           <w:ilvl w:val="3"/>
           <w:numId w:val="6"/>
@@ -4430,7 +4427,7 @@
     </w:p>
     <w:p>
       <w:pPr>
-        <w:pStyle w:val="ListParagraph"/>
+        <w:pStyle w:val="PargrafodaLista"/>
         <w:numPr>
           <w:ilvl w:val="2"/>
           <w:numId w:val="6"/>
@@ -4449,7 +4446,7 @@
     </w:p>
     <w:p>
       <w:pPr>
-        <w:pStyle w:val="ListParagraph"/>
+        <w:pStyle w:val="PargrafodaLista"/>
         <w:numPr>
           <w:ilvl w:val="3"/>
           <w:numId w:val="6"/>
@@ -4468,7 +4465,7 @@
     </w:p>
     <w:p>
       <w:pPr>
-        <w:pStyle w:val="ListParagraph"/>
+        <w:pStyle w:val="PargrafodaLista"/>
         <w:numPr>
           <w:ilvl w:val="2"/>
           <w:numId w:val="6"/>
@@ -4487,7 +4484,7 @@
     </w:p>
     <w:p>
       <w:pPr>
-        <w:pStyle w:val="ListParagraph"/>
+        <w:pStyle w:val="PargrafodaLista"/>
         <w:numPr>
           <w:ilvl w:val="3"/>
           <w:numId w:val="6"/>
@@ -4506,7 +4503,7 @@
     </w:p>
     <w:p>
       <w:pPr>
-        <w:pStyle w:val="ListParagraph"/>
+        <w:pStyle w:val="PargrafodaLista"/>
         <w:numPr>
           <w:ilvl w:val="0"/>
           <w:numId w:val="6"/>
@@ -4525,7 +4522,7 @@
     </w:p>
     <w:p>
       <w:pPr>
-        <w:pStyle w:val="ListParagraph"/>
+        <w:pStyle w:val="PargrafodaLista"/>
         <w:numPr>
           <w:ilvl w:val="1"/>
           <w:numId w:val="6"/>
@@ -4544,7 +4541,7 @@
     </w:p>
     <w:p>
       <w:pPr>
-        <w:pStyle w:val="ListParagraph"/>
+        <w:pStyle w:val="PargrafodaLista"/>
         <w:numPr>
           <w:ilvl w:val="1"/>
           <w:numId w:val="6"/>
@@ -4563,7 +4560,7 @@
     </w:p>
     <w:p>
       <w:pPr>
-        <w:pStyle w:val="ListParagraph"/>
+        <w:pStyle w:val="PargrafodaLista"/>
         <w:numPr>
           <w:ilvl w:val="1"/>
           <w:numId w:val="6"/>
@@ -4594,7 +4591,7 @@
     </w:p>
     <w:p>
       <w:pPr>
-        <w:pStyle w:val="ListParagraph"/>
+        <w:pStyle w:val="PargrafodaLista"/>
         <w:numPr>
           <w:ilvl w:val="1"/>
           <w:numId w:val="6"/>
@@ -4613,7 +4610,7 @@
     </w:p>
     <w:p>
       <w:pPr>
-        <w:pStyle w:val="ListParagraph"/>
+        <w:pStyle w:val="PargrafodaLista"/>
         <w:numPr>
           <w:ilvl w:val="2"/>
           <w:numId w:val="6"/>
@@ -4631,7 +4628,7 @@
     </w:p>
     <w:p>
       <w:pPr>
-        <w:pStyle w:val="ListParagraph"/>
+        <w:pStyle w:val="PargrafodaLista"/>
         <w:numPr>
           <w:ilvl w:val="0"/>
           <w:numId w:val="6"/>
@@ -4650,7 +4647,7 @@
     </w:p>
     <w:p>
       <w:pPr>
-        <w:pStyle w:val="ListParagraph"/>
+        <w:pStyle w:val="PargrafodaLista"/>
         <w:numPr>
           <w:ilvl w:val="1"/>
           <w:numId w:val="6"/>
@@ -4669,7 +4666,7 @@
     </w:p>
     <w:p>
       <w:pPr>
-        <w:pStyle w:val="ListParagraph"/>
+        <w:pStyle w:val="PargrafodaLista"/>
         <w:numPr>
           <w:ilvl w:val="2"/>
           <w:numId w:val="6"/>
@@ -4679,24 +4676,54 @@
           <w:lang w:val="en-US"/>
         </w:rPr>
       </w:pPr>
-      <w:commentRangeStart w:id="21"/>
-      <w:r>
-        <w:rPr>
-          <w:lang w:val="en-US"/>
-        </w:rPr>
-        <w:t>In case of documentation since it will be hosted at Google Code and shared between the team the author just needs to notify the reviser. The reviser should use the word comments tool or the communication platform existing in Facebook to propose the changes or any critic</w:t>
-      </w:r>
-      <w:commentRangeEnd w:id="21"/>
-      <w:r>
-        <w:rPr>
-          <w:rStyle w:val="CommentReference"/>
-        </w:rPr>
-        <w:commentReference w:id="21"/>
-      </w:r>
-    </w:p>
-    <w:p>
-      <w:pPr>
-        <w:pStyle w:val="ListParagraph"/>
+      <w:commentRangeStart w:id="24"/>
+      <w:r>
+        <w:rPr>
+          <w:lang w:val="en-US"/>
+        </w:rPr>
+        <w:t>In case of documentation</w:t>
+      </w:r>
+      <w:ins w:id="25" w:author="Filipe" w:date="2013-03-31T21:04:00Z">
+        <w:r>
+          <w:rPr>
+            <w:lang w:val="en-US"/>
+          </w:rPr>
+          <w:t>,</w:t>
+        </w:r>
+      </w:ins>
+      <w:r>
+        <w:rPr>
+          <w:lang w:val="en-US"/>
+        </w:rPr>
+        <w:t xml:space="preserve"> since it will be hosted at Google Code and shared between the team</w:t>
+      </w:r>
+      <w:ins w:id="26" w:author="Filipe" w:date="2013-03-31T21:04:00Z">
+        <w:r>
+          <w:rPr>
+            <w:lang w:val="en-US"/>
+          </w:rPr>
+          <w:t>,</w:t>
+        </w:r>
+      </w:ins>
+      <w:bookmarkStart w:id="27" w:name="_GoBack"/>
+      <w:bookmarkEnd w:id="27"/>
+      <w:r>
+        <w:rPr>
+          <w:lang w:val="en-US"/>
+        </w:rPr>
+        <w:t xml:space="preserve"> the author just needs to notify the reviser. The reviser should use the word comments tool or the communication platform existing in Facebook to propose the changes or any critic</w:t>
+      </w:r>
+      <w:commentRangeEnd w:id="24"/>
+      <w:r>
+        <w:rPr>
+          <w:rStyle w:val="Refdecomentrio"/>
+        </w:rPr>
+        <w:commentReference w:id="24"/>
+      </w:r>
+    </w:p>
+    <w:p>
+      <w:pPr>
+        <w:pStyle w:val="PargrafodaLista"/>
         <w:numPr>
           <w:ilvl w:val="2"/>
           <w:numId w:val="6"/>
@@ -4734,19 +4761,12 @@
         <w:rPr>
           <w:lang w:val="en-US"/>
         </w:rPr>
-        <w:t xml:space="preserve"> notify the reviser. The reviser should use </w:t>
-      </w:r>
-      <w:r>
-        <w:rPr>
-          <w:lang w:val="en-US"/>
-        </w:rPr>
-        <w:lastRenderedPageBreak/>
-        <w:t>Google code comments tool or the communication platform existing in Facebook to propose the changes or any critic</w:t>
-      </w:r>
-    </w:p>
-    <w:p>
-      <w:pPr>
-        <w:pStyle w:val="ListParagraph"/>
+        <w:t xml:space="preserve"> notify the reviser. The reviser should use Google code comments tool or the communication platform existing in Facebook to propose the changes or any critic</w:t>
+      </w:r>
+    </w:p>
+    <w:p>
+      <w:pPr>
+        <w:pStyle w:val="PargrafodaLista"/>
         <w:numPr>
           <w:ilvl w:val="0"/>
           <w:numId w:val="6"/>
@@ -4759,12 +4779,13 @@
         <w:rPr>
           <w:lang w:val="en-US"/>
         </w:rPr>
+        <w:lastRenderedPageBreak/>
         <w:t>The Project manager should always have the final word about the scheduling of a new review because he needs to analyze how it will affect the project plan</w:t>
       </w:r>
     </w:p>
     <w:p>
       <w:pPr>
-        <w:pStyle w:val="ListParagraph"/>
+        <w:pStyle w:val="PargrafodaLista"/>
         <w:numPr>
           <w:ilvl w:val="0"/>
           <w:numId w:val="6"/>
@@ -4782,7 +4803,7 @@
     </w:p>
     <w:p>
       <w:pPr>
-        <w:pStyle w:val="ListParagraph"/>
+        <w:pStyle w:val="PargrafodaLista"/>
         <w:numPr>
           <w:ilvl w:val="0"/>
           <w:numId w:val="6"/>
@@ -4830,7 +4851,7 @@
     </w:p>
     <w:p>
       <w:pPr>
-        <w:pStyle w:val="Heading1"/>
+        <w:pStyle w:val="Cabealho1"/>
         <w:numPr>
           <w:ilvl w:val="0"/>
           <w:numId w:val="1"/>
@@ -4840,18 +4861,18 @@
           <w:lang w:val="en-US"/>
         </w:rPr>
       </w:pPr>
-      <w:bookmarkStart w:id="22" w:name="_Toc352238848"/>
+      <w:bookmarkStart w:id="28" w:name="_Toc352238848"/>
       <w:r>
         <w:rPr>
           <w:lang w:val="en-US"/>
         </w:rPr>
         <w:t>Tools</w:t>
       </w:r>
-      <w:bookmarkEnd w:id="22"/>
-    </w:p>
-    <w:p>
-      <w:pPr>
-        <w:pStyle w:val="ListParagraph"/>
+      <w:bookmarkEnd w:id="28"/>
+    </w:p>
+    <w:p>
+      <w:pPr>
+        <w:pStyle w:val="PargrafodaLista"/>
         <w:numPr>
           <w:ilvl w:val="0"/>
           <w:numId w:val="7"/>
@@ -4869,7 +4890,7 @@
     </w:p>
     <w:p>
       <w:pPr>
-        <w:pStyle w:val="ListParagraph"/>
+        <w:pStyle w:val="PargrafodaLista"/>
         <w:numPr>
           <w:ilvl w:val="0"/>
           <w:numId w:val="7"/>
@@ -4887,7 +4908,7 @@
     </w:p>
     <w:p>
       <w:pPr>
-        <w:pStyle w:val="Heading1"/>
+        <w:pStyle w:val="Cabealho1"/>
         <w:numPr>
           <w:ilvl w:val="0"/>
           <w:numId w:val="1"/>
@@ -4897,18 +4918,18 @@
           <w:lang w:val="en-US"/>
         </w:rPr>
       </w:pPr>
-      <w:bookmarkStart w:id="23" w:name="_Toc352238849"/>
+      <w:bookmarkStart w:id="29" w:name="_Toc352238849"/>
       <w:r>
         <w:rPr>
           <w:lang w:val="en-US"/>
         </w:rPr>
         <w:t>Related Processes</w:t>
       </w:r>
-      <w:bookmarkEnd w:id="23"/>
-    </w:p>
-    <w:p>
-      <w:pPr>
-        <w:pStyle w:val="ListParagraph"/>
+      <w:bookmarkEnd w:id="29"/>
+    </w:p>
+    <w:p>
+      <w:pPr>
+        <w:pStyle w:val="PargrafodaLista"/>
         <w:numPr>
           <w:ilvl w:val="0"/>
           <w:numId w:val="8"/>
@@ -4917,24 +4938,84 @@
           <w:lang w:val="en-US"/>
         </w:rPr>
       </w:pPr>
-      <w:commentRangeStart w:id="24"/>
-      <w:r>
-        <w:rPr>
-          <w:lang w:val="en-US"/>
-        </w:rPr>
-        <w:t>Control and assessment process</w:t>
-      </w:r>
-      <w:commentRangeEnd w:id="24"/>
-      <w:r>
-        <w:rPr>
-          <w:rStyle w:val="CommentReference"/>
-        </w:rPr>
-        <w:commentReference w:id="24"/>
-      </w:r>
-    </w:p>
-    <w:p>
-      <w:pPr>
-        <w:pStyle w:val="ListParagraph"/>
+      <w:ins w:id="30" w:author="Filipe" w:date="2013-03-31T21:04:00Z">
+        <w:r>
+          <w:rPr>
+            <w:lang w:val="en-US"/>
+          </w:rPr>
+          <w:t>Project Assessment</w:t>
+        </w:r>
+      </w:ins>
+      <w:commentRangeStart w:id="31"/>
+      <w:del w:id="32" w:author="Filipe" w:date="2013-03-31T21:04:00Z">
+        <w:r>
+          <w:rPr>
+            <w:lang w:val="en-US"/>
+          </w:rPr>
+          <w:delText>Control</w:delText>
+        </w:r>
+      </w:del>
+      <w:r>
+        <w:rPr>
+          <w:lang w:val="en-US"/>
+        </w:rPr>
+        <w:t xml:space="preserve"> and </w:t>
+      </w:r>
+      <w:del w:id="33" w:author="Filipe" w:date="2013-03-31T21:04:00Z">
+        <w:r>
+          <w:rPr>
+            <w:lang w:val="en-US"/>
+          </w:rPr>
+          <w:delText xml:space="preserve">assessment </w:delText>
+        </w:r>
+      </w:del>
+      <w:ins w:id="34" w:author="Filipe" w:date="2013-03-31T21:04:00Z">
+        <w:r>
+          <w:rPr>
+            <w:lang w:val="en-US"/>
+          </w:rPr>
+          <w:t>Control</w:t>
+        </w:r>
+        <w:r>
+          <w:rPr>
+            <w:lang w:val="en-US"/>
+          </w:rPr>
+          <w:t xml:space="preserve"> </w:t>
+        </w:r>
+      </w:ins>
+      <w:del w:id="35" w:author="Filipe" w:date="2013-03-31T21:04:00Z">
+        <w:r>
+          <w:rPr>
+            <w:lang w:val="en-US"/>
+          </w:rPr>
+          <w:delText>process</w:delText>
+        </w:r>
+      </w:del>
+      <w:commentRangeEnd w:id="31"/>
+      <w:ins w:id="36" w:author="Filipe" w:date="2013-03-31T21:04:00Z">
+        <w:r>
+          <w:rPr>
+            <w:lang w:val="en-US"/>
+          </w:rPr>
+          <w:t>P</w:t>
+        </w:r>
+        <w:r>
+          <w:rPr>
+            <w:lang w:val="en-US"/>
+          </w:rPr>
+          <w:t>rocess</w:t>
+        </w:r>
+      </w:ins>
+      <w:r>
+        <w:rPr>
+          <w:rStyle w:val="Refdecomentrio"/>
+        </w:rPr>
+        <w:commentReference w:id="31"/>
+      </w:r>
+    </w:p>
+    <w:p>
+      <w:pPr>
+        <w:pStyle w:val="PargrafodaLista"/>
         <w:numPr>
           <w:ilvl w:val="0"/>
           <w:numId w:val="8"/>
@@ -4952,7 +5033,7 @@
     </w:p>
     <w:p>
       <w:pPr>
-        <w:pStyle w:val="Heading1"/>
+        <w:pStyle w:val="Cabealho1"/>
         <w:numPr>
           <w:ilvl w:val="0"/>
           <w:numId w:val="1"/>
@@ -4962,18 +5043,18 @@
           <w:lang w:val="en-US"/>
         </w:rPr>
       </w:pPr>
-      <w:bookmarkStart w:id="25" w:name="_Toc352238850"/>
+      <w:bookmarkStart w:id="37" w:name="_Toc352238850"/>
       <w:r>
         <w:rPr>
           <w:lang w:val="en-US"/>
         </w:rPr>
         <w:t>Measures</w:t>
       </w:r>
-      <w:bookmarkEnd w:id="25"/>
-    </w:p>
-    <w:p>
-      <w:pPr>
-        <w:pStyle w:val="ListParagraph"/>
+      <w:bookmarkEnd w:id="37"/>
+    </w:p>
+    <w:p>
+      <w:pPr>
+        <w:pStyle w:val="PargrafodaLista"/>
         <w:numPr>
           <w:ilvl w:val="0"/>
           <w:numId w:val="8"/>
@@ -5016,7 +5097,7 @@
     </w:p>
     <w:p>
       <w:pPr>
-        <w:pStyle w:val="ListParagraph"/>
+        <w:pStyle w:val="PargrafodaLista"/>
         <w:numPr>
           <w:ilvl w:val="0"/>
           <w:numId w:val="8"/>
@@ -5047,7 +5128,7 @@
     </w:p>
     <w:p>
       <w:pPr>
-        <w:pStyle w:val="ListParagraph"/>
+        <w:pStyle w:val="PargrafodaLista"/>
         <w:numPr>
           <w:ilvl w:val="0"/>
           <w:numId w:val="8"/>
@@ -5078,7 +5159,7 @@
     </w:p>
     <w:p>
       <w:pPr>
-        <w:pStyle w:val="ListParagraph"/>
+        <w:pStyle w:val="PargrafodaLista"/>
         <w:numPr>
           <w:ilvl w:val="0"/>
           <w:numId w:val="8"/>
@@ -5097,7 +5178,7 @@
     </w:p>
     <w:p>
       <w:pPr>
-        <w:pStyle w:val="ListParagraph"/>
+        <w:pStyle w:val="PargrafodaLista"/>
         <w:numPr>
           <w:ilvl w:val="1"/>
           <w:numId w:val="8"/>
@@ -5134,7 +5215,7 @@
     </w:p>
     <w:p>
       <w:pPr>
-        <w:pStyle w:val="ListParagraph"/>
+        <w:pStyle w:val="PargrafodaLista"/>
         <w:numPr>
           <w:ilvl w:val="1"/>
           <w:numId w:val="8"/>
@@ -5171,7 +5252,7 @@
     </w:p>
     <w:p>
       <w:pPr>
-        <w:pStyle w:val="ListParagraph"/>
+        <w:pStyle w:val="PargrafodaLista"/>
         <w:spacing w:line="360" w:lineRule="auto"/>
         <w:rPr>
           <w:lang w:val="en-US"/>
@@ -5191,14 +5272,14 @@
 
 <file path=word/comments.xml><?xml version="1.0" encoding="utf-8"?>
 <w:comments xmlns:wpc="http://schemas.microsoft.com/office/word/2010/wordprocessingCanvas" xmlns:mc="http://schemas.openxmlformats.org/markup-compatibility/2006" xmlns:o="urn:schemas-microsoft-com:office:office" xmlns:r="http://schemas.openxmlformats.org/officeDocument/2006/relationships" xmlns:m="http://schemas.openxmlformats.org/officeDocument/2006/math" xmlns:v="urn:schemas-microsoft-com:vml" xmlns:wp14="http://schemas.microsoft.com/office/word/2010/wordprocessingDrawing" xmlns:wp="http://schemas.openxmlformats.org/drawingml/2006/wordprocessingDrawing" xmlns:w10="urn:schemas-microsoft-com:office:word" xmlns:w="http://schemas.openxmlformats.org/wordprocessingml/2006/main" xmlns:w14="http://schemas.microsoft.com/office/word/2010/wordml" xmlns:w15="http://schemas.microsoft.com/office/word/2012/wordml" xmlns:wpg="http://schemas.microsoft.com/office/word/2010/wordprocessingGroup" xmlns:wpi="http://schemas.microsoft.com/office/word/2010/wordprocessingInk" xmlns:wne="http://schemas.microsoft.com/office/word/2006/wordml" xmlns:wps="http://schemas.microsoft.com/office/word/2010/wordprocessingShape" mc:Ignorable="w14 w15 wp14">
-  <w:comment w:id="21" w:author="Rui Ganhoto" w:date="2013-03-30T19:31:00Z" w:initials="RG">
-    <w:p>
-      <w:pPr>
-        <w:pStyle w:val="CommentText"/>
-      </w:pPr>
-      <w:r>
-        <w:rPr>
-          <w:rStyle w:val="CommentReference"/>
+  <w:comment w:id="24" w:author="Rui Ganhoto" w:date="2013-03-30T19:31:00Z" w:initials="RG">
+    <w:p>
+      <w:pPr>
+        <w:pStyle w:val="Textodecomentrio"/>
+      </w:pPr>
+      <w:r>
+        <w:rPr>
+          <w:rStyle w:val="Refdecomentrio"/>
         </w:rPr>
         <w:annotationRef/>
       </w:r>
@@ -5207,14 +5288,14 @@
       </w:r>
     </w:p>
   </w:comment>
-  <w:comment w:id="24" w:author="Rui Ganhoto" w:date="2013-03-30T19:32:00Z" w:initials="RG">
-    <w:p>
-      <w:pPr>
-        <w:pStyle w:val="CommentText"/>
-      </w:pPr>
-      <w:r>
-        <w:rPr>
-          <w:rStyle w:val="CommentReference"/>
+  <w:comment w:id="31" w:author="Rui Ganhoto" w:date="2013-03-30T19:32:00Z" w:initials="RG">
+    <w:p>
+      <w:pPr>
+        <w:pStyle w:val="Textodecomentrio"/>
+      </w:pPr>
+      <w:r>
+        <w:rPr>
+          <w:rStyle w:val="Refdecomentrio"/>
         </w:rPr>
         <w:annotationRef/>
       </w:r>
@@ -5262,7 +5343,7 @@
 <w:ftr xmlns:wpc="http://schemas.microsoft.com/office/word/2010/wordprocessingCanvas" xmlns:mc="http://schemas.openxmlformats.org/markup-compatibility/2006" xmlns:o="urn:schemas-microsoft-com:office:office" xmlns:r="http://schemas.openxmlformats.org/officeDocument/2006/relationships" xmlns:m="http://schemas.openxmlformats.org/officeDocument/2006/math" xmlns:v="urn:schemas-microsoft-com:vml" xmlns:wp14="http://schemas.microsoft.com/office/word/2010/wordprocessingDrawing" xmlns:wp="http://schemas.openxmlformats.org/drawingml/2006/wordprocessingDrawing" xmlns:w10="urn:schemas-microsoft-com:office:word" xmlns:w="http://schemas.openxmlformats.org/wordprocessingml/2006/main" xmlns:w14="http://schemas.microsoft.com/office/word/2010/wordml" xmlns:w15="http://schemas.microsoft.com/office/word/2012/wordml" xmlns:wpg="http://schemas.microsoft.com/office/word/2010/wordprocessingGroup" xmlns:wpi="http://schemas.microsoft.com/office/word/2010/wordprocessingInk" xmlns:wne="http://schemas.microsoft.com/office/word/2006/wordml" xmlns:wps="http://schemas.microsoft.com/office/word/2010/wordprocessingShape" mc:Ignorable="w14 w15 wp14">
   <w:p>
     <w:pPr>
-      <w:pStyle w:val="Footer"/>
+      <w:pStyle w:val="Rodap"/>
     </w:pPr>
   </w:p>
 </w:ftr>
@@ -5272,7 +5353,7 @@
 <w:ftr xmlns:wpc="http://schemas.microsoft.com/office/word/2010/wordprocessingCanvas" xmlns:mc="http://schemas.openxmlformats.org/markup-compatibility/2006" xmlns:o="urn:schemas-microsoft-com:office:office" xmlns:r="http://schemas.openxmlformats.org/officeDocument/2006/relationships" xmlns:m="http://schemas.openxmlformats.org/officeDocument/2006/math" xmlns:v="urn:schemas-microsoft-com:vml" xmlns:wp14="http://schemas.microsoft.com/office/word/2010/wordprocessingDrawing" xmlns:wp="http://schemas.openxmlformats.org/drawingml/2006/wordprocessingDrawing" xmlns:w10="urn:schemas-microsoft-com:office:word" xmlns:w="http://schemas.openxmlformats.org/wordprocessingml/2006/main" xmlns:w14="http://schemas.microsoft.com/office/word/2010/wordml" xmlns:w15="http://schemas.microsoft.com/office/word/2012/wordml" xmlns:wpg="http://schemas.microsoft.com/office/word/2010/wordprocessingGroup" xmlns:wpi="http://schemas.microsoft.com/office/word/2010/wordprocessingInk" xmlns:wne="http://schemas.microsoft.com/office/word/2006/wordml" xmlns:wps="http://schemas.microsoft.com/office/word/2010/wordprocessingShape" mc:Ignorable="w14 w15 wp14">
   <w:p>
     <w:pPr>
-      <w:pStyle w:val="Footer"/>
+      <w:pStyle w:val="Rodap"/>
     </w:pPr>
     <w:r>
       <w:t>Projeto Software 2013</w:t>
@@ -5280,7 +5361,7 @@
   </w:p>
   <w:p>
     <w:pPr>
-      <w:pStyle w:val="Footer"/>
+      <w:pStyle w:val="Rodap"/>
     </w:pPr>
     <w:sdt>
       <w:sdtPr>
@@ -5310,7 +5391,7 @@
 <w:ftr xmlns:wpc="http://schemas.microsoft.com/office/word/2010/wordprocessingCanvas" xmlns:mc="http://schemas.openxmlformats.org/markup-compatibility/2006" xmlns:o="urn:schemas-microsoft-com:office:office" xmlns:r="http://schemas.openxmlformats.org/officeDocument/2006/relationships" xmlns:m="http://schemas.openxmlformats.org/officeDocument/2006/math" xmlns:v="urn:schemas-microsoft-com:vml" xmlns:wp14="http://schemas.microsoft.com/office/word/2010/wordprocessingDrawing" xmlns:wp="http://schemas.openxmlformats.org/drawingml/2006/wordprocessingDrawing" xmlns:w10="urn:schemas-microsoft-com:office:word" xmlns:w="http://schemas.openxmlformats.org/wordprocessingml/2006/main" xmlns:w14="http://schemas.microsoft.com/office/word/2010/wordml" xmlns:w15="http://schemas.microsoft.com/office/word/2012/wordml" xmlns:wpg="http://schemas.microsoft.com/office/word/2010/wordprocessingGroup" xmlns:wpi="http://schemas.microsoft.com/office/word/2010/wordprocessingInk" xmlns:wne="http://schemas.microsoft.com/office/word/2006/wordml" xmlns:wps="http://schemas.microsoft.com/office/word/2010/wordprocessingShape" mc:Ignorable="w14 w15 wp14">
   <w:p>
     <w:pPr>
-      <w:pStyle w:val="Footer"/>
+      <w:pStyle w:val="Rodap"/>
     </w:pPr>
     <w:r>
       <w:t>Projeto Software 2013</w:t>
@@ -5324,7 +5405,7 @@
   </w:p>
   <w:p>
     <w:pPr>
-      <w:pStyle w:val="Footer"/>
+      <w:pStyle w:val="Rodap"/>
       <w:tabs>
         <w:tab w:val="clear" w:pos="4252"/>
       </w:tabs>
@@ -5354,7 +5435,7 @@
 <w:ftr xmlns:wpc="http://schemas.microsoft.com/office/word/2010/wordprocessingCanvas" xmlns:mc="http://schemas.openxmlformats.org/markup-compatibility/2006" xmlns:o="urn:schemas-microsoft-com:office:office" xmlns:r="http://schemas.openxmlformats.org/officeDocument/2006/relationships" xmlns:m="http://schemas.openxmlformats.org/officeDocument/2006/math" xmlns:v="urn:schemas-microsoft-com:vml" xmlns:wp14="http://schemas.microsoft.com/office/word/2010/wordprocessingDrawing" xmlns:wp="http://schemas.openxmlformats.org/drawingml/2006/wordprocessingDrawing" xmlns:w10="urn:schemas-microsoft-com:office:word" xmlns:w="http://schemas.openxmlformats.org/wordprocessingml/2006/main" xmlns:w14="http://schemas.microsoft.com/office/word/2010/wordml" xmlns:w15="http://schemas.microsoft.com/office/word/2012/wordml" xmlns:wpg="http://schemas.microsoft.com/office/word/2010/wordprocessingGroup" xmlns:wpi="http://schemas.microsoft.com/office/word/2010/wordprocessingInk" xmlns:wne="http://schemas.microsoft.com/office/word/2006/wordml" xmlns:wps="http://schemas.microsoft.com/office/word/2010/wordprocessingShape" mc:Ignorable="w14 w15 wp14">
   <w:p>
     <w:pPr>
-      <w:pStyle w:val="Footer"/>
+      <w:pStyle w:val="Rodap"/>
     </w:pPr>
     <w:r>
       <w:t>Projeto Software 2013</w:t>
@@ -5362,7 +5443,7 @@
   </w:p>
   <w:p>
     <w:pPr>
-      <w:pStyle w:val="Footer"/>
+      <w:pStyle w:val="Rodap"/>
     </w:pPr>
     <w:sdt>
       <w:sdtPr>
@@ -5438,7 +5519,7 @@
 <w:hdr xmlns:wpc="http://schemas.microsoft.com/office/word/2010/wordprocessingCanvas" xmlns:mc="http://schemas.openxmlformats.org/markup-compatibility/2006" xmlns:o="urn:schemas-microsoft-com:office:office" xmlns:r="http://schemas.openxmlformats.org/officeDocument/2006/relationships" xmlns:m="http://schemas.openxmlformats.org/officeDocument/2006/math" xmlns:v="urn:schemas-microsoft-com:vml" xmlns:wp14="http://schemas.microsoft.com/office/word/2010/wordprocessingDrawing" xmlns:wp="http://schemas.openxmlformats.org/drawingml/2006/wordprocessingDrawing" xmlns:w10="urn:schemas-microsoft-com:office:word" xmlns:w="http://schemas.openxmlformats.org/wordprocessingml/2006/main" xmlns:w14="http://schemas.microsoft.com/office/word/2010/wordml" xmlns:w15="http://schemas.microsoft.com/office/word/2012/wordml" xmlns:wpg="http://schemas.microsoft.com/office/word/2010/wordprocessingGroup" xmlns:wpi="http://schemas.microsoft.com/office/word/2010/wordprocessingInk" xmlns:wne="http://schemas.microsoft.com/office/word/2006/wordml" xmlns:wps="http://schemas.microsoft.com/office/word/2010/wordprocessingShape" mc:Ignorable="w14 w15 wp14">
   <w:p>
     <w:pPr>
-      <w:pStyle w:val="Header"/>
+      <w:pStyle w:val="Cabealho"/>
     </w:pPr>
   </w:p>
 </w:hdr>
@@ -5448,7 +5529,7 @@
 <w:hdr xmlns:wpc="http://schemas.microsoft.com/office/word/2010/wordprocessingCanvas" xmlns:mc="http://schemas.openxmlformats.org/markup-compatibility/2006" xmlns:o="urn:schemas-microsoft-com:office:office" xmlns:r="http://schemas.openxmlformats.org/officeDocument/2006/relationships" xmlns:m="http://schemas.openxmlformats.org/officeDocument/2006/math" xmlns:v="urn:schemas-microsoft-com:vml" xmlns:wp14="http://schemas.microsoft.com/office/word/2010/wordprocessingDrawing" xmlns:wp="http://schemas.openxmlformats.org/drawingml/2006/wordprocessingDrawing" xmlns:w10="urn:schemas-microsoft-com:office:word" xmlns:w="http://schemas.openxmlformats.org/wordprocessingml/2006/main" xmlns:w14="http://schemas.microsoft.com/office/word/2010/wordml" xmlns:w15="http://schemas.microsoft.com/office/word/2012/wordml" xmlns:wpg="http://schemas.microsoft.com/office/word/2010/wordprocessingGroup" xmlns:wpi="http://schemas.microsoft.com/office/word/2010/wordprocessingInk" xmlns:wne="http://schemas.microsoft.com/office/word/2006/wordml" xmlns:wps="http://schemas.microsoft.com/office/word/2010/wordprocessingShape" mc:Ignorable="w14 w15 wp14">
   <w:p>
     <w:pPr>
-      <w:pStyle w:val="Header"/>
+      <w:pStyle w:val="Cabealho"/>
     </w:pPr>
     <w:r>
       <w:rPr>
@@ -5536,7 +5617,7 @@
   </w:p>
   <w:p>
     <w:pPr>
-      <w:pStyle w:val="Header"/>
+      <w:pStyle w:val="Cabealho"/>
       <w:rPr>
         <w:lang w:val="en-US"/>
       </w:rPr>
@@ -5559,7 +5640,7 @@
       </w:sdtPr>
       <w:sdtEndPr/>
       <w:sdtContent>
-        <w:del w:id="0" w:author="Rui Ganhoto" w:date="2013-03-30T19:19:00Z">
+        <w:del w:id="0" w:author="Filipe" w:date="2013-03-31T21:03:00Z">
           <w:r>
             <w:delText>V0.4</w:delText>
           </w:r>
@@ -5568,6 +5649,16 @@
           </w:r>
         </w:del>
         <w:ins w:id="1" w:author="Rui Ganhoto" w:date="2013-03-30T19:33:00Z">
+          <w:del w:id="2" w:author="Filipe" w:date="2013-03-31T21:03:00Z">
+            <w:r>
+              <w:delText>V0.4</w:delText>
+            </w:r>
+            <w:r>
+              <w:br/>
+            </w:r>
+          </w:del>
+        </w:ins>
+        <w:ins w:id="3" w:author="Filipe" w:date="2013-03-31T21:03:00Z">
           <w:r>
             <w:t>V0.4</w:t>
           </w:r>
@@ -5608,7 +5699,7 @@
 <w:hdr xmlns:wpc="http://schemas.microsoft.com/office/word/2010/wordprocessingCanvas" xmlns:mc="http://schemas.openxmlformats.org/markup-compatibility/2006" xmlns:o="urn:schemas-microsoft-com:office:office" xmlns:r="http://schemas.openxmlformats.org/officeDocument/2006/relationships" xmlns:m="http://schemas.openxmlformats.org/officeDocument/2006/math" xmlns:v="urn:schemas-microsoft-com:vml" xmlns:wp14="http://schemas.microsoft.com/office/word/2010/wordprocessingDrawing" xmlns:wp="http://schemas.openxmlformats.org/drawingml/2006/wordprocessingDrawing" xmlns:w10="urn:schemas-microsoft-com:office:word" xmlns:w="http://schemas.openxmlformats.org/wordprocessingml/2006/main" xmlns:w14="http://schemas.microsoft.com/office/word/2010/wordml" xmlns:w15="http://schemas.microsoft.com/office/word/2012/wordml" xmlns:wpg="http://schemas.microsoft.com/office/word/2010/wordprocessingGroup" xmlns:wpi="http://schemas.microsoft.com/office/word/2010/wordprocessingInk" xmlns:wne="http://schemas.microsoft.com/office/word/2006/wordml" xmlns:wps="http://schemas.microsoft.com/office/word/2010/wordprocessingShape" mc:Ignorable="w14 w15 wp14">
   <w:p>
     <w:pPr>
-      <w:pStyle w:val="Header"/>
+      <w:pStyle w:val="Cabealho"/>
     </w:pPr>
     <w:r>
       <w:rPr>
@@ -5696,7 +5787,7 @@
   </w:p>
   <w:p>
     <w:pPr>
-      <w:pStyle w:val="Header"/>
+      <w:pStyle w:val="Cabealho"/>
       <w:rPr>
         <w:lang w:val="en-US"/>
       </w:rPr>
@@ -5719,7 +5810,7 @@
       </w:sdtPr>
       <w:sdtEndPr/>
       <w:sdtContent>
-        <w:del w:id="2" w:author="Rui Ganhoto" w:date="2013-03-30T19:19:00Z">
+        <w:del w:id="4" w:author="Filipe" w:date="2013-03-31T21:03:00Z">
           <w:r>
             <w:delText>V0.4</w:delText>
           </w:r>
@@ -5727,7 +5818,17 @@
             <w:br/>
           </w:r>
         </w:del>
-        <w:ins w:id="3" w:author="Rui Ganhoto" w:date="2013-03-30T19:33:00Z">
+        <w:ins w:id="5" w:author="Rui Ganhoto" w:date="2013-03-30T19:33:00Z">
+          <w:del w:id="6" w:author="Filipe" w:date="2013-03-31T21:03:00Z">
+            <w:r>
+              <w:delText>V0.4</w:delText>
+            </w:r>
+            <w:r>
+              <w:br/>
+            </w:r>
+          </w:del>
+        </w:ins>
+        <w:ins w:id="7" w:author="Filipe" w:date="2013-03-31T21:03:00Z">
           <w:r>
             <w:t>V0.4</w:t>
           </w:r>
@@ -5774,7 +5875,7 @@
 <w:hdr xmlns:wpc="http://schemas.microsoft.com/office/word/2010/wordprocessingCanvas" xmlns:mc="http://schemas.openxmlformats.org/markup-compatibility/2006" xmlns:o="urn:schemas-microsoft-com:office:office" xmlns:r="http://schemas.openxmlformats.org/officeDocument/2006/relationships" xmlns:m="http://schemas.openxmlformats.org/officeDocument/2006/math" xmlns:v="urn:schemas-microsoft-com:vml" xmlns:wp14="http://schemas.microsoft.com/office/word/2010/wordprocessingDrawing" xmlns:wp="http://schemas.openxmlformats.org/drawingml/2006/wordprocessingDrawing" xmlns:w10="urn:schemas-microsoft-com:office:word" xmlns:w="http://schemas.openxmlformats.org/wordprocessingml/2006/main" xmlns:w14="http://schemas.microsoft.com/office/word/2010/wordml" xmlns:w15="http://schemas.microsoft.com/office/word/2012/wordml" xmlns:wpg="http://schemas.microsoft.com/office/word/2010/wordprocessingGroup" xmlns:wpi="http://schemas.microsoft.com/office/word/2010/wordprocessingInk" xmlns:wne="http://schemas.microsoft.com/office/word/2006/wordml" xmlns:wps="http://schemas.microsoft.com/office/word/2010/wordprocessingShape" mc:Ignorable="w14 w15 wp14">
   <w:p>
     <w:pPr>
-      <w:pStyle w:val="Header"/>
+      <w:pStyle w:val="Cabealho"/>
     </w:pPr>
     <w:r>
       <w:rPr>
@@ -5862,7 +5963,7 @@
   </w:p>
   <w:p>
     <w:pPr>
-      <w:pStyle w:val="Header"/>
+      <w:pStyle w:val="Cabealho"/>
       <w:rPr>
         <w:lang w:val="en-US"/>
       </w:rPr>
@@ -5885,7 +5986,7 @@
       </w:sdtPr>
       <w:sdtEndPr/>
       <w:sdtContent>
-        <w:del w:id="26" w:author="Rui Ganhoto" w:date="2013-03-30T19:19:00Z">
+        <w:del w:id="38" w:author="Filipe" w:date="2013-03-31T21:03:00Z">
           <w:r>
             <w:delText>V0.4</w:delText>
           </w:r>
@@ -5893,7 +5994,17 @@
             <w:br/>
           </w:r>
         </w:del>
-        <w:ins w:id="27" w:author="Rui Ganhoto" w:date="2013-03-30T19:33:00Z">
+        <w:ins w:id="39" w:author="Rui Ganhoto" w:date="2013-03-30T19:33:00Z">
+          <w:del w:id="40" w:author="Filipe" w:date="2013-03-31T21:03:00Z">
+            <w:r>
+              <w:delText>V0.4</w:delText>
+            </w:r>
+            <w:r>
+              <w:br/>
+            </w:r>
+          </w:del>
+        </w:ins>
+        <w:ins w:id="41" w:author="Filipe" w:date="2013-03-31T21:03:00Z">
           <w:r>
             <w:t>V0.4</w:t>
           </w:r>
@@ -5935,7 +6046,7 @@
   </w:p>
   <w:p>
     <w:pPr>
-      <w:pStyle w:val="Header"/>
+      <w:pStyle w:val="Cabealho"/>
     </w:pPr>
   </w:p>
 </w:hdr>
@@ -6849,6 +6960,9 @@
 
 <file path=word/people.xml><?xml version="1.0" encoding="utf-8"?>
 <w15:people xmlns:wpc="http://schemas.microsoft.com/office/word/2010/wordprocessingCanvas" xmlns:mc="http://schemas.openxmlformats.org/markup-compatibility/2006" xmlns:o="urn:schemas-microsoft-com:office:office" xmlns:r="http://schemas.openxmlformats.org/officeDocument/2006/relationships" xmlns:m="http://schemas.openxmlformats.org/officeDocument/2006/math" xmlns:v="urn:schemas-microsoft-com:vml" xmlns:wp14="http://schemas.microsoft.com/office/word/2010/wordprocessingDrawing" xmlns:wp="http://schemas.openxmlformats.org/drawingml/2006/wordprocessingDrawing" xmlns:w10="urn:schemas-microsoft-com:office:word" xmlns:w="http://schemas.openxmlformats.org/wordprocessingml/2006/main" xmlns:w14="http://schemas.microsoft.com/office/word/2010/wordml" xmlns:w15="http://schemas.microsoft.com/office/word/2012/wordml" xmlns:wpg="http://schemas.microsoft.com/office/word/2010/wordprocessingGroup" xmlns:wpi="http://schemas.microsoft.com/office/word/2010/wordprocessingInk" xmlns:wne="http://schemas.microsoft.com/office/word/2006/wordml" xmlns:wps="http://schemas.microsoft.com/office/word/2010/wordprocessingShape" mc:Ignorable="w14 w15 wp14">
+  <w15:person w15:author="Filipe">
+    <w15:presenceInfo w15:providerId="None" w15:userId="Filipe"/>
+  </w15:person>
   <w15:person w15:author="Rui Ganhoto">
     <w15:presenceInfo w15:providerId="Windows Live" w15:userId="968e87421556deb4"/>
   </w15:person>
@@ -7253,11 +7367,11 @@
       <w:spacing w:after="200" w:line="276" w:lineRule="auto"/>
     </w:pPr>
   </w:style>
-  <w:style w:type="paragraph" w:styleId="Heading1">
+  <w:style w:type="paragraph" w:styleId="Cabealho1">
     <w:name w:val="heading 1"/>
     <w:basedOn w:val="Normal"/>
     <w:next w:val="Normal"/>
-    <w:link w:val="Heading1Char"/>
+    <w:link w:val="Cabealho1Carter"/>
     <w:uiPriority w:val="9"/>
     <w:qFormat/>
     <w:rsid w:val="002222C2"/>
@@ -7276,13 +7390,13 @@
       <w:szCs w:val="28"/>
     </w:rPr>
   </w:style>
-  <w:style w:type="character" w:default="1" w:styleId="DefaultParagraphFont">
+  <w:style w:type="character" w:default="1" w:styleId="Tipodeletrapredefinidodopargrafo">
     <w:name w:val="Default Paragraph Font"/>
     <w:uiPriority w:val="1"/>
     <w:semiHidden/>
     <w:unhideWhenUsed/>
   </w:style>
-  <w:style w:type="table" w:default="1" w:styleId="TableNormal">
+  <w:style w:type="table" w:default="1" w:styleId="Tabelanormal">
     <w:name w:val="Normal Table"/>
     <w:uiPriority w:val="99"/>
     <w:semiHidden/>
@@ -7297,16 +7411,16 @@
       </w:tblCellMar>
     </w:tblPr>
   </w:style>
-  <w:style w:type="numbering" w:default="1" w:styleId="NoList">
+  <w:style w:type="numbering" w:default="1" w:styleId="Semlista">
     <w:name w:val="No List"/>
     <w:uiPriority w:val="99"/>
     <w:semiHidden/>
     <w:unhideWhenUsed/>
   </w:style>
-  <w:style w:type="paragraph" w:styleId="Header">
+  <w:style w:type="paragraph" w:styleId="Cabealho">
     <w:name w:val="header"/>
     <w:basedOn w:val="Normal"/>
-    <w:link w:val="HeaderChar"/>
+    <w:link w:val="CabealhoCarter"/>
     <w:uiPriority w:val="99"/>
     <w:unhideWhenUsed/>
     <w:rsid w:val="002222C2"/>
@@ -7318,17 +7432,17 @@
       <w:spacing w:after="0" w:line="240" w:lineRule="auto"/>
     </w:pPr>
   </w:style>
-  <w:style w:type="character" w:customStyle="1" w:styleId="HeaderChar">
-    <w:name w:val="Header Char"/>
-    <w:basedOn w:val="DefaultParagraphFont"/>
-    <w:link w:val="Header"/>
+  <w:style w:type="character" w:customStyle="1" w:styleId="CabealhoCarter">
+    <w:name w:val="Cabeçalho Caráter"/>
+    <w:basedOn w:val="Tipodeletrapredefinidodopargrafo"/>
+    <w:link w:val="Cabealho"/>
     <w:uiPriority w:val="99"/>
     <w:rsid w:val="002222C2"/>
   </w:style>
-  <w:style w:type="paragraph" w:styleId="Footer">
+  <w:style w:type="paragraph" w:styleId="Rodap">
     <w:name w:val="footer"/>
     <w:basedOn w:val="Normal"/>
-    <w:link w:val="FooterChar"/>
+    <w:link w:val="RodapCarter"/>
     <w:uiPriority w:val="99"/>
     <w:unhideWhenUsed/>
     <w:rsid w:val="002222C2"/>
@@ -7340,17 +7454,17 @@
       <w:spacing w:after="0" w:line="240" w:lineRule="auto"/>
     </w:pPr>
   </w:style>
-  <w:style w:type="character" w:customStyle="1" w:styleId="FooterChar">
-    <w:name w:val="Footer Char"/>
-    <w:basedOn w:val="DefaultParagraphFont"/>
-    <w:link w:val="Footer"/>
+  <w:style w:type="character" w:customStyle="1" w:styleId="RodapCarter">
+    <w:name w:val="Rodapé Caráter"/>
+    <w:basedOn w:val="Tipodeletrapredefinidodopargrafo"/>
+    <w:link w:val="Rodap"/>
     <w:uiPriority w:val="99"/>
     <w:rsid w:val="002222C2"/>
   </w:style>
-  <w:style w:type="character" w:customStyle="1" w:styleId="Heading1Char">
-    <w:name w:val="Heading 1 Char"/>
-    <w:basedOn w:val="DefaultParagraphFont"/>
-    <w:link w:val="Heading1"/>
+  <w:style w:type="character" w:customStyle="1" w:styleId="Cabealho1Carter">
+    <w:name w:val="Cabeçalho 1 Caráter"/>
+    <w:basedOn w:val="Tipodeletrapredefinidodopargrafo"/>
+    <w:link w:val="Cabealho1"/>
     <w:uiPriority w:val="9"/>
     <w:rsid w:val="002222C2"/>
     <w:rPr>
@@ -7362,9 +7476,9 @@
       <w:szCs w:val="28"/>
     </w:rPr>
   </w:style>
-  <w:style w:type="paragraph" w:styleId="NoSpacing">
+  <w:style w:type="paragraph" w:styleId="SemEspaamento">
     <w:name w:val="No Spacing"/>
-    <w:link w:val="NoSpacingChar"/>
+    <w:link w:val="SemEspaamentoCarter"/>
     <w:uiPriority w:val="1"/>
     <w:qFormat/>
     <w:rsid w:val="002222C2"/>
@@ -7375,19 +7489,19 @@
       <w:rFonts w:eastAsiaTheme="minorEastAsia"/>
     </w:rPr>
   </w:style>
-  <w:style w:type="character" w:customStyle="1" w:styleId="NoSpacingChar">
-    <w:name w:val="No Spacing Char"/>
-    <w:basedOn w:val="DefaultParagraphFont"/>
-    <w:link w:val="NoSpacing"/>
+  <w:style w:type="character" w:customStyle="1" w:styleId="SemEspaamentoCarter">
+    <w:name w:val="Sem Espaçamento Caráter"/>
+    <w:basedOn w:val="Tipodeletrapredefinidodopargrafo"/>
+    <w:link w:val="SemEspaamento"/>
     <w:uiPriority w:val="1"/>
     <w:rsid w:val="002222C2"/>
     <w:rPr>
       <w:rFonts w:eastAsiaTheme="minorEastAsia"/>
     </w:rPr>
   </w:style>
-  <w:style w:type="table" w:styleId="TableGrid">
+  <w:style w:type="table" w:styleId="Tabelacomgrelha">
     <w:name w:val="Table Grid"/>
-    <w:basedOn w:val="TableNormal"/>
+    <w:basedOn w:val="Tabelanormal"/>
     <w:uiPriority w:val="59"/>
     <w:rsid w:val="002222C2"/>
     <w:pPr>
@@ -7411,9 +7525,9 @@
       </w:tblCellMar>
     </w:tblPr>
   </w:style>
-  <w:style w:type="paragraph" w:styleId="TOCHeading">
+  <w:style w:type="paragraph" w:styleId="Cabealhodondice">
     <w:name w:val="TOC Heading"/>
-    <w:basedOn w:val="Heading1"/>
+    <w:basedOn w:val="Cabealho1"/>
     <w:next w:val="Normal"/>
     <w:uiPriority w:val="39"/>
     <w:semiHidden/>
@@ -7424,7 +7538,7 @@
       <w:outlineLvl w:val="9"/>
     </w:pPr>
   </w:style>
-  <w:style w:type="paragraph" w:styleId="ListParagraph">
+  <w:style w:type="paragraph" w:styleId="PargrafodaLista">
     <w:name w:val="List Paragraph"/>
     <w:basedOn w:val="Normal"/>
     <w:uiPriority w:val="34"/>
@@ -7435,7 +7549,7 @@
       <w:contextualSpacing/>
     </w:pPr>
   </w:style>
-  <w:style w:type="paragraph" w:styleId="TOC1">
+  <w:style w:type="paragraph" w:styleId="ndice1">
     <w:name w:val="toc 1"/>
     <w:basedOn w:val="Normal"/>
     <w:next w:val="Normal"/>
@@ -7447,9 +7561,9 @@
       <w:spacing w:after="100"/>
     </w:pPr>
   </w:style>
-  <w:style w:type="character" w:styleId="Hyperlink">
+  <w:style w:type="character" w:styleId="Hiperligao">
     <w:name w:val="Hyperlink"/>
-    <w:basedOn w:val="DefaultParagraphFont"/>
+    <w:basedOn w:val="Tipodeletrapredefinidodopargrafo"/>
     <w:uiPriority w:val="99"/>
     <w:unhideWhenUsed/>
     <w:rsid w:val="002222C2"/>
@@ -7458,7 +7572,7 @@
       <w:u w:val="single"/>
     </w:rPr>
   </w:style>
-  <w:style w:type="paragraph" w:styleId="Caption">
+  <w:style w:type="paragraph" w:styleId="Legenda">
     <w:name w:val="caption"/>
     <w:basedOn w:val="Normal"/>
     <w:next w:val="Normal"/>
@@ -7477,7 +7591,7 @@
       <w:szCs w:val="18"/>
     </w:rPr>
   </w:style>
-  <w:style w:type="paragraph" w:styleId="TableofFigures">
+  <w:style w:type="paragraph" w:styleId="ndicedeilustraes">
     <w:name w:val="table of figures"/>
     <w:basedOn w:val="Normal"/>
     <w:next w:val="Normal"/>
@@ -7488,10 +7602,10 @@
       <w:spacing w:after="0"/>
     </w:pPr>
   </w:style>
-  <w:style w:type="paragraph" w:styleId="BalloonText">
+  <w:style w:type="paragraph" w:styleId="Textodebalo">
     <w:name w:val="Balloon Text"/>
     <w:basedOn w:val="Normal"/>
-    <w:link w:val="BalloonTextChar"/>
+    <w:link w:val="TextodebaloCarter"/>
     <w:uiPriority w:val="99"/>
     <w:semiHidden/>
     <w:unhideWhenUsed/>
@@ -7505,10 +7619,10 @@
       <w:szCs w:val="16"/>
     </w:rPr>
   </w:style>
-  <w:style w:type="character" w:customStyle="1" w:styleId="BalloonTextChar">
-    <w:name w:val="Balloon Text Char"/>
-    <w:basedOn w:val="DefaultParagraphFont"/>
-    <w:link w:val="BalloonText"/>
+  <w:style w:type="character" w:customStyle="1" w:styleId="TextodebaloCarter">
+    <w:name w:val="Texto de balão Caráter"/>
+    <w:basedOn w:val="Tipodeletrapredefinidodopargrafo"/>
+    <w:link w:val="Textodebalo"/>
     <w:uiPriority w:val="99"/>
     <w:semiHidden/>
     <w:rsid w:val="008522ED"/>
@@ -7518,9 +7632,9 @@
       <w:szCs w:val="16"/>
     </w:rPr>
   </w:style>
-  <w:style w:type="character" w:styleId="CommentReference">
+  <w:style w:type="character" w:styleId="Refdecomentrio">
     <w:name w:val="annotation reference"/>
-    <w:basedOn w:val="DefaultParagraphFont"/>
+    <w:basedOn w:val="Tipodeletrapredefinidodopargrafo"/>
     <w:uiPriority w:val="99"/>
     <w:semiHidden/>
     <w:unhideWhenUsed/>
@@ -7530,10 +7644,10 @@
       <w:szCs w:val="16"/>
     </w:rPr>
   </w:style>
-  <w:style w:type="paragraph" w:styleId="CommentText">
+  <w:style w:type="paragraph" w:styleId="Textodecomentrio">
     <w:name w:val="annotation text"/>
     <w:basedOn w:val="Normal"/>
-    <w:link w:val="CommentTextChar"/>
+    <w:link w:val="TextodecomentrioCarter"/>
     <w:uiPriority w:val="99"/>
     <w:semiHidden/>
     <w:unhideWhenUsed/>
@@ -7546,10 +7660,10 @@
       <w:szCs w:val="20"/>
     </w:rPr>
   </w:style>
-  <w:style w:type="character" w:customStyle="1" w:styleId="CommentTextChar">
-    <w:name w:val="Comment Text Char"/>
-    <w:basedOn w:val="DefaultParagraphFont"/>
-    <w:link w:val="CommentText"/>
+  <w:style w:type="character" w:customStyle="1" w:styleId="TextodecomentrioCarter">
+    <w:name w:val="Texto de comentário Caráter"/>
+    <w:basedOn w:val="Tipodeletrapredefinidodopargrafo"/>
+    <w:link w:val="Textodecomentrio"/>
     <w:uiPriority w:val="99"/>
     <w:semiHidden/>
     <w:rsid w:val="00C13D2D"/>
@@ -7558,11 +7672,11 @@
       <w:szCs w:val="20"/>
     </w:rPr>
   </w:style>
-  <w:style w:type="paragraph" w:styleId="CommentSubject">
+  <w:style w:type="paragraph" w:styleId="Assuntodecomentrio">
     <w:name w:val="annotation subject"/>
-    <w:basedOn w:val="CommentText"/>
-    <w:next w:val="CommentText"/>
-    <w:link w:val="CommentSubjectChar"/>
+    <w:basedOn w:val="Textodecomentrio"/>
+    <w:next w:val="Textodecomentrio"/>
+    <w:link w:val="AssuntodecomentrioCarter"/>
     <w:uiPriority w:val="99"/>
     <w:semiHidden/>
     <w:unhideWhenUsed/>
@@ -7572,10 +7686,10 @@
       <w:bCs/>
     </w:rPr>
   </w:style>
-  <w:style w:type="character" w:customStyle="1" w:styleId="CommentSubjectChar">
-    <w:name w:val="Comment Subject Char"/>
-    <w:basedOn w:val="CommentTextChar"/>
-    <w:link w:val="CommentSubject"/>
+  <w:style w:type="character" w:customStyle="1" w:styleId="AssuntodecomentrioCarter">
+    <w:name w:val="Assunto de comentário Caráter"/>
+    <w:basedOn w:val="TextodecomentrioCarter"/>
+    <w:link w:val="Assuntodecomentrio"/>
     <w:uiPriority w:val="99"/>
     <w:semiHidden/>
     <w:rsid w:val="00C13D2D"/>

</xml_diff>